<commit_message>
changed something in Algorithm abd continue writing
</commit_message>
<xml_diff>
--- a/MasterThesis/Detecting-patterns-in-purchase-history-using-association-rule-learning-methods_Latest.docx
+++ b/MasterThesis/Detecting-patterns-in-purchase-history-using-association-rule-learning-methods_Latest.docx
@@ -2098,9 +2098,16 @@
           <w:bCs/>
           <w:lang w:val="en-CH"/>
         </w:rPr>
-        <w:t xml:space="preserve"> In the evolution of b</w:t>
+        <w:t xml:space="preserve"> In the evolution of </w:t>
       </w:r>
       <w:proofErr w:type="spellStart"/>
+      <w:r>
+        <w:rPr>
+          <w:bCs/>
+          <w:lang w:val="en-CH"/>
+        </w:rPr>
+        <w:t>b</w:t>
+      </w:r>
       <w:r>
         <w:rPr>
           <w:bCs/>
@@ -9194,11 +9201,6 @@
           <w:lang w:val="en-CH" w:eastAsia="en-US"/>
         </w:rPr>
         <w:br/>
-      </w:r>
-      <w:r>
-        <w:rPr>
-          <w:lang w:val="en-CH" w:eastAsia="en-US"/>
-        </w:rPr>
         <w:t>Let</w:t>
       </w:r>
       <w:r>
@@ -9324,11 +9326,6 @@
           <w:lang w:val="en-CH" w:eastAsia="en-US"/>
         </w:rPr>
         <w:br/>
-      </w:r>
-      <w:r>
-        <w:rPr>
-          <w:lang w:val="en-CH" w:eastAsia="en-US"/>
-        </w:rPr>
         <w:t xml:space="preserve">This we call </w:t>
       </w:r>
       <w:r>
@@ -9568,14 +9565,7 @@
               <w:rFonts w:ascii="Cambria Math" w:hAnsi="Cambria Math"/>
               <w:lang w:val="en-CH" w:eastAsia="en-US"/>
             </w:rPr>
-            <m:t>=</m:t>
-          </m:r>
-          <m:r>
-            <w:rPr>
-              <w:rFonts w:ascii="Cambria Math" w:hAnsi="Cambria Math"/>
-              <w:lang w:val="en-CH" w:eastAsia="en-US"/>
-            </w:rPr>
-            <m:t>{</m:t>
+            <m:t>={</m:t>
           </m:r>
           <m:sSub>
             <m:sSubPr>
@@ -10746,6 +10736,9 @@
             </m:e>
           </m:d>
           <m:r>
+            <m:rPr>
+              <m:sty m:val="p"/>
+            </m:rPr>
             <w:rPr>
               <w:lang w:val="en-CH" w:eastAsia="en-US"/>
             </w:rPr>
@@ -10836,18 +10829,14 @@
                   <w:rFonts w:ascii="Cambria Math" w:hAnsi="Cambria Math"/>
                   <w:lang w:val="en-CH" w:eastAsia="en-US"/>
                 </w:rPr>
-                <m:t>:</m:t>
-              </m:r>
-              <m:r>
-                <w:rPr>
-                  <w:rFonts w:ascii="Cambria Math" w:hAnsi="Cambria Math"/>
-                  <w:lang w:val="en-CH" w:eastAsia="en-US"/>
-                </w:rPr>
-                <m:t>1</m:t>
+                <m:t>:1</m:t>
               </m:r>
             </m:e>
           </m:d>
           <m:r>
+            <m:rPr>
+              <m:sty m:val="p"/>
+            </m:rPr>
             <w:rPr>
               <w:rFonts w:ascii="Cambria Math" w:hAnsi="Cambria Math"/>
               <w:lang w:val="en-CH" w:eastAsia="en-US"/>
@@ -10944,6 +10933,9 @@
             </m:e>
           </m:d>
           <m:r>
+            <m:rPr>
+              <m:sty m:val="p"/>
+            </m:rPr>
             <w:rPr>
               <w:lang w:val="en-CH" w:eastAsia="en-US"/>
             </w:rPr>
@@ -10998,18 +10990,14 @@
                   <w:rFonts w:ascii="Cambria Math" w:hAnsi="Cambria Math"/>
                   <w:lang w:val="en-CH" w:eastAsia="en-US"/>
                 </w:rPr>
-                <m:t>:</m:t>
-              </m:r>
-              <m:r>
-                <w:rPr>
-                  <w:rFonts w:ascii="Cambria Math" w:hAnsi="Cambria Math"/>
-                  <w:lang w:val="en-CH" w:eastAsia="en-US"/>
-                </w:rPr>
-                <m:t>8</m:t>
+                <m:t>:8</m:t>
               </m:r>
             </m:e>
           </m:d>
           <m:r>
+            <m:rPr>
+              <m:sty m:val="p"/>
+            </m:rPr>
             <w:rPr>
               <w:lang w:val="en-CH" w:eastAsia="en-US"/>
             </w:rPr>
@@ -11105,6 +11093,9 @@
             </m:e>
           </m:d>
           <m:r>
+            <m:rPr>
+              <m:sty m:val="p"/>
+            </m:rPr>
             <w:rPr>
               <w:lang w:val="en-CH" w:eastAsia="en-US"/>
             </w:rPr>
@@ -11200,6 +11191,9 @@
             </m:e>
           </m:d>
           <m:r>
+            <m:rPr>
+              <m:sty m:val="p"/>
+            </m:rPr>
             <w:rPr>
               <w:lang w:val="en-CH" w:eastAsia="en-US"/>
             </w:rPr>
@@ -11290,18 +11284,14 @@
                   <w:rFonts w:ascii="Cambria Math" w:hAnsi="Cambria Math"/>
                   <w:lang w:val="en-CH" w:eastAsia="en-US"/>
                 </w:rPr>
-                <m:t>:</m:t>
-              </m:r>
-              <m:r>
-                <w:rPr>
-                  <w:rFonts w:ascii="Cambria Math" w:hAnsi="Cambria Math"/>
-                  <w:lang w:val="en-CH" w:eastAsia="en-US"/>
-                </w:rPr>
-                <m:t>5</m:t>
+                <m:t>:5</m:t>
               </m:r>
             </m:e>
           </m:d>
           <m:r>
+            <m:rPr>
+              <m:sty m:val="p"/>
+            </m:rPr>
             <w:rPr>
               <w:lang w:val="en-CH" w:eastAsia="en-US"/>
             </w:rPr>
@@ -11428,18 +11418,14 @@
                   <w:rFonts w:ascii="Cambria Math" w:hAnsi="Cambria Math"/>
                   <w:lang w:val="en-CH" w:eastAsia="en-US"/>
                 </w:rPr>
-                <m:t>:</m:t>
-              </m:r>
-              <m:r>
-                <w:rPr>
-                  <w:rFonts w:ascii="Cambria Math" w:hAnsi="Cambria Math"/>
-                  <w:lang w:val="en-CH" w:eastAsia="en-US"/>
-                </w:rPr>
-                <m:t>2</m:t>
+                <m:t>:2</m:t>
               </m:r>
             </m:e>
           </m:d>
           <m:r>
+            <m:rPr>
+              <m:sty m:val="p"/>
+            </m:rPr>
             <w:rPr>
               <w:lang w:val="en-CH" w:eastAsia="en-US"/>
             </w:rPr>
@@ -11566,18 +11552,14 @@
                   <w:rFonts w:ascii="Cambria Math" w:hAnsi="Cambria Math"/>
                   <w:lang w:val="en-CH" w:eastAsia="en-US"/>
                 </w:rPr>
-                <m:t>:</m:t>
-              </m:r>
-              <m:r>
-                <w:rPr>
-                  <w:rFonts w:ascii="Cambria Math" w:hAnsi="Cambria Math"/>
-                  <w:lang w:val="en-CH" w:eastAsia="en-US"/>
-                </w:rPr>
-                <m:t>1</m:t>
+                <m:t>:1</m:t>
               </m:r>
             </m:e>
           </m:d>
           <m:r>
+            <m:rPr>
+              <m:sty m:val="p"/>
+            </m:rPr>
             <w:rPr>
               <w:lang w:val="en-CH" w:eastAsia="en-US"/>
             </w:rPr>
@@ -11745,6 +11727,9 @@
             </m:e>
           </m:d>
           <m:r>
+            <m:rPr>
+              <m:sty m:val="p"/>
+            </m:rPr>
             <w:rPr>
               <w:lang w:val="en-CH" w:eastAsia="en-US"/>
             </w:rPr>
@@ -11871,18 +11856,14 @@
                   <w:rFonts w:ascii="Cambria Math" w:hAnsi="Cambria Math"/>
                   <w:lang w:val="en-CH" w:eastAsia="en-US"/>
                 </w:rPr>
-                <m:t>:</m:t>
-              </m:r>
-              <m:r>
-                <w:rPr>
-                  <w:rFonts w:ascii="Cambria Math" w:hAnsi="Cambria Math"/>
-                  <w:lang w:val="en-CH" w:eastAsia="en-US"/>
-                </w:rPr>
-                <m:t>4</m:t>
+                <m:t>:4</m:t>
               </m:r>
             </m:e>
           </m:d>
           <m:r>
+            <m:rPr>
+              <m:sty m:val="p"/>
+            </m:rPr>
             <w:rPr>
               <w:lang w:val="en-CH" w:eastAsia="en-US"/>
             </w:rPr>
@@ -12045,18 +12026,14 @@
                   <w:rFonts w:ascii="Cambria Math" w:hAnsi="Cambria Math"/>
                   <w:lang w:val="en-CH" w:eastAsia="en-US"/>
                 </w:rPr>
-                <m:t>:</m:t>
-              </m:r>
-              <m:r>
-                <w:rPr>
-                  <w:rFonts w:ascii="Cambria Math" w:hAnsi="Cambria Math"/>
-                  <w:lang w:val="en-CH" w:eastAsia="en-US"/>
-                </w:rPr>
-                <m:t>1</m:t>
+                <m:t>:1</m:t>
               </m:r>
             </m:e>
           </m:d>
           <m:r>
+            <m:rPr>
+              <m:sty m:val="p"/>
+            </m:rPr>
             <w:rPr>
               <w:lang w:val="en-CH" w:eastAsia="en-US"/>
             </w:rPr>
@@ -12219,18 +12196,14 @@
                   <w:rFonts w:ascii="Cambria Math" w:hAnsi="Cambria Math"/>
                   <w:lang w:val="en-CH" w:eastAsia="en-US"/>
                 </w:rPr>
-                <m:t>:</m:t>
-              </m:r>
-              <m:r>
-                <w:rPr>
-                  <w:rFonts w:ascii="Cambria Math" w:hAnsi="Cambria Math"/>
-                  <w:lang w:val="en-CH" w:eastAsia="en-US"/>
-                </w:rPr>
-                <m:t>2</m:t>
+                <m:t>:2</m:t>
               </m:r>
             </m:e>
           </m:d>
           <m:r>
+            <m:rPr>
+              <m:sty m:val="p"/>
+            </m:rPr>
             <w:rPr>
               <w:lang w:val="en-CH" w:eastAsia="en-US"/>
             </w:rPr>
@@ -12429,18 +12402,14 @@
                   <w:rFonts w:ascii="Cambria Math" w:hAnsi="Cambria Math"/>
                   <w:lang w:val="en-CH" w:eastAsia="en-US"/>
                 </w:rPr>
-                <m:t>:</m:t>
-              </m:r>
-              <m:r>
-                <w:rPr>
-                  <w:rFonts w:ascii="Cambria Math" w:hAnsi="Cambria Math"/>
-                  <w:lang w:val="en-CH" w:eastAsia="en-US"/>
-                </w:rPr>
-                <m:t>1</m:t>
+                <m:t>:1</m:t>
               </m:r>
             </m:e>
           </m:d>
           <m:r>
+            <m:rPr>
+              <m:sty m:val="p"/>
+            </m:rPr>
             <w:rPr>
               <w:lang w:val="en-CH" w:eastAsia="en-US"/>
             </w:rPr>
@@ -12512,12 +12481,14 @@
       </w:pPr>
       <w:r>
         <w:rPr>
+          <w:highlight w:val="yellow"/>
           <w:lang w:val="en-CH" w:eastAsia="en-US"/>
         </w:rPr>
         <w:t>Step 5:</w:t>
       </w:r>
       <w:r>
         <w:rPr>
+          <w:highlight w:val="yellow"/>
           <w:lang w:val="en-CH" w:eastAsia="en-US"/>
         </w:rPr>
         <w:br/>
@@ -12526,6 +12497,7 @@
       <w:proofErr w:type="spellStart"/>
       <w:r>
         <w:rPr>
+          <w:highlight w:val="yellow"/>
           <w:lang w:val="en-CH" w:eastAsia="en-US"/>
         </w:rPr>
         <w:t>itemsets</w:t>
@@ -12533,12 +12505,14 @@
       <w:proofErr w:type="spellEnd"/>
       <w:r>
         <w:rPr>
+          <w:highlight w:val="yellow"/>
           <w:lang w:val="en-CH" w:eastAsia="en-US"/>
         </w:rPr>
         <w:t>. By strict logic are all factorial subsets of a frequent itemset themselves frequent too.</w:t>
       </w:r>
       <w:r>
         <w:rPr>
+          <w:highlight w:val="yellow"/>
           <w:lang w:val="en-CH" w:eastAsia="en-US"/>
         </w:rPr>
         <w:br/>
@@ -12547,6 +12521,7 @@
       <w:proofErr w:type="gramStart"/>
       <w:r>
         <w:rPr>
+          <w:highlight w:val="yellow"/>
           <w:lang w:val="en-CH" w:eastAsia="en-US"/>
         </w:rPr>
         <w:t>have to</w:t>
@@ -12554,9 +12529,16 @@
       <w:proofErr w:type="gramEnd"/>
       <w:r>
         <w:rPr>
-          <w:lang w:val="en-CH" w:eastAsia="en-US"/>
-        </w:rPr>
-        <w:t xml:space="preserve"> be </w:t>
+          <w:highlight w:val="yellow"/>
+          <w:lang w:val="en-CH" w:eastAsia="en-US"/>
+        </w:rPr>
+        <w:t xml:space="preserve"> be</w:t>
+      </w:r>
+      <w:r>
+        <w:rPr>
+          <w:lang w:val="en-CH" w:eastAsia="en-US"/>
+        </w:rPr>
+        <w:t xml:space="preserve"> </w:t>
       </w:r>
       <w:r>
         <w:rPr>
@@ -12642,6 +12624,1534 @@
         <w:t xml:space="preserve"> Algorithm based on FP-Growth</w:t>
       </w:r>
       <w:bookmarkEnd w:id="7"/>
+    </w:p>
+    <w:p>
+      <w:pPr>
+        <w:pStyle w:val="Heading2"/>
+        <w:rPr>
+          <w:lang w:val="en-CH"/>
+        </w:rPr>
+      </w:pPr>
+      <w:r>
+        <w:t>4.1</w:t>
+      </w:r>
+      <w:r>
+        <w:rPr>
+          <w:lang w:val="en-CH"/>
+        </w:rPr>
+        <w:t xml:space="preserve"> </w:t>
+      </w:r>
+      <w:r>
+        <w:rPr>
+          <w:lang w:val="en-CH"/>
+        </w:rPr>
+        <w:t>Modified FP-</w:t>
+      </w:r>
+      <w:proofErr w:type="spellStart"/>
+      <w:r>
+        <w:rPr>
+          <w:lang w:val="en-CH"/>
+        </w:rPr>
+        <w:t>ghrowth</w:t>
+      </w:r>
+      <w:proofErr w:type="spellEnd"/>
+      <w:r>
+        <w:rPr>
+          <w:lang w:val="en-CH"/>
+        </w:rPr>
+        <w:t xml:space="preserve"> with</w:t>
+      </w:r>
+      <w:r>
+        <w:rPr>
+          <w:lang w:val="en-CH"/>
+        </w:rPr>
+        <w:t xml:space="preserve"> “normal parameters”</w:t>
+      </w:r>
+    </w:p>
+    <w:p>
+      <w:pPr>
+        <w:jc w:val="both"/>
+        <w:rPr>
+          <w:lang w:val="en-CH" w:eastAsia="en-US"/>
+        </w:rPr>
+      </w:pPr>
+      <w:proofErr w:type="gramStart"/>
+      <w:r>
+        <w:rPr>
+          <w:lang w:val="en-CH" w:eastAsia="en-US"/>
+        </w:rPr>
+        <w:t>First of all</w:t>
+      </w:r>
+      <w:proofErr w:type="gramEnd"/>
+      <w:r>
+        <w:rPr>
+          <w:lang w:val="en-CH" w:eastAsia="en-US"/>
+        </w:rPr>
+        <w:t xml:space="preserve">, the author has to prove, that the modified </w:t>
+      </w:r>
+      <w:proofErr w:type="spellStart"/>
+      <w:r>
+        <w:rPr>
+          <w:lang w:val="en-CH" w:eastAsia="en-US"/>
+        </w:rPr>
+        <w:t>fp</w:t>
+      </w:r>
+      <w:proofErr w:type="spellEnd"/>
+      <w:r>
+        <w:rPr>
+          <w:lang w:val="en-CH" w:eastAsia="en-US"/>
+        </w:rPr>
+        <w:t xml:space="preserve"> growth, the author’s own implementation based on </w:t>
+      </w:r>
+      <w:proofErr w:type="spellStart"/>
+      <w:r>
+        <w:rPr>
+          <w:lang w:val="en-CH" w:eastAsia="en-US"/>
+        </w:rPr>
+        <w:t>fp</w:t>
+      </w:r>
+      <w:proofErr w:type="spellEnd"/>
+      <w:r>
+        <w:rPr>
+          <w:lang w:val="en-CH" w:eastAsia="en-US"/>
+        </w:rPr>
+        <w:t>-growth will give the same results as the traditional ones.</w:t>
+      </w:r>
+    </w:p>
+    <w:p>
+      <w:pPr>
+        <w:rPr>
+          <w:lang w:val="en-CH" w:eastAsia="en-US"/>
+        </w:rPr>
+      </w:pPr>
+      <w:r>
+        <w:rPr>
+          <w:lang w:val="en-CH" w:eastAsia="en-US"/>
+        </w:rPr>
+        <w:drawing>
+          <wp:inline distT="0" distB="0" distL="0" distR="0" wp14:anchorId="415C609E" wp14:editId="16316496">
+            <wp:extent cx="5400675" cy="1521460"/>
+            <wp:effectExtent l="0" t="0" r="9525" b="2540"/>
+            <wp:docPr id="3" name="Picture 3" descr="A screenshot of a computer&#10;&#10;Description automatically generated with medium confidence"/>
+            <wp:cNvGraphicFramePr>
+              <a:graphicFrameLocks xmlns:a="http://schemas.openxmlformats.org/drawingml/2006/main" noChangeAspect="1"/>
+            </wp:cNvGraphicFramePr>
+            <a:graphic xmlns:a="http://schemas.openxmlformats.org/drawingml/2006/main">
+              <a:graphicData uri="http://schemas.openxmlformats.org/drawingml/2006/picture">
+                <pic:pic xmlns:pic="http://schemas.openxmlformats.org/drawingml/2006/picture">
+                  <pic:nvPicPr>
+                    <pic:cNvPr id="3" name="Picture 3" descr="A screenshot of a computer&#10;&#10;Description automatically generated with medium confidence"/>
+                    <pic:cNvPicPr/>
+                  </pic:nvPicPr>
+                  <pic:blipFill>
+                    <a:blip r:embed="rId25"/>
+                    <a:stretch>
+                      <a:fillRect/>
+                    </a:stretch>
+                  </pic:blipFill>
+                  <pic:spPr>
+                    <a:xfrm>
+                      <a:off x="0" y="0"/>
+                      <a:ext cx="5400675" cy="1521460"/>
+                    </a:xfrm>
+                    <a:prstGeom prst="rect">
+                      <a:avLst/>
+                    </a:prstGeom>
+                  </pic:spPr>
+                </pic:pic>
+              </a:graphicData>
+            </a:graphic>
+          </wp:inline>
+        </w:drawing>
+      </w:r>
+    </w:p>
+    <w:p>
+      <w:pPr>
+        <w:rPr>
+          <w:lang w:val="en-CH" w:eastAsia="en-US"/>
+        </w:rPr>
+      </w:pPr>
+      <w:r>
+        <w:rPr>
+          <w:lang w:val="en-CH" w:eastAsia="en-US"/>
+        </w:rPr>
+        <w:t xml:space="preserve">Generally, the author doesn’t modularize frequent </w:t>
+      </w:r>
+      <w:proofErr w:type="spellStart"/>
+      <w:r>
+        <w:rPr>
+          <w:lang w:val="en-CH" w:eastAsia="en-US"/>
+        </w:rPr>
+        <w:t>itemsets</w:t>
+      </w:r>
+      <w:proofErr w:type="spellEnd"/>
+      <w:r>
+        <w:rPr>
+          <w:lang w:val="en-CH" w:eastAsia="en-US"/>
+        </w:rPr>
+        <w:t xml:space="preserve"> and rules, but gives back both attributes at once. One difference, which can be observed is, that we have only 3 rules for frequent </w:t>
+      </w:r>
+      <w:proofErr w:type="spellStart"/>
+      <w:r>
+        <w:rPr>
+          <w:lang w:val="en-CH" w:eastAsia="en-US"/>
+        </w:rPr>
+        <w:t>itemsets</w:t>
+      </w:r>
+      <w:proofErr w:type="spellEnd"/>
+      <w:r>
+        <w:rPr>
+          <w:lang w:val="en-CH" w:eastAsia="en-US"/>
+        </w:rPr>
+        <w:t xml:space="preserve"> with 2 items</w:t>
+      </w:r>
+      <w:r>
+        <w:rPr>
+          <w:lang w:val="en-CH" w:eastAsia="en-US"/>
+        </w:rPr>
+        <w:t>, instead of 6 rules.</w:t>
+      </w:r>
+      <w:r>
+        <w:rPr>
+          <w:lang w:val="en-CH" w:eastAsia="en-US"/>
+        </w:rPr>
+        <w:t xml:space="preserve"> Per frequent itemset the descending order of total count is taken for showing the “most relevant path”.</w:t>
+      </w:r>
+      <w:r>
+        <w:rPr>
+          <w:lang w:val="en-CH" w:eastAsia="en-US"/>
+        </w:rPr>
+        <w:br/>
+      </w:r>
+      <w:r>
+        <w:rPr>
+          <w:rFonts w:ascii="Cambria Math" w:hAnsi="Cambria Math"/>
+          <w:i/>
+          <w:lang w:val="en-CH" w:eastAsia="en-US"/>
+        </w:rPr>
+        <w:br/>
+      </w:r>
+      <m:oMathPara>
+        <m:oMathParaPr>
+          <m:jc m:val="left"/>
+        </m:oMathParaPr>
+        <m:oMath>
+          <m:d>
+            <m:dPr>
+              <m:begChr m:val="{"/>
+              <m:endChr m:val="}"/>
+              <m:ctrlPr>
+                <w:rPr>
+                  <w:rFonts w:ascii="Cambria Math" w:hAnsi="Cambria Math"/>
+                  <w:i/>
+                  <w:lang w:val="en-CH" w:eastAsia="en-US"/>
+                </w:rPr>
+              </m:ctrlPr>
+            </m:dPr>
+            <m:e>
+              <m:sSub>
+                <m:sSubPr>
+                  <m:ctrlPr>
+                    <w:rPr>
+                      <w:rFonts w:ascii="Cambria Math" w:hAnsi="Cambria Math"/>
+                      <w:i/>
+                      <w:lang w:val="en-CH" w:eastAsia="en-US"/>
+                    </w:rPr>
+                  </m:ctrlPr>
+                </m:sSubPr>
+                <m:e>
+                  <m:r>
+                    <w:rPr>
+                      <w:rFonts w:ascii="Cambria Math" w:hAnsi="Cambria Math"/>
+                      <w:lang w:val="en-CH" w:eastAsia="en-US"/>
+                    </w:rPr>
+                    <m:t>I</m:t>
+                  </m:r>
+                </m:e>
+                <m:sub>
+                  <m:r>
+                    <w:rPr>
+                      <w:rFonts w:ascii="Cambria Math" w:hAnsi="Cambria Math"/>
+                      <w:lang w:val="en-CH" w:eastAsia="en-US"/>
+                    </w:rPr>
+                    <m:t>1</m:t>
+                  </m:r>
+                </m:sub>
+              </m:sSub>
+              <m:r>
+                <w:rPr>
+                  <w:rFonts w:ascii="Cambria Math" w:hAnsi="Cambria Math"/>
+                  <w:lang w:val="en-CH" w:eastAsia="en-US"/>
+                </w:rPr>
+                <m:t>,</m:t>
+              </m:r>
+              <m:sSub>
+                <m:sSubPr>
+                  <m:ctrlPr>
+                    <w:rPr>
+                      <w:rFonts w:ascii="Cambria Math" w:hAnsi="Cambria Math"/>
+                      <w:i/>
+                      <w:lang w:val="en-CH" w:eastAsia="en-US"/>
+                    </w:rPr>
+                  </m:ctrlPr>
+                </m:sSubPr>
+                <m:e>
+                  <m:r>
+                    <w:rPr>
+                      <w:rFonts w:ascii="Cambria Math" w:hAnsi="Cambria Math"/>
+                      <w:lang w:val="en-CH" w:eastAsia="en-US"/>
+                    </w:rPr>
+                    <m:t>I</m:t>
+                  </m:r>
+                </m:e>
+                <m:sub>
+                  <m:r>
+                    <w:rPr>
+                      <w:rFonts w:ascii="Cambria Math" w:hAnsi="Cambria Math"/>
+                      <w:lang w:val="en-CH" w:eastAsia="en-US"/>
+                    </w:rPr>
+                    <m:t>9</m:t>
+                  </m:r>
+                </m:sub>
+              </m:sSub>
+            </m:e>
+          </m:d>
+          <m:r>
+            <w:rPr>
+              <w:rFonts w:ascii="Cambria Math"/>
+              <w:lang w:val="en-CH" w:eastAsia="en-US"/>
+            </w:rPr>
+            <m:t>:</m:t>
+          </m:r>
+          <m:sSub>
+            <m:sSubPr>
+              <m:ctrlPr>
+                <w:rPr>
+                  <w:rFonts w:ascii="Cambria Math"/>
+                  <w:i/>
+                  <w:lang w:val="en-CH" w:eastAsia="en-US"/>
+                </w:rPr>
+              </m:ctrlPr>
+            </m:sSubPr>
+            <m:e>
+              <m:r>
+                <w:rPr>
+                  <w:rFonts w:ascii="Cambria Math"/>
+                  <w:lang w:val="en-CH" w:eastAsia="en-US"/>
+                </w:rPr>
+                <m:t>Pat</m:t>
+              </m:r>
+              <m:r>
+                <w:rPr>
+                  <w:rFonts w:ascii="Cambria Math"/>
+                  <w:lang w:val="en-CH" w:eastAsia="en-US"/>
+                </w:rPr>
+                <m:t>h</m:t>
+              </m:r>
+            </m:e>
+            <m:sub>
+              <m:r>
+                <w:rPr>
+                  <w:rFonts w:ascii="Cambria Math"/>
+                  <w:lang w:val="en-CH" w:eastAsia="en-US"/>
+                </w:rPr>
+                <m:t>1</m:t>
+              </m:r>
+            </m:sub>
+          </m:sSub>
+          <m:r>
+            <w:rPr>
+              <w:rFonts w:ascii="Cambria Math"/>
+              <w:lang w:val="en-CH" w:eastAsia="en-US"/>
+            </w:rPr>
+            <m:t>:</m:t>
+          </m:r>
+          <m:sSub>
+            <m:sSubPr>
+              <m:ctrlPr>
+                <w:rPr>
+                  <w:rFonts w:ascii="Cambria Math"/>
+                  <w:i/>
+                  <w:lang w:val="en-CH" w:eastAsia="en-US"/>
+                </w:rPr>
+              </m:ctrlPr>
+            </m:sSubPr>
+            <m:e>
+              <m:r>
+                <w:rPr>
+                  <w:rFonts w:ascii="Cambria Math"/>
+                  <w:lang w:val="en-CH" w:eastAsia="en-US"/>
+                </w:rPr>
+                <m:t>I</m:t>
+              </m:r>
+            </m:e>
+            <m:sub>
+              <m:r>
+                <w:rPr>
+                  <w:rFonts w:ascii="Cambria Math"/>
+                  <w:lang w:val="en-CH" w:eastAsia="en-US"/>
+                </w:rPr>
+                <m:t>1</m:t>
+              </m:r>
+            </m:sub>
+          </m:sSub>
+          <m:r>
+            <w:rPr>
+              <w:rFonts w:ascii="Cambria Math"/>
+              <w:lang w:val="en-CH" w:eastAsia="en-US"/>
+            </w:rPr>
+            <m:t>→</m:t>
+          </m:r>
+          <m:sSub>
+            <m:sSubPr>
+              <m:ctrlPr>
+                <w:rPr>
+                  <w:rFonts w:ascii="Cambria Math"/>
+                  <w:i/>
+                  <w:lang w:val="en-CH" w:eastAsia="en-US"/>
+                </w:rPr>
+              </m:ctrlPr>
+            </m:sSubPr>
+            <m:e>
+              <m:r>
+                <w:rPr>
+                  <w:rFonts w:ascii="Cambria Math"/>
+                  <w:lang w:val="en-CH" w:eastAsia="en-US"/>
+                </w:rPr>
+                <m:t>I</m:t>
+              </m:r>
+            </m:e>
+            <m:sub>
+              <m:r>
+                <w:rPr>
+                  <w:rFonts w:ascii="Cambria Math"/>
+                  <w:lang w:val="en-CH" w:eastAsia="en-US"/>
+                </w:rPr>
+                <m:t>9</m:t>
+              </m:r>
+            </m:sub>
+          </m:sSub>
+          <m:r>
+            <w:rPr>
+              <w:rFonts w:ascii="Cambria Math"/>
+              <w:lang w:val="en-CH" w:eastAsia="en-US"/>
+            </w:rPr>
+            <m:t>:s</m:t>
+          </m:r>
+          <m:r>
+            <w:rPr>
+              <w:rFonts w:ascii="Cambria Math"/>
+              <w:lang w:val="en-CH" w:eastAsia="en-US"/>
+            </w:rPr>
+            <m:t>h</m:t>
+          </m:r>
+          <m:r>
+            <w:rPr>
+              <w:rFonts w:ascii="Cambria Math"/>
+              <w:lang w:val="en-CH" w:eastAsia="en-US"/>
+            </w:rPr>
+            <m:t xml:space="preserve">own, </m:t>
+          </m:r>
+          <m:sSub>
+            <m:sSubPr>
+              <m:ctrlPr>
+                <w:rPr>
+                  <w:rFonts w:ascii="Cambria Math"/>
+                  <w:i/>
+                  <w:lang w:val="en-CH" w:eastAsia="en-US"/>
+                </w:rPr>
+              </m:ctrlPr>
+            </m:sSubPr>
+            <m:e>
+              <m:r>
+                <w:rPr>
+                  <w:rFonts w:ascii="Cambria Math"/>
+                  <w:lang w:val="en-CH" w:eastAsia="en-US"/>
+                </w:rPr>
+                <m:t>Pat</m:t>
+              </m:r>
+              <m:r>
+                <w:rPr>
+                  <w:rFonts w:ascii="Cambria Math"/>
+                  <w:lang w:val="en-CH" w:eastAsia="en-US"/>
+                </w:rPr>
+                <m:t>h</m:t>
+              </m:r>
+            </m:e>
+            <m:sub>
+              <m:r>
+                <w:rPr>
+                  <w:rFonts w:ascii="Cambria Math"/>
+                  <w:lang w:val="en-CH" w:eastAsia="en-US"/>
+                </w:rPr>
+                <m:t>2</m:t>
+              </m:r>
+            </m:sub>
+          </m:sSub>
+          <m:r>
+            <w:rPr>
+              <w:rFonts w:ascii="Cambria Math"/>
+              <w:lang w:val="en-CH" w:eastAsia="en-US"/>
+            </w:rPr>
+            <m:t>:</m:t>
+          </m:r>
+          <m:sSub>
+            <m:sSubPr>
+              <m:ctrlPr>
+                <w:rPr>
+                  <w:rFonts w:ascii="Cambria Math"/>
+                  <w:i/>
+                  <w:lang w:val="en-CH" w:eastAsia="en-US"/>
+                </w:rPr>
+              </m:ctrlPr>
+            </m:sSubPr>
+            <m:e>
+              <m:r>
+                <w:rPr>
+                  <w:rFonts w:ascii="Cambria Math"/>
+                  <w:lang w:val="en-CH" w:eastAsia="en-US"/>
+                </w:rPr>
+                <m:t>I</m:t>
+              </m:r>
+            </m:e>
+            <m:sub>
+              <m:r>
+                <w:rPr>
+                  <w:rFonts w:ascii="Cambria Math"/>
+                  <w:lang w:val="en-CH" w:eastAsia="en-US"/>
+                </w:rPr>
+                <m:t>9</m:t>
+              </m:r>
+            </m:sub>
+          </m:sSub>
+          <m:r>
+            <w:rPr>
+              <w:rFonts w:ascii="Cambria Math"/>
+              <w:lang w:val="en-CH" w:eastAsia="en-US"/>
+            </w:rPr>
+            <m:t>→</m:t>
+          </m:r>
+          <m:sSub>
+            <m:sSubPr>
+              <m:ctrlPr>
+                <w:rPr>
+                  <w:rFonts w:ascii="Cambria Math"/>
+                  <w:i/>
+                  <w:lang w:val="en-CH" w:eastAsia="en-US"/>
+                </w:rPr>
+              </m:ctrlPr>
+            </m:sSubPr>
+            <m:e>
+              <m:r>
+                <w:rPr>
+                  <w:rFonts w:ascii="Cambria Math"/>
+                  <w:lang w:val="en-CH" w:eastAsia="en-US"/>
+                </w:rPr>
+                <m:t>I</m:t>
+              </m:r>
+            </m:e>
+            <m:sub>
+              <m:r>
+                <w:rPr>
+                  <w:rFonts w:ascii="Cambria Math"/>
+                  <w:lang w:val="en-CH" w:eastAsia="en-US"/>
+                </w:rPr>
+                <m:t>1</m:t>
+              </m:r>
+            </m:sub>
+          </m:sSub>
+          <m:r>
+            <w:rPr>
+              <w:rFonts w:ascii="Cambria Math"/>
+              <w:lang w:val="en-CH" w:eastAsia="en-US"/>
+            </w:rPr>
+            <m:t>:not s</m:t>
+          </m:r>
+          <m:r>
+            <w:rPr>
+              <w:rFonts w:ascii="Cambria Math"/>
+              <w:lang w:val="en-CH" w:eastAsia="en-US"/>
+            </w:rPr>
+            <m:t>h</m:t>
+          </m:r>
+          <m:r>
+            <w:rPr>
+              <w:rFonts w:ascii="Cambria Math"/>
+              <w:lang w:val="en-CH" w:eastAsia="en-US"/>
+            </w:rPr>
+            <m:t>own</m:t>
+          </m:r>
+          <m:r>
+            <m:rPr>
+              <m:sty m:val="p"/>
+            </m:rPr>
+            <w:rPr>
+              <w:lang w:val="en-CH" w:eastAsia="en-US"/>
+            </w:rPr>
+            <w:br/>
+          </m:r>
+        </m:oMath>
+        <m:oMath>
+          <m:d>
+            <m:dPr>
+              <m:begChr m:val="{"/>
+              <m:endChr m:val="}"/>
+              <m:ctrlPr>
+                <w:rPr>
+                  <w:rFonts w:ascii="Cambria Math" w:hAnsi="Cambria Math"/>
+                  <w:i/>
+                  <w:lang w:val="en-CH" w:eastAsia="en-US"/>
+                </w:rPr>
+              </m:ctrlPr>
+            </m:dPr>
+            <m:e>
+              <m:sSub>
+                <m:sSubPr>
+                  <m:ctrlPr>
+                    <w:rPr>
+                      <w:rFonts w:ascii="Cambria Math" w:hAnsi="Cambria Math"/>
+                      <w:i/>
+                      <w:lang w:val="en-CH" w:eastAsia="en-US"/>
+                    </w:rPr>
+                  </m:ctrlPr>
+                </m:sSubPr>
+                <m:e>
+                  <m:r>
+                    <w:rPr>
+                      <w:rFonts w:ascii="Cambria Math" w:hAnsi="Cambria Math"/>
+                      <w:lang w:val="en-CH" w:eastAsia="en-US"/>
+                    </w:rPr>
+                    <m:t>I</m:t>
+                  </m:r>
+                </m:e>
+                <m:sub>
+                  <m:r>
+                    <w:rPr>
+                      <w:rFonts w:ascii="Cambria Math" w:hAnsi="Cambria Math"/>
+                      <w:lang w:val="en-CH" w:eastAsia="en-US"/>
+                    </w:rPr>
+                    <m:t>0</m:t>
+                  </m:r>
+                </m:sub>
+              </m:sSub>
+              <m:r>
+                <w:rPr>
+                  <w:rFonts w:ascii="Cambria Math" w:hAnsi="Cambria Math"/>
+                  <w:lang w:val="en-CH" w:eastAsia="en-US"/>
+                </w:rPr>
+                <m:t>,</m:t>
+              </m:r>
+              <m:sSub>
+                <m:sSubPr>
+                  <m:ctrlPr>
+                    <w:rPr>
+                      <w:rFonts w:ascii="Cambria Math" w:hAnsi="Cambria Math"/>
+                      <w:i/>
+                      <w:lang w:val="en-CH" w:eastAsia="en-US"/>
+                    </w:rPr>
+                  </m:ctrlPr>
+                </m:sSubPr>
+                <m:e>
+                  <m:r>
+                    <w:rPr>
+                      <w:rFonts w:ascii="Cambria Math" w:hAnsi="Cambria Math"/>
+                      <w:lang w:val="en-CH" w:eastAsia="en-US"/>
+                    </w:rPr>
+                    <m:t>I</m:t>
+                  </m:r>
+                </m:e>
+                <m:sub>
+                  <m:r>
+                    <w:rPr>
+                      <w:rFonts w:ascii="Cambria Math" w:hAnsi="Cambria Math"/>
+                      <w:lang w:val="en-CH" w:eastAsia="en-US"/>
+                    </w:rPr>
+                    <m:t>8</m:t>
+                  </m:r>
+                </m:sub>
+              </m:sSub>
+            </m:e>
+          </m:d>
+          <m:r>
+            <w:rPr>
+              <w:rFonts w:ascii="Cambria Math"/>
+              <w:lang w:val="en-CH" w:eastAsia="en-US"/>
+            </w:rPr>
+            <m:t>:</m:t>
+          </m:r>
+          <m:sSub>
+            <m:sSubPr>
+              <m:ctrlPr>
+                <w:rPr>
+                  <w:rFonts w:ascii="Cambria Math"/>
+                  <w:i/>
+                  <w:lang w:val="en-CH" w:eastAsia="en-US"/>
+                </w:rPr>
+              </m:ctrlPr>
+            </m:sSubPr>
+            <m:e>
+              <m:r>
+                <w:rPr>
+                  <w:rFonts w:ascii="Cambria Math"/>
+                  <w:lang w:val="en-CH" w:eastAsia="en-US"/>
+                </w:rPr>
+                <m:t>Pat</m:t>
+              </m:r>
+              <m:r>
+                <w:rPr>
+                  <w:rFonts w:ascii="Cambria Math"/>
+                  <w:lang w:val="en-CH" w:eastAsia="en-US"/>
+                </w:rPr>
+                <m:t>h</m:t>
+              </m:r>
+            </m:e>
+            <m:sub>
+              <m:r>
+                <w:rPr>
+                  <w:rFonts w:ascii="Cambria Math"/>
+                  <w:lang w:val="en-CH" w:eastAsia="en-US"/>
+                </w:rPr>
+                <m:t>1</m:t>
+              </m:r>
+            </m:sub>
+          </m:sSub>
+          <m:r>
+            <w:rPr>
+              <w:rFonts w:ascii="Cambria Math"/>
+              <w:lang w:val="en-CH" w:eastAsia="en-US"/>
+            </w:rPr>
+            <m:t>:</m:t>
+          </m:r>
+          <m:sSub>
+            <m:sSubPr>
+              <m:ctrlPr>
+                <w:rPr>
+                  <w:rFonts w:ascii="Cambria Math"/>
+                  <w:i/>
+                  <w:lang w:val="en-CH" w:eastAsia="en-US"/>
+                </w:rPr>
+              </m:ctrlPr>
+            </m:sSubPr>
+            <m:e>
+              <m:r>
+                <w:rPr>
+                  <w:rFonts w:ascii="Cambria Math"/>
+                  <w:lang w:val="en-CH" w:eastAsia="en-US"/>
+                </w:rPr>
+                <m:t>I</m:t>
+              </m:r>
+            </m:e>
+            <m:sub>
+              <m:r>
+                <w:rPr>
+                  <w:rFonts w:ascii="Cambria Math"/>
+                  <w:lang w:val="en-CH" w:eastAsia="en-US"/>
+                </w:rPr>
+                <m:t>0</m:t>
+              </m:r>
+            </m:sub>
+          </m:sSub>
+          <m:r>
+            <w:rPr>
+              <w:rFonts w:ascii="Cambria Math"/>
+              <w:lang w:val="en-CH" w:eastAsia="en-US"/>
+            </w:rPr>
+            <m:t>→</m:t>
+          </m:r>
+          <m:sSub>
+            <m:sSubPr>
+              <m:ctrlPr>
+                <w:rPr>
+                  <w:rFonts w:ascii="Cambria Math"/>
+                  <w:i/>
+                  <w:lang w:val="en-CH" w:eastAsia="en-US"/>
+                </w:rPr>
+              </m:ctrlPr>
+            </m:sSubPr>
+            <m:e>
+              <m:r>
+                <w:rPr>
+                  <w:rFonts w:ascii="Cambria Math"/>
+                  <w:lang w:val="en-CH" w:eastAsia="en-US"/>
+                </w:rPr>
+                <m:t>I</m:t>
+              </m:r>
+            </m:e>
+            <m:sub>
+              <m:r>
+                <w:rPr>
+                  <w:rFonts w:ascii="Cambria Math"/>
+                  <w:lang w:val="en-CH" w:eastAsia="en-US"/>
+                </w:rPr>
+                <m:t>8</m:t>
+              </m:r>
+            </m:sub>
+          </m:sSub>
+          <m:r>
+            <w:rPr>
+              <w:rFonts w:ascii="Cambria Math"/>
+              <w:lang w:val="en-CH" w:eastAsia="en-US"/>
+            </w:rPr>
+            <m:t>:s</m:t>
+          </m:r>
+          <m:r>
+            <w:rPr>
+              <w:rFonts w:ascii="Cambria Math"/>
+              <w:lang w:val="en-CH" w:eastAsia="en-US"/>
+            </w:rPr>
+            <m:t>h</m:t>
+          </m:r>
+          <m:r>
+            <w:rPr>
+              <w:rFonts w:ascii="Cambria Math"/>
+              <w:lang w:val="en-CH" w:eastAsia="en-US"/>
+            </w:rPr>
+            <m:t xml:space="preserve">own, </m:t>
+          </m:r>
+          <m:sSub>
+            <m:sSubPr>
+              <m:ctrlPr>
+                <w:rPr>
+                  <w:rFonts w:ascii="Cambria Math"/>
+                  <w:i/>
+                  <w:lang w:val="en-CH" w:eastAsia="en-US"/>
+                </w:rPr>
+              </m:ctrlPr>
+            </m:sSubPr>
+            <m:e>
+              <m:r>
+                <w:rPr>
+                  <w:rFonts w:ascii="Cambria Math"/>
+                  <w:lang w:val="en-CH" w:eastAsia="en-US"/>
+                </w:rPr>
+                <m:t>Pat</m:t>
+              </m:r>
+              <m:r>
+                <w:rPr>
+                  <w:rFonts w:ascii="Cambria Math"/>
+                  <w:lang w:val="en-CH" w:eastAsia="en-US"/>
+                </w:rPr>
+                <m:t>h</m:t>
+              </m:r>
+            </m:e>
+            <m:sub>
+              <m:r>
+                <w:rPr>
+                  <w:rFonts w:ascii="Cambria Math"/>
+                  <w:lang w:val="en-CH" w:eastAsia="en-US"/>
+                </w:rPr>
+                <m:t>2</m:t>
+              </m:r>
+            </m:sub>
+          </m:sSub>
+          <m:r>
+            <w:rPr>
+              <w:rFonts w:ascii="Cambria Math"/>
+              <w:lang w:val="en-CH" w:eastAsia="en-US"/>
+            </w:rPr>
+            <m:t>:</m:t>
+          </m:r>
+          <m:sSub>
+            <m:sSubPr>
+              <m:ctrlPr>
+                <w:rPr>
+                  <w:rFonts w:ascii="Cambria Math"/>
+                  <w:i/>
+                  <w:lang w:val="en-CH" w:eastAsia="en-US"/>
+                </w:rPr>
+              </m:ctrlPr>
+            </m:sSubPr>
+            <m:e>
+              <m:r>
+                <w:rPr>
+                  <w:rFonts w:ascii="Cambria Math"/>
+                  <w:lang w:val="en-CH" w:eastAsia="en-US"/>
+                </w:rPr>
+                <m:t>I</m:t>
+              </m:r>
+            </m:e>
+            <m:sub>
+              <m:r>
+                <w:rPr>
+                  <w:rFonts w:ascii="Cambria Math"/>
+                  <w:lang w:val="en-CH" w:eastAsia="en-US"/>
+                </w:rPr>
+                <m:t>8</m:t>
+              </m:r>
+            </m:sub>
+          </m:sSub>
+          <m:r>
+            <w:rPr>
+              <w:rFonts w:ascii="Cambria Math"/>
+              <w:lang w:val="en-CH" w:eastAsia="en-US"/>
+            </w:rPr>
+            <m:t>→</m:t>
+          </m:r>
+          <m:sSub>
+            <m:sSubPr>
+              <m:ctrlPr>
+                <w:rPr>
+                  <w:rFonts w:ascii="Cambria Math"/>
+                  <w:i/>
+                  <w:lang w:val="en-CH" w:eastAsia="en-US"/>
+                </w:rPr>
+              </m:ctrlPr>
+            </m:sSubPr>
+            <m:e>
+              <m:r>
+                <w:rPr>
+                  <w:rFonts w:ascii="Cambria Math"/>
+                  <w:lang w:val="en-CH" w:eastAsia="en-US"/>
+                </w:rPr>
+                <m:t>I</m:t>
+              </m:r>
+            </m:e>
+            <m:sub>
+              <m:r>
+                <w:rPr>
+                  <w:rFonts w:ascii="Cambria Math"/>
+                  <w:lang w:val="en-CH" w:eastAsia="en-US"/>
+                </w:rPr>
+                <m:t>0</m:t>
+              </m:r>
+            </m:sub>
+          </m:sSub>
+          <m:r>
+            <w:rPr>
+              <w:rFonts w:ascii="Cambria Math"/>
+              <w:lang w:val="en-CH" w:eastAsia="en-US"/>
+            </w:rPr>
+            <m:t>:not s</m:t>
+          </m:r>
+          <m:r>
+            <w:rPr>
+              <w:rFonts w:ascii="Cambria Math"/>
+              <w:lang w:val="en-CH" w:eastAsia="en-US"/>
+            </w:rPr>
+            <m:t>h</m:t>
+          </m:r>
+          <m:r>
+            <w:rPr>
+              <w:rFonts w:ascii="Cambria Math"/>
+              <w:lang w:val="en-CH" w:eastAsia="en-US"/>
+            </w:rPr>
+            <m:t>own</m:t>
+          </m:r>
+          <m:r>
+            <w:rPr>
+              <w:lang w:val="en-CH" w:eastAsia="en-US"/>
+            </w:rPr>
+            <w:br/>
+          </m:r>
+        </m:oMath>
+        <m:oMath>
+          <m:d>
+            <m:dPr>
+              <m:begChr m:val="{"/>
+              <m:endChr m:val="}"/>
+              <m:ctrlPr>
+                <w:rPr>
+                  <w:rFonts w:ascii="Cambria Math" w:hAnsi="Cambria Math"/>
+                  <w:i/>
+                  <w:lang w:val="en-CH" w:eastAsia="en-US"/>
+                </w:rPr>
+              </m:ctrlPr>
+            </m:dPr>
+            <m:e>
+              <m:sSub>
+                <m:sSubPr>
+                  <m:ctrlPr>
+                    <w:rPr>
+                      <w:rFonts w:ascii="Cambria Math" w:hAnsi="Cambria Math"/>
+                      <w:i/>
+                      <w:lang w:val="en-CH" w:eastAsia="en-US"/>
+                    </w:rPr>
+                  </m:ctrlPr>
+                </m:sSubPr>
+                <m:e>
+                  <m:r>
+                    <w:rPr>
+                      <w:rFonts w:ascii="Cambria Math" w:hAnsi="Cambria Math"/>
+                      <w:lang w:val="en-CH" w:eastAsia="en-US"/>
+                    </w:rPr>
+                    <m:t>I</m:t>
+                  </m:r>
+                </m:e>
+                <m:sub>
+                  <m:r>
+                    <w:rPr>
+                      <w:rFonts w:ascii="Cambria Math" w:hAnsi="Cambria Math"/>
+                      <w:lang w:val="en-CH" w:eastAsia="en-US"/>
+                    </w:rPr>
+                    <m:t>0</m:t>
+                  </m:r>
+                </m:sub>
+              </m:sSub>
+              <m:r>
+                <w:rPr>
+                  <w:rFonts w:ascii="Cambria Math" w:hAnsi="Cambria Math"/>
+                  <w:lang w:val="en-CH" w:eastAsia="en-US"/>
+                </w:rPr>
+                <m:t>,</m:t>
+              </m:r>
+              <m:sSub>
+                <m:sSubPr>
+                  <m:ctrlPr>
+                    <w:rPr>
+                      <w:rFonts w:ascii="Cambria Math" w:hAnsi="Cambria Math"/>
+                      <w:i/>
+                      <w:lang w:val="en-CH" w:eastAsia="en-US"/>
+                    </w:rPr>
+                  </m:ctrlPr>
+                </m:sSubPr>
+                <m:e>
+                  <m:r>
+                    <w:rPr>
+                      <w:rFonts w:ascii="Cambria Math" w:hAnsi="Cambria Math"/>
+                      <w:lang w:val="en-CH" w:eastAsia="en-US"/>
+                    </w:rPr>
+                    <m:t>I</m:t>
+                  </m:r>
+                </m:e>
+                <m:sub>
+                  <m:r>
+                    <w:rPr>
+                      <w:rFonts w:ascii="Cambria Math" w:hAnsi="Cambria Math"/>
+                      <w:lang w:val="en-CH" w:eastAsia="en-US"/>
+                    </w:rPr>
+                    <m:t>1</m:t>
+                  </m:r>
+                </m:sub>
+              </m:sSub>
+            </m:e>
+          </m:d>
+          <m:r>
+            <w:rPr>
+              <w:rFonts w:ascii="Cambria Math"/>
+              <w:lang w:val="en-CH" w:eastAsia="en-US"/>
+            </w:rPr>
+            <m:t>:</m:t>
+          </m:r>
+          <m:sSub>
+            <m:sSubPr>
+              <m:ctrlPr>
+                <w:rPr>
+                  <w:rFonts w:ascii="Cambria Math"/>
+                  <w:i/>
+                  <w:lang w:val="en-CH" w:eastAsia="en-US"/>
+                </w:rPr>
+              </m:ctrlPr>
+            </m:sSubPr>
+            <m:e>
+              <m:r>
+                <w:rPr>
+                  <w:rFonts w:ascii="Cambria Math"/>
+                  <w:lang w:val="en-CH" w:eastAsia="en-US"/>
+                </w:rPr>
+                <m:t>Pat</m:t>
+              </m:r>
+              <m:r>
+                <w:rPr>
+                  <w:rFonts w:ascii="Cambria Math"/>
+                  <w:lang w:val="en-CH" w:eastAsia="en-US"/>
+                </w:rPr>
+                <m:t>h</m:t>
+              </m:r>
+            </m:e>
+            <m:sub>
+              <m:r>
+                <w:rPr>
+                  <w:rFonts w:ascii="Cambria Math"/>
+                  <w:lang w:val="en-CH" w:eastAsia="en-US"/>
+                </w:rPr>
+                <m:t>1</m:t>
+              </m:r>
+            </m:sub>
+          </m:sSub>
+          <m:r>
+            <w:rPr>
+              <w:rFonts w:ascii="Cambria Math"/>
+              <w:lang w:val="en-CH" w:eastAsia="en-US"/>
+            </w:rPr>
+            <m:t>:</m:t>
+          </m:r>
+          <m:sSub>
+            <m:sSubPr>
+              <m:ctrlPr>
+                <w:rPr>
+                  <w:rFonts w:ascii="Cambria Math"/>
+                  <w:i/>
+                  <w:lang w:val="en-CH" w:eastAsia="en-US"/>
+                </w:rPr>
+              </m:ctrlPr>
+            </m:sSubPr>
+            <m:e>
+              <m:r>
+                <w:rPr>
+                  <w:rFonts w:ascii="Cambria Math"/>
+                  <w:lang w:val="en-CH" w:eastAsia="en-US"/>
+                </w:rPr>
+                <m:t>I</m:t>
+              </m:r>
+            </m:e>
+            <m:sub>
+              <m:r>
+                <w:rPr>
+                  <w:rFonts w:ascii="Cambria Math"/>
+                  <w:lang w:val="en-CH" w:eastAsia="en-US"/>
+                </w:rPr>
+                <m:t>0</m:t>
+              </m:r>
+            </m:sub>
+          </m:sSub>
+          <m:r>
+            <w:rPr>
+              <w:rFonts w:ascii="Cambria Math"/>
+              <w:lang w:val="en-CH" w:eastAsia="en-US"/>
+            </w:rPr>
+            <m:t>→</m:t>
+          </m:r>
+          <m:sSub>
+            <m:sSubPr>
+              <m:ctrlPr>
+                <w:rPr>
+                  <w:rFonts w:ascii="Cambria Math"/>
+                  <w:i/>
+                  <w:lang w:val="en-CH" w:eastAsia="en-US"/>
+                </w:rPr>
+              </m:ctrlPr>
+            </m:sSubPr>
+            <m:e>
+              <m:r>
+                <w:rPr>
+                  <w:rFonts w:ascii="Cambria Math"/>
+                  <w:lang w:val="en-CH" w:eastAsia="en-US"/>
+                </w:rPr>
+                <m:t>I</m:t>
+              </m:r>
+            </m:e>
+            <m:sub>
+              <m:r>
+                <w:rPr>
+                  <w:rFonts w:ascii="Cambria Math"/>
+                  <w:lang w:val="en-CH" w:eastAsia="en-US"/>
+                </w:rPr>
+                <m:t>1</m:t>
+              </m:r>
+            </m:sub>
+          </m:sSub>
+          <m:r>
+            <w:rPr>
+              <w:rFonts w:ascii="Cambria Math"/>
+              <w:lang w:val="en-CH" w:eastAsia="en-US"/>
+            </w:rPr>
+            <m:t>:s</m:t>
+          </m:r>
+          <m:r>
+            <w:rPr>
+              <w:rFonts w:ascii="Cambria Math"/>
+              <w:lang w:val="en-CH" w:eastAsia="en-US"/>
+            </w:rPr>
+            <m:t>h</m:t>
+          </m:r>
+          <m:r>
+            <w:rPr>
+              <w:rFonts w:ascii="Cambria Math"/>
+              <w:lang w:val="en-CH" w:eastAsia="en-US"/>
+            </w:rPr>
+            <m:t xml:space="preserve">own, </m:t>
+          </m:r>
+          <m:sSub>
+            <m:sSubPr>
+              <m:ctrlPr>
+                <w:rPr>
+                  <w:rFonts w:ascii="Cambria Math"/>
+                  <w:i/>
+                  <w:lang w:val="en-CH" w:eastAsia="en-US"/>
+                </w:rPr>
+              </m:ctrlPr>
+            </m:sSubPr>
+            <m:e>
+              <m:r>
+                <w:rPr>
+                  <w:rFonts w:ascii="Cambria Math"/>
+                  <w:lang w:val="en-CH" w:eastAsia="en-US"/>
+                </w:rPr>
+                <m:t>Pat</m:t>
+              </m:r>
+              <m:r>
+                <w:rPr>
+                  <w:rFonts w:ascii="Cambria Math"/>
+                  <w:lang w:val="en-CH" w:eastAsia="en-US"/>
+                </w:rPr>
+                <m:t>h</m:t>
+              </m:r>
+            </m:e>
+            <m:sub>
+              <m:r>
+                <w:rPr>
+                  <w:rFonts w:ascii="Cambria Math"/>
+                  <w:lang w:val="en-CH" w:eastAsia="en-US"/>
+                </w:rPr>
+                <m:t>2</m:t>
+              </m:r>
+            </m:sub>
+          </m:sSub>
+          <m:r>
+            <w:rPr>
+              <w:rFonts w:ascii="Cambria Math"/>
+              <w:lang w:val="en-CH" w:eastAsia="en-US"/>
+            </w:rPr>
+            <m:t>:</m:t>
+          </m:r>
+          <m:sSub>
+            <m:sSubPr>
+              <m:ctrlPr>
+                <w:rPr>
+                  <w:rFonts w:ascii="Cambria Math"/>
+                  <w:i/>
+                  <w:lang w:val="en-CH" w:eastAsia="en-US"/>
+                </w:rPr>
+              </m:ctrlPr>
+            </m:sSubPr>
+            <m:e>
+              <m:r>
+                <w:rPr>
+                  <w:rFonts w:ascii="Cambria Math"/>
+                  <w:lang w:val="en-CH" w:eastAsia="en-US"/>
+                </w:rPr>
+                <m:t>I</m:t>
+              </m:r>
+            </m:e>
+            <m:sub>
+              <m:r>
+                <w:rPr>
+                  <w:rFonts w:ascii="Cambria Math"/>
+                  <w:lang w:val="en-CH" w:eastAsia="en-US"/>
+                </w:rPr>
+                <m:t>1</m:t>
+              </m:r>
+            </m:sub>
+          </m:sSub>
+          <m:r>
+            <w:rPr>
+              <w:rFonts w:ascii="Cambria Math"/>
+              <w:lang w:val="en-CH" w:eastAsia="en-US"/>
+            </w:rPr>
+            <m:t>→</m:t>
+          </m:r>
+          <m:sSub>
+            <m:sSubPr>
+              <m:ctrlPr>
+                <w:rPr>
+                  <w:rFonts w:ascii="Cambria Math"/>
+                  <w:i/>
+                  <w:lang w:val="en-CH" w:eastAsia="en-US"/>
+                </w:rPr>
+              </m:ctrlPr>
+            </m:sSubPr>
+            <m:e>
+              <m:r>
+                <w:rPr>
+                  <w:rFonts w:ascii="Cambria Math"/>
+                  <w:lang w:val="en-CH" w:eastAsia="en-US"/>
+                </w:rPr>
+                <m:t>I</m:t>
+              </m:r>
+            </m:e>
+            <m:sub>
+              <m:r>
+                <w:rPr>
+                  <w:rFonts w:ascii="Cambria Math"/>
+                  <w:lang w:val="en-CH" w:eastAsia="en-US"/>
+                </w:rPr>
+                <m:t>0</m:t>
+              </m:r>
+            </m:sub>
+          </m:sSub>
+          <m:r>
+            <w:rPr>
+              <w:rFonts w:ascii="Cambria Math"/>
+              <w:lang w:val="en-CH" w:eastAsia="en-US"/>
+            </w:rPr>
+            <m:t>:not s</m:t>
+          </m:r>
+          <m:r>
+            <w:rPr>
+              <w:rFonts w:ascii="Cambria Math"/>
+              <w:lang w:val="en-CH" w:eastAsia="en-US"/>
+            </w:rPr>
+            <m:t>h</m:t>
+          </m:r>
+          <m:r>
+            <w:rPr>
+              <w:rFonts w:ascii="Cambria Math"/>
+              <w:lang w:val="en-CH" w:eastAsia="en-US"/>
+            </w:rPr>
+            <m:t>own</m:t>
+          </m:r>
+          <m:r>
+            <m:rPr>
+              <m:sty m:val="p"/>
+            </m:rPr>
+            <w:rPr>
+              <w:lang w:val="en-CH" w:eastAsia="en-US"/>
+            </w:rPr>
+            <w:br/>
+          </m:r>
+        </m:oMath>
+      </m:oMathPara>
+      <w:r>
+        <w:rPr>
+          <w:lang w:val="en-CH" w:eastAsia="en-US"/>
+        </w:rPr>
+        <w:br/>
+      </w:r>
+      <w:r>
+        <w:rPr>
+          <w:lang w:val="en-CH" w:eastAsia="en-US"/>
+        </w:rPr>
+        <w:t xml:space="preserve">That restriction is a conscious decision. One can argument, that it takes away information. However, if we really focus on solving business problems and </w:t>
+      </w:r>
+      <w:proofErr w:type="gramStart"/>
+      <w:r>
+        <w:rPr>
+          <w:lang w:val="en-CH" w:eastAsia="en-US"/>
+        </w:rPr>
+        <w:t>later on</w:t>
+      </w:r>
+      <w:proofErr w:type="gramEnd"/>
+      <w:r>
+        <w:rPr>
+          <w:lang w:val="en-CH" w:eastAsia="en-US"/>
+        </w:rPr>
+        <w:t xml:space="preserve"> focus on profit, this will have the following advantages</w:t>
+      </w:r>
+      <w:r>
+        <w:rPr>
+          <w:lang w:val="en-CH" w:eastAsia="en-US"/>
+        </w:rPr>
+        <w:br/>
+        <w:t>- Generally more efficient algorithm</w:t>
+      </w:r>
+      <w:r>
+        <w:rPr>
+          <w:lang w:val="en-CH" w:eastAsia="en-US"/>
+        </w:rPr>
+        <w:br/>
+        <w:t>- Clearer rules</w:t>
+      </w:r>
+      <w:r>
+        <w:rPr>
+          <w:lang w:val="en-CH" w:eastAsia="en-US"/>
+        </w:rPr>
+        <w:t xml:space="preserve">. If there are frequent datasets with many items, the factorial n! will be shown, because all subsets are frequent, too. This will spam the conscious analysis and take away the focus. If we don’t have minimum support, 308 frequent </w:t>
+      </w:r>
+      <w:proofErr w:type="spellStart"/>
+      <w:r>
+        <w:rPr>
+          <w:lang w:val="en-CH" w:eastAsia="en-US"/>
+        </w:rPr>
+        <w:t>itemsets</w:t>
+      </w:r>
+      <w:proofErr w:type="spellEnd"/>
+      <w:r>
+        <w:rPr>
+          <w:lang w:val="en-CH" w:eastAsia="en-US"/>
+        </w:rPr>
+        <w:t xml:space="preserve"> will </w:t>
+      </w:r>
+      <w:r>
+        <w:rPr>
+          <w:lang w:val="en-CH" w:eastAsia="en-US"/>
+        </w:rPr>
+        <w:lastRenderedPageBreak/>
+        <w:t xml:space="preserve">generate 5,183 rules for this very simple dataset. Instead in the modified algorithm, we show only the most relevant path, 308 rules for 308 </w:t>
+      </w:r>
+      <w:proofErr w:type="spellStart"/>
+      <w:r>
+        <w:rPr>
+          <w:lang w:val="en-CH" w:eastAsia="en-US"/>
+        </w:rPr>
+        <w:t>itemsets</w:t>
+      </w:r>
+      <w:proofErr w:type="spellEnd"/>
+      <w:r>
+        <w:rPr>
+          <w:lang w:val="en-CH" w:eastAsia="en-US"/>
+        </w:rPr>
+        <w:t>.</w:t>
+      </w:r>
+      <w:r>
+        <w:rPr>
+          <w:lang w:val="en-CH" w:eastAsia="en-US"/>
+        </w:rPr>
+        <w:br/>
+        <w:t>- With additional elements as profit metrics, it will become chaotic otherwise and take away the essence and focus</w:t>
+      </w:r>
+      <w:r>
+        <w:rPr>
+          <w:lang w:val="en-CH" w:eastAsia="en-US"/>
+        </w:rPr>
+        <w:t>.</w:t>
+      </w:r>
+    </w:p>
+    <w:p>
+      <w:pPr>
+        <w:rPr>
+          <w:lang w:val="en-CH" w:eastAsia="en-US"/>
+        </w:rPr>
+      </w:pPr>
+      <w:r>
+        <w:rPr>
+          <w:highlight w:val="yellow"/>
+          <w:lang w:val="en-CH" w:eastAsia="en-US"/>
+        </w:rPr>
+        <w:t xml:space="preserve">Prove </w:t>
+      </w:r>
+      <w:r>
+        <w:rPr>
+          <w:highlight w:val="yellow"/>
+          <w:lang w:val="en-CH" w:eastAsia="en-US"/>
+        </w:rPr>
+        <w:t>the efficiency gain for the whole million row dataset.</w:t>
+      </w:r>
+      <w:r>
+        <w:rPr>
+          <w:highlight w:val="yellow"/>
+          <w:lang w:val="en-CH" w:eastAsia="en-US"/>
+        </w:rPr>
+        <w:br/>
+      </w:r>
+      <w:r>
+        <w:rPr>
+          <w:highlight w:val="yellow"/>
+          <w:lang w:val="en-CH" w:eastAsia="en-US"/>
+        </w:rPr>
+        <w:t>Prove</w:t>
+      </w:r>
+      <w:r>
+        <w:rPr>
+          <w:highlight w:val="yellow"/>
+          <w:lang w:val="en-CH" w:eastAsia="en-US"/>
+        </w:rPr>
+        <w:t xml:space="preserve"> efficiency gain between library </w:t>
+      </w:r>
+      <w:proofErr w:type="spellStart"/>
+      <w:r>
+        <w:rPr>
+          <w:highlight w:val="yellow"/>
+          <w:lang w:val="en-CH" w:eastAsia="en-US"/>
+        </w:rPr>
+        <w:t>mlxtend</w:t>
+      </w:r>
+      <w:proofErr w:type="spellEnd"/>
+      <w:r>
+        <w:rPr>
+          <w:highlight w:val="yellow"/>
+          <w:lang w:val="en-CH" w:eastAsia="en-US"/>
+        </w:rPr>
+        <w:t xml:space="preserve"> and own implementation with different minimum support levels.</w:t>
+      </w:r>
+    </w:p>
+    <w:p>
+      <w:pPr>
+        <w:pStyle w:val="Heading2"/>
+        <w:rPr>
+          <w:lang w:val="en-CH"/>
+        </w:rPr>
+      </w:pPr>
+      <w:r>
+        <w:t>4.</w:t>
+      </w:r>
+      <w:r>
+        <w:rPr>
+          <w:lang w:val="en-CH"/>
+        </w:rPr>
+        <w:t>2</w:t>
+      </w:r>
+      <w:r>
+        <w:rPr>
+          <w:lang w:val="en-CH"/>
+        </w:rPr>
+        <w:t xml:space="preserve"> Modified FP-</w:t>
+      </w:r>
+      <w:proofErr w:type="spellStart"/>
+      <w:r>
+        <w:rPr>
+          <w:lang w:val="en-CH"/>
+        </w:rPr>
+        <w:t>ghrowth</w:t>
+      </w:r>
+      <w:proofErr w:type="spellEnd"/>
+      <w:r>
+        <w:rPr>
+          <w:lang w:val="en-CH"/>
+        </w:rPr>
+        <w:t xml:space="preserve"> with “</w:t>
+      </w:r>
+      <w:r>
+        <w:rPr>
+          <w:lang w:val="en-CH"/>
+        </w:rPr>
+        <w:t>date decay</w:t>
+      </w:r>
+      <w:r>
+        <w:rPr>
+          <w:lang w:val="en-CH"/>
+        </w:rPr>
+        <w:t>”</w:t>
+      </w:r>
+    </w:p>
+    <w:p>
+      <w:pPr>
+        <w:rPr>
+          <w:lang w:val="en-CH" w:eastAsia="en-US"/>
+        </w:rPr>
+      </w:pPr>
+    </w:p>
+    <w:p>
+      <w:pPr>
+        <w:pStyle w:val="Heading2"/>
+        <w:rPr>
+          <w:lang w:val="en-CH"/>
+        </w:rPr>
+      </w:pPr>
+      <w:r>
+        <w:t>4.</w:t>
+      </w:r>
+      <w:r>
+        <w:rPr>
+          <w:lang w:val="en-CH"/>
+        </w:rPr>
+        <w:t>3</w:t>
+      </w:r>
+      <w:r>
+        <w:rPr>
+          <w:lang w:val="en-CH"/>
+        </w:rPr>
+        <w:t xml:space="preserve"> Modified FP-growth with</w:t>
+      </w:r>
+      <w:r>
+        <w:rPr>
+          <w:lang w:val="en-CH"/>
+        </w:rPr>
+        <w:t xml:space="preserve"> profit</w:t>
+      </w:r>
+    </w:p>
+    <w:p>
+      <w:pPr>
+        <w:rPr>
+          <w:lang w:val="en-CH" w:eastAsia="en-US"/>
+        </w:rPr>
+      </w:pPr>
+    </w:p>
+    <w:p>
+      <w:pPr>
+        <w:rPr>
+          <w:lang w:val="en-CH" w:eastAsia="en-US"/>
+        </w:rPr>
+      </w:pPr>
     </w:p>
     <w:p>
       <w:pPr>
@@ -12911,9 +14421,9 @@
       </w:pPr>
     </w:p>
     <w:sectPr>
-      <w:headerReference w:type="default" r:id="rId25"/>
-      <w:footerReference w:type="even" r:id="rId26"/>
-      <w:footerReference w:type="default" r:id="rId27"/>
+      <w:headerReference w:type="default" r:id="rId26"/>
+      <w:footerReference w:type="even" r:id="rId27"/>
+      <w:footerReference w:type="default" r:id="rId28"/>
       <w:type w:val="continuous"/>
       <w:pgSz w:w="11920" w:h="16850"/>
       <w:pgMar w:top="1134" w:right="1714" w:bottom="1134" w:left="1701" w:header="720" w:footer="720" w:gutter="0"/>
@@ -14686,6 +16196,119 @@
     </w:lvl>
   </w:abstractNum>
   <w:abstractNum w:abstractNumId="14" w15:restartNumberingAfterBreak="0">
+    <w:nsid w:val="63447F24"/>
+    <w:multiLevelType w:val="hybridMultilevel"/>
+    <w:tmpl w:val="7F208528"/>
+    <w:lvl w:ilvl="0" w:tplc="2188C30E">
+      <w:start w:val="4"/>
+      <w:numFmt w:val="bullet"/>
+      <w:lvlText w:val="-"/>
+      <w:lvlJc w:val="left"/>
+      <w:pPr>
+        <w:ind w:left="720" w:hanging="360"/>
+      </w:pPr>
+      <w:rPr>
+        <w:rFonts w:ascii="Times New Roman" w:eastAsia="Times New Roman" w:hAnsi="Times New Roman" w:cs="Times New Roman" w:hint="default"/>
+      </w:rPr>
+    </w:lvl>
+    <w:lvl w:ilvl="1" w:tplc="20000003" w:tentative="1">
+      <w:start w:val="1"/>
+      <w:numFmt w:val="bullet"/>
+      <w:lvlText w:val="o"/>
+      <w:lvlJc w:val="left"/>
+      <w:pPr>
+        <w:ind w:left="1440" w:hanging="360"/>
+      </w:pPr>
+      <w:rPr>
+        <w:rFonts w:ascii="Courier New" w:hAnsi="Courier New" w:cs="Courier New" w:hint="default"/>
+      </w:rPr>
+    </w:lvl>
+    <w:lvl w:ilvl="2" w:tplc="20000005" w:tentative="1">
+      <w:start w:val="1"/>
+      <w:numFmt w:val="bullet"/>
+      <w:lvlText w:val=""/>
+      <w:lvlJc w:val="left"/>
+      <w:pPr>
+        <w:ind w:left="2160" w:hanging="360"/>
+      </w:pPr>
+      <w:rPr>
+        <w:rFonts w:ascii="Wingdings" w:hAnsi="Wingdings" w:hint="default"/>
+      </w:rPr>
+    </w:lvl>
+    <w:lvl w:ilvl="3" w:tplc="20000001" w:tentative="1">
+      <w:start w:val="1"/>
+      <w:numFmt w:val="bullet"/>
+      <w:lvlText w:val=""/>
+      <w:lvlJc w:val="left"/>
+      <w:pPr>
+        <w:ind w:left="2880" w:hanging="360"/>
+      </w:pPr>
+      <w:rPr>
+        <w:rFonts w:ascii="Symbol" w:hAnsi="Symbol" w:hint="default"/>
+      </w:rPr>
+    </w:lvl>
+    <w:lvl w:ilvl="4" w:tplc="20000003" w:tentative="1">
+      <w:start w:val="1"/>
+      <w:numFmt w:val="bullet"/>
+      <w:lvlText w:val="o"/>
+      <w:lvlJc w:val="left"/>
+      <w:pPr>
+        <w:ind w:left="3600" w:hanging="360"/>
+      </w:pPr>
+      <w:rPr>
+        <w:rFonts w:ascii="Courier New" w:hAnsi="Courier New" w:cs="Courier New" w:hint="default"/>
+      </w:rPr>
+    </w:lvl>
+    <w:lvl w:ilvl="5" w:tplc="20000005" w:tentative="1">
+      <w:start w:val="1"/>
+      <w:numFmt w:val="bullet"/>
+      <w:lvlText w:val=""/>
+      <w:lvlJc w:val="left"/>
+      <w:pPr>
+        <w:ind w:left="4320" w:hanging="360"/>
+      </w:pPr>
+      <w:rPr>
+        <w:rFonts w:ascii="Wingdings" w:hAnsi="Wingdings" w:hint="default"/>
+      </w:rPr>
+    </w:lvl>
+    <w:lvl w:ilvl="6" w:tplc="20000001" w:tentative="1">
+      <w:start w:val="1"/>
+      <w:numFmt w:val="bullet"/>
+      <w:lvlText w:val=""/>
+      <w:lvlJc w:val="left"/>
+      <w:pPr>
+        <w:ind w:left="5040" w:hanging="360"/>
+      </w:pPr>
+      <w:rPr>
+        <w:rFonts w:ascii="Symbol" w:hAnsi="Symbol" w:hint="default"/>
+      </w:rPr>
+    </w:lvl>
+    <w:lvl w:ilvl="7" w:tplc="20000003" w:tentative="1">
+      <w:start w:val="1"/>
+      <w:numFmt w:val="bullet"/>
+      <w:lvlText w:val="o"/>
+      <w:lvlJc w:val="left"/>
+      <w:pPr>
+        <w:ind w:left="5760" w:hanging="360"/>
+      </w:pPr>
+      <w:rPr>
+        <w:rFonts w:ascii="Courier New" w:hAnsi="Courier New" w:cs="Courier New" w:hint="default"/>
+      </w:rPr>
+    </w:lvl>
+    <w:lvl w:ilvl="8" w:tplc="20000005" w:tentative="1">
+      <w:start w:val="1"/>
+      <w:numFmt w:val="bullet"/>
+      <w:lvlText w:val=""/>
+      <w:lvlJc w:val="left"/>
+      <w:pPr>
+        <w:ind w:left="6480" w:hanging="360"/>
+      </w:pPr>
+      <w:rPr>
+        <w:rFonts w:ascii="Wingdings" w:hAnsi="Wingdings" w:hint="default"/>
+      </w:rPr>
+    </w:lvl>
+  </w:abstractNum>
+  <w:abstractNum w:abstractNumId="15" w15:restartNumberingAfterBreak="0">
     <w:nsid w:val="73695617"/>
     <w:multiLevelType w:val="hybridMultilevel"/>
     <w:tmpl w:val="BCE8A20E"/>
@@ -14776,7 +16399,7 @@
       </w:pPr>
     </w:lvl>
   </w:abstractNum>
-  <w:abstractNum w:abstractNumId="15" w15:restartNumberingAfterBreak="0">
+  <w:abstractNum w:abstractNumId="16" w15:restartNumberingAfterBreak="0">
     <w:nsid w:val="738166AA"/>
     <w:multiLevelType w:val="multilevel"/>
     <w:tmpl w:val="FD64AC24"/>
@@ -14890,7 +16513,7 @@
       </w:rPr>
     </w:lvl>
   </w:abstractNum>
-  <w:abstractNum w:abstractNumId="16" w15:restartNumberingAfterBreak="0">
+  <w:abstractNum w:abstractNumId="17" w15:restartNumberingAfterBreak="0">
     <w:nsid w:val="743F6684"/>
     <w:multiLevelType w:val="multilevel"/>
     <w:tmpl w:val="5658D520"/>
@@ -15003,7 +16626,7 @@
       </w:rPr>
     </w:lvl>
   </w:abstractNum>
-  <w:abstractNum w:abstractNumId="17" w15:restartNumberingAfterBreak="0">
+  <w:abstractNum w:abstractNumId="18" w15:restartNumberingAfterBreak="0">
     <w:nsid w:val="79131FBD"/>
     <w:multiLevelType w:val="hybridMultilevel"/>
     <w:tmpl w:val="7D767FAE"/>
@@ -15120,10 +16743,10 @@
     <w:abstractNumId w:val="5"/>
   </w:num>
   <w:num w:numId="2" w16cid:durableId="185756114">
-    <w:abstractNumId w:val="14"/>
+    <w:abstractNumId w:val="15"/>
   </w:num>
   <w:num w:numId="3" w16cid:durableId="1435244801">
-    <w:abstractNumId w:val="15"/>
+    <w:abstractNumId w:val="16"/>
   </w:num>
   <w:num w:numId="4" w16cid:durableId="1893231295">
     <w:abstractNumId w:val="3"/>
@@ -15156,7 +16779,7 @@
     <w:abstractNumId w:val="4"/>
   </w:num>
   <w:num w:numId="14" w16cid:durableId="1403259890">
-    <w:abstractNumId w:val="17"/>
+    <w:abstractNumId w:val="18"/>
   </w:num>
   <w:num w:numId="15" w16cid:durableId="2133016252">
     <w:abstractNumId w:val="8"/>
@@ -15174,10 +16797,13 @@
     <w:abstractNumId w:val="12"/>
   </w:num>
   <w:num w:numId="19" w16cid:durableId="1769689787">
-    <w:abstractNumId w:val="16"/>
+    <w:abstractNumId w:val="17"/>
   </w:num>
   <w:num w:numId="20" w16cid:durableId="1576012199">
     <w:abstractNumId w:val="0"/>
+  </w:num>
+  <w:num w:numId="21" w16cid:durableId="2027167008">
+    <w:abstractNumId w:val="14"/>
   </w:num>
   <w:numIdMacAtCleanup w:val="14"/>
 </w:numbering>

</xml_diff>

<commit_message>
Continued with Master Thesis
</commit_message>
<xml_diff>
--- a/MasterThesis/Detecting-patterns-in-purchase-history-using-association-rule-learning-methods_Latest.docx
+++ b/MasterThesis/Detecting-patterns-in-purchase-history-using-association-rule-learning-methods_Latest.docx
@@ -2219,7 +2219,21 @@
           <w:bCs/>
           <w:lang w:val="en-CH"/>
         </w:rPr>
-        <w:t>Compared to more complex ML or DL models, the most significant advantage of this relatively simple algorithm</w:t>
+        <w:t xml:space="preserve">Compared to more complex ML or DL models, the most significant advantage of this relatively simple </w:t>
+      </w:r>
+      <w:r>
+        <w:rPr>
+          <w:bCs/>
+          <w:lang w:val="en-CH"/>
+        </w:rPr>
+        <w:t>A</w:t>
+      </w:r>
+      <w:r>
+        <w:rPr>
+          <w:bCs/>
+          <w:lang w:val="en-CH"/>
+        </w:rPr>
+        <w:t>lgorithm</w:t>
       </w:r>
       <w:r>
         <w:rPr>
@@ -2475,7 +2489,21 @@
           <w:bCs/>
           <w:lang w:val="en-CH"/>
         </w:rPr>
-        <w:t>this approach would not be that straightforward. Instead, the author suggests considering profit already within the algorithm as decision criteria, whether to keep the item for getting relational rules.</w:t>
+        <w:t xml:space="preserve">this approach would not be that straightforward. Instead, the author suggests considering profit already within the </w:t>
+      </w:r>
+      <w:r>
+        <w:rPr>
+          <w:bCs/>
+          <w:lang w:val="en-CH"/>
+        </w:rPr>
+        <w:t>A</w:t>
+      </w:r>
+      <w:r>
+        <w:rPr>
+          <w:bCs/>
+          <w:lang w:val="en-CH"/>
+        </w:rPr>
+        <w:t>lgorithm as decision criteria, whether to keep the item for getting relational rules.</w:t>
       </w:r>
     </w:p>
     <w:p>
@@ -2626,23 +2654,51 @@
           <w:bCs/>
           <w:lang w:val="en-CH"/>
         </w:rPr>
-        <w:t xml:space="preserve"> Even the improved FP-Tree algorithm </w:t>
-      </w:r>
-      <w:proofErr w:type="gramStart"/>
+        <w:t xml:space="preserve"> Even the improved FP-Tree </w:t>
+      </w:r>
       <w:r>
         <w:rPr>
           <w:bCs/>
           <w:lang w:val="en-CH"/>
         </w:rPr>
-        <w:t>has to</w:t>
-      </w:r>
-      <w:proofErr w:type="gramEnd"/>
+        <w:t>A</w:t>
+      </w:r>
       <w:r>
         <w:rPr>
           <w:bCs/>
           <w:lang w:val="en-CH"/>
         </w:rPr>
-        <w:t xml:space="preserve"> loop through the whole dataset many times to find the exact relation between the identified itemset branches.</w:t>
+        <w:t xml:space="preserve">lgorithm </w:t>
+      </w:r>
+      <w:proofErr w:type="gramStart"/>
+      <w:r>
+        <w:rPr>
+          <w:bCs/>
+          <w:lang w:val="en-CH"/>
+        </w:rPr>
+        <w:t>has to</w:t>
+      </w:r>
+      <w:proofErr w:type="gramEnd"/>
+      <w:r>
+        <w:rPr>
+          <w:bCs/>
+          <w:lang w:val="en-CH"/>
+        </w:rPr>
+        <w:t xml:space="preserve"> loop through the whole </w:t>
+      </w:r>
+      <w:r>
+        <w:rPr>
+          <w:bCs/>
+          <w:lang w:val="en-CH"/>
+        </w:rPr>
+        <w:t>D</w:t>
+      </w:r>
+      <w:r>
+        <w:rPr>
+          <w:bCs/>
+          <w:lang w:val="en-CH"/>
+        </w:rPr>
+        <w:t>ataset many times to find the exact relation between the identified itemset branches.</w:t>
       </w:r>
     </w:p>
     <w:p>
@@ -2666,37 +2722,65 @@
           <w:bCs/>
           <w:lang w:val="en-CH"/>
         </w:rPr>
-        <w:t xml:space="preserve"> simplifying counting directly from the original tree structure (one loop through the whole dataset), we can derive the complete </w:t>
-      </w:r>
-      <w:proofErr w:type="spellStart"/>
+        <w:t xml:space="preserve"> simplifying counting directly from the original tree structure (one loop through the whole </w:t>
+      </w:r>
       <w:r>
         <w:rPr>
           <w:bCs/>
           <w:lang w:val="en-CH"/>
         </w:rPr>
-        <w:t>itemsets</w:t>
-      </w:r>
-      <w:proofErr w:type="spellEnd"/>
+        <w:t>D</w:t>
+      </w:r>
       <w:r>
         <w:rPr>
           <w:bCs/>
           <w:lang w:val="en-CH"/>
         </w:rPr>
-        <w:t xml:space="preserve"> already with the most count to the minor count of items (1 path). Mostly the other paths are repetitions and do not have many gains. </w:t>
-      </w:r>
+        <w:t xml:space="preserve">ataset), we can derive the complete </w:t>
+      </w:r>
+      <w:proofErr w:type="spellStart"/>
       <w:r>
         <w:rPr>
           <w:bCs/>
           <w:lang w:val="en-CH"/>
         </w:rPr>
-        <w:t>That approach</w:t>
-      </w:r>
+        <w:t>itemsets</w:t>
+      </w:r>
+      <w:proofErr w:type="spellEnd"/>
       <w:r>
         <w:rPr>
           <w:bCs/>
           <w:lang w:val="en-CH"/>
         </w:rPr>
-        <w:t xml:space="preserve"> will make the algorithm super fast, with some loss of information (loss of other less relevant paths).</w:t>
+        <w:t xml:space="preserve"> already with the most count to the minor count of items (1 path). Mostly the other paths are repetitions and do not have many gains. </w:t>
+      </w:r>
+      <w:r>
+        <w:rPr>
+          <w:bCs/>
+          <w:lang w:val="en-CH"/>
+        </w:rPr>
+        <w:t>That approach</w:t>
+      </w:r>
+      <w:r>
+        <w:rPr>
+          <w:bCs/>
+          <w:lang w:val="en-CH"/>
+        </w:rPr>
+        <w:t xml:space="preserve"> will make the </w:t>
+      </w:r>
+      <w:r>
+        <w:rPr>
+          <w:bCs/>
+          <w:lang w:val="en-CH"/>
+        </w:rPr>
+        <w:t>A</w:t>
+      </w:r>
+      <w:r>
+        <w:rPr>
+          <w:bCs/>
+          <w:lang w:val="en-CH"/>
+        </w:rPr>
+        <w:t>lgorithm super fast, with some loss of information (loss of other less relevant paths).</w:t>
       </w:r>
     </w:p>
     <w:p>
@@ -2746,7 +2830,19 @@
         <w:rPr>
           <w:lang w:val="en-CH" w:eastAsia="en-US"/>
         </w:rPr>
-        <w:t>For demonstrating the method of the basic associative algorithm, a simple dataset</w:t>
+        <w:t xml:space="preserve">For demonstrating the method of the basic associative </w:t>
+      </w:r>
+      <w:r>
+        <w:rPr>
+          <w:lang w:val="en-CH" w:eastAsia="en-US"/>
+        </w:rPr>
+        <w:t>A</w:t>
+      </w:r>
+      <w:r>
+        <w:rPr>
+          <w:lang w:val="en-CH" w:eastAsia="en-US"/>
+        </w:rPr>
+        <w:t>lgorithm, a simple dataset</w:t>
       </w:r>
       <w:r>
         <w:rPr>
@@ -2764,7 +2860,19 @@
         <w:rPr>
           <w:lang w:val="en-CH" w:eastAsia="en-US"/>
         </w:rPr>
-        <w:t>the author uses the following dataset.</w:t>
+        <w:t xml:space="preserve">the author uses the following </w:t>
+      </w:r>
+      <w:r>
+        <w:rPr>
+          <w:lang w:val="en-CH" w:eastAsia="en-US"/>
+        </w:rPr>
+        <w:t>D</w:t>
+      </w:r>
+      <w:r>
+        <w:rPr>
+          <w:lang w:val="en-CH" w:eastAsia="en-US"/>
+        </w:rPr>
+        <w:t>ataset.</w:t>
       </w:r>
     </w:p>
     <w:tbl>
@@ -7549,7 +7657,19 @@
         <w:rPr>
           <w:lang w:val="en-CH"/>
         </w:rPr>
-        <w:t>2.2.4 Application of association rules to the simple dataset</w:t>
+        <w:t xml:space="preserve">2.2.4 Application of association rules to the simple </w:t>
+      </w:r>
+      <w:r>
+        <w:rPr>
+          <w:lang w:val="en-CH"/>
+        </w:rPr>
+        <w:t>D</w:t>
+      </w:r>
+      <w:r>
+        <w:rPr>
+          <w:lang w:val="en-CH"/>
+        </w:rPr>
+        <w:t>ataset</w:t>
       </w:r>
     </w:p>
     <w:p>
@@ -8242,7 +8362,31 @@
         <w:rPr>
           <w:lang w:val="en-CH" w:eastAsia="en-US"/>
         </w:rPr>
-        <w:t xml:space="preserve"> algorithm and the most efficient FP-growth algorithm.</w:t>
+        <w:t xml:space="preserve"> </w:t>
+      </w:r>
+      <w:r>
+        <w:rPr>
+          <w:lang w:val="en-CH" w:eastAsia="en-US"/>
+        </w:rPr>
+        <w:t>A</w:t>
+      </w:r>
+      <w:r>
+        <w:rPr>
+          <w:lang w:val="en-CH" w:eastAsia="en-US"/>
+        </w:rPr>
+        <w:t xml:space="preserve">lgorithm and the most efficient FP-growth </w:t>
+      </w:r>
+      <w:r>
+        <w:rPr>
+          <w:lang w:val="en-CH" w:eastAsia="en-US"/>
+        </w:rPr>
+        <w:t>A</w:t>
+      </w:r>
+      <w:r>
+        <w:rPr>
+          <w:lang w:val="en-CH" w:eastAsia="en-US"/>
+        </w:rPr>
+        <w:t>lgorithm.</w:t>
       </w:r>
     </w:p>
     <w:p>
@@ -8932,7 +9076,19 @@
         <w:rPr>
           <w:lang w:val="en-CH" w:eastAsia="en-US"/>
         </w:rPr>
-        <w:t xml:space="preserve"> algorithm will stop here and give back the frequent </w:t>
+        <w:t xml:space="preserve"> </w:t>
+      </w:r>
+      <w:r>
+        <w:rPr>
+          <w:lang w:val="en-CH" w:eastAsia="en-US"/>
+        </w:rPr>
+        <w:t>A</w:t>
+      </w:r>
+      <w:r>
+        <w:rPr>
+          <w:lang w:val="en-CH" w:eastAsia="en-US"/>
+        </w:rPr>
+        <w:t xml:space="preserve">lgorithm will stop here and give back the frequent </w:t>
       </w:r>
       <w:proofErr w:type="spellStart"/>
       <w:r>
@@ -9111,7 +9267,19 @@
         <w:rPr>
           <w:lang w:val="en-CH" w:eastAsia="en-US"/>
         </w:rPr>
-        <w:t xml:space="preserve"> be looped through the whole dataset. Important to notice is that both algorithms </w:t>
+        <w:t xml:space="preserve"> be looped through the whole </w:t>
+      </w:r>
+      <w:r>
+        <w:rPr>
+          <w:lang w:val="en-CH" w:eastAsia="en-US"/>
+        </w:rPr>
+        <w:t>D</w:t>
+      </w:r>
+      <w:r>
+        <w:rPr>
+          <w:lang w:val="en-CH" w:eastAsia="en-US"/>
+        </w:rPr>
+        <w:t xml:space="preserve">ataset. Important to notice is that both algorithms </w:t>
       </w:r>
       <w:proofErr w:type="spellStart"/>
       <w:r>
@@ -9372,7 +9540,19 @@
         <w:rPr>
           <w:lang w:val="en-CH" w:eastAsia="en-US"/>
         </w:rPr>
-        <w:t xml:space="preserve"> once fixed, the order is kept over the whole algorithm.</w:t>
+        <w:t xml:space="preserve"> once fixed, the order is kept over the whole </w:t>
+      </w:r>
+      <w:r>
+        <w:rPr>
+          <w:lang w:val="en-CH" w:eastAsia="en-US"/>
+        </w:rPr>
+        <w:t>A</w:t>
+      </w:r>
+      <w:r>
+        <w:rPr>
+          <w:lang w:val="en-CH" w:eastAsia="en-US"/>
+        </w:rPr>
+        <w:t>lgorithm.</w:t>
       </w:r>
     </w:p>
     <w:p>
@@ -12470,7 +12650,19 @@
           <w:lang w:val="en-CH" w:eastAsia="en-US"/>
         </w:rPr>
         <w:br/>
-        <w:t>The algorithm with the code implementation is later explained in chapter 4.</w:t>
+        <w:t xml:space="preserve">The </w:t>
+      </w:r>
+      <w:r>
+        <w:rPr>
+          <w:lang w:val="en-CH" w:eastAsia="en-US"/>
+        </w:rPr>
+        <w:t>A</w:t>
+      </w:r>
+      <w:r>
+        <w:rPr>
+          <w:lang w:val="en-CH" w:eastAsia="en-US"/>
+        </w:rPr>
+        <w:t>lgorithm with the code implementation is later explained in chapter 4.</w:t>
       </w:r>
     </w:p>
     <w:p>
@@ -12508,7 +12700,21 @@
           <w:highlight w:val="yellow"/>
           <w:lang w:val="en-CH" w:eastAsia="en-US"/>
         </w:rPr>
-        <w:t>. By strict logic are all factorial subsets of a frequent itemset themselves frequent too.</w:t>
+        <w:t>. By strict logic</w:t>
+      </w:r>
+      <w:r>
+        <w:rPr>
+          <w:highlight w:val="yellow"/>
+          <w:lang w:val="en-CH" w:eastAsia="en-US"/>
+        </w:rPr>
+        <w:t>,</w:t>
+      </w:r>
+      <w:r>
+        <w:rPr>
+          <w:highlight w:val="yellow"/>
+          <w:lang w:val="en-CH" w:eastAsia="en-US"/>
+        </w:rPr>
+        <w:t xml:space="preserve"> are all factorial subsets of a frequent itemset themselves frequent too.</w:t>
       </w:r>
       <w:r>
         <w:rPr>
@@ -12645,27 +12851,45 @@
         <w:rPr>
           <w:lang w:val="en-CH"/>
         </w:rPr>
-        <w:t>Modified FP-</w:t>
+        <w:t xml:space="preserve">Modified </w:t>
       </w:r>
       <w:proofErr w:type="spellStart"/>
       <w:r>
         <w:rPr>
           <w:lang w:val="en-CH"/>
         </w:rPr>
-        <w:t>ghrowth</w:t>
+        <w:t>fp</w:t>
       </w:r>
       <w:proofErr w:type="spellEnd"/>
       <w:r>
         <w:rPr>
           <w:lang w:val="en-CH"/>
         </w:rPr>
-        <w:t xml:space="preserve"> with</w:t>
+        <w:t>-growth with</w:t>
       </w:r>
       <w:r>
         <w:rPr>
           <w:lang w:val="en-CH"/>
         </w:rPr>
-        <w:t xml:space="preserve"> “normal parameters”</w:t>
+        <w:t xml:space="preserve"> </w:t>
+      </w:r>
+      <w:r>
+        <w:rPr>
+          <w:lang w:val="en-CH"/>
+        </w:rPr>
+        <w:t>"</w:t>
+      </w:r>
+      <w:r>
+        <w:rPr>
+          <w:lang w:val="en-CH"/>
+        </w:rPr>
+        <w:t>normal parameters</w:t>
+      </w:r>
+      <w:r>
+        <w:rPr>
+          <w:lang w:val="en-CH"/>
+        </w:rPr>
+        <w:t>"</w:t>
       </w:r>
     </w:p>
     <w:p>
@@ -12687,13 +12911,45 @@
         <w:rPr>
           <w:lang w:val="en-CH" w:eastAsia="en-US"/>
         </w:rPr>
-        <w:t xml:space="preserve">, the author has to prove, that the modified </w:t>
+        <w:t xml:space="preserve">, the author has to prove that the modified </w:t>
       </w:r>
       <w:proofErr w:type="spellStart"/>
       <w:r>
         <w:rPr>
           <w:lang w:val="en-CH" w:eastAsia="en-US"/>
         </w:rPr>
+        <w:t>Ffp</w:t>
+      </w:r>
+      <w:proofErr w:type="spellEnd"/>
+      <w:r>
+        <w:rPr>
+          <w:lang w:val="en-CH" w:eastAsia="en-US"/>
+        </w:rPr>
+        <w:t>-</w:t>
+      </w:r>
+      <w:r>
+        <w:rPr>
+          <w:lang w:val="en-CH" w:eastAsia="en-US"/>
+        </w:rPr>
+        <w:t>growth, the author</w:t>
+      </w:r>
+      <w:r>
+        <w:rPr>
+          <w:lang w:val="en-CH" w:eastAsia="en-US"/>
+        </w:rPr>
+        <w:t>'</w:t>
+      </w:r>
+      <w:r>
+        <w:rPr>
+          <w:lang w:val="en-CH" w:eastAsia="en-US"/>
+        </w:rPr>
+        <w:t xml:space="preserve">s implementation based on </w:t>
+      </w:r>
+      <w:proofErr w:type="spellStart"/>
+      <w:r>
+        <w:rPr>
+          <w:lang w:val="en-CH" w:eastAsia="en-US"/>
+        </w:rPr>
         <w:t>fp</w:t>
       </w:r>
       <w:proofErr w:type="spellEnd"/>
@@ -12701,21 +12957,19 @@
         <w:rPr>
           <w:lang w:val="en-CH" w:eastAsia="en-US"/>
         </w:rPr>
-        <w:t xml:space="preserve"> growth, the author’s own implementation based on </w:t>
-      </w:r>
-      <w:proofErr w:type="spellStart"/>
-      <w:r>
-        <w:rPr>
-          <w:lang w:val="en-CH" w:eastAsia="en-US"/>
-        </w:rPr>
-        <w:t>fp</w:t>
-      </w:r>
-      <w:proofErr w:type="spellEnd"/>
-      <w:r>
-        <w:rPr>
-          <w:lang w:val="en-CH" w:eastAsia="en-US"/>
-        </w:rPr>
-        <w:t>-growth will give the same results as the traditional ones.</w:t>
+        <w:t>-growth</w:t>
+      </w:r>
+      <w:r>
+        <w:rPr>
+          <w:lang w:val="en-CH" w:eastAsia="en-US"/>
+        </w:rPr>
+        <w:t>,</w:t>
+      </w:r>
+      <w:r>
+        <w:rPr>
+          <w:lang w:val="en-CH" w:eastAsia="en-US"/>
+        </w:rPr>
+        <w:t xml:space="preserve"> will give the same results as the traditional ones.</w:t>
       </w:r>
     </w:p>
     <w:p>
@@ -12776,7 +13030,19 @@
         <w:rPr>
           <w:lang w:val="en-CH" w:eastAsia="en-US"/>
         </w:rPr>
-        <w:t xml:space="preserve">Generally, the author doesn’t modularize frequent </w:t>
+        <w:t>Generally, the author does</w:t>
+      </w:r>
+      <w:r>
+        <w:rPr>
+          <w:lang w:val="en-CH" w:eastAsia="en-US"/>
+        </w:rPr>
+        <w:t xml:space="preserve"> no</w:t>
+      </w:r>
+      <w:r>
+        <w:rPr>
+          <w:lang w:val="en-CH" w:eastAsia="en-US"/>
+        </w:rPr>
+        <w:t xml:space="preserve">t modularize frequent </w:t>
       </w:r>
       <w:proofErr w:type="spellStart"/>
       <w:r>
@@ -12790,7 +13056,19 @@
         <w:rPr>
           <w:lang w:val="en-CH" w:eastAsia="en-US"/>
         </w:rPr>
-        <w:t xml:space="preserve"> and rules, but gives back both attributes at once. One difference, which can be observed is, that we have only 3 rules for frequent </w:t>
+        <w:t xml:space="preserve"> and rules but gives back both attributes at once. One difference, which can be observed</w:t>
+      </w:r>
+      <w:r>
+        <w:rPr>
+          <w:lang w:val="en-CH" w:eastAsia="en-US"/>
+        </w:rPr>
+        <w:t>,</w:t>
+      </w:r>
+      <w:r>
+        <w:rPr>
+          <w:lang w:val="en-CH" w:eastAsia="en-US"/>
+        </w:rPr>
+        <w:t xml:space="preserve"> is that we have only 3 rules for frequent </w:t>
       </w:r>
       <w:proofErr w:type="spellStart"/>
       <w:r>
@@ -12810,13 +13088,61 @@
         <w:rPr>
           <w:lang w:val="en-CH" w:eastAsia="en-US"/>
         </w:rPr>
-        <w:t>, instead of 6 rules.</w:t>
-      </w:r>
-      <w:r>
-        <w:rPr>
-          <w:lang w:val="en-CH" w:eastAsia="en-US"/>
-        </w:rPr>
-        <w:t xml:space="preserve"> Per frequent itemset the descending order of total count is taken for showing the “most relevant path”.</w:t>
+        <w:t xml:space="preserve"> instead of 6 rules.</w:t>
+      </w:r>
+      <w:r>
+        <w:rPr>
+          <w:lang w:val="en-CH" w:eastAsia="en-US"/>
+        </w:rPr>
+        <w:t xml:space="preserve"> Per frequent itemset</w:t>
+      </w:r>
+      <w:r>
+        <w:rPr>
+          <w:lang w:val="en-CH" w:eastAsia="en-US"/>
+        </w:rPr>
+        <w:t>,</w:t>
+      </w:r>
+      <w:r>
+        <w:rPr>
+          <w:lang w:val="en-CH" w:eastAsia="en-US"/>
+        </w:rPr>
+        <w:t xml:space="preserve"> the descending order of total count is taken </w:t>
+      </w:r>
+      <w:r>
+        <w:rPr>
+          <w:lang w:val="en-CH" w:eastAsia="en-US"/>
+        </w:rPr>
+        <w:t>to show</w:t>
+      </w:r>
+      <w:r>
+        <w:rPr>
+          <w:lang w:val="en-CH" w:eastAsia="en-US"/>
+        </w:rPr>
+        <w:t xml:space="preserve"> the </w:t>
+      </w:r>
+      <w:r>
+        <w:rPr>
+          <w:lang w:val="en-CH" w:eastAsia="en-US"/>
+        </w:rPr>
+        <w:t>"</w:t>
+      </w:r>
+      <w:r>
+        <w:rPr>
+          <w:lang w:val="en-CH" w:eastAsia="en-US"/>
+        </w:rPr>
+        <w:t>most relevant path</w:t>
+      </w:r>
+      <w:r>
+        <w:rPr>
+          <w:lang w:val="en-CH" w:eastAsia="en-US"/>
+        </w:rPr>
+        <w:t>"</w:t>
+      </w:r>
+      <w:r>
+        <w:rPr>
+          <w:lang w:val="en-CH" w:eastAsia="en-US"/>
+        </w:rPr>
+        <w:t>.</w:t>
       </w:r>
       <w:r>
         <w:rPr>
@@ -13915,7 +14241,19 @@
         <w:rPr>
           <w:lang w:val="en-CH" w:eastAsia="en-US"/>
         </w:rPr>
-        <w:t xml:space="preserve">That restriction is a conscious decision. One can argument, that it takes away information. However, if we really focus on solving business problems and </w:t>
+        <w:t>That restriction is a conscious decision. One can argu</w:t>
+      </w:r>
+      <w:r>
+        <w:rPr>
+          <w:lang w:val="en-CH" w:eastAsia="en-US"/>
+        </w:rPr>
+        <w:t>e</w:t>
+      </w:r>
+      <w:r>
+        <w:rPr>
+          <w:lang w:val="en-CH" w:eastAsia="en-US"/>
+        </w:rPr>
+        <w:t xml:space="preserve"> that it takes away information. However, if we focus on solving business problems and </w:t>
       </w:r>
       <w:proofErr w:type="gramStart"/>
       <w:r>
@@ -13936,7 +14274,19 @@
           <w:lang w:val="en-CH" w:eastAsia="en-US"/>
         </w:rPr>
         <w:br/>
-        <w:t>- Generally more efficient algorithm</w:t>
+        <w:t xml:space="preserve">- Generally more efficient </w:t>
+      </w:r>
+      <w:r>
+        <w:rPr>
+          <w:lang w:val="en-CH" w:eastAsia="en-US"/>
+        </w:rPr>
+        <w:t>A</w:t>
+      </w:r>
+      <w:r>
+        <w:rPr>
+          <w:lang w:val="en-CH" w:eastAsia="en-US"/>
+        </w:rPr>
+        <w:t>lgorithm</w:t>
       </w:r>
       <w:r>
         <w:rPr>
@@ -13949,7 +14299,31 @@
         <w:rPr>
           <w:lang w:val="en-CH" w:eastAsia="en-US"/>
         </w:rPr>
-        <w:t xml:space="preserve">. If there are frequent datasets with many items, the factorial n! will be shown, because all subsets are frequent, too. This will spam the conscious analysis and take away the focus. If we don’t have minimum support, 308 frequent </w:t>
+        <w:t>. If there are frequent datasets with many items, the factorial n! will be shown because all subsets are frequent, too. Th</w:t>
+      </w:r>
+      <w:r>
+        <w:rPr>
+          <w:lang w:val="en-CH" w:eastAsia="en-US"/>
+        </w:rPr>
+        <w:t>at</w:t>
+      </w:r>
+      <w:r>
+        <w:rPr>
+          <w:lang w:val="en-CH" w:eastAsia="en-US"/>
+        </w:rPr>
+        <w:t xml:space="preserve"> will spam the conscious analysis and take away the focus. If we do</w:t>
+      </w:r>
+      <w:r>
+        <w:rPr>
+          <w:lang w:val="en-CH" w:eastAsia="en-US"/>
+        </w:rPr>
+        <w:t xml:space="preserve"> no</w:t>
+      </w:r>
+      <w:r>
+        <w:rPr>
+          <w:lang w:val="en-CH" w:eastAsia="en-US"/>
+        </w:rPr>
+        <w:t xml:space="preserve">t have minimum support, 308 frequent </w:t>
       </w:r>
       <w:proofErr w:type="spellStart"/>
       <w:r>
@@ -13970,28 +14344,74 @@
           <w:lang w:val="en-CH" w:eastAsia="en-US"/>
         </w:rPr>
         <w:lastRenderedPageBreak/>
-        <w:t xml:space="preserve">generate 5,183 rules for this very simple dataset. Instead in the modified algorithm, we show only the most relevant path, 308 rules for 308 </w:t>
-      </w:r>
-      <w:proofErr w:type="spellStart"/>
-      <w:r>
-        <w:rPr>
-          <w:lang w:val="en-CH" w:eastAsia="en-US"/>
-        </w:rPr>
-        <w:t>itemsets</w:t>
-      </w:r>
-      <w:proofErr w:type="spellEnd"/>
-      <w:r>
-        <w:rPr>
-          <w:lang w:val="en-CH" w:eastAsia="en-US"/>
-        </w:rPr>
-        <w:t>.</w:t>
+        <w:t xml:space="preserve">generate 5,183 rules for this very simple </w:t>
+      </w:r>
+      <w:r>
+        <w:rPr>
+          <w:lang w:val="en-CH" w:eastAsia="en-US"/>
+        </w:rPr>
+        <w:t>D</w:t>
+      </w:r>
+      <w:r>
+        <w:rPr>
+          <w:lang w:val="en-CH" w:eastAsia="en-US"/>
+        </w:rPr>
+        <w:t>ataset. Instead</w:t>
+      </w:r>
+      <w:r>
+        <w:rPr>
+          <w:lang w:val="en-CH" w:eastAsia="en-US"/>
+        </w:rPr>
+        <w:t>,</w:t>
+      </w:r>
+      <w:r>
+        <w:rPr>
+          <w:lang w:val="en-CH" w:eastAsia="en-US"/>
+        </w:rPr>
+        <w:t xml:space="preserve"> in the modified </w:t>
+      </w:r>
+      <w:r>
+        <w:rPr>
+          <w:lang w:val="en-CH" w:eastAsia="en-US"/>
+        </w:rPr>
+        <w:t>A</w:t>
+      </w:r>
+      <w:r>
+        <w:rPr>
+          <w:lang w:val="en-CH" w:eastAsia="en-US"/>
+        </w:rPr>
+        <w:t>lgorithm, we show only the most relevant path, 308 rules for 308 item</w:t>
+      </w:r>
+      <w:r>
+        <w:rPr>
+          <w:lang w:val="en-CH" w:eastAsia="en-US"/>
+        </w:rPr>
+        <w:t xml:space="preserve"> </w:t>
+      </w:r>
+      <w:r>
+        <w:rPr>
+          <w:lang w:val="en-CH" w:eastAsia="en-US"/>
+        </w:rPr>
+        <w:t>sets.</w:t>
       </w:r>
       <w:r>
         <w:rPr>
           <w:lang w:val="en-CH" w:eastAsia="en-US"/>
         </w:rPr>
         <w:br/>
-        <w:t>- With additional elements as profit metrics, it will become chaotic otherwise and take away the essence and focus</w:t>
+        <w:t xml:space="preserve">- With additional elements </w:t>
+      </w:r>
+      <w:r>
+        <w:rPr>
+          <w:lang w:val="en-CH" w:eastAsia="en-US"/>
+        </w:rPr>
+        <w:t xml:space="preserve">such </w:t>
+      </w:r>
+      <w:r>
+        <w:rPr>
+          <w:lang w:val="en-CH" w:eastAsia="en-US"/>
+        </w:rPr>
+        <w:t>as profit metrics, it will become chaotic otherwise and take away the essence and focus</w:t>
       </w:r>
       <w:r>
         <w:rPr>
@@ -14018,7 +14438,35 @@
           <w:highlight w:val="yellow"/>
           <w:lang w:val="en-CH" w:eastAsia="en-US"/>
         </w:rPr>
-        <w:t>the efficiency gain for the whole million row dataset.</w:t>
+        <w:t>the efficiency gain for the whole million</w:t>
+      </w:r>
+      <w:r>
+        <w:rPr>
+          <w:highlight w:val="yellow"/>
+          <w:lang w:val="en-CH" w:eastAsia="en-US"/>
+        </w:rPr>
+        <w:t>-</w:t>
+      </w:r>
+      <w:r>
+        <w:rPr>
+          <w:highlight w:val="yellow"/>
+          <w:lang w:val="en-CH" w:eastAsia="en-US"/>
+        </w:rPr>
+        <w:t xml:space="preserve">row </w:t>
+      </w:r>
+      <w:r>
+        <w:rPr>
+          <w:highlight w:val="yellow"/>
+          <w:lang w:val="en-CH" w:eastAsia="en-US"/>
+        </w:rPr>
+        <w:t>D</w:t>
+      </w:r>
+      <w:r>
+        <w:rPr>
+          <w:highlight w:val="yellow"/>
+          <w:lang w:val="en-CH" w:eastAsia="en-US"/>
+        </w:rPr>
+        <w:t>ataset.</w:t>
       </w:r>
       <w:r>
         <w:rPr>
@@ -14072,21 +14520,25 @@
         <w:rPr>
           <w:lang w:val="en-CH"/>
         </w:rPr>
-        <w:t>2 Modified FP-</w:t>
-      </w:r>
-      <w:proofErr w:type="spellStart"/>
+        <w:t xml:space="preserve">2 Modified FP-growth with </w:t>
+      </w:r>
       <w:r>
         <w:rPr>
           <w:lang w:val="en-CH"/>
         </w:rPr>
-        <w:t>ghrowth</w:t>
-      </w:r>
-      <w:proofErr w:type="spellEnd"/>
+        <w:t>"</w:t>
+      </w:r>
       <w:r>
         <w:rPr>
           <w:lang w:val="en-CH"/>
         </w:rPr>
-        <w:t xml:space="preserve"> with “date decay”</w:t>
+        <w:t>date decay</w:t>
+      </w:r>
+      <w:r>
+        <w:rPr>
+          <w:lang w:val="en-CH"/>
+        </w:rPr>
+        <w:t>"</w:t>
       </w:r>
     </w:p>
     <w:p>
@@ -14102,47 +14554,223 @@
         </w:rPr>
         <w:t xml:space="preserve">The author has a second suggestion, how to improve the traditional association rules. This suggestion refers to </w:t>
       </w:r>
-      <w:proofErr w:type="spellStart"/>
-      <w:r>
-        <w:rPr>
-          <w:lang w:val="en-CH" w:eastAsia="en-US"/>
-        </w:rPr>
-        <w:t>adate</w:t>
-      </w:r>
-      <w:proofErr w:type="spellEnd"/>
-      <w:r>
-        <w:rPr>
-          <w:lang w:val="en-CH" w:eastAsia="en-US"/>
-        </w:rPr>
-        <w:t xml:space="preserve"> decay function. We can assume, that more recent transactions may have a higher relevance than older ones. This is especially true for products with a very short product lifecycle like consumer electronics. If the transactions period is 2 years and the typical product lifecycle is only 1 year, we have two options. Either cut the transactions to adjust to product lifecycle or a smarter one, to have a date decay function. Like oldest items have a weight of 0.7 and most recent items have a weight of 1. This is purely </w:t>
+      <w:r>
+        <w:rPr>
+          <w:lang w:val="en-CH" w:eastAsia="en-US"/>
+        </w:rPr>
+        <w:t xml:space="preserve">the </w:t>
+      </w:r>
+      <w:r>
+        <w:rPr>
+          <w:lang w:val="en-CH" w:eastAsia="en-US"/>
+        </w:rPr>
+        <w:t>date decay function. We can assume that more recent transactions may have a higher relevance than older ones. Th</w:t>
+      </w:r>
+      <w:r>
+        <w:rPr>
+          <w:lang w:val="en-CH" w:eastAsia="en-US"/>
+        </w:rPr>
+        <w:t>at</w:t>
+      </w:r>
+      <w:r>
+        <w:rPr>
+          <w:lang w:val="en-CH" w:eastAsia="en-US"/>
+        </w:rPr>
+        <w:t xml:space="preserve"> is especially true for products with a very short product lifecycle</w:t>
+      </w:r>
+      <w:r>
+        <w:rPr>
+          <w:lang w:val="en-CH" w:eastAsia="en-US"/>
+        </w:rPr>
+        <w:t>,</w:t>
+      </w:r>
+      <w:r>
+        <w:rPr>
+          <w:lang w:val="en-CH" w:eastAsia="en-US"/>
+        </w:rPr>
+        <w:t xml:space="preserve"> like consumer electronics. </w:t>
+      </w:r>
+      <w:r>
+        <w:rPr>
+          <w:lang w:val="en-CH" w:eastAsia="en-US"/>
+        </w:rPr>
+        <w:t xml:space="preserve">We have two options if the transaction period is 2 </w:t>
       </w:r>
       <w:proofErr w:type="gramStart"/>
       <w:r>
         <w:rPr>
           <w:lang w:val="en-CH" w:eastAsia="en-US"/>
         </w:rPr>
-        <w:t>speculation</w:t>
+        <w:t>years</w:t>
       </w:r>
       <w:proofErr w:type="gramEnd"/>
       <w:r>
         <w:rPr>
           <w:lang w:val="en-CH" w:eastAsia="en-US"/>
         </w:rPr>
-        <w:t xml:space="preserve"> and we have to make some research and find out the ideal date decay function for every new dataset. There cannot be only one </w:t>
-      </w:r>
-      <w:proofErr w:type="spellStart"/>
-      <w:r>
-        <w:rPr>
-          <w:lang w:val="en-CH" w:eastAsia="en-US"/>
-        </w:rPr>
-        <w:t>perfct</w:t>
-      </w:r>
-      <w:proofErr w:type="spellEnd"/>
-      <w:r>
-        <w:rPr>
-          <w:lang w:val="en-CH" w:eastAsia="en-US"/>
-        </w:rPr>
-        <w:t xml:space="preserve"> date decay function for all datasets, rather it </w:t>
+        <w:t xml:space="preserve"> and the typical product lifecycle is only one year</w:t>
+      </w:r>
+      <w:r>
+        <w:rPr>
+          <w:lang w:val="en-CH" w:eastAsia="en-US"/>
+        </w:rPr>
+        <w:t xml:space="preserve">. Either cut the transactions to adjust to </w:t>
+      </w:r>
+      <w:r>
+        <w:rPr>
+          <w:lang w:val="en-CH" w:eastAsia="en-US"/>
+        </w:rPr>
+        <w:t xml:space="preserve">the </w:t>
+      </w:r>
+      <w:r>
+        <w:rPr>
+          <w:lang w:val="en-CH" w:eastAsia="en-US"/>
+        </w:rPr>
+        <w:t xml:space="preserve">product lifecycle or a smarter one, to have a date decay function. </w:t>
+      </w:r>
+      <w:r>
+        <w:rPr>
+          <w:lang w:val="en-CH" w:eastAsia="en-US"/>
+        </w:rPr>
+        <w:t>The oldest items weigh</w:t>
+      </w:r>
+      <w:r>
+        <w:rPr>
+          <w:lang w:val="en-CH" w:eastAsia="en-US"/>
+        </w:rPr>
+        <w:t xml:space="preserve"> 0.7</w:t>
+      </w:r>
+      <w:r>
+        <w:rPr>
+          <w:lang w:val="en-CH" w:eastAsia="en-US"/>
+        </w:rPr>
+        <w:t>,</w:t>
+      </w:r>
+      <w:r>
+        <w:rPr>
+          <w:lang w:val="en-CH" w:eastAsia="en-US"/>
+        </w:rPr>
+        <w:t xml:space="preserve"> and </w:t>
+      </w:r>
+      <w:r>
+        <w:rPr>
+          <w:lang w:val="en-CH" w:eastAsia="en-US"/>
+        </w:rPr>
+        <w:t xml:space="preserve">the </w:t>
+      </w:r>
+      <w:r>
+        <w:rPr>
+          <w:lang w:val="en-CH" w:eastAsia="en-US"/>
+        </w:rPr>
+        <w:t xml:space="preserve">most recent items </w:t>
+      </w:r>
+      <w:r>
+        <w:rPr>
+          <w:lang w:val="en-CH" w:eastAsia="en-US"/>
+        </w:rPr>
+        <w:t>weigh</w:t>
+      </w:r>
+      <w:r>
+        <w:rPr>
+          <w:lang w:val="en-CH" w:eastAsia="en-US"/>
+        </w:rPr>
+        <w:t xml:space="preserve"> 1. Th</w:t>
+      </w:r>
+      <w:r>
+        <w:rPr>
+          <w:lang w:val="en-CH" w:eastAsia="en-US"/>
+        </w:rPr>
+        <w:t>at</w:t>
+      </w:r>
+      <w:r>
+        <w:rPr>
+          <w:lang w:val="en-CH" w:eastAsia="en-US"/>
+        </w:rPr>
+        <w:t xml:space="preserve"> is purely speculation</w:t>
+      </w:r>
+      <w:r>
+        <w:rPr>
+          <w:lang w:val="en-CH" w:eastAsia="en-US"/>
+        </w:rPr>
+        <w:t>,</w:t>
+      </w:r>
+      <w:r>
+        <w:rPr>
+          <w:lang w:val="en-CH" w:eastAsia="en-US"/>
+        </w:rPr>
+        <w:t xml:space="preserve"> and we </w:t>
+      </w:r>
+      <w:r>
+        <w:rPr>
+          <w:lang w:val="en-CH" w:eastAsia="en-US"/>
+        </w:rPr>
+        <w:t>must</w:t>
+      </w:r>
+      <w:r>
+        <w:rPr>
+          <w:lang w:val="en-CH" w:eastAsia="en-US"/>
+        </w:rPr>
+        <w:t xml:space="preserve"> </w:t>
+      </w:r>
+      <w:r>
+        <w:rPr>
+          <w:lang w:val="en-CH" w:eastAsia="en-US"/>
+        </w:rPr>
+        <w:t>research and find</w:t>
+      </w:r>
+      <w:r>
+        <w:rPr>
+          <w:lang w:val="en-CH" w:eastAsia="en-US"/>
+        </w:rPr>
+        <w:t xml:space="preserve"> the ideal date decay function for every new </w:t>
+      </w:r>
+      <w:r>
+        <w:rPr>
+          <w:lang w:val="en-CH" w:eastAsia="en-US"/>
+        </w:rPr>
+        <w:t>D</w:t>
+      </w:r>
+      <w:r>
+        <w:rPr>
+          <w:lang w:val="en-CH" w:eastAsia="en-US"/>
+        </w:rPr>
+        <w:t>ataset. There cannot be only one perf</w:t>
+      </w:r>
+      <w:r>
+        <w:rPr>
+          <w:lang w:val="en-CH" w:eastAsia="en-US"/>
+        </w:rPr>
+        <w:t>e</w:t>
+      </w:r>
+      <w:r>
+        <w:rPr>
+          <w:lang w:val="en-CH" w:eastAsia="en-US"/>
+        </w:rPr>
+        <w:t>ct date decay function for all datasets</w:t>
+      </w:r>
+      <w:r>
+        <w:rPr>
+          <w:lang w:val="en-CH" w:eastAsia="en-US"/>
+        </w:rPr>
+        <w:t>; instead, it must</w:t>
+      </w:r>
+      <w:r>
+        <w:rPr>
+          <w:lang w:val="en-CH" w:eastAsia="en-US"/>
+        </w:rPr>
+        <w:t xml:space="preserve"> be calibrated for every </w:t>
+      </w:r>
+      <w:r>
+        <w:rPr>
+          <w:lang w:val="en-CH" w:eastAsia="en-US"/>
+        </w:rPr>
+        <w:t>D</w:t>
+      </w:r>
+      <w:r>
+        <w:rPr>
+          <w:lang w:val="en-CH" w:eastAsia="en-US"/>
+        </w:rPr>
+        <w:t xml:space="preserve">ataset again. This date decay function </w:t>
       </w:r>
       <w:proofErr w:type="gramStart"/>
       <w:r>
@@ -14156,21 +14784,31 @@
         <w:rPr>
           <w:lang w:val="en-CH" w:eastAsia="en-US"/>
         </w:rPr>
-        <w:t xml:space="preserve"> be calibrated for every dataset again. This date decay function </w:t>
-      </w:r>
-      <w:proofErr w:type="gramStart"/>
-      <w:r>
-        <w:rPr>
-          <w:lang w:val="en-CH" w:eastAsia="en-US"/>
-        </w:rPr>
-        <w:t>has to</w:t>
-      </w:r>
-      <w:proofErr w:type="gramEnd"/>
-      <w:r>
-        <w:rPr>
-          <w:lang w:val="en-CH" w:eastAsia="en-US"/>
-        </w:rPr>
-        <w:t xml:space="preserve"> implemented in the frequent items and association rules itself, because later it cannot be calculated anymore.</w:t>
+        <w:t xml:space="preserve"> </w:t>
+      </w:r>
+      <w:r>
+        <w:rPr>
+          <w:lang w:val="en-CH" w:eastAsia="en-US"/>
+        </w:rPr>
+        <w:t xml:space="preserve">be </w:t>
+      </w:r>
+      <w:r>
+        <w:rPr>
+          <w:lang w:val="en-CH" w:eastAsia="en-US"/>
+        </w:rPr>
+        <w:t>implemented in the frequent items and association rules itself because later</w:t>
+      </w:r>
+      <w:r>
+        <w:rPr>
+          <w:lang w:val="en-CH" w:eastAsia="en-US"/>
+        </w:rPr>
+        <w:t>,</w:t>
+      </w:r>
+      <w:r>
+        <w:rPr>
+          <w:lang w:val="en-CH" w:eastAsia="en-US"/>
+        </w:rPr>
+        <w:t xml:space="preserve"> it cannot be calculated anymore.</w:t>
       </w:r>
     </w:p>
     <w:p>
@@ -14183,7 +14821,19 @@
         <w:rPr>
           <w:lang w:val="en-CH" w:eastAsia="en-US"/>
         </w:rPr>
-        <w:t xml:space="preserve">Let’s see, how it </w:t>
+        <w:t>Let</w:t>
+      </w:r>
+      <w:r>
+        <w:rPr>
+          <w:lang w:val="en-CH" w:eastAsia="en-US"/>
+        </w:rPr>
+        <w:t xml:space="preserve"> u</w:t>
+      </w:r>
+      <w:r>
+        <w:rPr>
+          <w:lang w:val="en-CH" w:eastAsia="en-US"/>
+        </w:rPr>
+        <w:t xml:space="preserve">s see how it </w:t>
       </w:r>
       <w:r>
         <w:rPr>
@@ -14200,6 +14850,7 @@
       </w:pPr>
       <w:r>
         <w:rPr>
+          <w:noProof/>
           <w:lang w:val="en-CH" w:eastAsia="en-US"/>
         </w:rPr>
         <w:drawing>
@@ -14247,6 +14898,7 @@
       </w:pPr>
       <w:r>
         <w:rPr>
+          <w:noProof/>
           <w:lang w:val="en-CH" w:eastAsia="en-US"/>
         </w:rPr>
         <w:lastRenderedPageBreak/>
@@ -14361,7 +15013,19 @@
           <w:lang w:val="en-CH" w:eastAsia="en-US"/>
         </w:rPr>
         <w:br/>
-        <w:t>This is a modified sigmoid and is an extreme function to show date decay relevance.</w:t>
+        <w:t xml:space="preserve">This is a modified sigmoid and </w:t>
+      </w:r>
+      <w:r>
+        <w:rPr>
+          <w:lang w:val="en-CH" w:eastAsia="en-US"/>
+        </w:rPr>
+        <w:t>an extreme function showing</w:t>
+      </w:r>
+      <w:r>
+        <w:rPr>
+          <w:lang w:val="en-CH" w:eastAsia="en-US"/>
+        </w:rPr>
+        <w:t xml:space="preserve"> date decay relevance.</w:t>
       </w:r>
       <w:r>
         <w:rPr>
@@ -14476,7 +15140,31 @@
         <w:rPr>
           <w:lang w:val="en-CH" w:eastAsia="en-US"/>
         </w:rPr>
-        <w:t>x will be between 0 and 1. 0 for the oldest date and 1 for the most recent date. Between this range, the apply the lambda. In this case, lambda looks like that.</w:t>
+        <w:t xml:space="preserve">x will be between 0 and 1. 0 for the oldest date and 1 for the most recent date. Between this range, </w:t>
+      </w:r>
+      <w:r>
+        <w:rPr>
+          <w:lang w:val="en-CH" w:eastAsia="en-US"/>
+        </w:rPr>
+        <w:t>it</w:t>
+      </w:r>
+      <w:r>
+        <w:rPr>
+          <w:lang w:val="en-CH" w:eastAsia="en-US"/>
+        </w:rPr>
+        <w:t xml:space="preserve"> appl</w:t>
+      </w:r>
+      <w:r>
+        <w:rPr>
+          <w:lang w:val="en-CH" w:eastAsia="en-US"/>
+        </w:rPr>
+        <w:t>ies</w:t>
+      </w:r>
+      <w:r>
+        <w:rPr>
+          <w:lang w:val="en-CH" w:eastAsia="en-US"/>
+        </w:rPr>
+        <w:t xml:space="preserve"> the lambda. In this case, lambda looks like that.</w:t>
       </w:r>
     </w:p>
     <w:p>
@@ -14487,6 +15175,7 @@
       </w:pPr>
       <w:r>
         <w:rPr>
+          <w:noProof/>
           <w:lang w:val="en-CH" w:eastAsia="en-US"/>
         </w:rPr>
         <w:drawing>
@@ -14604,6 +15293,9 @@
             <m:t xml:space="preserve"> Weight ≈0.9933 </m:t>
           </m:r>
           <m:r>
+            <m:rPr>
+              <m:sty m:val="p"/>
+            </m:rPr>
             <w:rPr>
               <w:rFonts w:ascii="Cambria Math" w:hAnsi="Cambria Math"/>
               <w:lang w:val="en-CH" w:eastAsia="en-US"/>
@@ -14651,23 +15343,12 @@
               <w:rFonts w:ascii="Cambria Math" w:hAnsi="Cambria Math"/>
               <w:lang w:val="en-CH" w:eastAsia="en-US"/>
             </w:rPr>
-            <m:t xml:space="preserve"> Weight ≈0.</m:t>
+            <m:t xml:space="preserve"> Weight ≈0.9820 </m:t>
           </m:r>
           <m:r>
-            <w:rPr>
-              <w:rFonts w:ascii="Cambria Math" w:hAnsi="Cambria Math"/>
-              <w:lang w:val="en-CH" w:eastAsia="en-US"/>
-            </w:rPr>
-            <m:t>9820</m:t>
-          </m:r>
-          <m:r>
-            <w:rPr>
-              <w:rFonts w:ascii="Cambria Math" w:hAnsi="Cambria Math"/>
-              <w:lang w:val="en-CH" w:eastAsia="en-US"/>
-            </w:rPr>
-            <m:t xml:space="preserve"> </m:t>
-          </m:r>
-          <m:r>
+            <m:rPr>
+              <m:sty m:val="p"/>
+            </m:rPr>
             <w:rPr>
               <w:rFonts w:ascii="Cambria Math" w:hAnsi="Cambria Math"/>
               <w:lang w:val="en-CH" w:eastAsia="en-US"/>
@@ -14715,16 +15396,12 @@
               <w:rFonts w:ascii="Cambria Math" w:hAnsi="Cambria Math"/>
               <w:lang w:val="en-CH" w:eastAsia="en-US"/>
             </w:rPr>
-            <m:t xml:space="preserve"> Weight ≈0.9</m:t>
+            <m:t xml:space="preserve"> Weight ≈0.9526</m:t>
           </m:r>
           <m:r>
-            <w:rPr>
-              <w:rFonts w:ascii="Cambria Math" w:hAnsi="Cambria Math"/>
-              <w:lang w:val="en-CH" w:eastAsia="en-US"/>
-            </w:rPr>
-            <m:t>526</m:t>
-          </m:r>
-          <m:r>
+            <m:rPr>
+              <m:sty m:val="p"/>
+            </m:rPr>
             <w:rPr>
               <w:rFonts w:ascii="Cambria Math" w:hAnsi="Cambria Math"/>
               <w:lang w:val="en-CH" w:eastAsia="en-US"/>
@@ -14769,23 +15446,12 @@
               <w:rFonts w:ascii="Cambria Math" w:hAnsi="Cambria Math"/>
               <w:lang w:val="en-CH" w:eastAsia="en-US"/>
             </w:rPr>
-            <m:t xml:space="preserve"> Weight ≈0</m:t>
+            <m:t xml:space="preserve"> Weight ≈0.8808 </m:t>
           </m:r>
           <m:r>
-            <w:rPr>
-              <w:rFonts w:ascii="Cambria Math" w:hAnsi="Cambria Math"/>
-              <w:lang w:val="en-CH" w:eastAsia="en-US"/>
-            </w:rPr>
-            <m:t>.8808</m:t>
-          </m:r>
-          <m:r>
-            <w:rPr>
-              <w:rFonts w:ascii="Cambria Math" w:hAnsi="Cambria Math"/>
-              <w:lang w:val="en-CH" w:eastAsia="en-US"/>
-            </w:rPr>
-            <m:t xml:space="preserve"> </m:t>
-          </m:r>
-          <m:r>
+            <m:rPr>
+              <m:sty m:val="p"/>
+            </m:rPr>
             <w:rPr>
               <w:rFonts w:ascii="Cambria Math" w:hAnsi="Cambria Math"/>
               <w:lang w:val="en-CH" w:eastAsia="en-US"/>
@@ -14833,16 +15499,12 @@
               <w:rFonts w:ascii="Cambria Math" w:hAnsi="Cambria Math"/>
               <w:lang w:val="en-CH" w:eastAsia="en-US"/>
             </w:rPr>
-            <m:t xml:space="preserve"> Weight ≈0</m:t>
+            <m:t xml:space="preserve"> Weight ≈0.7311</m:t>
           </m:r>
           <m:r>
-            <w:rPr>
-              <w:rFonts w:ascii="Cambria Math" w:hAnsi="Cambria Math"/>
-              <w:lang w:val="en-CH" w:eastAsia="en-US"/>
-            </w:rPr>
-            <m:t>.7311</m:t>
-          </m:r>
-          <m:r>
+            <m:rPr>
+              <m:sty m:val="p"/>
+            </m:rPr>
             <w:rPr>
               <w:rFonts w:ascii="Cambria Math" w:hAnsi="Cambria Math"/>
               <w:lang w:val="en-CH" w:eastAsia="en-US"/>
@@ -14890,30 +15552,12 @@
               <w:rFonts w:ascii="Cambria Math" w:hAnsi="Cambria Math"/>
               <w:lang w:val="en-CH" w:eastAsia="en-US"/>
             </w:rPr>
-            <m:t xml:space="preserve"> Weight </m:t>
+            <m:t xml:space="preserve"> Weight =0.5000</m:t>
           </m:r>
           <m:r>
-            <w:rPr>
-              <w:rFonts w:ascii="Cambria Math" w:hAnsi="Cambria Math"/>
-              <w:lang w:val="en-CH" w:eastAsia="en-US"/>
-            </w:rPr>
-            <m:t>=</m:t>
-          </m:r>
-          <m:r>
-            <w:rPr>
-              <w:rFonts w:ascii="Cambria Math" w:hAnsi="Cambria Math"/>
-              <w:lang w:val="en-CH" w:eastAsia="en-US"/>
-            </w:rPr>
-            <m:t>0.</m:t>
-          </m:r>
-          <m:r>
-            <w:rPr>
-              <w:rFonts w:ascii="Cambria Math" w:hAnsi="Cambria Math"/>
-              <w:lang w:val="en-CH" w:eastAsia="en-US"/>
-            </w:rPr>
-            <m:t>5000</m:t>
-          </m:r>
-          <m:r>
+            <m:rPr>
+              <m:sty m:val="p"/>
+            </m:rPr>
             <w:rPr>
               <w:rFonts w:ascii="Cambria Math" w:hAnsi="Cambria Math"/>
               <w:lang w:val="en-CH" w:eastAsia="en-US"/>
@@ -14961,23 +15605,12 @@
               <w:rFonts w:ascii="Cambria Math" w:hAnsi="Cambria Math"/>
               <w:lang w:val="en-CH" w:eastAsia="en-US"/>
             </w:rPr>
-            <m:t xml:space="preserve"> Weight ≈0.</m:t>
+            <m:t xml:space="preserve"> Weight ≈0.2689 </m:t>
           </m:r>
           <m:r>
-            <w:rPr>
-              <w:rFonts w:ascii="Cambria Math" w:hAnsi="Cambria Math"/>
-              <w:lang w:val="en-CH" w:eastAsia="en-US"/>
-            </w:rPr>
-            <m:t>2689</m:t>
-          </m:r>
-          <m:r>
-            <w:rPr>
-              <w:rFonts w:ascii="Cambria Math" w:hAnsi="Cambria Math"/>
-              <w:lang w:val="en-CH" w:eastAsia="en-US"/>
-            </w:rPr>
-            <m:t xml:space="preserve"> </m:t>
-          </m:r>
-          <m:r>
+            <m:rPr>
+              <m:sty m:val="p"/>
+            </m:rPr>
             <w:rPr>
               <w:rFonts w:ascii="Cambria Math" w:hAnsi="Cambria Math"/>
               <w:lang w:val="en-CH" w:eastAsia="en-US"/>
@@ -15025,23 +15658,12 @@
               <w:rFonts w:ascii="Cambria Math" w:hAnsi="Cambria Math"/>
               <w:lang w:val="en-CH" w:eastAsia="en-US"/>
             </w:rPr>
-            <m:t xml:space="preserve"> Weight ≈0.</m:t>
+            <m:t xml:space="preserve"> Weight ≈0.1192 </m:t>
           </m:r>
           <m:r>
-            <w:rPr>
-              <w:rFonts w:ascii="Cambria Math" w:hAnsi="Cambria Math"/>
-              <w:lang w:val="en-CH" w:eastAsia="en-US"/>
-            </w:rPr>
-            <m:t>1192</m:t>
-          </m:r>
-          <m:r>
-            <w:rPr>
-              <w:rFonts w:ascii="Cambria Math" w:hAnsi="Cambria Math"/>
-              <w:lang w:val="en-CH" w:eastAsia="en-US"/>
-            </w:rPr>
-            <m:t xml:space="preserve"> </m:t>
-          </m:r>
-          <m:r>
+            <m:rPr>
+              <m:sty m:val="p"/>
+            </m:rPr>
             <w:rPr>
               <w:rFonts w:ascii="Cambria Math" w:hAnsi="Cambria Math"/>
               <w:lang w:val="en-CH" w:eastAsia="en-US"/>
@@ -15089,23 +15711,12 @@
               <w:rFonts w:ascii="Cambria Math" w:hAnsi="Cambria Math"/>
               <w:lang w:val="en-CH" w:eastAsia="en-US"/>
             </w:rPr>
-            <m:t xml:space="preserve"> Weight ≈0.</m:t>
+            <m:t xml:space="preserve"> Weight ≈0.0474 </m:t>
           </m:r>
           <m:r>
-            <w:rPr>
-              <w:rFonts w:ascii="Cambria Math" w:hAnsi="Cambria Math"/>
-              <w:lang w:val="en-CH" w:eastAsia="en-US"/>
-            </w:rPr>
-            <m:t>0474</m:t>
-          </m:r>
-          <m:r>
-            <w:rPr>
-              <w:rFonts w:ascii="Cambria Math" w:hAnsi="Cambria Math"/>
-              <w:lang w:val="en-CH" w:eastAsia="en-US"/>
-            </w:rPr>
-            <m:t xml:space="preserve"> </m:t>
-          </m:r>
-          <m:r>
+            <m:rPr>
+              <m:sty m:val="p"/>
+            </m:rPr>
             <w:rPr>
               <w:rFonts w:ascii="Cambria Math" w:hAnsi="Cambria Math"/>
               <w:lang w:val="en-CH" w:eastAsia="en-US"/>
@@ -15153,21 +15764,7 @@
               <w:rFonts w:ascii="Cambria Math" w:hAnsi="Cambria Math"/>
               <w:lang w:val="en-CH" w:eastAsia="en-US"/>
             </w:rPr>
-            <m:t xml:space="preserve"> Weight ≈0.</m:t>
-          </m:r>
-          <m:r>
-            <w:rPr>
-              <w:rFonts w:ascii="Cambria Math" w:hAnsi="Cambria Math"/>
-              <w:lang w:val="en-CH" w:eastAsia="en-US"/>
-            </w:rPr>
-            <m:t>0180</m:t>
-          </m:r>
-          <m:r>
-            <w:rPr>
-              <w:rFonts w:ascii="Cambria Math" w:hAnsi="Cambria Math"/>
-              <w:lang w:val="en-CH" w:eastAsia="en-US"/>
-            </w:rPr>
-            <m:t xml:space="preserve"> </m:t>
+            <m:t xml:space="preserve"> Weight ≈0.0180 </m:t>
           </m:r>
         </m:oMath>
       </m:oMathPara>
@@ -15196,7 +15793,19 @@
         <w:rPr>
           <w:lang w:val="en-CH" w:eastAsia="en-US"/>
         </w:rPr>
-        <w:t>-growth give the following result:</w:t>
+        <w:t>-growth give</w:t>
+      </w:r>
+      <w:r>
+        <w:rPr>
+          <w:lang w:val="en-CH" w:eastAsia="en-US"/>
+        </w:rPr>
+        <w:t>s</w:t>
+      </w:r>
+      <w:r>
+        <w:rPr>
+          <w:lang w:val="en-CH" w:eastAsia="en-US"/>
+        </w:rPr>
+        <w:t xml:space="preserve"> the following result:</w:t>
       </w:r>
     </w:p>
     <w:p>
@@ -15207,6 +15816,7 @@
       </w:pPr>
       <w:r>
         <w:rPr>
+          <w:noProof/>
           <w:lang w:val="en-CH" w:eastAsia="en-US"/>
         </w:rPr>
         <w:drawing>
@@ -15256,27 +15866,37 @@
         <w:rPr>
           <w:lang w:val="en-CH" w:eastAsia="en-US"/>
         </w:rPr>
-        <w:t xml:space="preserve">We </w:t>
-      </w:r>
-      <w:proofErr w:type="gramStart"/>
-      <w:r>
-        <w:rPr>
-          <w:lang w:val="en-CH" w:eastAsia="en-US"/>
-        </w:rPr>
-        <w:t>see here,</w:t>
-      </w:r>
-      <w:proofErr w:type="gramEnd"/>
-      <w:r>
-        <w:rPr>
-          <w:lang w:val="en-CH" w:eastAsia="en-US"/>
-        </w:rPr>
-        <w:t xml:space="preserve"> that the equivalence on level of transaction is not destroyed. All items of the same transaction have the same weight</w:t>
-      </w:r>
-      <w:r>
-        <w:rPr>
-          <w:lang w:val="en-CH" w:eastAsia="en-US"/>
-        </w:rPr>
-        <w:t>. However, now the frequent items and rules are not an absolute frequency, but an interpreted date decay frequency.</w:t>
+        <w:t xml:space="preserve">We see here that the equivalence on </w:t>
+      </w:r>
+      <w:r>
+        <w:rPr>
+          <w:lang w:val="en-CH" w:eastAsia="en-US"/>
+        </w:rPr>
+        <w:t>the transaction level</w:t>
+      </w:r>
+      <w:r>
+        <w:rPr>
+          <w:lang w:val="en-CH" w:eastAsia="en-US"/>
+        </w:rPr>
+        <w:t xml:space="preserve"> is not destroyed. All items of the same transaction have the same weight</w:t>
+      </w:r>
+      <w:r>
+        <w:rPr>
+          <w:lang w:val="en-CH" w:eastAsia="en-US"/>
+        </w:rPr>
+        <w:t xml:space="preserve">. However, </w:t>
+      </w:r>
+      <w:r>
+        <w:rPr>
+          <w:lang w:val="en-CH" w:eastAsia="en-US"/>
+        </w:rPr>
+        <w:t>the frequent items and rules are now</w:t>
+      </w:r>
+      <w:r>
+        <w:rPr>
+          <w:lang w:val="en-CH" w:eastAsia="en-US"/>
+        </w:rPr>
+        <w:t xml:space="preserve"> not an absolute frequency but an interpreted date decay frequency.</w:t>
       </w:r>
     </w:p>
     <w:p>
@@ -15289,7 +15909,43 @@
         <w:rPr>
           <w:lang w:val="en-CH" w:eastAsia="en-US"/>
         </w:rPr>
-        <w:t xml:space="preserve">It seems to be very powerful, however when not calibrated especially on one database at a time, it will lead to misleading results. </w:t>
+        <w:t>It seems very powerful</w:t>
+      </w:r>
+      <w:r>
+        <w:rPr>
+          <w:lang w:val="en-CH" w:eastAsia="en-US"/>
+        </w:rPr>
+        <w:t>;</w:t>
+      </w:r>
+      <w:r>
+        <w:rPr>
+          <w:lang w:val="en-CH" w:eastAsia="en-US"/>
+        </w:rPr>
+        <w:t xml:space="preserve"> however</w:t>
+      </w:r>
+      <w:r>
+        <w:rPr>
+          <w:lang w:val="en-CH" w:eastAsia="en-US"/>
+        </w:rPr>
+        <w:t>,</w:t>
+      </w:r>
+      <w:r>
+        <w:rPr>
+          <w:lang w:val="en-CH" w:eastAsia="en-US"/>
+        </w:rPr>
+        <w:t xml:space="preserve"> when not calibrated</w:t>
+      </w:r>
+      <w:r>
+        <w:rPr>
+          <w:lang w:val="en-CH" w:eastAsia="en-US"/>
+        </w:rPr>
+        <w:t>,</w:t>
+      </w:r>
+      <w:r>
+        <w:rPr>
+          <w:lang w:val="en-CH" w:eastAsia="en-US"/>
+        </w:rPr>
+        <w:t xml:space="preserve"> especially on one database at a time, it will lead to misleading results. </w:t>
       </w:r>
       <w:proofErr w:type="gramStart"/>
       <w:r>
@@ -15316,7 +15972,31 @@
         <w:rPr>
           <w:lang w:val="en-CH" w:eastAsia="en-US"/>
         </w:rPr>
-        <w:t>We see that later transactions are still frequent, while items like I_0, which was the most frequent in normal mode, is now ranked only as 3rd most frequent item and cannot build a frequent itemset with another item.</w:t>
+        <w:t xml:space="preserve">We see that later transactions are still frequent, while items like I_0, which was the most frequent in normal mode, </w:t>
+      </w:r>
+      <w:r>
+        <w:rPr>
+          <w:lang w:val="en-CH" w:eastAsia="en-US"/>
+        </w:rPr>
+        <w:t>are</w:t>
+      </w:r>
+      <w:r>
+        <w:rPr>
+          <w:lang w:val="en-CH" w:eastAsia="en-US"/>
+        </w:rPr>
+        <w:t xml:space="preserve"> now ranked only as </w:t>
+      </w:r>
+      <w:r>
+        <w:rPr>
+          <w:lang w:val="en-CH" w:eastAsia="en-US"/>
+        </w:rPr>
+        <w:t>the thi</w:t>
+      </w:r>
+      <w:r>
+        <w:rPr>
+          <w:lang w:val="en-CH" w:eastAsia="en-US"/>
+        </w:rPr>
+        <w:t>rd most frequent item and cannot build a frequent itemset with another item.</w:t>
       </w:r>
     </w:p>
     <w:p>
@@ -15329,7 +16009,67 @@
         <w:rPr>
           <w:lang w:val="en-CH" w:eastAsia="en-US"/>
         </w:rPr>
-        <w:t>It is important to mention, that the row count is now diluted by the date decay function too. We don’t count anymore every transaction with 1, but with their respective count after the date decay function.</w:t>
+        <w:t xml:space="preserve">It is </w:t>
+      </w:r>
+      <w:r>
+        <w:rPr>
+          <w:lang w:val="en-CH" w:eastAsia="en-US"/>
+        </w:rPr>
+        <w:t>essential</w:t>
+      </w:r>
+      <w:r>
+        <w:rPr>
+          <w:lang w:val="en-CH" w:eastAsia="en-US"/>
+        </w:rPr>
+        <w:t xml:space="preserve"> to mention</w:t>
+      </w:r>
+      <w:r>
+        <w:rPr>
+          <w:lang w:val="en-CH" w:eastAsia="en-US"/>
+        </w:rPr>
+        <w:t xml:space="preserve"> that the date decay function dilutes the row count</w:t>
+      </w:r>
+      <w:r>
+        <w:rPr>
+          <w:lang w:val="en-CH" w:eastAsia="en-US"/>
+        </w:rPr>
+        <w:t>. We do</w:t>
+      </w:r>
+      <w:r>
+        <w:rPr>
+          <w:lang w:val="en-CH" w:eastAsia="en-US"/>
+        </w:rPr>
+        <w:t xml:space="preserve"> no</w:t>
+      </w:r>
+      <w:r>
+        <w:rPr>
+          <w:lang w:val="en-CH" w:eastAsia="en-US"/>
+        </w:rPr>
+        <w:t xml:space="preserve">t count </w:t>
+      </w:r>
+      <w:r>
+        <w:rPr>
+          <w:lang w:val="en-CH" w:eastAsia="en-US"/>
+        </w:rPr>
+        <w:t>every transaction anymore</w:t>
+      </w:r>
+      <w:r>
+        <w:rPr>
+          <w:lang w:val="en-CH" w:eastAsia="en-US"/>
+        </w:rPr>
+        <w:t xml:space="preserve"> with 1, but </w:t>
+      </w:r>
+      <w:r>
+        <w:rPr>
+          <w:lang w:val="en-CH" w:eastAsia="en-US"/>
+        </w:rPr>
+        <w:t>the modified</w:t>
+      </w:r>
+      <w:r>
+        <w:rPr>
+          <w:lang w:val="en-CH" w:eastAsia="en-US"/>
+        </w:rPr>
+        <w:t xml:space="preserve"> count after the date decay function.</w:t>
       </w:r>
     </w:p>
     <w:p>
@@ -15351,6 +16091,7 @@
     </w:p>
     <w:p>
       <w:pPr>
+        <w:jc w:val="both"/>
         <w:rPr>
           <w:lang w:val="en-CH" w:eastAsia="en-US"/>
         </w:rPr>
@@ -15379,35 +16120,55 @@
         <w:rPr>
           <w:lang w:val="en-CH" w:eastAsia="en-US"/>
         </w:rPr>
-        <w:t xml:space="preserve">, we can replace the decision according to minimum profit instead of minimum support. There is somehow an </w:t>
-      </w:r>
-      <w:proofErr w:type="spellStart"/>
-      <w:r>
-        <w:rPr>
-          <w:lang w:val="en-CH" w:eastAsia="en-US"/>
-        </w:rPr>
-        <w:t>equilibrum</w:t>
-      </w:r>
-      <w:proofErr w:type="spellEnd"/>
-      <w:r>
-        <w:rPr>
-          <w:lang w:val="en-CH" w:eastAsia="en-US"/>
-        </w:rPr>
-        <w:t xml:space="preserve"> between more frequent, the same time cheaper, mostly higher margined items and expensive, less </w:t>
-      </w:r>
-      <w:proofErr w:type="gramStart"/>
-      <w:r>
-        <w:rPr>
-          <w:lang w:val="en-CH" w:eastAsia="en-US"/>
-        </w:rPr>
-        <w:t>frequent</w:t>
-      </w:r>
-      <w:proofErr w:type="gramEnd"/>
-      <w:r>
-        <w:rPr>
-          <w:lang w:val="en-CH" w:eastAsia="en-US"/>
-        </w:rPr>
-        <w:t xml:space="preserve"> and lower margined items. If we consider the frequency as a primary driver, we don’t get the most relevant rules for business.</w:t>
+        <w:t xml:space="preserve">, we can replace the decision </w:t>
+      </w:r>
+      <w:r>
+        <w:rPr>
+          <w:lang w:val="en-CH" w:eastAsia="en-US"/>
+        </w:rPr>
+        <w:t>with</w:t>
+      </w:r>
+      <w:r>
+        <w:rPr>
+          <w:lang w:val="en-CH" w:eastAsia="en-US"/>
+        </w:rPr>
+        <w:t xml:space="preserve"> minimum profit instead of minimum support. There is somehow an equilibr</w:t>
+      </w:r>
+      <w:r>
+        <w:rPr>
+          <w:lang w:val="en-CH" w:eastAsia="en-US"/>
+        </w:rPr>
+        <w:t>i</w:t>
+      </w:r>
+      <w:r>
+        <w:rPr>
+          <w:lang w:val="en-CH" w:eastAsia="en-US"/>
+        </w:rPr>
+        <w:t>um between more frequent, the same time cheaper, mostly higher margined items and expensive, less frequent</w:t>
+      </w:r>
+      <w:r>
+        <w:rPr>
+          <w:lang w:val="en-CH" w:eastAsia="en-US"/>
+        </w:rPr>
+        <w:t>,</w:t>
+      </w:r>
+      <w:r>
+        <w:rPr>
+          <w:lang w:val="en-CH" w:eastAsia="en-US"/>
+        </w:rPr>
+        <w:t xml:space="preserve"> and lower margined items. </w:t>
+      </w:r>
+      <w:r>
+        <w:rPr>
+          <w:lang w:val="en-CH" w:eastAsia="en-US"/>
+        </w:rPr>
+        <w:t>We do not get the most relevant business rules if we consider frequency as a primary driver</w:t>
+      </w:r>
+      <w:r>
+        <w:rPr>
+          <w:lang w:val="en-CH" w:eastAsia="en-US"/>
+        </w:rPr>
+        <w:t>.</w:t>
       </w:r>
     </w:p>
     <w:p>
@@ -15421,35 +16182,45 @@
           <w:lang w:val="en-CH" w:eastAsia="en-US"/>
         </w:rPr>
         <w:lastRenderedPageBreak/>
-        <w:t xml:space="preserve">First </w:t>
-      </w:r>
-      <w:proofErr w:type="spellStart"/>
-      <w:r>
-        <w:rPr>
-          <w:lang w:val="en-CH" w:eastAsia="en-US"/>
-        </w:rPr>
-        <w:t>usecase</w:t>
-      </w:r>
-      <w:proofErr w:type="spellEnd"/>
-      <w:r>
-        <w:rPr>
-          <w:lang w:val="en-CH" w:eastAsia="en-US"/>
-        </w:rPr>
-        <w:t xml:space="preserve"> why profit as a </w:t>
-      </w:r>
-      <w:proofErr w:type="spellStart"/>
-      <w:r>
-        <w:rPr>
-          <w:lang w:val="en-CH" w:eastAsia="en-US"/>
-        </w:rPr>
-        <w:t>metricwill</w:t>
-      </w:r>
-      <w:proofErr w:type="spellEnd"/>
-      <w:r>
-        <w:rPr>
-          <w:lang w:val="en-CH" w:eastAsia="en-US"/>
-        </w:rPr>
-        <w:t xml:space="preserve"> improve association rules</w:t>
+        <w:t>First use</w:t>
+      </w:r>
+      <w:r>
+        <w:rPr>
+          <w:lang w:val="en-CH" w:eastAsia="en-US"/>
+        </w:rPr>
+        <w:t>-</w:t>
+      </w:r>
+      <w:r>
+        <w:rPr>
+          <w:lang w:val="en-CH" w:eastAsia="en-US"/>
+        </w:rPr>
+        <w:t xml:space="preserve">case </w:t>
+      </w:r>
+      <w:proofErr w:type="gramStart"/>
+      <w:r>
+        <w:rPr>
+          <w:lang w:val="en-CH" w:eastAsia="en-US"/>
+        </w:rPr>
+        <w:t>why</w:t>
+      </w:r>
+      <w:proofErr w:type="gramEnd"/>
+      <w:r>
+        <w:rPr>
+          <w:lang w:val="en-CH" w:eastAsia="en-US"/>
+        </w:rPr>
+        <w:t xml:space="preserve"> profit as a metric</w:t>
+      </w:r>
+      <w:r>
+        <w:rPr>
+          <w:lang w:val="en-CH" w:eastAsia="en-US"/>
+        </w:rPr>
+        <w:t xml:space="preserve"> </w:t>
+      </w:r>
+      <w:r>
+        <w:rPr>
+          <w:lang w:val="en-CH" w:eastAsia="en-US"/>
+        </w:rPr>
+        <w:t>will improve association rules</w:t>
       </w:r>
       <w:r>
         <w:rPr>
@@ -15460,6 +16231,7 @@
     </w:p>
     <w:p>
       <w:pPr>
+        <w:jc w:val="both"/>
         <w:rPr>
           <w:lang w:val="en-CH" w:eastAsia="en-US"/>
         </w:rPr>
@@ -15480,41 +16252,267 @@
         <w:rPr>
           <w:lang w:val="en-CH" w:eastAsia="en-US"/>
         </w:rPr>
-        <w:t xml:space="preserve">However, in traditional rules you would never have a frequent association rule between both, because most probably the minimum support is chosen enough high that item B drops out. However, in sight of </w:t>
-      </w:r>
-      <w:r>
-        <w:rPr>
-          <w:lang w:val="en-CH" w:eastAsia="en-US"/>
-        </w:rPr>
-        <w:t xml:space="preserve">profit they are equal and by the authors opinion should be both selected. Instead let’s </w:t>
-      </w:r>
-      <w:proofErr w:type="spellStart"/>
-      <w:r>
-        <w:rPr>
-          <w:lang w:val="en-CH" w:eastAsia="en-US"/>
-        </w:rPr>
-        <w:t>trhink</w:t>
-      </w:r>
-      <w:proofErr w:type="spellEnd"/>
-      <w:r>
-        <w:rPr>
-          <w:lang w:val="en-CH" w:eastAsia="en-US"/>
-        </w:rPr>
-        <w:t xml:space="preserve"> about a very frequent item C with 100,000 </w:t>
-      </w:r>
-      <w:proofErr w:type="spellStart"/>
-      <w:r>
-        <w:rPr>
-          <w:lang w:val="en-CH" w:eastAsia="en-US"/>
-        </w:rPr>
-        <w:t>occurance</w:t>
-      </w:r>
-      <w:proofErr w:type="spellEnd"/>
-      <w:r>
-        <w:rPr>
-          <w:lang w:val="en-CH" w:eastAsia="en-US"/>
-        </w:rPr>
-        <w:t xml:space="preserve"> and 0.1 profit per item. Should it be selected? Most probably it is irrelevant. In traditional association rules it will spam everywhere and have “not relevant” associations.</w:t>
+        <w:t>However, in traditional rules</w:t>
+      </w:r>
+      <w:r>
+        <w:rPr>
+          <w:lang w:val="en-CH" w:eastAsia="en-US"/>
+        </w:rPr>
+        <w:t>,</w:t>
+      </w:r>
+      <w:r>
+        <w:rPr>
+          <w:lang w:val="en-CH" w:eastAsia="en-US"/>
+        </w:rPr>
+        <w:t xml:space="preserve"> </w:t>
+      </w:r>
+      <w:r>
+        <w:rPr>
+          <w:lang w:val="en-CH" w:eastAsia="en-US"/>
+        </w:rPr>
+        <w:t>one</w:t>
+      </w:r>
+      <w:r>
+        <w:rPr>
+          <w:lang w:val="en-CH" w:eastAsia="en-US"/>
+        </w:rPr>
+        <w:t xml:space="preserve"> would never have a frequent association rule between </w:t>
+      </w:r>
+      <w:proofErr w:type="gramStart"/>
+      <w:r>
+        <w:rPr>
+          <w:lang w:val="en-CH" w:eastAsia="en-US"/>
+        </w:rPr>
+        <w:t>both because</w:t>
+      </w:r>
+      <w:proofErr w:type="gramEnd"/>
+      <w:r>
+        <w:rPr>
+          <w:lang w:val="en-CH" w:eastAsia="en-US"/>
+        </w:rPr>
+        <w:t xml:space="preserve"> </w:t>
+      </w:r>
+      <w:r>
+        <w:rPr>
+          <w:lang w:val="en-CH" w:eastAsia="en-US"/>
+        </w:rPr>
+        <w:t>the minimum support is probably</w:t>
+      </w:r>
+      <w:r>
+        <w:rPr>
+          <w:lang w:val="en-CH" w:eastAsia="en-US"/>
+        </w:rPr>
+        <w:t xml:space="preserve"> chosen </w:t>
+      </w:r>
+      <w:r>
+        <w:rPr>
+          <w:lang w:val="en-CH" w:eastAsia="en-US"/>
+        </w:rPr>
+        <w:t>high enou</w:t>
+      </w:r>
+      <w:r>
+        <w:rPr>
+          <w:lang w:val="en-CH" w:eastAsia="en-US"/>
+        </w:rPr>
+        <w:t xml:space="preserve">gh that item B drops out. However, in sight of </w:t>
+      </w:r>
+      <w:r>
+        <w:rPr>
+          <w:lang w:val="en-CH" w:eastAsia="en-US"/>
+        </w:rPr>
+        <w:t>profit</w:t>
+      </w:r>
+      <w:r>
+        <w:rPr>
+          <w:lang w:val="en-CH" w:eastAsia="en-US"/>
+        </w:rPr>
+        <w:t>,</w:t>
+      </w:r>
+      <w:r>
+        <w:rPr>
+          <w:lang w:val="en-CH" w:eastAsia="en-US"/>
+        </w:rPr>
+        <w:t xml:space="preserve"> they are equal</w:t>
+      </w:r>
+      <w:r>
+        <w:rPr>
+          <w:lang w:val="en-CH" w:eastAsia="en-US"/>
+        </w:rPr>
+        <w:t>,</w:t>
+      </w:r>
+      <w:r>
+        <w:rPr>
+          <w:lang w:val="en-CH" w:eastAsia="en-US"/>
+        </w:rPr>
+        <w:t xml:space="preserve"> and </w:t>
+      </w:r>
+      <w:r>
+        <w:rPr>
+          <w:lang w:val="en-CH" w:eastAsia="en-US"/>
+        </w:rPr>
+        <w:t>in</w:t>
+      </w:r>
+      <w:r>
+        <w:rPr>
+          <w:lang w:val="en-CH" w:eastAsia="en-US"/>
+        </w:rPr>
+        <w:t xml:space="preserve"> the author</w:t>
+      </w:r>
+      <w:r>
+        <w:rPr>
+          <w:lang w:val="en-CH" w:eastAsia="en-US"/>
+        </w:rPr>
+        <w:t>'</w:t>
+      </w:r>
+      <w:r>
+        <w:rPr>
+          <w:lang w:val="en-CH" w:eastAsia="en-US"/>
+        </w:rPr>
+        <w:t>s opinion</w:t>
+      </w:r>
+      <w:r>
+        <w:rPr>
+          <w:lang w:val="en-CH" w:eastAsia="en-US"/>
+        </w:rPr>
+        <w:t>,</w:t>
+      </w:r>
+      <w:r>
+        <w:rPr>
+          <w:lang w:val="en-CH" w:eastAsia="en-US"/>
+        </w:rPr>
+        <w:t xml:space="preserve"> </w:t>
+      </w:r>
+      <w:r>
+        <w:rPr>
+          <w:lang w:val="en-CH" w:eastAsia="en-US"/>
+        </w:rPr>
+        <w:t xml:space="preserve">they </w:t>
+      </w:r>
+      <w:r>
+        <w:rPr>
+          <w:lang w:val="en-CH" w:eastAsia="en-US"/>
+        </w:rPr>
+        <w:t>should b</w:t>
+      </w:r>
+      <w:r>
+        <w:rPr>
+          <w:lang w:val="en-CH" w:eastAsia="en-US"/>
+        </w:rPr>
+        <w:t>oth be</w:t>
+      </w:r>
+      <w:r>
+        <w:rPr>
+          <w:lang w:val="en-CH" w:eastAsia="en-US"/>
+        </w:rPr>
+        <w:t xml:space="preserve"> selected. Instead</w:t>
+      </w:r>
+      <w:r>
+        <w:rPr>
+          <w:lang w:val="en-CH" w:eastAsia="en-US"/>
+        </w:rPr>
+        <w:t>,</w:t>
+      </w:r>
+      <w:r>
+        <w:rPr>
+          <w:lang w:val="en-CH" w:eastAsia="en-US"/>
+        </w:rPr>
+        <w:t xml:space="preserve"> let</w:t>
+      </w:r>
+      <w:r>
+        <w:rPr>
+          <w:lang w:val="en-CH" w:eastAsia="en-US"/>
+        </w:rPr>
+        <w:t xml:space="preserve"> u</w:t>
+      </w:r>
+      <w:r>
+        <w:rPr>
+          <w:lang w:val="en-CH" w:eastAsia="en-US"/>
+        </w:rPr>
+        <w:t>s think about a very frequent item C</w:t>
+      </w:r>
+      <w:r>
+        <w:rPr>
+          <w:lang w:val="en-CH" w:eastAsia="en-US"/>
+        </w:rPr>
+        <w:t>,</w:t>
+      </w:r>
+      <w:r>
+        <w:rPr>
+          <w:lang w:val="en-CH" w:eastAsia="en-US"/>
+        </w:rPr>
+        <w:t xml:space="preserve"> with 100,000 occur</w:t>
+      </w:r>
+      <w:r>
+        <w:rPr>
+          <w:lang w:val="en-CH" w:eastAsia="en-US"/>
+        </w:rPr>
+        <w:t>re</w:t>
+      </w:r>
+      <w:r>
+        <w:rPr>
+          <w:lang w:val="en-CH" w:eastAsia="en-US"/>
+        </w:rPr>
+        <w:t>nce</w:t>
+      </w:r>
+      <w:r>
+        <w:rPr>
+          <w:lang w:val="en-CH" w:eastAsia="en-US"/>
+        </w:rPr>
+        <w:t>s</w:t>
+      </w:r>
+      <w:r>
+        <w:rPr>
+          <w:lang w:val="en-CH" w:eastAsia="en-US"/>
+        </w:rPr>
+        <w:t xml:space="preserve"> and 0.1 profit per item. Should it be selected? Most probably</w:t>
+      </w:r>
+      <w:r>
+        <w:rPr>
+          <w:lang w:val="en-CH" w:eastAsia="en-US"/>
+        </w:rPr>
+        <w:t>,</w:t>
+      </w:r>
+      <w:r>
+        <w:rPr>
+          <w:lang w:val="en-CH" w:eastAsia="en-US"/>
+        </w:rPr>
+        <w:t xml:space="preserve"> it is irrelevant. In traditional association rules</w:t>
+      </w:r>
+      <w:r>
+        <w:rPr>
+          <w:lang w:val="en-CH" w:eastAsia="en-US"/>
+        </w:rPr>
+        <w:t>,</w:t>
+      </w:r>
+      <w:r>
+        <w:rPr>
+          <w:lang w:val="en-CH" w:eastAsia="en-US"/>
+        </w:rPr>
+        <w:t xml:space="preserve"> it will spam everywhere and have </w:t>
+      </w:r>
+      <w:r>
+        <w:rPr>
+          <w:lang w:val="en-CH" w:eastAsia="en-US"/>
+        </w:rPr>
+        <w:t>"</w:t>
+      </w:r>
+      <w:r>
+        <w:rPr>
+          <w:lang w:val="en-CH" w:eastAsia="en-US"/>
+        </w:rPr>
+        <w:t>not relevant</w:t>
+      </w:r>
+      <w:r>
+        <w:rPr>
+          <w:lang w:val="en-CH" w:eastAsia="en-US"/>
+        </w:rPr>
+        <w:t>"</w:t>
+      </w:r>
+      <w:r>
+        <w:rPr>
+          <w:lang w:val="en-CH" w:eastAsia="en-US"/>
+        </w:rPr>
+        <w:t xml:space="preserve"> associations.</w:t>
       </w:r>
     </w:p>
     <w:p>
@@ -15523,19 +16521,47 @@
           <w:lang w:val="en-CH" w:eastAsia="en-US"/>
         </w:rPr>
       </w:pPr>
-      <w:proofErr w:type="gramStart"/>
       <w:r>
         <w:rPr>
           <w:lang w:val="en-CH" w:eastAsia="en-US"/>
         </w:rPr>
         <w:t>Secondly</w:t>
       </w:r>
-      <w:proofErr w:type="gramEnd"/>
-      <w:r>
-        <w:rPr>
-          <w:lang w:val="en-CH" w:eastAsia="en-US"/>
-        </w:rPr>
-        <w:t xml:space="preserve"> we solve a very important problem. Normally TAR cannot handle transactions like:</w:t>
+      <w:r>
+        <w:rPr>
+          <w:lang w:val="en-CH" w:eastAsia="en-US"/>
+        </w:rPr>
+        <w:t>,</w:t>
+      </w:r>
+      <w:r>
+        <w:rPr>
+          <w:lang w:val="en-CH" w:eastAsia="en-US"/>
+        </w:rPr>
+        <w:t xml:space="preserve"> we solve a </w:t>
+      </w:r>
+      <w:r>
+        <w:rPr>
+          <w:lang w:val="en-CH" w:eastAsia="en-US"/>
+        </w:rPr>
+        <w:t>fundamental</w:t>
+      </w:r>
+      <w:r>
+        <w:rPr>
+          <w:lang w:val="en-CH" w:eastAsia="en-US"/>
+        </w:rPr>
+        <w:t xml:space="preserve"> problem. </w:t>
+      </w:r>
+      <w:r>
+        <w:rPr>
+          <w:lang w:val="en-CH" w:eastAsia="en-US"/>
+        </w:rPr>
+        <w:t>Usu</w:t>
+      </w:r>
+      <w:r>
+        <w:rPr>
+          <w:lang w:val="en-CH" w:eastAsia="en-US"/>
+        </w:rPr>
+        <w:t>ally TAR cannot handle transactions like:</w:t>
       </w:r>
       <w:r>
         <w:rPr>
@@ -15582,16 +16608,12 @@
               <w:rFonts w:ascii="Cambria Math" w:hAnsi="Cambria Math"/>
               <w:lang w:val="en-CH" w:eastAsia="en-US"/>
             </w:rPr>
-            <m:t>:{A,A,A,A,A,A,A,A,A,A,B</m:t>
+            <m:t>:{A,A,A,A,A,A,A,A,A,A,B}</m:t>
           </m:r>
           <m:r>
-            <w:rPr>
-              <w:rFonts w:ascii="Cambria Math" w:hAnsi="Cambria Math"/>
-              <w:lang w:val="en-CH" w:eastAsia="en-US"/>
-            </w:rPr>
-            <m:t>}</m:t>
-          </m:r>
-          <m:r>
+            <m:rPr>
+              <m:sty m:val="p"/>
+            </m:rPr>
             <w:rPr>
               <w:lang w:val="en-CH" w:eastAsia="en-US"/>
             </w:rPr>
@@ -15636,6 +16658,9 @@
             <m:t>:{A,A,A,A,A,A,B}</m:t>
           </m:r>
           <m:r>
+            <m:rPr>
+              <m:sty m:val="p"/>
+            </m:rPr>
             <w:rPr>
               <w:rFonts w:ascii="Cambria Math" w:hAnsi="Cambria Math"/>
               <w:lang w:val="en-CH" w:eastAsia="en-US"/>
@@ -15645,6 +16670,9 @@
         </m:oMath>
         <m:oMath>
           <m:r>
+            <m:rPr>
+              <m:sty m:val="p"/>
+            </m:rPr>
             <w:rPr>
               <w:rFonts w:ascii="Cambria Math" w:hAnsi="Cambria Math"/>
               <w:lang w:val="en-CH" w:eastAsia="en-US"/>
@@ -15657,7 +16685,19 @@
         <w:rPr>
           <w:lang w:val="en-CH" w:eastAsia="en-US"/>
         </w:rPr>
-        <w:t>What would be in TAR the outcome?</w:t>
+        <w:t xml:space="preserve">What would be </w:t>
+      </w:r>
+      <w:r>
+        <w:rPr>
+          <w:lang w:val="en-CH" w:eastAsia="en-US"/>
+        </w:rPr>
+        <w:t>the in TAR</w:t>
+      </w:r>
+      <w:r>
+        <w:rPr>
+          <w:lang w:val="en-CH" w:eastAsia="en-US"/>
+        </w:rPr>
+        <w:t xml:space="preserve"> outcome?</w:t>
       </w:r>
       <w:r>
         <w:rPr>
@@ -15704,16 +16744,12 @@
               <w:rFonts w:ascii="Cambria Math" w:hAnsi="Cambria Math"/>
               <w:lang w:val="en-CH" w:eastAsia="en-US"/>
             </w:rPr>
-            <m:t>:{A,B</m:t>
+            <m:t>:{A,B}</m:t>
           </m:r>
           <m:r>
-            <w:rPr>
-              <w:rFonts w:ascii="Cambria Math" w:hAnsi="Cambria Math"/>
-              <w:lang w:val="en-CH" w:eastAsia="en-US"/>
-            </w:rPr>
-            <m:t>}</m:t>
-          </m:r>
-          <m:r>
+            <m:rPr>
+              <m:sty m:val="p"/>
+            </m:rPr>
             <w:rPr>
               <w:lang w:val="en-CH" w:eastAsia="en-US"/>
             </w:rPr>
@@ -15758,6 +16794,9 @@
             <m:t>:{A,B}</m:t>
           </m:r>
           <m:r>
+            <m:rPr>
+              <m:sty m:val="p"/>
+            </m:rPr>
             <w:rPr>
               <w:rFonts w:ascii="Cambria Math" w:hAnsi="Cambria Math"/>
               <w:lang w:val="en-CH" w:eastAsia="en-US"/>
@@ -15777,7 +16816,19 @@
         <w:rPr>
           <w:lang w:val="en-CH" w:eastAsia="en-US"/>
         </w:rPr>
-        <w:t>In TAR the outcome would be very falsified. We could build subgroups</w:t>
+        <w:t>In TAR</w:t>
+      </w:r>
+      <w:r>
+        <w:rPr>
+          <w:lang w:val="en-CH" w:eastAsia="en-US"/>
+        </w:rPr>
+        <w:t>,</w:t>
+      </w:r>
+      <w:r>
+        <w:rPr>
+          <w:lang w:val="en-CH" w:eastAsia="en-US"/>
+        </w:rPr>
+        <w:t xml:space="preserve"> the outcome would be very falsified. We could build subgroups</w:t>
       </w:r>
       <w:r>
         <w:rPr>
@@ -15785,37 +16836,34 @@
         </w:rPr>
         <w:t xml:space="preserve"> for frequencies of </w:t>
       </w:r>
-      <w:proofErr w:type="spellStart"/>
-      <w:r>
-        <w:rPr>
-          <w:lang w:val="en-CH" w:eastAsia="en-US"/>
-        </w:rPr>
-        <w:t>tiems</w:t>
-      </w:r>
-      <w:proofErr w:type="spellEnd"/>
-      <w:r>
-        <w:rPr>
-          <w:lang w:val="en-CH" w:eastAsia="en-US"/>
-        </w:rPr>
-        <w:t xml:space="preserve"> and create for this </w:t>
-      </w:r>
-      <w:proofErr w:type="gramStart"/>
-      <w:r>
-        <w:rPr>
-          <w:lang w:val="en-CH" w:eastAsia="en-US"/>
-        </w:rPr>
-        <w:t>combinations</w:t>
-      </w:r>
-      <w:proofErr w:type="gramEnd"/>
-      <w:r>
-        <w:rPr>
-          <w:lang w:val="en-CH" w:eastAsia="en-US"/>
-        </w:rPr>
-        <w:t xml:space="preserve"> new items, but that would dilute the count of the item.</w:t>
+      <w:r>
+        <w:rPr>
+          <w:lang w:val="en-CH" w:eastAsia="en-US"/>
+        </w:rPr>
+        <w:t>it</w:t>
+      </w:r>
+      <w:r>
+        <w:rPr>
+          <w:lang w:val="en-CH" w:eastAsia="en-US"/>
+        </w:rPr>
+        <w:t xml:space="preserve">ems and create </w:t>
+      </w:r>
+      <w:r>
+        <w:rPr>
+          <w:lang w:val="en-CH" w:eastAsia="en-US"/>
+        </w:rPr>
+        <w:t>new items for these combinations, but that would dilute the item count</w:t>
+      </w:r>
+      <w:r>
+        <w:rPr>
+          <w:lang w:val="en-CH" w:eastAsia="en-US"/>
+        </w:rPr>
+        <w:t>.</w:t>
       </w:r>
     </w:p>
     <w:p>
       <w:pPr>
+        <w:jc w:val="both"/>
         <w:rPr>
           <w:lang w:val="en-CH" w:eastAsia="en-US"/>
         </w:rPr>
@@ -15824,39 +16872,96 @@
         <w:rPr>
           <w:lang w:val="en-CH" w:eastAsia="en-US"/>
         </w:rPr>
-        <w:t xml:space="preserve">If we consider profit as a second metric, we count it once as in TAR, but we add the profit to the items overall </w:t>
-      </w:r>
-      <w:proofErr w:type="spellStart"/>
-      <w:r>
-        <w:rPr>
-          <w:lang w:val="en-CH" w:eastAsia="en-US"/>
-        </w:rPr>
-        <w:t>profi</w:t>
-      </w:r>
-      <w:proofErr w:type="spellEnd"/>
-      <w:r>
-        <w:rPr>
-          <w:lang w:val="en-CH" w:eastAsia="en-US"/>
-        </w:rPr>
-        <w:t xml:space="preserve">, at the end we calculate a new average profitability and create an optimal representation of the item’s weight, not in frequency of count, but in profit; it’s like a shift from the strict count to the dynamic profit. It doesn’t destroy association </w:t>
-      </w:r>
-      <w:proofErr w:type="gramStart"/>
-      <w:r>
-        <w:rPr>
-          <w:lang w:val="en-CH" w:eastAsia="en-US"/>
-        </w:rPr>
-        <w:t>rules, but</w:t>
-      </w:r>
-      <w:proofErr w:type="gramEnd"/>
-      <w:r>
-        <w:rPr>
-          <w:lang w:val="en-CH" w:eastAsia="en-US"/>
-        </w:rPr>
-        <w:t xml:space="preserve"> represents their weight in a higher average profit.</w:t>
+        <w:t>If we consider profit as a second metric, we count it once as in TAR, but we add the profit to the item</w:t>
+      </w:r>
+      <w:r>
+        <w:rPr>
+          <w:lang w:val="en-CH" w:eastAsia="en-US"/>
+        </w:rPr>
+        <w:t>'</w:t>
+      </w:r>
+      <w:r>
+        <w:rPr>
+          <w:lang w:val="en-CH" w:eastAsia="en-US"/>
+        </w:rPr>
+        <w:t>s overall profi</w:t>
+      </w:r>
+      <w:r>
+        <w:rPr>
+          <w:lang w:val="en-CH" w:eastAsia="en-US"/>
+        </w:rPr>
+        <w:t>t;</w:t>
+      </w:r>
+      <w:r>
+        <w:rPr>
+          <w:lang w:val="en-CH" w:eastAsia="en-US"/>
+        </w:rPr>
+        <w:t xml:space="preserve"> at the end</w:t>
+      </w:r>
+      <w:r>
+        <w:rPr>
+          <w:lang w:val="en-CH" w:eastAsia="en-US"/>
+        </w:rPr>
+        <w:t>,</w:t>
+      </w:r>
+      <w:r>
+        <w:rPr>
+          <w:lang w:val="en-CH" w:eastAsia="en-US"/>
+        </w:rPr>
+        <w:t xml:space="preserve"> we calculate a new average profitability and create an optimal representation of the item</w:t>
+      </w:r>
+      <w:r>
+        <w:rPr>
+          <w:lang w:val="en-CH" w:eastAsia="en-US"/>
+        </w:rPr>
+        <w:t>'</w:t>
+      </w:r>
+      <w:r>
+        <w:rPr>
+          <w:lang w:val="en-CH" w:eastAsia="en-US"/>
+        </w:rPr>
+        <w:t xml:space="preserve">s weight, not in </w:t>
+      </w:r>
+      <w:r>
+        <w:rPr>
+          <w:lang w:val="en-CH" w:eastAsia="en-US"/>
+        </w:rPr>
+        <w:t xml:space="preserve">the </w:t>
+      </w:r>
+      <w:r>
+        <w:rPr>
+          <w:lang w:val="en-CH" w:eastAsia="en-US"/>
+        </w:rPr>
+        <w:t>frequency of count, but in profit; it</w:t>
+      </w:r>
+      <w:r>
+        <w:rPr>
+          <w:lang w:val="en-CH" w:eastAsia="en-US"/>
+        </w:rPr>
+        <w:t>'</w:t>
+      </w:r>
+      <w:r>
+        <w:rPr>
+          <w:lang w:val="en-CH" w:eastAsia="en-US"/>
+        </w:rPr>
+        <w:t>s like a shift from the strict count to the dynamic profit. It does</w:t>
+      </w:r>
+      <w:r>
+        <w:rPr>
+          <w:lang w:val="en-CH" w:eastAsia="en-US"/>
+        </w:rPr>
+        <w:t xml:space="preserve"> no</w:t>
+      </w:r>
+      <w:r>
+        <w:rPr>
+          <w:lang w:val="en-CH" w:eastAsia="en-US"/>
+        </w:rPr>
+        <w:t>t destroy association rules but represents their weight in a higher average profit.</w:t>
       </w:r>
     </w:p>
     <w:p>
       <w:pPr>
+        <w:jc w:val="both"/>
         <w:rPr>
           <w:lang w:val="en-CH" w:eastAsia="en-US"/>
         </w:rPr>
@@ -15865,50 +16970,94 @@
         <w:rPr>
           <w:lang w:val="en-CH" w:eastAsia="en-US"/>
         </w:rPr>
-        <w:t>For example, if one item always is bought 5 times, then at the end, the item’s profit is five times higher for the single item, representing that it is in average bought 5 times in association rules.</w:t>
-      </w:r>
-      <w:r>
-        <w:rPr>
-          <w:lang w:val="en-CH" w:eastAsia="en-US"/>
-        </w:rPr>
-        <w:br/>
-        <w:t xml:space="preserve">Surely in edge cases to apply an average could be problematic, if it is not representative; </w:t>
-      </w:r>
-      <w:proofErr w:type="gramStart"/>
-      <w:r>
-        <w:rPr>
-          <w:lang w:val="en-CH" w:eastAsia="en-US"/>
-        </w:rPr>
-        <w:t>however</w:t>
-      </w:r>
-      <w:proofErr w:type="gramEnd"/>
-      <w:r>
-        <w:rPr>
-          <w:lang w:val="en-CH" w:eastAsia="en-US"/>
-        </w:rPr>
-        <w:t xml:space="preserve"> it is still better than simply not considering and counting </w:t>
-      </w:r>
-      <w:proofErr w:type="spellStart"/>
-      <w:r>
-        <w:rPr>
-          <w:lang w:val="en-CH" w:eastAsia="en-US"/>
-        </w:rPr>
-        <w:t>oinly</w:t>
-      </w:r>
-      <w:proofErr w:type="spellEnd"/>
-      <w:r>
-        <w:rPr>
-          <w:lang w:val="en-CH" w:eastAsia="en-US"/>
-        </w:rPr>
-        <w:t xml:space="preserve"> once.</w:t>
+        <w:t>For example, if one item always is bought 5 times, then at the end, the item</w:t>
+      </w:r>
+      <w:r>
+        <w:rPr>
+          <w:lang w:val="en-CH" w:eastAsia="en-US"/>
+        </w:rPr>
+        <w:t>'</w:t>
+      </w:r>
+      <w:r>
+        <w:rPr>
+          <w:lang w:val="en-CH" w:eastAsia="en-US"/>
+        </w:rPr>
+        <w:t>s profit is five times higher for the single item, representing that it is</w:t>
+      </w:r>
+      <w:r>
+        <w:rPr>
+          <w:lang w:val="en-CH" w:eastAsia="en-US"/>
+        </w:rPr>
+        <w:t>,</w:t>
+      </w:r>
+      <w:r>
+        <w:rPr>
+          <w:lang w:val="en-CH" w:eastAsia="en-US"/>
+        </w:rPr>
+        <w:t xml:space="preserve"> </w:t>
+      </w:r>
+      <w:r>
+        <w:rPr>
+          <w:lang w:val="en-CH" w:eastAsia="en-US"/>
+        </w:rPr>
+        <w:t>o</w:t>
+      </w:r>
+      <w:r>
+        <w:rPr>
+          <w:lang w:val="en-CH" w:eastAsia="en-US"/>
+        </w:rPr>
+        <w:t>n average</w:t>
+      </w:r>
+      <w:r>
+        <w:rPr>
+          <w:lang w:val="en-CH" w:eastAsia="en-US"/>
+        </w:rPr>
+        <w:t>,</w:t>
+      </w:r>
+      <w:r>
+        <w:rPr>
+          <w:lang w:val="en-CH" w:eastAsia="en-US"/>
+        </w:rPr>
+        <w:t xml:space="preserve"> bought 5 times in association rules</w:t>
       </w:r>
     </w:p>
     <w:p>
       <w:pPr>
+        <w:jc w:val="both"/>
         <w:rPr>
           <w:lang w:val="en-CH" w:eastAsia="en-US"/>
         </w:rPr>
       </w:pPr>
+      <w:r>
+        <w:rPr>
+          <w:lang w:val="en-CH" w:eastAsia="en-US"/>
+        </w:rPr>
+        <w:t xml:space="preserve">Surely in edge cases </w:t>
+      </w:r>
+      <w:r>
+        <w:rPr>
+          <w:lang w:val="en-CH" w:eastAsia="en-US"/>
+        </w:rPr>
+        <w:t>applying</w:t>
+      </w:r>
+      <w:r>
+        <w:rPr>
+          <w:lang w:val="en-CH" w:eastAsia="en-US"/>
+        </w:rPr>
+        <w:t xml:space="preserve"> an average could be problematic if it is not representative; however</w:t>
+      </w:r>
+      <w:r>
+        <w:rPr>
+          <w:lang w:val="en-CH" w:eastAsia="en-US"/>
+        </w:rPr>
+        <w:t>,</w:t>
+      </w:r>
+      <w:r>
+        <w:rPr>
+          <w:lang w:val="en-CH" w:eastAsia="en-US"/>
+        </w:rPr>
+        <w:t xml:space="preserve"> it is still better than simply not considering and counting only once.</w:t>
+      </w:r>
     </w:p>
     <w:p>
       <w:pPr>
@@ -15920,21 +17069,80 @@
         <w:rPr>
           <w:lang w:val="en-CH" w:eastAsia="en-US"/>
         </w:rPr>
-        <w:t xml:space="preserve">and </w:t>
+        <w:t>Let</w:t>
+      </w:r>
+      <w:r>
+        <w:rPr>
+          <w:lang w:val="en-CH" w:eastAsia="en-US"/>
+        </w:rPr>
+        <w:t xml:space="preserve"> u</w:t>
+      </w:r>
+      <w:r>
+        <w:rPr>
+          <w:lang w:val="en-CH" w:eastAsia="en-US"/>
+        </w:rPr>
+        <w:t>s see, how it works with the simple Dataset.</w:t>
+      </w:r>
+      <w:r>
+        <w:rPr>
+          <w:lang w:val="en-CH" w:eastAsia="en-US"/>
+        </w:rPr>
+        <w:br/>
+        <w:t>The author enriched the items with profit data, I</w:t>
+      </w:r>
+      <w:r>
+        <w:rPr>
+          <w:vertAlign w:val="subscript"/>
+          <w:lang w:val="en-CH" w:eastAsia="en-US"/>
+        </w:rPr>
+        <w:t>0</w:t>
+      </w:r>
+      <w:r>
+        <w:rPr>
+          <w:vertAlign w:val="subscript"/>
+          <w:lang w:val="en-CH" w:eastAsia="en-US"/>
+        </w:rPr>
+        <w:t xml:space="preserve"> </w:t>
+      </w:r>
+      <w:r>
+        <w:rPr>
+          <w:lang w:val="en-CH" w:eastAsia="en-US"/>
+        </w:rPr>
+        <w:t>with 10, I</w:t>
+      </w:r>
+      <w:r>
+        <w:rPr>
+          <w:vertAlign w:val="subscript"/>
+          <w:lang w:val="en-CH" w:eastAsia="en-US"/>
+        </w:rPr>
+        <w:t>1</w:t>
+      </w:r>
+      <w:r>
+        <w:rPr>
+          <w:lang w:val="en-CH" w:eastAsia="en-US"/>
+        </w:rPr>
+        <w:t xml:space="preserve"> with 20, </w:t>
       </w:r>
       <w:proofErr w:type="gramStart"/>
       <w:r>
         <w:rPr>
           <w:lang w:val="en-CH" w:eastAsia="en-US"/>
         </w:rPr>
-        <w:t>therefore</w:t>
+        <w:t>...,I</w:t>
       </w:r>
       <w:proofErr w:type="gramEnd"/>
       <w:r>
         <w:rPr>
-          <w:lang w:val="en-CH" w:eastAsia="en-US"/>
-        </w:rPr>
-        <w:t xml:space="preserve"> less profit per item and </w:t>
+          <w:vertAlign w:val="subscript"/>
+          <w:lang w:val="en-CH" w:eastAsia="en-US"/>
+        </w:rPr>
+        <w:t>9</w:t>
+      </w:r>
+      <w:r>
+        <w:rPr>
+          <w:lang w:val="en-CH" w:eastAsia="en-US"/>
+        </w:rPr>
+        <w:t xml:space="preserve"> with 100. </w:t>
       </w:r>
     </w:p>
     <w:p>
@@ -15943,10 +17151,1537 @@
           <w:lang w:val="en-CH" w:eastAsia="en-US"/>
         </w:rPr>
       </w:pPr>
+      <w:r>
+        <w:rPr>
+          <w:noProof/>
+          <w:lang w:val="en-CH" w:eastAsia="en-US"/>
+        </w:rPr>
+        <w:drawing>
+          <wp:inline distT="0" distB="0" distL="0" distR="0" wp14:anchorId="66AC1AA9" wp14:editId="12537D90">
+            <wp:extent cx="5400675" cy="763270"/>
+            <wp:effectExtent l="0" t="0" r="9525" b="0"/>
+            <wp:docPr id="12" name="Picture 12" descr="Text&#10;&#10;Description automatically generated"/>
+            <wp:cNvGraphicFramePr>
+              <a:graphicFrameLocks xmlns:a="http://schemas.openxmlformats.org/drawingml/2006/main" noChangeAspect="1"/>
+            </wp:cNvGraphicFramePr>
+            <a:graphic xmlns:a="http://schemas.openxmlformats.org/drawingml/2006/main">
+              <a:graphicData uri="http://schemas.openxmlformats.org/drawingml/2006/picture">
+                <pic:pic xmlns:pic="http://schemas.openxmlformats.org/drawingml/2006/picture">
+                  <pic:nvPicPr>
+                    <pic:cNvPr id="12" name="Picture 12" descr="Text&#10;&#10;Description automatically generated"/>
+                    <pic:cNvPicPr/>
+                  </pic:nvPicPr>
+                  <pic:blipFill>
+                    <a:blip r:embed="rId30"/>
+                    <a:stretch>
+                      <a:fillRect/>
+                    </a:stretch>
+                  </pic:blipFill>
+                  <pic:spPr>
+                    <a:xfrm>
+                      <a:off x="0" y="0"/>
+                      <a:ext cx="5400675" cy="763270"/>
+                    </a:xfrm>
+                    <a:prstGeom prst="rect">
+                      <a:avLst/>
+                    </a:prstGeom>
+                  </pic:spPr>
+                </pic:pic>
+              </a:graphicData>
+            </a:graphic>
+          </wp:inline>
+        </w:drawing>
+      </w:r>
     </w:p>
     <w:p>
       <w:pPr>
         <w:rPr>
+          <w:lang w:val="en-CH" w:eastAsia="en-US"/>
+        </w:rPr>
+      </w:pPr>
+      <w:r>
+        <w:rPr>
+          <w:noProof/>
+          <w:lang w:val="en-CH" w:eastAsia="en-US"/>
+        </w:rPr>
+        <w:lastRenderedPageBreak/>
+        <w:drawing>
+          <wp:inline distT="0" distB="0" distL="0" distR="0" wp14:anchorId="072BCE7E" wp14:editId="369D5BF7">
+            <wp:extent cx="3667637" cy="2867425"/>
+            <wp:effectExtent l="0" t="0" r="9525" b="9525"/>
+            <wp:docPr id="15" name="Picture 15" descr="Graphical user interface, text&#10;&#10;Description automatically generated"/>
+            <wp:cNvGraphicFramePr>
+              <a:graphicFrameLocks xmlns:a="http://schemas.openxmlformats.org/drawingml/2006/main" noChangeAspect="1"/>
+            </wp:cNvGraphicFramePr>
+            <a:graphic xmlns:a="http://schemas.openxmlformats.org/drawingml/2006/main">
+              <a:graphicData uri="http://schemas.openxmlformats.org/drawingml/2006/picture">
+                <pic:pic xmlns:pic="http://schemas.openxmlformats.org/drawingml/2006/picture">
+                  <pic:nvPicPr>
+                    <pic:cNvPr id="15" name="Picture 15" descr="Graphical user interface, text&#10;&#10;Description automatically generated"/>
+                    <pic:cNvPicPr/>
+                  </pic:nvPicPr>
+                  <pic:blipFill>
+                    <a:blip r:embed="rId31"/>
+                    <a:stretch>
+                      <a:fillRect/>
+                    </a:stretch>
+                  </pic:blipFill>
+                  <pic:spPr>
+                    <a:xfrm>
+                      <a:off x="0" y="0"/>
+                      <a:ext cx="3667637" cy="2867425"/>
+                    </a:xfrm>
+                    <a:prstGeom prst="rect">
+                      <a:avLst/>
+                    </a:prstGeom>
+                  </pic:spPr>
+                </pic:pic>
+              </a:graphicData>
+            </a:graphic>
+          </wp:inline>
+        </w:drawing>
+      </w:r>
+    </w:p>
+    <w:p>
+      <w:pPr>
+        <w:rPr>
+          <w:lang w:val="en-CH" w:eastAsia="en-US"/>
+        </w:rPr>
+      </w:pPr>
+      <w:r>
+        <w:rPr>
+          <w:lang w:val="en-CH" w:eastAsia="en-US"/>
+        </w:rPr>
+        <w:t>The author</w:t>
+      </w:r>
+      <w:r>
+        <w:rPr>
+          <w:lang w:val="en-CH" w:eastAsia="en-US"/>
+        </w:rPr>
+        <w:t xml:space="preserve"> modified the simple Dataset with 3 times I</w:t>
+      </w:r>
+      <w:r>
+        <w:rPr>
+          <w:vertAlign w:val="subscript"/>
+          <w:lang w:val="en-CH" w:eastAsia="en-US"/>
+        </w:rPr>
+        <w:t>8</w:t>
+      </w:r>
+      <w:r>
+        <w:rPr>
+          <w:lang w:val="en-CH" w:eastAsia="en-US"/>
+        </w:rPr>
+        <w:t xml:space="preserve"> </w:t>
+      </w:r>
+      <w:r>
+        <w:rPr>
+          <w:lang w:val="en-CH" w:eastAsia="en-US"/>
+        </w:rPr>
+        <w:t>in Transaction T</w:t>
+      </w:r>
+      <w:r>
+        <w:rPr>
+          <w:vertAlign w:val="subscript"/>
+          <w:lang w:val="en-CH" w:eastAsia="en-US"/>
+        </w:rPr>
+        <w:t>9</w:t>
+      </w:r>
+      <w:r>
+        <w:rPr>
+          <w:lang w:val="en-CH" w:eastAsia="en-US"/>
+        </w:rPr>
+        <w:t>. Let</w:t>
+      </w:r>
+      <w:r>
+        <w:rPr>
+          <w:lang w:val="en-CH" w:eastAsia="en-US"/>
+        </w:rPr>
+        <w:t xml:space="preserve"> u</w:t>
+      </w:r>
+      <w:r>
+        <w:rPr>
+          <w:lang w:val="en-CH" w:eastAsia="en-US"/>
+        </w:rPr>
+        <w:t>s see how we handle this.</w:t>
+      </w:r>
+    </w:p>
+    <w:p>
+      <w:pPr>
+        <w:rPr>
+          <w:lang w:val="en-CH" w:eastAsia="en-US"/>
+        </w:rPr>
+      </w:pPr>
+      <w:r>
+        <w:rPr>
+          <w:lang w:val="en-CH" w:eastAsia="en-US"/>
+        </w:rPr>
+        <w:t>We</w:t>
+      </w:r>
+      <w:r>
+        <w:rPr>
+          <w:lang w:val="en-CH" w:eastAsia="en-US"/>
+        </w:rPr>
+        <w:t xml:space="preserve"> </w:t>
+      </w:r>
+      <w:r>
+        <w:rPr>
+          <w:lang w:val="en-CH" w:eastAsia="en-US"/>
+        </w:rPr>
+        <w:t>use the following parameters:</w:t>
+      </w:r>
+      <w:r>
+        <w:rPr>
+          <w:lang w:val="en-CH" w:eastAsia="en-US"/>
+        </w:rPr>
+        <w:br/>
+      </w:r>
+      <w:r>
+        <w:rPr>
+          <w:noProof/>
+          <w:lang w:val="en-CH" w:eastAsia="en-US"/>
+        </w:rPr>
+        <w:drawing>
+          <wp:inline distT="0" distB="0" distL="0" distR="0" wp14:anchorId="42794F19" wp14:editId="42DC3B83">
+            <wp:extent cx="3029373" cy="2391109"/>
+            <wp:effectExtent l="0" t="0" r="0" b="9525"/>
+            <wp:docPr id="21" name="Picture 21" descr="Text&#10;&#10;Description automatically generated"/>
+            <wp:cNvGraphicFramePr>
+              <a:graphicFrameLocks xmlns:a="http://schemas.openxmlformats.org/drawingml/2006/main" noChangeAspect="1"/>
+            </wp:cNvGraphicFramePr>
+            <a:graphic xmlns:a="http://schemas.openxmlformats.org/drawingml/2006/main">
+              <a:graphicData uri="http://schemas.openxmlformats.org/drawingml/2006/picture">
+                <pic:pic xmlns:pic="http://schemas.openxmlformats.org/drawingml/2006/picture">
+                  <pic:nvPicPr>
+                    <pic:cNvPr id="21" name="Picture 21" descr="Text&#10;&#10;Description automatically generated"/>
+                    <pic:cNvPicPr/>
+                  </pic:nvPicPr>
+                  <pic:blipFill>
+                    <a:blip r:embed="rId32"/>
+                    <a:stretch>
+                      <a:fillRect/>
+                    </a:stretch>
+                  </pic:blipFill>
+                  <pic:spPr>
+                    <a:xfrm>
+                      <a:off x="0" y="0"/>
+                      <a:ext cx="3029373" cy="2391109"/>
+                    </a:xfrm>
+                    <a:prstGeom prst="rect">
+                      <a:avLst/>
+                    </a:prstGeom>
+                  </pic:spPr>
+                </pic:pic>
+              </a:graphicData>
+            </a:graphic>
+          </wp:inline>
+        </w:drawing>
+      </w:r>
+    </w:p>
+    <w:p>
+      <w:pPr>
+        <w:rPr>
+          <w:lang w:val="en-CH" w:eastAsia="en-US"/>
+        </w:rPr>
+      </w:pPr>
+      <w:r>
+        <w:rPr>
+          <w:lang w:val="en-CH" w:eastAsia="en-US"/>
+        </w:rPr>
+        <w:t>T</w:t>
+      </w:r>
+      <w:r>
+        <w:rPr>
+          <w:lang w:val="en-CH" w:eastAsia="en-US"/>
+        </w:rPr>
+        <w:t>hat</w:t>
+      </w:r>
+      <w:r>
+        <w:rPr>
+          <w:lang w:val="en-CH" w:eastAsia="en-US"/>
+        </w:rPr>
+        <w:t xml:space="preserve"> will give us back the following result:</w:t>
+      </w:r>
+    </w:p>
+    <w:p>
+      <w:pPr>
+        <w:rPr>
+          <w:lang w:val="en-CH" w:eastAsia="en-US"/>
+        </w:rPr>
+      </w:pPr>
+      <w:r>
+        <w:rPr>
+          <w:noProof/>
+          <w:lang w:val="en-CH" w:eastAsia="en-US"/>
+        </w:rPr>
+        <w:drawing>
+          <wp:inline distT="0" distB="0" distL="0" distR="0" wp14:anchorId="4D95E923" wp14:editId="2609CF27">
+            <wp:extent cx="5400675" cy="1519555"/>
+            <wp:effectExtent l="0" t="0" r="9525" b="4445"/>
+            <wp:docPr id="19" name="Picture 19" descr="A screen shot of a computer&#10;&#10;Description automatically generated with low confidence"/>
+            <wp:cNvGraphicFramePr>
+              <a:graphicFrameLocks xmlns:a="http://schemas.openxmlformats.org/drawingml/2006/main" noChangeAspect="1"/>
+            </wp:cNvGraphicFramePr>
+            <a:graphic xmlns:a="http://schemas.openxmlformats.org/drawingml/2006/main">
+              <a:graphicData uri="http://schemas.openxmlformats.org/drawingml/2006/picture">
+                <pic:pic xmlns:pic="http://schemas.openxmlformats.org/drawingml/2006/picture">
+                  <pic:nvPicPr>
+                    <pic:cNvPr id="19" name="Picture 19" descr="A screen shot of a computer&#10;&#10;Description automatically generated with low confidence"/>
+                    <pic:cNvPicPr/>
+                  </pic:nvPicPr>
+                  <pic:blipFill>
+                    <a:blip r:embed="rId33"/>
+                    <a:stretch>
+                      <a:fillRect/>
+                    </a:stretch>
+                  </pic:blipFill>
+                  <pic:spPr>
+                    <a:xfrm>
+                      <a:off x="0" y="0"/>
+                      <a:ext cx="5400675" cy="1519555"/>
+                    </a:xfrm>
+                    <a:prstGeom prst="rect">
+                      <a:avLst/>
+                    </a:prstGeom>
+                  </pic:spPr>
+                </pic:pic>
+              </a:graphicData>
+            </a:graphic>
+          </wp:inline>
+        </w:drawing>
+      </w:r>
+    </w:p>
+    <w:p>
+      <w:pPr>
+        <w:rPr>
+          <w:lang w:val="en-CH" w:eastAsia="en-US"/>
+        </w:rPr>
+      </w:pPr>
+      <w:r>
+        <w:rPr>
+          <w:noProof/>
+          <w:lang w:val="en-CH" w:eastAsia="en-US"/>
+        </w:rPr>
+        <w:lastRenderedPageBreak/>
+        <w:drawing>
+          <wp:inline distT="0" distB="0" distL="0" distR="0" wp14:anchorId="15FECCF1" wp14:editId="440D0F19">
+            <wp:extent cx="5400675" cy="1731645"/>
+            <wp:effectExtent l="0" t="0" r="9525" b="1905"/>
+            <wp:docPr id="17" name="Picture 17" descr="A black screen with white text&#10;&#10;Description automatically generated with low confidence"/>
+            <wp:cNvGraphicFramePr>
+              <a:graphicFrameLocks xmlns:a="http://schemas.openxmlformats.org/drawingml/2006/main" noChangeAspect="1"/>
+            </wp:cNvGraphicFramePr>
+            <a:graphic xmlns:a="http://schemas.openxmlformats.org/drawingml/2006/main">
+              <a:graphicData uri="http://schemas.openxmlformats.org/drawingml/2006/picture">
+                <pic:pic xmlns:pic="http://schemas.openxmlformats.org/drawingml/2006/picture">
+                  <pic:nvPicPr>
+                    <pic:cNvPr id="17" name="Picture 17" descr="A black screen with white text&#10;&#10;Description automatically generated with low confidence"/>
+                    <pic:cNvPicPr/>
+                  </pic:nvPicPr>
+                  <pic:blipFill>
+                    <a:blip r:embed="rId34"/>
+                    <a:stretch>
+                      <a:fillRect/>
+                    </a:stretch>
+                  </pic:blipFill>
+                  <pic:spPr>
+                    <a:xfrm>
+                      <a:off x="0" y="0"/>
+                      <a:ext cx="5400675" cy="1731645"/>
+                    </a:xfrm>
+                    <a:prstGeom prst="rect">
+                      <a:avLst/>
+                    </a:prstGeom>
+                  </pic:spPr>
+                </pic:pic>
+              </a:graphicData>
+            </a:graphic>
+          </wp:inline>
+        </w:drawing>
+      </w:r>
+      <w:r>
+        <w:rPr>
+          <w:lang w:val="en-CH" w:eastAsia="en-US"/>
+        </w:rPr>
+        <w:br/>
+      </w:r>
+      <w:r>
+        <w:rPr>
+          <w:lang w:val="en-CH" w:eastAsia="en-US"/>
+        </w:rPr>
+        <w:br/>
+      </w:r>
+      <w:r>
+        <w:rPr>
+          <w:lang w:val="en-CH" w:eastAsia="en-US"/>
+        </w:rPr>
+        <w:t xml:space="preserve">The </w:t>
+      </w:r>
+      <w:proofErr w:type="spellStart"/>
+      <w:r>
+        <w:rPr>
+          <w:lang w:val="en-CH" w:eastAsia="en-US"/>
+        </w:rPr>
+        <w:t>minSupRatio</w:t>
+      </w:r>
+      <w:proofErr w:type="spellEnd"/>
+      <w:r>
+        <w:rPr>
+          <w:lang w:val="en-CH" w:eastAsia="en-US"/>
+        </w:rPr>
+        <w:t xml:space="preserve"> is not </w:t>
+      </w:r>
+      <w:proofErr w:type="gramStart"/>
+      <w:r>
+        <w:rPr>
+          <w:lang w:val="en-CH" w:eastAsia="en-US"/>
+        </w:rPr>
+        <w:t>anymore</w:t>
+      </w:r>
+      <w:proofErr w:type="gramEnd"/>
+      <w:r>
+        <w:rPr>
+          <w:lang w:val="en-CH" w:eastAsia="en-US"/>
+        </w:rPr>
+        <w:t xml:space="preserve"> the minimum frequency but is calculated in this way</w:t>
+      </w:r>
+      <w:r>
+        <w:rPr>
+          <w:lang w:val="en-CH" w:eastAsia="en-US"/>
+        </w:rPr>
+        <w:br/>
+      </w:r>
+      <m:oMathPara>
+        <m:oMathParaPr>
+          <m:jc m:val="left"/>
+        </m:oMathParaPr>
+        <m:oMath>
+          <m:r>
+            <w:rPr>
+              <w:rFonts w:ascii="Cambria Math" w:hAnsi="Cambria Math"/>
+              <w:lang w:val="en-CH" w:eastAsia="en-US"/>
+            </w:rPr>
+            <m:t>minSup:minSupRatio*total_profit</m:t>
+          </m:r>
+          <m:r>
+            <m:rPr>
+              <m:sty m:val="p"/>
+            </m:rPr>
+            <w:rPr>
+              <w:lang w:val="en-CH" w:eastAsia="en-US"/>
+            </w:rPr>
+            <w:br/>
+          </m:r>
+        </m:oMath>
+        <m:oMath>
+          <m:r>
+            <m:rPr>
+              <m:sty m:val="p"/>
+            </m:rPr>
+            <w:rPr>
+              <w:rFonts w:ascii="Cambria Math" w:hAnsi="Cambria Math"/>
+              <w:lang w:val="en-CH" w:eastAsia="en-US"/>
+            </w:rPr>
+            <w:br/>
+          </m:r>
+        </m:oMath>
+      </m:oMathPara>
+      <w:r>
+        <w:rPr>
+          <w:lang w:val="en-CH" w:eastAsia="en-US"/>
+        </w:rPr>
+        <w:t xml:space="preserve">It can be interpreted </w:t>
+      </w:r>
+      <w:r>
+        <w:rPr>
+          <w:lang w:val="en-CH" w:eastAsia="en-US"/>
+        </w:rPr>
+        <w:t>a</w:t>
+      </w:r>
+      <w:r>
+        <w:rPr>
+          <w:lang w:val="en-CH" w:eastAsia="en-US"/>
+        </w:rPr>
+        <w:t xml:space="preserve">s the </w:t>
+      </w:r>
+      <w:r>
+        <w:rPr>
+          <w:lang w:val="en-CH" w:eastAsia="en-US"/>
+        </w:rPr>
+        <w:t>most negligible</w:t>
+      </w:r>
+      <w:r>
+        <w:rPr>
+          <w:lang w:val="en-CH" w:eastAsia="en-US"/>
+        </w:rPr>
+        <w:t xml:space="preserve"> percentage of </w:t>
+      </w:r>
+      <w:r>
+        <w:rPr>
+          <w:lang w:val="en-CH" w:eastAsia="en-US"/>
+        </w:rPr>
+        <w:t xml:space="preserve">the </w:t>
+      </w:r>
+      <w:r>
+        <w:rPr>
+          <w:lang w:val="en-CH" w:eastAsia="en-US"/>
+        </w:rPr>
+        <w:t>profit of a single item or association we still see as relevant.</w:t>
+      </w:r>
+    </w:p>
+    <w:p>
+      <w:pPr>
+        <w:rPr>
+          <w:lang w:val="en-CH" w:eastAsia="en-US"/>
+        </w:rPr>
+      </w:pPr>
+      <w:r>
+        <w:rPr>
+          <w:lang w:val="en-CH" w:eastAsia="en-US"/>
+        </w:rPr>
+        <w:t xml:space="preserve">The descending order is defined according to the profit associated. The count and </w:t>
+      </w:r>
+      <w:proofErr w:type="spellStart"/>
+      <w:r>
+        <w:rPr>
+          <w:lang w:val="en-CH" w:eastAsia="en-US"/>
+        </w:rPr>
+        <w:t>fp</w:t>
+      </w:r>
+      <w:proofErr w:type="spellEnd"/>
+      <w:r>
+        <w:rPr>
+          <w:lang w:val="en-CH" w:eastAsia="en-US"/>
+        </w:rPr>
+        <w:t>-tree con</w:t>
+      </w:r>
+      <w:r>
+        <w:rPr>
+          <w:lang w:val="en-CH" w:eastAsia="en-US"/>
+        </w:rPr>
+        <w:t>str</w:t>
+      </w:r>
+      <w:r>
+        <w:rPr>
+          <w:lang w:val="en-CH" w:eastAsia="en-US"/>
+        </w:rPr>
+        <w:t xml:space="preserve">uction </w:t>
+      </w:r>
+      <w:r>
+        <w:rPr>
+          <w:lang w:val="en-CH" w:eastAsia="en-US"/>
+        </w:rPr>
+        <w:t>are</w:t>
+      </w:r>
+      <w:r>
+        <w:rPr>
+          <w:lang w:val="en-CH" w:eastAsia="en-US"/>
+        </w:rPr>
+        <w:t xml:space="preserve"> strictly according to traditional rules. We do</w:t>
+      </w:r>
+      <w:r>
+        <w:rPr>
+          <w:lang w:val="en-CH" w:eastAsia="en-US"/>
+        </w:rPr>
+        <w:t xml:space="preserve"> no</w:t>
+      </w:r>
+      <w:r>
+        <w:rPr>
+          <w:lang w:val="en-CH" w:eastAsia="en-US"/>
+        </w:rPr>
+        <w:t xml:space="preserve">t break the </w:t>
+      </w:r>
+      <w:r>
+        <w:rPr>
+          <w:lang w:val="en-CH" w:eastAsia="en-US"/>
+        </w:rPr>
+        <w:t>A</w:t>
+      </w:r>
+      <w:r>
+        <w:rPr>
+          <w:lang w:val="en-CH" w:eastAsia="en-US"/>
+        </w:rPr>
+        <w:t>lgorithm but enrich it.</w:t>
+      </w:r>
+    </w:p>
+    <w:p>
+      <w:pPr>
+        <w:rPr>
+          <w:i/>
+          <w:lang w:val="en-CH" w:eastAsia="en-US"/>
+        </w:rPr>
+      </w:pPr>
+      <w:r>
+        <w:rPr>
+          <w:lang w:val="en-CH" w:eastAsia="en-US"/>
+        </w:rPr>
+        <w:t>Let</w:t>
+      </w:r>
+      <w:r>
+        <w:rPr>
+          <w:lang w:val="en-CH" w:eastAsia="en-US"/>
+        </w:rPr>
+        <w:t xml:space="preserve"> u</w:t>
+      </w:r>
+      <w:r>
+        <w:rPr>
+          <w:lang w:val="en-CH" w:eastAsia="en-US"/>
+        </w:rPr>
+        <w:t xml:space="preserve">s recalculate the profit associated </w:t>
+      </w:r>
+      <w:r>
+        <w:rPr>
+          <w:lang w:val="en-CH" w:eastAsia="en-US"/>
+        </w:rPr>
+        <w:t>with</w:t>
+      </w:r>
+      <w:r>
+        <w:rPr>
+          <w:lang w:val="en-CH" w:eastAsia="en-US"/>
+        </w:rPr>
+        <w:t xml:space="preserve"> I</w:t>
+      </w:r>
+      <w:r>
+        <w:rPr>
+          <w:vertAlign w:val="subscript"/>
+          <w:lang w:val="en-CH" w:eastAsia="en-US"/>
+        </w:rPr>
+        <w:t>8</w:t>
+      </w:r>
+      <w:r>
+        <w:rPr>
+          <w:lang w:val="en-CH" w:eastAsia="en-US"/>
+        </w:rPr>
+        <w:t>.</w:t>
+      </w:r>
+      <w:r>
+        <w:rPr>
+          <w:lang w:val="en-CH" w:eastAsia="en-US"/>
+        </w:rPr>
+        <w:br/>
+      </w:r>
+      <w:r>
+        <w:rPr>
+          <w:lang w:val="en-CH" w:eastAsia="en-US"/>
+        </w:rPr>
+        <w:t>The count of I</w:t>
+      </w:r>
+      <w:r>
+        <w:rPr>
+          <w:vertAlign w:val="subscript"/>
+          <w:lang w:val="en-CH" w:eastAsia="en-US"/>
+        </w:rPr>
+        <w:t>8</w:t>
+      </w:r>
+      <w:r>
+        <w:rPr>
+          <w:lang w:val="en-CH" w:eastAsia="en-US"/>
+        </w:rPr>
+        <w:t xml:space="preserve"> is </w:t>
+      </w:r>
+      <w:r>
+        <w:rPr>
+          <w:lang w:val="en-CH" w:eastAsia="en-US"/>
+        </w:rPr>
+        <w:t>5. This is the same as in TAR.</w:t>
+      </w:r>
+      <w:r>
+        <w:rPr>
+          <w:lang w:val="en-CH" w:eastAsia="en-US"/>
+        </w:rPr>
+        <w:br/>
+        <w:t>In T</w:t>
+      </w:r>
+      <w:r>
+        <w:rPr>
+          <w:vertAlign w:val="subscript"/>
+          <w:lang w:val="en-CH" w:eastAsia="en-US"/>
+        </w:rPr>
+        <w:t>9</w:t>
+      </w:r>
+      <w:r>
+        <w:rPr>
+          <w:lang w:val="en-CH" w:eastAsia="en-US"/>
+        </w:rPr>
+        <w:t xml:space="preserve"> we have the item 3 times.</w:t>
+      </w:r>
+      <w:r>
+        <w:rPr>
+          <w:lang w:val="en-CH" w:eastAsia="en-US"/>
+        </w:rPr>
+        <w:br/>
+        <w:t>In total</w:t>
+      </w:r>
+      <w:r>
+        <w:rPr>
+          <w:lang w:val="en-CH" w:eastAsia="en-US"/>
+        </w:rPr>
+        <w:t>,</w:t>
+      </w:r>
+      <w:r>
+        <w:rPr>
+          <w:lang w:val="en-CH" w:eastAsia="en-US"/>
+        </w:rPr>
+        <w:t xml:space="preserve"> the item count is</w:t>
+      </w:r>
+      <w:r>
+        <w:rPr>
+          <w:lang w:val="en-CH" w:eastAsia="en-US"/>
+        </w:rPr>
+        <w:t>,</w:t>
+      </w:r>
+      <w:r>
+        <w:rPr>
+          <w:lang w:val="en-CH" w:eastAsia="en-US"/>
+        </w:rPr>
+        <w:t xml:space="preserve"> therefore 8.</w:t>
+      </w:r>
+      <w:r>
+        <w:rPr>
+          <w:lang w:val="en-CH" w:eastAsia="en-US"/>
+        </w:rPr>
+        <w:br/>
+        <w:t>The item</w:t>
+      </w:r>
+      <w:r>
+        <w:rPr>
+          <w:lang w:val="en-CH" w:eastAsia="en-US"/>
+        </w:rPr>
+        <w:t>'</w:t>
+      </w:r>
+      <w:r>
+        <w:rPr>
+          <w:lang w:val="en-CH" w:eastAsia="en-US"/>
+        </w:rPr>
+        <w:t xml:space="preserve">s profit is 90. </w:t>
+      </w:r>
+      <w:r>
+        <w:rPr>
+          <w:lang w:val="en-CH" w:eastAsia="en-US"/>
+        </w:rPr>
+        <w:br/>
+        <w:t>Let</w:t>
+      </w:r>
+      <w:r>
+        <w:rPr>
+          <w:lang w:val="en-CH" w:eastAsia="en-US"/>
+        </w:rPr>
+        <w:t xml:space="preserve"> u</w:t>
+      </w:r>
+      <w:r>
+        <w:rPr>
+          <w:lang w:val="en-CH" w:eastAsia="en-US"/>
+        </w:rPr>
+        <w:t>s recalculate the average profit of the I</w:t>
+      </w:r>
+      <w:r>
+        <w:rPr>
+          <w:vertAlign w:val="subscript"/>
+          <w:lang w:val="en-CH" w:eastAsia="en-US"/>
+        </w:rPr>
+        <w:t>8</w:t>
+      </w:r>
+      <w:r>
+        <w:rPr>
+          <w:lang w:val="en-CH" w:eastAsia="en-US"/>
+        </w:rPr>
+        <w:t>:</w:t>
+      </w:r>
+      <w:r>
+        <w:rPr>
+          <w:rFonts w:ascii="Cambria Math" w:hAnsi="Cambria Math"/>
+          <w:i/>
+          <w:lang w:val="en-CH" w:eastAsia="en-US"/>
+        </w:rPr>
+        <w:br/>
+      </w:r>
+      <m:oMathPara>
+        <m:oMathParaPr>
+          <m:jc m:val="left"/>
+        </m:oMathParaPr>
+        <m:oMath>
+          <m:sSub>
+            <m:sSubPr>
+              <m:ctrlPr>
+                <w:rPr>
+                  <w:rFonts w:ascii="Cambria Math" w:hAnsi="Cambria Math"/>
+                  <w:i/>
+                  <w:lang w:val="en-CH" w:eastAsia="en-US"/>
+                </w:rPr>
+              </m:ctrlPr>
+            </m:sSubPr>
+            <m:e>
+              <m:r>
+                <w:rPr>
+                  <w:rFonts w:ascii="Cambria Math" w:hAnsi="Cambria Math"/>
+                  <w:lang w:val="en-CH" w:eastAsia="en-US"/>
+                </w:rPr>
+                <m:t>I</m:t>
+              </m:r>
+            </m:e>
+            <m:sub>
+              <m:r>
+                <w:rPr>
+                  <w:rFonts w:ascii="Cambria Math" w:hAnsi="Cambria Math"/>
+                  <w:lang w:val="en-CH" w:eastAsia="en-US"/>
+                </w:rPr>
+                <m:t>8</m:t>
+              </m:r>
+            </m:sub>
+          </m:sSub>
+          <m:r>
+            <w:rPr>
+              <w:rFonts w:ascii="Cambria Math" w:hAnsi="Cambria Math"/>
+              <w:lang w:val="en-CH" w:eastAsia="en-US"/>
+            </w:rPr>
+            <m:t>avg:itemOriginalProfit*</m:t>
+          </m:r>
+          <m:d>
+            <m:dPr>
+              <m:ctrlPr>
+                <w:rPr>
+                  <w:rFonts w:ascii="Cambria Math" w:hAnsi="Cambria Math"/>
+                  <w:i/>
+                  <w:lang w:val="en-CH" w:eastAsia="en-US"/>
+                </w:rPr>
+              </m:ctrlPr>
+            </m:dPr>
+            <m:e>
+              <m:f>
+                <m:fPr>
+                  <m:ctrlPr>
+                    <w:rPr>
+                      <w:rFonts w:ascii="Cambria Math" w:hAnsi="Cambria Math"/>
+                      <w:i/>
+                      <w:lang w:val="en-CH" w:eastAsia="en-US"/>
+                    </w:rPr>
+                  </m:ctrlPr>
+                </m:fPr>
+                <m:num>
+                  <m:r>
+                    <w:rPr>
+                      <w:rFonts w:ascii="Cambria Math" w:hAnsi="Cambria Math"/>
+                      <w:lang w:val="en-CH" w:eastAsia="en-US"/>
+                    </w:rPr>
+                    <m:t>itemTotalCount</m:t>
+                  </m:r>
+                </m:num>
+                <m:den>
+                  <m:r>
+                    <w:rPr>
+                      <w:rFonts w:ascii="Cambria Math" w:hAnsi="Cambria Math"/>
+                      <w:lang w:val="en-CH" w:eastAsia="en-US"/>
+                    </w:rPr>
+                    <m:t>itemSingleCount</m:t>
+                  </m:r>
+                </m:den>
+              </m:f>
+            </m:e>
+          </m:d>
+          <m:r>
+            <w:rPr>
+              <w:rFonts w:ascii="Cambria Math" w:hAnsi="Cambria Math"/>
+              <w:lang w:val="en-CH" w:eastAsia="en-US"/>
+            </w:rPr>
+            <m:t>=90*</m:t>
+          </m:r>
+          <m:d>
+            <m:dPr>
+              <m:ctrlPr>
+                <w:rPr>
+                  <w:rFonts w:ascii="Cambria Math" w:hAnsi="Cambria Math"/>
+                  <w:i/>
+                  <w:lang w:val="en-CH" w:eastAsia="en-US"/>
+                </w:rPr>
+              </m:ctrlPr>
+            </m:dPr>
+            <m:e>
+              <m:f>
+                <m:fPr>
+                  <m:ctrlPr>
+                    <w:rPr>
+                      <w:rFonts w:ascii="Cambria Math" w:hAnsi="Cambria Math"/>
+                      <w:i/>
+                      <w:lang w:val="en-CH" w:eastAsia="en-US"/>
+                    </w:rPr>
+                  </m:ctrlPr>
+                </m:fPr>
+                <m:num>
+                  <m:r>
+                    <w:rPr>
+                      <w:rFonts w:ascii="Cambria Math" w:hAnsi="Cambria Math"/>
+                      <w:lang w:val="en-CH" w:eastAsia="en-US"/>
+                    </w:rPr>
+                    <m:t>8</m:t>
+                  </m:r>
+                </m:num>
+                <m:den>
+                  <m:r>
+                    <w:rPr>
+                      <w:rFonts w:ascii="Cambria Math" w:hAnsi="Cambria Math"/>
+                      <w:lang w:val="en-CH" w:eastAsia="en-US"/>
+                    </w:rPr>
+                    <m:t>6</m:t>
+                  </m:r>
+                </m:den>
+              </m:f>
+            </m:e>
+          </m:d>
+          <m:r>
+            <w:rPr>
+              <w:rFonts w:ascii="Cambria Math" w:hAnsi="Cambria Math"/>
+              <w:lang w:val="en-CH" w:eastAsia="en-US"/>
+            </w:rPr>
+            <m:t>=120</m:t>
+          </m:r>
+        </m:oMath>
+      </m:oMathPara>
+    </w:p>
+    <w:p>
+      <w:pPr>
+        <w:rPr>
+          <w:lang w:val="en-CH" w:eastAsia="en-US"/>
+        </w:rPr>
+      </w:pPr>
+      <w:r>
+        <w:rPr>
+          <w:lang w:val="en-CH" w:eastAsia="en-US"/>
+        </w:rPr>
+        <w:t>For I</w:t>
+      </w:r>
+      <w:r>
+        <w:rPr>
+          <w:vertAlign w:val="subscript"/>
+          <w:lang w:val="en-CH" w:eastAsia="en-US"/>
+        </w:rPr>
+        <w:t>8</w:t>
+      </w:r>
+      <w:r>
+        <w:rPr>
+          <w:vertAlign w:val="subscript"/>
+          <w:lang w:val="en-CH" w:eastAsia="en-US"/>
+        </w:rPr>
+        <w:t>,</w:t>
+      </w:r>
+      <w:r>
+        <w:rPr>
+          <w:lang w:val="en-CH" w:eastAsia="en-US"/>
+        </w:rPr>
+        <w:t xml:space="preserve"> as </w:t>
+      </w:r>
+      <w:r>
+        <w:rPr>
+          <w:lang w:val="en-CH" w:eastAsia="en-US"/>
+        </w:rPr>
+        <w:t xml:space="preserve">a </w:t>
+      </w:r>
+      <w:r>
+        <w:rPr>
+          <w:lang w:val="en-CH" w:eastAsia="en-US"/>
+        </w:rPr>
+        <w:t xml:space="preserve">single item without any other items combined, we have count 5 and </w:t>
+      </w:r>
+      <w:r>
+        <w:rPr>
+          <w:lang w:val="en-CH" w:eastAsia="en-US"/>
+        </w:rPr>
+        <w:t xml:space="preserve">an </w:t>
+      </w:r>
+      <w:r>
+        <w:rPr>
+          <w:lang w:val="en-CH" w:eastAsia="en-US"/>
+        </w:rPr>
+        <w:t>associated profit of 720 (=</w:t>
+      </w:r>
+      <w:r>
+        <w:rPr>
+          <w:lang w:val="en-CH" w:eastAsia="en-US"/>
+        </w:rPr>
+        <w:t>6</w:t>
+      </w:r>
+      <w:r>
+        <w:rPr>
+          <w:lang w:val="en-CH" w:eastAsia="en-US"/>
+        </w:rPr>
+        <w:t xml:space="preserve"> *</w:t>
+      </w:r>
+      <w:r>
+        <w:rPr>
+          <w:lang w:val="en-CH" w:eastAsia="en-US"/>
+        </w:rPr>
+        <w:t>120</w:t>
+      </w:r>
+      <w:r>
+        <w:rPr>
+          <w:lang w:val="en-CH" w:eastAsia="en-US"/>
+        </w:rPr>
+        <w:t xml:space="preserve">). </w:t>
+      </w:r>
+      <w:r>
+        <w:rPr>
+          <w:lang w:val="en-CH" w:eastAsia="en-US"/>
+        </w:rPr>
+        <w:t>That</w:t>
+      </w:r>
+      <w:r>
+        <w:rPr>
+          <w:lang w:val="en-CH" w:eastAsia="en-US"/>
+        </w:rPr>
+        <w:t xml:space="preserve"> represents the </w:t>
+      </w:r>
+      <w:r>
+        <w:rPr>
+          <w:lang w:val="en-CH" w:eastAsia="en-US"/>
+        </w:rPr>
+        <w:t>"</w:t>
+      </w:r>
+      <w:r>
+        <w:rPr>
+          <w:lang w:val="en-CH" w:eastAsia="en-US"/>
+        </w:rPr>
+        <w:t>real weight</w:t>
+      </w:r>
+      <w:r>
+        <w:rPr>
+          <w:lang w:val="en-CH" w:eastAsia="en-US"/>
+        </w:rPr>
+        <w:t>"</w:t>
+      </w:r>
+      <w:r>
+        <w:rPr>
+          <w:lang w:val="en-CH" w:eastAsia="en-US"/>
+        </w:rPr>
+        <w:t xml:space="preserve"> of the item by profit; in frequency alone</w:t>
+      </w:r>
+      <w:r>
+        <w:rPr>
+          <w:lang w:val="en-CH" w:eastAsia="en-US"/>
+        </w:rPr>
+        <w:t>,</w:t>
+      </w:r>
+      <w:r>
+        <w:rPr>
+          <w:lang w:val="en-CH" w:eastAsia="en-US"/>
+        </w:rPr>
+        <w:t xml:space="preserve"> it is not reflected.</w:t>
+      </w:r>
+    </w:p>
+    <w:p>
+      <w:pPr>
+        <w:rPr>
+          <w:rFonts w:ascii="Cambria Math" w:hAnsi="Cambria Math"/>
+          <w:iCs/>
+          <w:lang w:val="en-CH" w:eastAsia="en-US"/>
+        </w:rPr>
+      </w:pPr>
+      <w:r>
+        <w:rPr>
+          <w:lang w:val="en-CH" w:eastAsia="en-US"/>
+        </w:rPr>
+        <w:t>Secondly</w:t>
+      </w:r>
+      <w:r>
+        <w:rPr>
+          <w:lang w:val="en-CH" w:eastAsia="en-US"/>
+        </w:rPr>
+        <w:t>,</w:t>
+      </w:r>
+      <w:r>
+        <w:rPr>
+          <w:lang w:val="en-CH" w:eastAsia="en-US"/>
+        </w:rPr>
+        <w:t xml:space="preserve"> let</w:t>
+      </w:r>
+      <w:r>
+        <w:rPr>
+          <w:lang w:val="en-CH" w:eastAsia="en-US"/>
+        </w:rPr>
+        <w:t>'</w:t>
+      </w:r>
+      <w:r>
+        <w:rPr>
+          <w:lang w:val="en-CH" w:eastAsia="en-US"/>
+        </w:rPr>
+        <w:t xml:space="preserve">s have a </w:t>
+      </w:r>
+      <w:r>
+        <w:rPr>
+          <w:lang w:val="en-CH" w:eastAsia="en-US"/>
+        </w:rPr>
+        <w:t xml:space="preserve">look </w:t>
+      </w:r>
+      <w:r>
+        <w:rPr>
+          <w:lang w:val="en-CH" w:eastAsia="en-US"/>
+        </w:rPr>
+        <w:t>at</w:t>
+      </w:r>
+      <w:r>
+        <w:rPr>
+          <w:lang w:val="en-CH" w:eastAsia="en-US"/>
+        </w:rPr>
+        <w:t xml:space="preserve"> frequent itemset </w:t>
+      </w:r>
+      <w:r>
+        <w:rPr>
+          <w:rFonts w:ascii="Cambria Math" w:hAnsi="Cambria Math"/>
+          <w:i/>
+          <w:lang w:val="en-CH" w:eastAsia="en-US"/>
+        </w:rPr>
+        <w:br/>
+      </w:r>
+      <m:oMath>
+        <m:r>
+          <w:rPr>
+            <w:rFonts w:ascii="Cambria Math" w:hAnsi="Cambria Math"/>
+            <w:lang w:val="en-CH" w:eastAsia="en-US"/>
+          </w:rPr>
+          <m:t>{</m:t>
+        </m:r>
+        <m:sSub>
+          <m:sSubPr>
+            <m:ctrlPr>
+              <w:rPr>
+                <w:rFonts w:ascii="Cambria Math" w:hAnsi="Cambria Math"/>
+                <w:i/>
+                <w:lang w:val="en-CH" w:eastAsia="en-US"/>
+              </w:rPr>
+            </m:ctrlPr>
+          </m:sSubPr>
+          <m:e>
+            <m:r>
+              <w:rPr>
+                <w:rFonts w:ascii="Cambria Math" w:hAnsi="Cambria Math"/>
+                <w:lang w:val="en-CH" w:eastAsia="en-US"/>
+              </w:rPr>
+              <m:t>I</m:t>
+            </m:r>
+          </m:e>
+          <m:sub>
+            <m:r>
+              <w:rPr>
+                <w:rFonts w:ascii="Cambria Math" w:hAnsi="Cambria Math"/>
+                <w:lang w:val="en-CH" w:eastAsia="en-US"/>
+              </w:rPr>
+              <m:t>7</m:t>
+            </m:r>
+          </m:sub>
+        </m:sSub>
+        <m:r>
+          <w:rPr>
+            <w:rFonts w:ascii="Cambria Math" w:hAnsi="Cambria Math"/>
+            <w:lang w:val="en-CH" w:eastAsia="en-US"/>
+          </w:rPr>
+          <m:t>,</m:t>
+        </m:r>
+        <m:sSub>
+          <m:sSubPr>
+            <m:ctrlPr>
+              <w:rPr>
+                <w:rFonts w:ascii="Cambria Math" w:hAnsi="Cambria Math"/>
+                <w:i/>
+                <w:lang w:val="en-CH" w:eastAsia="en-US"/>
+              </w:rPr>
+            </m:ctrlPr>
+          </m:sSubPr>
+          <m:e>
+            <m:r>
+              <w:rPr>
+                <w:rFonts w:ascii="Cambria Math" w:hAnsi="Cambria Math"/>
+                <w:lang w:val="en-CH" w:eastAsia="en-US"/>
+              </w:rPr>
+              <m:t>I</m:t>
+            </m:r>
+          </m:e>
+          <m:sub>
+            <m:r>
+              <w:rPr>
+                <w:rFonts w:ascii="Cambria Math" w:hAnsi="Cambria Math"/>
+                <w:lang w:val="en-CH" w:eastAsia="en-US"/>
+              </w:rPr>
+              <m:t>8</m:t>
+            </m:r>
+          </m:sub>
+        </m:sSub>
+        <m:r>
+          <w:rPr>
+            <w:rFonts w:ascii="Cambria Math" w:hAnsi="Cambria Math"/>
+            <w:lang w:val="en-CH" w:eastAsia="en-US"/>
+          </w:rPr>
+          <m:t>,</m:t>
+        </m:r>
+        <m:sSub>
+          <m:sSubPr>
+            <m:ctrlPr>
+              <w:rPr>
+                <w:rFonts w:ascii="Cambria Math" w:hAnsi="Cambria Math"/>
+                <w:i/>
+                <w:lang w:val="en-CH" w:eastAsia="en-US"/>
+              </w:rPr>
+            </m:ctrlPr>
+          </m:sSubPr>
+          <m:e>
+            <m:r>
+              <w:rPr>
+                <w:rFonts w:ascii="Cambria Math" w:hAnsi="Cambria Math"/>
+                <w:lang w:val="en-CH" w:eastAsia="en-US"/>
+              </w:rPr>
+              <m:t>I</m:t>
+            </m:r>
+          </m:e>
+          <m:sub>
+            <m:r>
+              <w:rPr>
+                <w:rFonts w:ascii="Cambria Math" w:hAnsi="Cambria Math"/>
+                <w:lang w:val="en-CH" w:eastAsia="en-US"/>
+              </w:rPr>
+              <m:t>9</m:t>
+            </m:r>
+          </m:sub>
+        </m:sSub>
+        <m:r>
+          <w:rPr>
+            <w:rFonts w:ascii="Cambria Math" w:hAnsi="Cambria Math"/>
+            <w:lang w:val="en-CH" w:eastAsia="en-US"/>
+          </w:rPr>
+          <m:t>}</m:t>
+        </m:r>
+      </m:oMath>
+      <w:r>
+        <w:rPr>
+          <w:rFonts w:ascii="Cambria Math" w:hAnsi="Cambria Math"/>
+          <w:iCs/>
+          <w:lang w:val="en-CH" w:eastAsia="en-US"/>
+        </w:rPr>
+        <w:t>.</w:t>
+      </w:r>
+      <w:r>
+        <w:rPr>
+          <w:rFonts w:ascii="Cambria Math" w:hAnsi="Cambria Math"/>
+          <w:iCs/>
+          <w:lang w:val="en-CH" w:eastAsia="en-US"/>
+        </w:rPr>
+        <w:br/>
+        <w:t>The support for the itemset is 2.</w:t>
+      </w:r>
+      <w:r>
+        <w:rPr>
+          <w:rFonts w:ascii="Cambria Math" w:hAnsi="Cambria Math"/>
+          <w:iCs/>
+          <w:lang w:val="en-CH" w:eastAsia="en-US"/>
+        </w:rPr>
+        <w:br/>
+        <w:t>Th</w:t>
+      </w:r>
+      <w:r>
+        <w:rPr>
+          <w:rFonts w:ascii="Cambria Math" w:hAnsi="Cambria Math"/>
+          <w:iCs/>
+          <w:lang w:val="en-CH" w:eastAsia="en-US"/>
+        </w:rPr>
+        <w:t>at</w:t>
+      </w:r>
+      <w:r>
+        <w:rPr>
+          <w:rFonts w:ascii="Cambria Math" w:hAnsi="Cambria Math"/>
+          <w:iCs/>
+          <w:lang w:val="en-CH" w:eastAsia="en-US"/>
+        </w:rPr>
+        <w:t xml:space="preserve"> would fall out in the TAR, because of low frequency. However</w:t>
+      </w:r>
+      <w:r>
+        <w:rPr>
+          <w:rFonts w:ascii="Cambria Math" w:hAnsi="Cambria Math"/>
+          <w:iCs/>
+          <w:lang w:val="en-CH" w:eastAsia="en-US"/>
+        </w:rPr>
+        <w:t>,</w:t>
+      </w:r>
+      <w:r>
+        <w:rPr>
+          <w:rFonts w:ascii="Cambria Math" w:hAnsi="Cambria Math"/>
+          <w:iCs/>
+          <w:lang w:val="en-CH" w:eastAsia="en-US"/>
+        </w:rPr>
+        <w:t xml:space="preserve"> when we consider the combined associated profit, this combination will still be relevant for Business.</w:t>
+      </w:r>
+      <w:r>
+        <w:rPr>
+          <w:rFonts w:ascii="Cambria Math" w:hAnsi="Cambria Math"/>
+          <w:iCs/>
+          <w:lang w:val="en-CH" w:eastAsia="en-US"/>
+        </w:rPr>
+        <w:br/>
+      </w:r>
+      <m:oMathPara>
+        <m:oMathParaPr>
+          <m:jc m:val="left"/>
+        </m:oMathParaPr>
+        <m:oMath>
+          <m:r>
+            <w:rPr>
+              <w:rFonts w:ascii="Cambria Math" w:hAnsi="Cambria Math"/>
+              <w:lang w:val="en-CH" w:eastAsia="en-US"/>
+            </w:rPr>
+            <m:t>Associated profit=supportItemset*</m:t>
+          </m:r>
+          <m:d>
+            <m:dPr>
+              <m:ctrlPr>
+                <w:rPr>
+                  <w:rFonts w:ascii="Cambria Math" w:hAnsi="Cambria Math"/>
+                  <w:i/>
+                  <w:lang w:val="en-CH" w:eastAsia="en-US"/>
+                </w:rPr>
+              </m:ctrlPr>
+            </m:dPr>
+            <m:e>
+              <m:r>
+                <w:rPr>
+                  <w:rFonts w:ascii="Cambria Math" w:hAnsi="Cambria Math"/>
+                  <w:lang w:val="en-CH" w:eastAsia="en-US"/>
+                </w:rPr>
+                <m:t xml:space="preserve">avgProfit </m:t>
+              </m:r>
+              <m:sSub>
+                <m:sSubPr>
+                  <m:ctrlPr>
+                    <w:rPr>
+                      <w:rFonts w:ascii="Cambria Math" w:hAnsi="Cambria Math"/>
+                      <w:i/>
+                      <w:lang w:val="en-CH" w:eastAsia="en-US"/>
+                    </w:rPr>
+                  </m:ctrlPr>
+                </m:sSubPr>
+                <m:e>
+                  <m:r>
+                    <w:rPr>
+                      <w:rFonts w:ascii="Cambria Math" w:hAnsi="Cambria Math"/>
+                      <w:lang w:val="en-CH" w:eastAsia="en-US"/>
+                    </w:rPr>
+                    <m:t>I</m:t>
+                  </m:r>
+                </m:e>
+                <m:sub>
+                  <m:r>
+                    <w:rPr>
+                      <w:rFonts w:ascii="Cambria Math" w:hAnsi="Cambria Math"/>
+                      <w:lang w:val="en-CH" w:eastAsia="en-US"/>
+                    </w:rPr>
+                    <m:t>7</m:t>
+                  </m:r>
+                </m:sub>
+              </m:sSub>
+              <m:r>
+                <w:rPr>
+                  <w:rFonts w:ascii="Cambria Math" w:hAnsi="Cambria Math"/>
+                  <w:lang w:val="en-CH" w:eastAsia="en-US"/>
+                </w:rPr>
+                <m:t xml:space="preserve">+avgProfit </m:t>
+              </m:r>
+              <m:sSub>
+                <m:sSubPr>
+                  <m:ctrlPr>
+                    <w:rPr>
+                      <w:rFonts w:ascii="Cambria Math" w:hAnsi="Cambria Math"/>
+                      <w:i/>
+                      <w:lang w:val="en-CH" w:eastAsia="en-US"/>
+                    </w:rPr>
+                  </m:ctrlPr>
+                </m:sSubPr>
+                <m:e>
+                  <m:r>
+                    <w:rPr>
+                      <w:rFonts w:ascii="Cambria Math" w:hAnsi="Cambria Math"/>
+                      <w:lang w:val="en-CH" w:eastAsia="en-US"/>
+                    </w:rPr>
+                    <m:t>I</m:t>
+                  </m:r>
+                </m:e>
+                <m:sub>
+                  <m:r>
+                    <w:rPr>
+                      <w:rFonts w:ascii="Cambria Math" w:hAnsi="Cambria Math"/>
+                      <w:lang w:val="en-CH" w:eastAsia="en-US"/>
+                    </w:rPr>
+                    <m:t>8</m:t>
+                  </m:r>
+                </m:sub>
+              </m:sSub>
+              <m:r>
+                <w:rPr>
+                  <w:rFonts w:ascii="Cambria Math" w:hAnsi="Cambria Math"/>
+                  <w:lang w:val="en-CH" w:eastAsia="en-US"/>
+                </w:rPr>
+                <m:t xml:space="preserve">+avgProfit </m:t>
+              </m:r>
+              <m:sSub>
+                <m:sSubPr>
+                  <m:ctrlPr>
+                    <w:rPr>
+                      <w:rFonts w:ascii="Cambria Math" w:hAnsi="Cambria Math"/>
+                      <w:i/>
+                      <w:lang w:val="en-CH" w:eastAsia="en-US"/>
+                    </w:rPr>
+                  </m:ctrlPr>
+                </m:sSubPr>
+                <m:e>
+                  <m:r>
+                    <w:rPr>
+                      <w:rFonts w:ascii="Cambria Math" w:hAnsi="Cambria Math"/>
+                      <w:lang w:val="en-CH" w:eastAsia="en-US"/>
+                    </w:rPr>
+                    <m:t>I</m:t>
+                  </m:r>
+                </m:e>
+                <m:sub>
+                  <m:r>
+                    <w:rPr>
+                      <w:rFonts w:ascii="Cambria Math" w:hAnsi="Cambria Math"/>
+                      <w:lang w:val="en-CH" w:eastAsia="en-US"/>
+                    </w:rPr>
+                    <m:t>9</m:t>
+                  </m:r>
+                </m:sub>
+              </m:sSub>
+            </m:e>
+          </m:d>
+          <m:r>
+            <w:rPr>
+              <w:rFonts w:ascii="Cambria Math" w:hAnsi="Cambria Math"/>
+              <w:lang w:val="en-CH" w:eastAsia="en-US"/>
+            </w:rPr>
+            <m:t>=2*</m:t>
+          </m:r>
+          <m:d>
+            <m:dPr>
+              <m:ctrlPr>
+                <w:rPr>
+                  <w:rFonts w:ascii="Cambria Math" w:hAnsi="Cambria Math"/>
+                  <w:i/>
+                  <w:lang w:val="en-CH" w:eastAsia="en-US"/>
+                </w:rPr>
+              </m:ctrlPr>
+            </m:dPr>
+            <m:e>
+              <m:r>
+                <w:rPr>
+                  <w:rFonts w:ascii="Cambria Math" w:hAnsi="Cambria Math"/>
+                  <w:lang w:val="en-CH" w:eastAsia="en-US"/>
+                </w:rPr>
+                <m:t>80+120++100</m:t>
+              </m:r>
+            </m:e>
+          </m:d>
+          <m:r>
+            <w:rPr>
+              <w:rFonts w:ascii="Cambria Math" w:hAnsi="Cambria Math"/>
+              <w:lang w:val="en-CH" w:eastAsia="en-US"/>
+            </w:rPr>
+            <m:t>=600</m:t>
+          </m:r>
+        </m:oMath>
+      </m:oMathPara>
+    </w:p>
+    <w:p>
+      <w:pPr>
+        <w:rPr>
+          <w:rFonts w:ascii="Cambria Math" w:hAnsi="Cambria Math"/>
+          <w:iCs/>
+          <w:lang w:val="en-CH" w:eastAsia="en-US"/>
+        </w:rPr>
+      </w:pPr>
+      <w:r>
+        <w:rPr>
+          <w:rFonts w:ascii="Cambria Math" w:hAnsi="Cambria Math"/>
+          <w:iCs/>
+          <w:lang w:val="en-CH" w:eastAsia="en-US"/>
+        </w:rPr>
+        <w:lastRenderedPageBreak/>
+        <w:t xml:space="preserve">Profit </w:t>
+      </w:r>
+      <w:proofErr w:type="spellStart"/>
+      <w:r>
+        <w:rPr>
+          <w:rFonts w:ascii="Cambria Math" w:hAnsi="Cambria Math"/>
+          <w:iCs/>
+          <w:lang w:val="en-CH" w:eastAsia="en-US"/>
+        </w:rPr>
+        <w:t>associated_prev</w:t>
+      </w:r>
+      <w:proofErr w:type="spellEnd"/>
+      <w:r>
+        <w:rPr>
+          <w:rFonts w:ascii="Cambria Math" w:hAnsi="Cambria Math"/>
+          <w:iCs/>
+          <w:lang w:val="en-CH" w:eastAsia="en-US"/>
+        </w:rPr>
+        <w:t xml:space="preserve"> represents the total before the new added item. If the new association has a higher profit than the previous one</w:t>
+      </w:r>
+      <w:r>
+        <w:rPr>
+          <w:rFonts w:ascii="Cambria Math" w:hAnsi="Cambria Math"/>
+          <w:iCs/>
+          <w:lang w:val="en-CH" w:eastAsia="en-US"/>
+        </w:rPr>
+        <w:t>, it shows</w:t>
+      </w:r>
+      <w:r>
+        <w:rPr>
+          <w:rFonts w:ascii="Cambria Math" w:hAnsi="Cambria Math"/>
+          <w:iCs/>
+          <w:lang w:val="en-CH" w:eastAsia="en-US"/>
+        </w:rPr>
+        <w:t xml:space="preserve"> synergies. If it is lower, </w:t>
+      </w:r>
+      <w:r>
+        <w:rPr>
+          <w:rFonts w:ascii="Cambria Math" w:hAnsi="Cambria Math"/>
+          <w:iCs/>
+          <w:lang w:val="en-CH" w:eastAsia="en-US"/>
+        </w:rPr>
+        <w:t>it is potentially nothing to focus on to " maximize"</w:t>
+      </w:r>
+      <w:r>
+        <w:rPr>
+          <w:rFonts w:ascii="Cambria Math" w:hAnsi="Cambria Math"/>
+          <w:iCs/>
+          <w:lang w:val="en-CH" w:eastAsia="en-US"/>
+        </w:rPr>
+        <w:t xml:space="preserve"> the overall profit.</w:t>
+      </w:r>
+    </w:p>
+    <w:p>
+      <w:pPr>
+        <w:rPr>
+          <w:rFonts w:ascii="Cambria Math" w:hAnsi="Cambria Math"/>
+          <w:iCs/>
+          <w:lang w:val="en-CH" w:eastAsia="en-US"/>
+        </w:rPr>
+      </w:pPr>
+      <w:r>
+        <w:rPr>
+          <w:rFonts w:ascii="Cambria Math" w:hAnsi="Cambria Math"/>
+          <w:iCs/>
+          <w:highlight w:val="yellow"/>
+          <w:lang w:val="en-CH" w:eastAsia="en-US"/>
+        </w:rPr>
+        <w:t>It n</w:t>
+      </w:r>
+      <w:r>
+        <w:rPr>
+          <w:rFonts w:ascii="Cambria Math" w:hAnsi="Cambria Math"/>
+          <w:iCs/>
+          <w:highlight w:val="yellow"/>
+          <w:lang w:val="en-CH" w:eastAsia="en-US"/>
+        </w:rPr>
+        <w:t>eeds to be extended and improved.</w:t>
+      </w:r>
+    </w:p>
+    <w:p>
+      <w:pPr>
+        <w:rPr>
+          <w:rFonts w:ascii="Cambria Math" w:hAnsi="Cambria Math"/>
+          <w:iCs/>
           <w:lang w:val="en-CH" w:eastAsia="en-US"/>
         </w:rPr>
       </w:pPr>
@@ -15956,7 +18691,6 @@
         <w:pStyle w:val="Heading2"/>
       </w:pPr>
       <w:r>
-        <w:lastRenderedPageBreak/>
         <w:t>4.</w:t>
       </w:r>
       <w:r>
@@ -15966,19 +18700,13 @@
         <w:t>4</w:t>
       </w:r>
       <w:r>
-        <w:t xml:space="preserve"> Modified FP-growth with </w:t>
-      </w:r>
-      <w:r>
-        <w:t xml:space="preserve">combined date decay and </w:t>
-      </w:r>
-      <w:r>
-        <w:t>profit</w:t>
+        <w:t xml:space="preserve"> Modified FP-growth with combined date decay and profit</w:t>
       </w:r>
     </w:p>
     <w:p>
       <w:pPr>
         <w:rPr>
-          <w:lang w:eastAsia="en-US"/>
+          <w:lang w:val="en-CH" w:eastAsia="en-US"/>
         </w:rPr>
       </w:pPr>
     </w:p>
@@ -16003,7 +18731,37 @@
         <w:rPr>
           <w:lang w:val="en-CH"/>
         </w:rPr>
-        <w:t>5 Algorithm explained</w:t>
+        <w:t xml:space="preserve">5 </w:t>
+      </w:r>
+      <w:r>
+        <w:rPr>
+          <w:lang w:val="en-CH"/>
+        </w:rPr>
+        <w:t xml:space="preserve">Critical parts of </w:t>
+      </w:r>
+      <w:r>
+        <w:rPr>
+          <w:lang w:val="en-CH"/>
+        </w:rPr>
+        <w:t xml:space="preserve">the </w:t>
+      </w:r>
+      <w:r>
+        <w:rPr>
+          <w:lang w:val="en-CH"/>
+        </w:rPr>
+        <w:t xml:space="preserve">Algorithm </w:t>
+      </w:r>
+      <w:r>
+        <w:rPr>
+          <w:lang w:val="en-CH"/>
+        </w:rPr>
+        <w:t>E</w:t>
+      </w:r>
+      <w:r>
+        <w:rPr>
+          <w:lang w:val="en-CH"/>
+        </w:rPr>
+        <w:t>xplained</w:t>
       </w:r>
     </w:p>
     <w:p>
@@ -16090,7 +18848,7 @@
         <w:rPr>
           <w:lang w:val="en-CH"/>
         </w:rPr>
-        <w:t>8</w:t>
+        <w:t>7</w:t>
       </w:r>
       <w:r>
         <w:rPr>
@@ -16168,7 +18926,7 @@
         <w:rPr>
           <w:lang w:val="en-CH"/>
         </w:rPr>
-        <w:t>9</w:t>
+        <w:t>8</w:t>
       </w:r>
       <w:r>
         <w:rPr>
@@ -16292,9 +19050,9 @@
       </w:pPr>
     </w:p>
     <w:sectPr>
-      <w:headerReference w:type="default" r:id="rId30"/>
-      <w:footerReference w:type="even" r:id="rId31"/>
-      <w:footerReference w:type="default" r:id="rId32"/>
+      <w:headerReference w:type="default" r:id="rId35"/>
+      <w:footerReference w:type="even" r:id="rId36"/>
+      <w:footerReference w:type="default" r:id="rId37"/>
       <w:type w:val="continuous"/>
       <w:pgSz w:w="11920" w:h="16850"/>
       <w:pgMar w:top="1134" w:right="1714" w:bottom="1134" w:left="1701" w:header="720" w:footer="720" w:gutter="0"/>
@@ -19195,7 +21953,7 @@
     <w:name w:val="Normal"/>
     <w:uiPriority w:val="1"/>
     <w:qFormat/>
-    <w:rsid w:val="00AC61A6"/>
+    <w:rsid w:val="0038111D"/>
     <w:rPr>
       <w:rFonts w:ascii="Times New Roman" w:eastAsia="Times New Roman" w:hAnsi="Times New Roman" w:cs="Times New Roman"/>
       <w:sz w:val="24"/>

</xml_diff>

<commit_message>
Slightly changed algorith, Experimentation and writing Master Thesis
</commit_message>
<xml_diff>
--- a/MasterThesis/Detecting-patterns-in-purchase-history-using-association-rule-learning-methods_Latest.docx
+++ b/MasterThesis/Detecting-patterns-in-purchase-history-using-association-rule-learning-methods_Latest.docx
@@ -708,13 +708,9 @@
     <w:p>
       <w:pPr>
         <w:pStyle w:val="Heading1NEW"/>
-        <w:numPr>
-          <w:ilvl w:val="0"/>
-          <w:numId w:val="0"/>
-        </w:numPr>
       </w:pPr>
       <w:bookmarkStart w:id="0" w:name="_Toc105362856"/>
-      <w:bookmarkStart w:id="1" w:name="_Toc119756171"/>
+      <w:bookmarkStart w:id="1" w:name="_Toc121039906"/>
       <w:r>
         <w:lastRenderedPageBreak/>
         <w:t>ABSTRACT</w:t>
@@ -824,7 +820,7 @@
             </w:rPr>
             <w:fldChar w:fldCharType="separate"/>
           </w:r>
-          <w:hyperlink w:anchor="_Toc119756171" w:history="1">
+          <w:hyperlink w:anchor="_Toc121039906" w:history="1">
             <w:r>
               <w:rPr>
                 <w:rStyle w:val="Hyperlink"/>
@@ -851,7 +847,7 @@
                 <w:noProof/>
                 <w:webHidden/>
               </w:rPr>
-              <w:instrText xml:space="preserve"> PAGEREF _Toc119756171 \h </w:instrText>
+              <w:instrText xml:space="preserve"> PAGEREF _Toc121039906 \h </w:instrText>
             </w:r>
             <w:r>
               <w:rPr>
@@ -900,7 +896,7 @@
               <w:lang w:val="en-CH" w:eastAsia="en-CH"/>
             </w:rPr>
           </w:pPr>
-          <w:hyperlink w:anchor="_Toc119756172" w:history="1">
+          <w:hyperlink w:anchor="_Toc121039907" w:history="1">
             <w:r>
               <w:rPr>
                 <w:rStyle w:val="Hyperlink"/>
@@ -927,7 +923,7 @@
                 <w:noProof/>
                 <w:webHidden/>
               </w:rPr>
-              <w:instrText xml:space="preserve"> PAGEREF _Toc119756172 \h </w:instrText>
+              <w:instrText xml:space="preserve"> PAGEREF _Toc121039907 \h </w:instrText>
             </w:r>
             <w:r>
               <w:rPr>
@@ -947,7 +943,7 @@
                 <w:noProof/>
                 <w:webHidden/>
               </w:rPr>
-              <w:t>4</w:t>
+              <w:t>5</w:t>
             </w:r>
             <w:r>
               <w:rPr>
@@ -976,7 +972,7 @@
               <w:lang w:val="en-CH" w:eastAsia="en-CH"/>
             </w:rPr>
           </w:pPr>
-          <w:hyperlink w:anchor="_Toc119756173" w:history="1">
+          <w:hyperlink w:anchor="_Toc121039908" w:history="1">
             <w:r>
               <w:rPr>
                 <w:rStyle w:val="Hyperlink"/>
@@ -1004,7 +1000,7 @@
                 <w:noProof/>
                 <w:webHidden/>
               </w:rPr>
-              <w:instrText xml:space="preserve"> PAGEREF _Toc119756173 \h </w:instrText>
+              <w:instrText xml:space="preserve"> PAGEREF _Toc121039908 \h </w:instrText>
             </w:r>
             <w:r>
               <w:rPr>
@@ -1024,7 +1020,7 @@
                 <w:noProof/>
                 <w:webHidden/>
               </w:rPr>
-              <w:t>4</w:t>
+              <w:t>6</w:t>
             </w:r>
             <w:r>
               <w:rPr>
@@ -1053,7 +1049,7 @@
               <w:lang w:val="en-CH" w:eastAsia="en-CH"/>
             </w:rPr>
           </w:pPr>
-          <w:hyperlink w:anchor="_Toc119756174" w:history="1">
+          <w:hyperlink w:anchor="_Toc121039909" w:history="1">
             <w:r>
               <w:rPr>
                 <w:rStyle w:val="Hyperlink"/>
@@ -1080,7 +1076,7 @@
                 <w:noProof/>
                 <w:webHidden/>
               </w:rPr>
-              <w:instrText xml:space="preserve"> PAGEREF _Toc119756174 \h </w:instrText>
+              <w:instrText xml:space="preserve"> PAGEREF _Toc121039909 \h </w:instrText>
             </w:r>
             <w:r>
               <w:rPr>
@@ -1100,7 +1096,7 @@
                 <w:noProof/>
                 <w:webHidden/>
               </w:rPr>
-              <w:t>5</w:t>
+              <w:t>8</w:t>
             </w:r>
             <w:r>
               <w:rPr>
@@ -1125,21 +1121,14 @@
               <w:lang w:val="en-CH" w:eastAsia="en-CH"/>
             </w:rPr>
           </w:pPr>
-          <w:hyperlink w:anchor="_Toc119756175" w:history="1">
-            <w:r>
-              <w:rPr>
-                <w:rStyle w:val="Hyperlink"/>
-                <w:noProof/>
-              </w:rPr>
-              <w:t>2.1</w:t>
-            </w:r>
+          <w:hyperlink w:anchor="_Toc121039910" w:history="1">
             <w:r>
               <w:rPr>
                 <w:rStyle w:val="Hyperlink"/>
                 <w:noProof/>
                 <w:lang w:val="en-CH"/>
               </w:rPr>
-              <w:t xml:space="preserve"> Apriori</w:t>
+              <w:t>2.1 Simple dataset</w:t>
             </w:r>
             <w:r>
               <w:rPr>
@@ -1160,7 +1149,7 @@
                 <w:noProof/>
                 <w:webHidden/>
               </w:rPr>
-              <w:instrText xml:space="preserve"> PAGEREF _Toc119756175 \h </w:instrText>
+              <w:instrText xml:space="preserve"> PAGEREF _Toc121039910 \h </w:instrText>
             </w:r>
             <w:r>
               <w:rPr>
@@ -1180,7 +1169,7 @@
                 <w:noProof/>
                 <w:webHidden/>
               </w:rPr>
-              <w:t>5</w:t>
+              <w:t>8</w:t>
             </w:r>
             <w:r>
               <w:rPr>
@@ -1205,14 +1194,14 @@
               <w:lang w:val="en-CH" w:eastAsia="en-CH"/>
             </w:rPr>
           </w:pPr>
-          <w:hyperlink w:anchor="_Toc119756176" w:history="1">
+          <w:hyperlink w:anchor="_Toc121039911" w:history="1">
             <w:r>
               <w:rPr>
                 <w:rStyle w:val="Hyperlink"/>
                 <w:noProof/>
                 <w:lang w:val="en-CH"/>
               </w:rPr>
-              <w:t>2.2 FP-Growth</w:t>
+              <w:t>2.2 Formal model of association rules</w:t>
             </w:r>
             <w:r>
               <w:rPr>
@@ -1233,7 +1222,7 @@
                 <w:noProof/>
                 <w:webHidden/>
               </w:rPr>
-              <w:instrText xml:space="preserve"> PAGEREF _Toc119756176 \h </w:instrText>
+              <w:instrText xml:space="preserve"> PAGEREF _Toc121039911 \h </w:instrText>
             </w:r>
             <w:r>
               <w:rPr>
@@ -1253,7 +1242,453 @@
                 <w:noProof/>
                 <w:webHidden/>
               </w:rPr>
-              <w:t>5</w:t>
+              <w:t>8</w:t>
+            </w:r>
+            <w:r>
+              <w:rPr>
+                <w:noProof/>
+                <w:webHidden/>
+              </w:rPr>
+              <w:fldChar w:fldCharType="end"/>
+            </w:r>
+          </w:hyperlink>
+        </w:p>
+        <w:p>
+          <w:pPr>
+            <w:pStyle w:val="TOC3"/>
+            <w:tabs>
+              <w:tab w:val="right" w:leader="dot" w:pos="8495"/>
+            </w:tabs>
+            <w:rPr>
+              <w:rFonts w:eastAsiaTheme="minorEastAsia" w:cstheme="minorBidi"/>
+              <w:noProof/>
+              <w:sz w:val="22"/>
+              <w:szCs w:val="22"/>
+              <w:lang w:val="en-CH" w:eastAsia="en-CH"/>
+            </w:rPr>
+          </w:pPr>
+          <w:hyperlink w:anchor="_Toc121039912" w:history="1">
+            <w:r>
+              <w:rPr>
+                <w:rStyle w:val="Hyperlink"/>
+                <w:noProof/>
+                <w:lang w:eastAsia="en-GB"/>
+              </w:rPr>
+              <w:t>2.2.1 Support</w:t>
+            </w:r>
+            <w:r>
+              <w:rPr>
+                <w:noProof/>
+                <w:webHidden/>
+              </w:rPr>
+              <w:tab/>
+            </w:r>
+            <w:r>
+              <w:rPr>
+                <w:noProof/>
+                <w:webHidden/>
+              </w:rPr>
+              <w:fldChar w:fldCharType="begin"/>
+            </w:r>
+            <w:r>
+              <w:rPr>
+                <w:noProof/>
+                <w:webHidden/>
+              </w:rPr>
+              <w:instrText xml:space="preserve"> PAGEREF _Toc121039912 \h </w:instrText>
+            </w:r>
+            <w:r>
+              <w:rPr>
+                <w:noProof/>
+                <w:webHidden/>
+              </w:rPr>
+            </w:r>
+            <w:r>
+              <w:rPr>
+                <w:noProof/>
+                <w:webHidden/>
+              </w:rPr>
+              <w:fldChar w:fldCharType="separate"/>
+            </w:r>
+            <w:r>
+              <w:rPr>
+                <w:noProof/>
+                <w:webHidden/>
+              </w:rPr>
+              <w:t>8</w:t>
+            </w:r>
+            <w:r>
+              <w:rPr>
+                <w:noProof/>
+                <w:webHidden/>
+              </w:rPr>
+              <w:fldChar w:fldCharType="end"/>
+            </w:r>
+          </w:hyperlink>
+        </w:p>
+        <w:p>
+          <w:pPr>
+            <w:pStyle w:val="TOC3"/>
+            <w:tabs>
+              <w:tab w:val="right" w:leader="dot" w:pos="8495"/>
+            </w:tabs>
+            <w:rPr>
+              <w:rFonts w:eastAsiaTheme="minorEastAsia" w:cstheme="minorBidi"/>
+              <w:noProof/>
+              <w:sz w:val="22"/>
+              <w:szCs w:val="22"/>
+              <w:lang w:val="en-CH" w:eastAsia="en-CH"/>
+            </w:rPr>
+          </w:pPr>
+          <w:hyperlink w:anchor="_Toc121039913" w:history="1">
+            <w:r>
+              <w:rPr>
+                <w:rStyle w:val="Hyperlink"/>
+                <w:noProof/>
+                <w:lang w:eastAsia="en-GB"/>
+              </w:rPr>
+              <w:t>2.2.2 Paths:</w:t>
+            </w:r>
+            <w:r>
+              <w:rPr>
+                <w:noProof/>
+                <w:webHidden/>
+              </w:rPr>
+              <w:tab/>
+            </w:r>
+            <w:r>
+              <w:rPr>
+                <w:noProof/>
+                <w:webHidden/>
+              </w:rPr>
+              <w:fldChar w:fldCharType="begin"/>
+            </w:r>
+            <w:r>
+              <w:rPr>
+                <w:noProof/>
+                <w:webHidden/>
+              </w:rPr>
+              <w:instrText xml:space="preserve"> PAGEREF _Toc121039913 \h </w:instrText>
+            </w:r>
+            <w:r>
+              <w:rPr>
+                <w:noProof/>
+                <w:webHidden/>
+              </w:rPr>
+            </w:r>
+            <w:r>
+              <w:rPr>
+                <w:noProof/>
+                <w:webHidden/>
+              </w:rPr>
+              <w:fldChar w:fldCharType="separate"/>
+            </w:r>
+            <w:r>
+              <w:rPr>
+                <w:noProof/>
+                <w:webHidden/>
+              </w:rPr>
+              <w:t>9</w:t>
+            </w:r>
+            <w:r>
+              <w:rPr>
+                <w:noProof/>
+                <w:webHidden/>
+              </w:rPr>
+              <w:fldChar w:fldCharType="end"/>
+            </w:r>
+          </w:hyperlink>
+        </w:p>
+        <w:p>
+          <w:pPr>
+            <w:pStyle w:val="TOC3"/>
+            <w:tabs>
+              <w:tab w:val="right" w:leader="dot" w:pos="8495"/>
+            </w:tabs>
+            <w:rPr>
+              <w:rFonts w:eastAsiaTheme="minorEastAsia" w:cstheme="minorBidi"/>
+              <w:noProof/>
+              <w:sz w:val="22"/>
+              <w:szCs w:val="22"/>
+              <w:lang w:val="en-CH" w:eastAsia="en-CH"/>
+            </w:rPr>
+          </w:pPr>
+          <w:hyperlink w:anchor="_Toc121039914" w:history="1">
+            <w:r>
+              <w:rPr>
+                <w:rStyle w:val="Hyperlink"/>
+                <w:noProof/>
+                <w:shd w:val="clear" w:color="auto" w:fill="FFFFFF"/>
+                <w:lang w:val="en-CH"/>
+              </w:rPr>
+              <w:t>2.2.3 Confidence:</w:t>
+            </w:r>
+            <w:r>
+              <w:rPr>
+                <w:noProof/>
+                <w:webHidden/>
+              </w:rPr>
+              <w:tab/>
+            </w:r>
+            <w:r>
+              <w:rPr>
+                <w:noProof/>
+                <w:webHidden/>
+              </w:rPr>
+              <w:fldChar w:fldCharType="begin"/>
+            </w:r>
+            <w:r>
+              <w:rPr>
+                <w:noProof/>
+                <w:webHidden/>
+              </w:rPr>
+              <w:instrText xml:space="preserve"> PAGEREF _Toc121039914 \h </w:instrText>
+            </w:r>
+            <w:r>
+              <w:rPr>
+                <w:noProof/>
+                <w:webHidden/>
+              </w:rPr>
+            </w:r>
+            <w:r>
+              <w:rPr>
+                <w:noProof/>
+                <w:webHidden/>
+              </w:rPr>
+              <w:fldChar w:fldCharType="separate"/>
+            </w:r>
+            <w:r>
+              <w:rPr>
+                <w:noProof/>
+                <w:webHidden/>
+              </w:rPr>
+              <w:t>9</w:t>
+            </w:r>
+            <w:r>
+              <w:rPr>
+                <w:noProof/>
+                <w:webHidden/>
+              </w:rPr>
+              <w:fldChar w:fldCharType="end"/>
+            </w:r>
+          </w:hyperlink>
+        </w:p>
+        <w:p>
+          <w:pPr>
+            <w:pStyle w:val="TOC3"/>
+            <w:tabs>
+              <w:tab w:val="right" w:leader="dot" w:pos="8495"/>
+            </w:tabs>
+            <w:rPr>
+              <w:rFonts w:eastAsiaTheme="minorEastAsia" w:cstheme="minorBidi"/>
+              <w:noProof/>
+              <w:sz w:val="22"/>
+              <w:szCs w:val="22"/>
+              <w:lang w:val="en-CH" w:eastAsia="en-CH"/>
+            </w:rPr>
+          </w:pPr>
+          <w:hyperlink w:anchor="_Toc121039915" w:history="1">
+            <w:r>
+              <w:rPr>
+                <w:rStyle w:val="Hyperlink"/>
+                <w:noProof/>
+                <w:lang w:val="en-CH"/>
+              </w:rPr>
+              <w:t>2.2.4 Application of association rules to the simple Dataset</w:t>
+            </w:r>
+            <w:r>
+              <w:rPr>
+                <w:noProof/>
+                <w:webHidden/>
+              </w:rPr>
+              <w:tab/>
+            </w:r>
+            <w:r>
+              <w:rPr>
+                <w:noProof/>
+                <w:webHidden/>
+              </w:rPr>
+              <w:fldChar w:fldCharType="begin"/>
+            </w:r>
+            <w:r>
+              <w:rPr>
+                <w:noProof/>
+                <w:webHidden/>
+              </w:rPr>
+              <w:instrText xml:space="preserve"> PAGEREF _Toc121039915 \h </w:instrText>
+            </w:r>
+            <w:r>
+              <w:rPr>
+                <w:noProof/>
+                <w:webHidden/>
+              </w:rPr>
+            </w:r>
+            <w:r>
+              <w:rPr>
+                <w:noProof/>
+                <w:webHidden/>
+              </w:rPr>
+              <w:fldChar w:fldCharType="separate"/>
+            </w:r>
+            <w:r>
+              <w:rPr>
+                <w:noProof/>
+                <w:webHidden/>
+              </w:rPr>
+              <w:t>9</w:t>
+            </w:r>
+            <w:r>
+              <w:rPr>
+                <w:noProof/>
+                <w:webHidden/>
+              </w:rPr>
+              <w:fldChar w:fldCharType="end"/>
+            </w:r>
+          </w:hyperlink>
+        </w:p>
+        <w:p>
+          <w:pPr>
+            <w:pStyle w:val="TOC2"/>
+            <w:tabs>
+              <w:tab w:val="right" w:leader="dot" w:pos="8495"/>
+            </w:tabs>
+            <w:rPr>
+              <w:rFonts w:eastAsiaTheme="minorEastAsia" w:cstheme="minorBidi"/>
+              <w:b w:val="0"/>
+              <w:bCs w:val="0"/>
+              <w:noProof/>
+              <w:lang w:val="en-CH" w:eastAsia="en-CH"/>
+            </w:rPr>
+          </w:pPr>
+          <w:hyperlink w:anchor="_Toc121039916" w:history="1">
+            <w:r>
+              <w:rPr>
+                <w:rStyle w:val="Hyperlink"/>
+                <w:noProof/>
+              </w:rPr>
+              <w:t>2.</w:t>
+            </w:r>
+            <w:r>
+              <w:rPr>
+                <w:rStyle w:val="Hyperlink"/>
+                <w:noProof/>
+                <w:lang w:val="en-CH"/>
+              </w:rPr>
+              <w:t>3 Apriori</w:t>
+            </w:r>
+            <w:r>
+              <w:rPr>
+                <w:noProof/>
+                <w:webHidden/>
+              </w:rPr>
+              <w:tab/>
+            </w:r>
+            <w:r>
+              <w:rPr>
+                <w:noProof/>
+                <w:webHidden/>
+              </w:rPr>
+              <w:fldChar w:fldCharType="begin"/>
+            </w:r>
+            <w:r>
+              <w:rPr>
+                <w:noProof/>
+                <w:webHidden/>
+              </w:rPr>
+              <w:instrText xml:space="preserve"> PAGEREF _Toc121039916 \h </w:instrText>
+            </w:r>
+            <w:r>
+              <w:rPr>
+                <w:noProof/>
+                <w:webHidden/>
+              </w:rPr>
+            </w:r>
+            <w:r>
+              <w:rPr>
+                <w:noProof/>
+                <w:webHidden/>
+              </w:rPr>
+              <w:fldChar w:fldCharType="separate"/>
+            </w:r>
+            <w:r>
+              <w:rPr>
+                <w:noProof/>
+                <w:webHidden/>
+              </w:rPr>
+              <w:t>11</w:t>
+            </w:r>
+            <w:r>
+              <w:rPr>
+                <w:noProof/>
+                <w:webHidden/>
+              </w:rPr>
+              <w:fldChar w:fldCharType="end"/>
+            </w:r>
+          </w:hyperlink>
+        </w:p>
+        <w:p>
+          <w:pPr>
+            <w:pStyle w:val="TOC2"/>
+            <w:tabs>
+              <w:tab w:val="right" w:leader="dot" w:pos="8495"/>
+            </w:tabs>
+            <w:rPr>
+              <w:rFonts w:eastAsiaTheme="minorEastAsia" w:cstheme="minorBidi"/>
+              <w:b w:val="0"/>
+              <w:bCs w:val="0"/>
+              <w:noProof/>
+              <w:lang w:val="en-CH" w:eastAsia="en-CH"/>
+            </w:rPr>
+          </w:pPr>
+          <w:hyperlink w:anchor="_Toc121039917" w:history="1">
+            <w:r>
+              <w:rPr>
+                <w:rStyle w:val="Hyperlink"/>
+                <w:noProof/>
+                <w:lang w:val="en-CH"/>
+              </w:rPr>
+              <w:t>2.4 FP-Growth</w:t>
+            </w:r>
+            <w:r>
+              <w:rPr>
+                <w:noProof/>
+                <w:webHidden/>
+              </w:rPr>
+              <w:tab/>
+            </w:r>
+            <w:r>
+              <w:rPr>
+                <w:noProof/>
+                <w:webHidden/>
+              </w:rPr>
+              <w:fldChar w:fldCharType="begin"/>
+            </w:r>
+            <w:r>
+              <w:rPr>
+                <w:noProof/>
+                <w:webHidden/>
+              </w:rPr>
+              <w:instrText xml:space="preserve"> PAGEREF _Toc121039917 \h </w:instrText>
+            </w:r>
+            <w:r>
+              <w:rPr>
+                <w:noProof/>
+                <w:webHidden/>
+              </w:rPr>
+            </w:r>
+            <w:r>
+              <w:rPr>
+                <w:noProof/>
+                <w:webHidden/>
+              </w:rPr>
+              <w:fldChar w:fldCharType="separate"/>
+            </w:r>
+            <w:r>
+              <w:rPr>
+                <w:noProof/>
+                <w:webHidden/>
+              </w:rPr>
+              <w:t>12</w:t>
             </w:r>
             <w:r>
               <w:rPr>
@@ -1282,13 +1717,14 @@
               <w:lang w:val="en-CH" w:eastAsia="en-CH"/>
             </w:rPr>
           </w:pPr>
-          <w:hyperlink w:anchor="_Toc119756177" w:history="1">
+          <w:hyperlink w:anchor="_Toc121039918" w:history="1">
             <w:r>
               <w:rPr>
                 <w:rStyle w:val="Hyperlink"/>
                 <w:noProof/>
-              </w:rPr>
-              <w:t>3 New Algorithm based on FP-Growth</w:t>
+                <w:lang w:val="en-CH"/>
+              </w:rPr>
+              <w:t>3 Discussion of related works</w:t>
             </w:r>
             <w:r>
               <w:rPr>
@@ -1309,7 +1745,7 @@
                 <w:noProof/>
                 <w:webHidden/>
               </w:rPr>
-              <w:instrText xml:space="preserve"> PAGEREF _Toc119756177 \h </w:instrText>
+              <w:instrText xml:space="preserve"> PAGEREF _Toc121039918 \h </w:instrText>
             </w:r>
             <w:r>
               <w:rPr>
@@ -1329,7 +1765,7 @@
                 <w:noProof/>
                 <w:webHidden/>
               </w:rPr>
-              <w:t>5</w:t>
+              <w:t>15</w:t>
             </w:r>
             <w:r>
               <w:rPr>
@@ -1358,14 +1794,36 @@
               <w:lang w:val="en-CH" w:eastAsia="en-CH"/>
             </w:rPr>
           </w:pPr>
-          <w:hyperlink w:anchor="_Toc119756178" w:history="1">
+          <w:hyperlink w:anchor="_Toc121039919" w:history="1">
             <w:r>
               <w:rPr>
                 <w:rStyle w:val="Hyperlink"/>
                 <w:noProof/>
                 <w:lang w:val="en-CH"/>
               </w:rPr>
-              <w:t>4 Conclusion</w:t>
+              <w:t>4</w:t>
+            </w:r>
+            <w:r>
+              <w:rPr>
+                <w:rStyle w:val="Hyperlink"/>
+                <w:noProof/>
+              </w:rPr>
+              <w:t xml:space="preserve"> </w:t>
+            </w:r>
+            <w:r>
+              <w:rPr>
+                <w:rStyle w:val="Hyperlink"/>
+                <w:noProof/>
+                <w:lang w:val="en-CH"/>
+              </w:rPr>
+              <w:t>Developing a modified</w:t>
+            </w:r>
+            <w:r>
+              <w:rPr>
+                <w:rStyle w:val="Hyperlink"/>
+                <w:noProof/>
+              </w:rPr>
+              <w:t xml:space="preserve"> Algorithm based on FP-Growth</w:t>
             </w:r>
             <w:r>
               <w:rPr>
@@ -1386,7 +1844,7 @@
                 <w:noProof/>
                 <w:webHidden/>
               </w:rPr>
-              <w:instrText xml:space="preserve"> PAGEREF _Toc119756178 \h </w:instrText>
+              <w:instrText xml:space="preserve"> PAGEREF _Toc121039919 \h </w:instrText>
             </w:r>
             <w:r>
               <w:rPr>
@@ -1406,7 +1864,414 @@
                 <w:noProof/>
                 <w:webHidden/>
               </w:rPr>
-              <w:t>5</w:t>
+              <w:t>15</w:t>
+            </w:r>
+            <w:r>
+              <w:rPr>
+                <w:noProof/>
+                <w:webHidden/>
+              </w:rPr>
+              <w:fldChar w:fldCharType="end"/>
+            </w:r>
+          </w:hyperlink>
+        </w:p>
+        <w:p>
+          <w:pPr>
+            <w:pStyle w:val="TOC2"/>
+            <w:tabs>
+              <w:tab w:val="right" w:leader="dot" w:pos="8495"/>
+            </w:tabs>
+            <w:rPr>
+              <w:rFonts w:eastAsiaTheme="minorEastAsia" w:cstheme="minorBidi"/>
+              <w:b w:val="0"/>
+              <w:bCs w:val="0"/>
+              <w:noProof/>
+              <w:lang w:val="en-CH" w:eastAsia="en-CH"/>
+            </w:rPr>
+          </w:pPr>
+          <w:hyperlink w:anchor="_Toc121039920" w:history="1">
+            <w:r>
+              <w:rPr>
+                <w:rStyle w:val="Hyperlink"/>
+                <w:noProof/>
+              </w:rPr>
+              <w:t>4.1</w:t>
+            </w:r>
+            <w:r>
+              <w:rPr>
+                <w:rStyle w:val="Hyperlink"/>
+                <w:noProof/>
+                <w:lang w:val="en-CH"/>
+              </w:rPr>
+              <w:t xml:space="preserve"> Modified fp-growth with "normal parameters"</w:t>
+            </w:r>
+            <w:r>
+              <w:rPr>
+                <w:noProof/>
+                <w:webHidden/>
+              </w:rPr>
+              <w:tab/>
+            </w:r>
+            <w:r>
+              <w:rPr>
+                <w:noProof/>
+                <w:webHidden/>
+              </w:rPr>
+              <w:fldChar w:fldCharType="begin"/>
+            </w:r>
+            <w:r>
+              <w:rPr>
+                <w:noProof/>
+                <w:webHidden/>
+              </w:rPr>
+              <w:instrText xml:space="preserve"> PAGEREF _Toc121039920 \h </w:instrText>
+            </w:r>
+            <w:r>
+              <w:rPr>
+                <w:noProof/>
+                <w:webHidden/>
+              </w:rPr>
+            </w:r>
+            <w:r>
+              <w:rPr>
+                <w:noProof/>
+                <w:webHidden/>
+              </w:rPr>
+              <w:fldChar w:fldCharType="separate"/>
+            </w:r>
+            <w:r>
+              <w:rPr>
+                <w:noProof/>
+                <w:webHidden/>
+              </w:rPr>
+              <w:t>15</w:t>
+            </w:r>
+            <w:r>
+              <w:rPr>
+                <w:noProof/>
+                <w:webHidden/>
+              </w:rPr>
+              <w:fldChar w:fldCharType="end"/>
+            </w:r>
+          </w:hyperlink>
+        </w:p>
+        <w:p>
+          <w:pPr>
+            <w:pStyle w:val="TOC2"/>
+            <w:tabs>
+              <w:tab w:val="right" w:leader="dot" w:pos="8495"/>
+            </w:tabs>
+            <w:rPr>
+              <w:rFonts w:eastAsiaTheme="minorEastAsia" w:cstheme="minorBidi"/>
+              <w:b w:val="0"/>
+              <w:bCs w:val="0"/>
+              <w:noProof/>
+              <w:lang w:val="en-CH" w:eastAsia="en-CH"/>
+            </w:rPr>
+          </w:pPr>
+          <w:hyperlink w:anchor="_Toc121039921" w:history="1">
+            <w:r>
+              <w:rPr>
+                <w:rStyle w:val="Hyperlink"/>
+                <w:noProof/>
+              </w:rPr>
+              <w:t>4.</w:t>
+            </w:r>
+            <w:r>
+              <w:rPr>
+                <w:rStyle w:val="Hyperlink"/>
+                <w:noProof/>
+                <w:lang w:val="en-CH"/>
+              </w:rPr>
+              <w:t>2 Modified FP-growth with "date decay"</w:t>
+            </w:r>
+            <w:r>
+              <w:rPr>
+                <w:noProof/>
+                <w:webHidden/>
+              </w:rPr>
+              <w:tab/>
+            </w:r>
+            <w:r>
+              <w:rPr>
+                <w:noProof/>
+                <w:webHidden/>
+              </w:rPr>
+              <w:fldChar w:fldCharType="begin"/>
+            </w:r>
+            <w:r>
+              <w:rPr>
+                <w:noProof/>
+                <w:webHidden/>
+              </w:rPr>
+              <w:instrText xml:space="preserve"> PAGEREF _Toc121039921 \h </w:instrText>
+            </w:r>
+            <w:r>
+              <w:rPr>
+                <w:noProof/>
+                <w:webHidden/>
+              </w:rPr>
+            </w:r>
+            <w:r>
+              <w:rPr>
+                <w:noProof/>
+                <w:webHidden/>
+              </w:rPr>
+              <w:fldChar w:fldCharType="separate"/>
+            </w:r>
+            <w:r>
+              <w:rPr>
+                <w:noProof/>
+                <w:webHidden/>
+              </w:rPr>
+              <w:t>16</w:t>
+            </w:r>
+            <w:r>
+              <w:rPr>
+                <w:noProof/>
+                <w:webHidden/>
+              </w:rPr>
+              <w:fldChar w:fldCharType="end"/>
+            </w:r>
+          </w:hyperlink>
+        </w:p>
+        <w:p>
+          <w:pPr>
+            <w:pStyle w:val="TOC2"/>
+            <w:tabs>
+              <w:tab w:val="right" w:leader="dot" w:pos="8495"/>
+            </w:tabs>
+            <w:rPr>
+              <w:rFonts w:eastAsiaTheme="minorEastAsia" w:cstheme="minorBidi"/>
+              <w:b w:val="0"/>
+              <w:bCs w:val="0"/>
+              <w:noProof/>
+              <w:lang w:val="en-CH" w:eastAsia="en-CH"/>
+            </w:rPr>
+          </w:pPr>
+          <w:hyperlink w:anchor="_Toc121039922" w:history="1">
+            <w:r>
+              <w:rPr>
+                <w:rStyle w:val="Hyperlink"/>
+                <w:noProof/>
+              </w:rPr>
+              <w:t>4.</w:t>
+            </w:r>
+            <w:r>
+              <w:rPr>
+                <w:rStyle w:val="Hyperlink"/>
+                <w:noProof/>
+                <w:lang w:val="en-CH"/>
+              </w:rPr>
+              <w:t>3 Modified FP-growth with profit</w:t>
+            </w:r>
+            <w:r>
+              <w:rPr>
+                <w:noProof/>
+                <w:webHidden/>
+              </w:rPr>
+              <w:tab/>
+            </w:r>
+            <w:r>
+              <w:rPr>
+                <w:noProof/>
+                <w:webHidden/>
+              </w:rPr>
+              <w:fldChar w:fldCharType="begin"/>
+            </w:r>
+            <w:r>
+              <w:rPr>
+                <w:noProof/>
+                <w:webHidden/>
+              </w:rPr>
+              <w:instrText xml:space="preserve"> PAGEREF _Toc121039922 \h </w:instrText>
+            </w:r>
+            <w:r>
+              <w:rPr>
+                <w:noProof/>
+                <w:webHidden/>
+              </w:rPr>
+            </w:r>
+            <w:r>
+              <w:rPr>
+                <w:noProof/>
+                <w:webHidden/>
+              </w:rPr>
+              <w:fldChar w:fldCharType="separate"/>
+            </w:r>
+            <w:r>
+              <w:rPr>
+                <w:noProof/>
+                <w:webHidden/>
+              </w:rPr>
+              <w:t>18</w:t>
+            </w:r>
+            <w:r>
+              <w:rPr>
+                <w:noProof/>
+                <w:webHidden/>
+              </w:rPr>
+              <w:fldChar w:fldCharType="end"/>
+            </w:r>
+          </w:hyperlink>
+        </w:p>
+        <w:p>
+          <w:pPr>
+            <w:pStyle w:val="TOC2"/>
+            <w:tabs>
+              <w:tab w:val="right" w:leader="dot" w:pos="8495"/>
+            </w:tabs>
+            <w:rPr>
+              <w:rFonts w:eastAsiaTheme="minorEastAsia" w:cstheme="minorBidi"/>
+              <w:b w:val="0"/>
+              <w:bCs w:val="0"/>
+              <w:noProof/>
+              <w:lang w:val="en-CH" w:eastAsia="en-CH"/>
+            </w:rPr>
+          </w:pPr>
+          <w:hyperlink w:anchor="_Toc121039923" w:history="1">
+            <w:r>
+              <w:rPr>
+                <w:rStyle w:val="Hyperlink"/>
+                <w:noProof/>
+              </w:rPr>
+              <w:t>4.</w:t>
+            </w:r>
+            <w:r>
+              <w:rPr>
+                <w:rStyle w:val="Hyperlink"/>
+                <w:noProof/>
+                <w:lang w:val="en-CH"/>
+              </w:rPr>
+              <w:t>4</w:t>
+            </w:r>
+            <w:r>
+              <w:rPr>
+                <w:rStyle w:val="Hyperlink"/>
+                <w:noProof/>
+              </w:rPr>
+              <w:t xml:space="preserve"> Modified FP-growth with combined date decay and profit</w:t>
+            </w:r>
+            <w:r>
+              <w:rPr>
+                <w:noProof/>
+                <w:webHidden/>
+              </w:rPr>
+              <w:tab/>
+            </w:r>
+            <w:r>
+              <w:rPr>
+                <w:noProof/>
+                <w:webHidden/>
+              </w:rPr>
+              <w:fldChar w:fldCharType="begin"/>
+            </w:r>
+            <w:r>
+              <w:rPr>
+                <w:noProof/>
+                <w:webHidden/>
+              </w:rPr>
+              <w:instrText xml:space="preserve"> PAGEREF _Toc121039923 \h </w:instrText>
+            </w:r>
+            <w:r>
+              <w:rPr>
+                <w:noProof/>
+                <w:webHidden/>
+              </w:rPr>
+            </w:r>
+            <w:r>
+              <w:rPr>
+                <w:noProof/>
+                <w:webHidden/>
+              </w:rPr>
+              <w:fldChar w:fldCharType="separate"/>
+            </w:r>
+            <w:r>
+              <w:rPr>
+                <w:noProof/>
+                <w:webHidden/>
+              </w:rPr>
+              <w:t>22</w:t>
+            </w:r>
+            <w:r>
+              <w:rPr>
+                <w:noProof/>
+                <w:webHidden/>
+              </w:rPr>
+              <w:fldChar w:fldCharType="end"/>
+            </w:r>
+          </w:hyperlink>
+        </w:p>
+        <w:p>
+          <w:pPr>
+            <w:pStyle w:val="TOC2"/>
+            <w:tabs>
+              <w:tab w:val="right" w:leader="dot" w:pos="8495"/>
+            </w:tabs>
+            <w:rPr>
+              <w:rFonts w:eastAsiaTheme="minorEastAsia" w:cstheme="minorBidi"/>
+              <w:b w:val="0"/>
+              <w:bCs w:val="0"/>
+              <w:noProof/>
+              <w:lang w:val="en-CH" w:eastAsia="en-CH"/>
+            </w:rPr>
+          </w:pPr>
+          <w:hyperlink w:anchor="_Toc121039924" w:history="1">
+            <w:r>
+              <w:rPr>
+                <w:rStyle w:val="Hyperlink"/>
+                <w:noProof/>
+              </w:rPr>
+              <w:t>4.</w:t>
+            </w:r>
+            <w:r>
+              <w:rPr>
+                <w:rStyle w:val="Hyperlink"/>
+                <w:noProof/>
+                <w:lang w:val="en-CH"/>
+              </w:rPr>
+              <w:t>5 Critical parts of the Algorithm Explained</w:t>
+            </w:r>
+            <w:r>
+              <w:rPr>
+                <w:noProof/>
+                <w:webHidden/>
+              </w:rPr>
+              <w:tab/>
+            </w:r>
+            <w:r>
+              <w:rPr>
+                <w:noProof/>
+                <w:webHidden/>
+              </w:rPr>
+              <w:fldChar w:fldCharType="begin"/>
+            </w:r>
+            <w:r>
+              <w:rPr>
+                <w:noProof/>
+                <w:webHidden/>
+              </w:rPr>
+              <w:instrText xml:space="preserve"> PAGEREF _Toc121039924 \h </w:instrText>
+            </w:r>
+            <w:r>
+              <w:rPr>
+                <w:noProof/>
+                <w:webHidden/>
+              </w:rPr>
+            </w:r>
+            <w:r>
+              <w:rPr>
+                <w:noProof/>
+                <w:webHidden/>
+              </w:rPr>
+              <w:fldChar w:fldCharType="separate"/>
+            </w:r>
+            <w:r>
+              <w:rPr>
+                <w:noProof/>
+                <w:webHidden/>
+              </w:rPr>
+              <w:t>22</w:t>
             </w:r>
             <w:r>
               <w:rPr>
@@ -1435,14 +2300,14 @@
               <w:lang w:val="en-CH" w:eastAsia="en-CH"/>
             </w:rPr>
           </w:pPr>
-          <w:hyperlink w:anchor="_Toc119756179" w:history="1">
+          <w:hyperlink w:anchor="_Toc121039925" w:history="1">
             <w:r>
               <w:rPr>
                 <w:rStyle w:val="Hyperlink"/>
                 <w:noProof/>
                 <w:lang w:val="en-CH"/>
               </w:rPr>
-              <w:t>5 References</w:t>
+              <w:t>5 Experiments/ Analysis of big datasets</w:t>
             </w:r>
             <w:r>
               <w:rPr>
@@ -1463,7 +2328,7 @@
                 <w:noProof/>
                 <w:webHidden/>
               </w:rPr>
-              <w:instrText xml:space="preserve"> PAGEREF _Toc119756179 \h </w:instrText>
+              <w:instrText xml:space="preserve"> PAGEREF _Toc121039925 \h </w:instrText>
             </w:r>
             <w:r>
               <w:rPr>
@@ -1483,7 +2348,7 @@
                 <w:noProof/>
                 <w:webHidden/>
               </w:rPr>
-              <w:t>5</w:t>
+              <w:t>22</w:t>
             </w:r>
             <w:r>
               <w:rPr>
@@ -1512,14 +2377,14 @@
               <w:lang w:val="en-CH" w:eastAsia="en-CH"/>
             </w:rPr>
           </w:pPr>
-          <w:hyperlink w:anchor="_Toc119756180" w:history="1">
+          <w:hyperlink w:anchor="_Toc121039926" w:history="1">
             <w:r>
               <w:rPr>
                 <w:rStyle w:val="Hyperlink"/>
                 <w:noProof/>
                 <w:lang w:val="en-CH"/>
               </w:rPr>
-              <w:t>6 Applications</w:t>
+              <w:t>6 Conclusion</w:t>
             </w:r>
             <w:r>
               <w:rPr>
@@ -1540,7 +2405,7 @@
                 <w:noProof/>
                 <w:webHidden/>
               </w:rPr>
-              <w:instrText xml:space="preserve"> PAGEREF _Toc119756180 \h </w:instrText>
+              <w:instrText xml:space="preserve"> PAGEREF _Toc121039926 \h </w:instrText>
             </w:r>
             <w:r>
               <w:rPr>
@@ -1560,7 +2425,161 @@
                 <w:noProof/>
                 <w:webHidden/>
               </w:rPr>
-              <w:t>5</w:t>
+              <w:t>22</w:t>
+            </w:r>
+            <w:r>
+              <w:rPr>
+                <w:noProof/>
+                <w:webHidden/>
+              </w:rPr>
+              <w:fldChar w:fldCharType="end"/>
+            </w:r>
+          </w:hyperlink>
+        </w:p>
+        <w:p>
+          <w:pPr>
+            <w:pStyle w:val="TOC1"/>
+            <w:tabs>
+              <w:tab w:val="right" w:leader="dot" w:pos="8495"/>
+            </w:tabs>
+            <w:rPr>
+              <w:rFonts w:eastAsiaTheme="minorEastAsia" w:cstheme="minorBidi"/>
+              <w:b w:val="0"/>
+              <w:bCs w:val="0"/>
+              <w:i w:val="0"/>
+              <w:iCs w:val="0"/>
+              <w:noProof/>
+              <w:sz w:val="22"/>
+              <w:szCs w:val="22"/>
+              <w:lang w:val="en-CH" w:eastAsia="en-CH"/>
+            </w:rPr>
+          </w:pPr>
+          <w:hyperlink w:anchor="_Toc121039927" w:history="1">
+            <w:r>
+              <w:rPr>
+                <w:rStyle w:val="Hyperlink"/>
+                <w:noProof/>
+                <w:lang w:val="en-CH"/>
+              </w:rPr>
+              <w:t>7 References</w:t>
+            </w:r>
+            <w:r>
+              <w:rPr>
+                <w:noProof/>
+                <w:webHidden/>
+              </w:rPr>
+              <w:tab/>
+            </w:r>
+            <w:r>
+              <w:rPr>
+                <w:noProof/>
+                <w:webHidden/>
+              </w:rPr>
+              <w:fldChar w:fldCharType="begin"/>
+            </w:r>
+            <w:r>
+              <w:rPr>
+                <w:noProof/>
+                <w:webHidden/>
+              </w:rPr>
+              <w:instrText xml:space="preserve"> PAGEREF _Toc121039927 \h </w:instrText>
+            </w:r>
+            <w:r>
+              <w:rPr>
+                <w:noProof/>
+                <w:webHidden/>
+              </w:rPr>
+            </w:r>
+            <w:r>
+              <w:rPr>
+                <w:noProof/>
+                <w:webHidden/>
+              </w:rPr>
+              <w:fldChar w:fldCharType="separate"/>
+            </w:r>
+            <w:r>
+              <w:rPr>
+                <w:noProof/>
+                <w:webHidden/>
+              </w:rPr>
+              <w:t>22</w:t>
+            </w:r>
+            <w:r>
+              <w:rPr>
+                <w:noProof/>
+                <w:webHidden/>
+              </w:rPr>
+              <w:fldChar w:fldCharType="end"/>
+            </w:r>
+          </w:hyperlink>
+        </w:p>
+        <w:p>
+          <w:pPr>
+            <w:pStyle w:val="TOC1"/>
+            <w:tabs>
+              <w:tab w:val="right" w:leader="dot" w:pos="8495"/>
+            </w:tabs>
+            <w:rPr>
+              <w:rFonts w:eastAsiaTheme="minorEastAsia" w:cstheme="minorBidi"/>
+              <w:b w:val="0"/>
+              <w:bCs w:val="0"/>
+              <w:i w:val="0"/>
+              <w:iCs w:val="0"/>
+              <w:noProof/>
+              <w:sz w:val="22"/>
+              <w:szCs w:val="22"/>
+              <w:lang w:val="en-CH" w:eastAsia="en-CH"/>
+            </w:rPr>
+          </w:pPr>
+          <w:hyperlink w:anchor="_Toc121039928" w:history="1">
+            <w:r>
+              <w:rPr>
+                <w:rStyle w:val="Hyperlink"/>
+                <w:noProof/>
+                <w:lang w:val="en-CH"/>
+              </w:rPr>
+              <w:t>8 Applications</w:t>
+            </w:r>
+            <w:r>
+              <w:rPr>
+                <w:noProof/>
+                <w:webHidden/>
+              </w:rPr>
+              <w:tab/>
+            </w:r>
+            <w:r>
+              <w:rPr>
+                <w:noProof/>
+                <w:webHidden/>
+              </w:rPr>
+              <w:fldChar w:fldCharType="begin"/>
+            </w:r>
+            <w:r>
+              <w:rPr>
+                <w:noProof/>
+                <w:webHidden/>
+              </w:rPr>
+              <w:instrText xml:space="preserve"> PAGEREF _Toc121039928 \h </w:instrText>
+            </w:r>
+            <w:r>
+              <w:rPr>
+                <w:noProof/>
+                <w:webHidden/>
+              </w:rPr>
+            </w:r>
+            <w:r>
+              <w:rPr>
+                <w:noProof/>
+                <w:webHidden/>
+              </w:rPr>
+              <w:fldChar w:fldCharType="separate"/>
+            </w:r>
+            <w:r>
+              <w:rPr>
+                <w:noProof/>
+                <w:webHidden/>
+              </w:rPr>
+              <w:t>22</w:t>
             </w:r>
             <w:r>
               <w:rPr>
@@ -1622,12 +2641,8 @@
     <w:p>
       <w:pPr>
         <w:pStyle w:val="Heading1NEW"/>
-        <w:numPr>
-          <w:ilvl w:val="0"/>
-          <w:numId w:val="0"/>
-        </w:numPr>
       </w:pPr>
-      <w:bookmarkStart w:id="2" w:name="_Toc119756172"/>
+      <w:bookmarkStart w:id="2" w:name="_Toc121039907"/>
       <w:r>
         <w:lastRenderedPageBreak/>
         <w:t>DEFINITIONS, DESIGNATIONS AND ABBREVIATIONS</w:t>
@@ -1915,19 +2930,9 @@
     <w:p>
       <w:pPr>
         <w:pStyle w:val="Heading1NEW"/>
-        <w:numPr>
-          <w:ilvl w:val="0"/>
-          <w:numId w:val="0"/>
-        </w:numPr>
-        <w:rPr>
-          <w:lang w:val="en-CH"/>
-        </w:rPr>
       </w:pPr>
-      <w:bookmarkStart w:id="3" w:name="_Toc119756173"/>
-      <w:r>
-        <w:rPr>
-          <w:lang w:val="en-CH"/>
-        </w:rPr>
+      <w:bookmarkStart w:id="3" w:name="_Toc121039908"/>
+      <w:r>
         <w:lastRenderedPageBreak/>
         <w:t>1. Introduction</w:t>
       </w:r>
@@ -2786,10 +3791,6 @@
     <w:p>
       <w:pPr>
         <w:pStyle w:val="Heading1NEW"/>
-        <w:numPr>
-          <w:ilvl w:val="0"/>
-          <w:numId w:val="0"/>
-        </w:numPr>
       </w:pPr>
       <w:r>
         <w:rPr>
@@ -2798,7 +3799,7 @@
         </w:rPr>
         <w:br w:type="page"/>
       </w:r>
-      <w:bookmarkStart w:id="4" w:name="_Toc119756174"/>
+      <w:bookmarkStart w:id="4" w:name="_Toc121039909"/>
       <w:r>
         <w:lastRenderedPageBreak/>
         <w:t>2 Baseline algorithm</w:t>
@@ -2812,12 +3813,14 @@
           <w:lang w:val="en-CH"/>
         </w:rPr>
       </w:pPr>
+      <w:bookmarkStart w:id="5" w:name="_Toc121039910"/>
       <w:r>
         <w:rPr>
           <w:lang w:val="en-CH"/>
         </w:rPr>
         <w:t>2.1 Simple dataset</w:t>
       </w:r>
+      <w:bookmarkEnd w:id="5"/>
     </w:p>
     <w:p>
       <w:pPr>
@@ -5798,6 +6801,7 @@
           <w:lang w:val="en-CH"/>
         </w:rPr>
       </w:pPr>
+      <w:bookmarkStart w:id="6" w:name="_Toc121039911"/>
       <w:r>
         <w:rPr>
           <w:lang w:val="en-CH"/>
@@ -5810,6 +6814,7 @@
         </w:rPr>
         <w:t xml:space="preserve"> of association rules</w:t>
       </w:r>
+      <w:bookmarkEnd w:id="6"/>
     </w:p>
     <w:p>
       <w:pPr>
@@ -6292,6 +7297,7 @@
           <w:lang w:val="en-CH" w:eastAsia="en-US"/>
         </w:rPr>
       </w:pPr>
+      <w:bookmarkStart w:id="7" w:name="_Toc121039912"/>
       <w:r>
         <w:rPr>
           <w:rStyle w:val="Heading3Char"/>
@@ -6304,6 +7310,7 @@
         </w:rPr>
         <w:t>Support</w:t>
       </w:r>
+      <w:bookmarkEnd w:id="7"/>
     </w:p>
     <w:p>
       <w:pPr>
@@ -6693,6 +7700,7 @@
           <w:lang w:val="en-CH" w:eastAsia="en-US"/>
         </w:rPr>
       </w:pPr>
+      <w:bookmarkStart w:id="8" w:name="_Toc121039913"/>
       <w:r>
         <w:rPr>
           <w:rStyle w:val="Heading3Char"/>
@@ -6705,6 +7713,7 @@
         </w:rPr>
         <w:t>Paths:</w:t>
       </w:r>
+      <w:bookmarkEnd w:id="8"/>
     </w:p>
     <w:p>
       <w:pPr>
@@ -7143,6 +8152,7 @@
           <w:lang w:val="en-CH"/>
         </w:rPr>
       </w:pPr>
+      <w:bookmarkStart w:id="9" w:name="_Toc121039914"/>
       <w:r>
         <w:rPr>
           <w:shd w:val="clear" w:color="auto" w:fill="FFFFFF"/>
@@ -7150,6 +8160,7 @@
         </w:rPr>
         <w:t>2.2.3 Confidence:</w:t>
       </w:r>
+      <w:bookmarkEnd w:id="9"/>
     </w:p>
     <w:p>
       <w:pPr>
@@ -7653,6 +8664,7 @@
           <w:lang w:val="en-CH"/>
         </w:rPr>
       </w:pPr>
+      <w:bookmarkStart w:id="10" w:name="_Toc121039915"/>
       <w:r>
         <w:rPr>
           <w:lang w:val="en-CH"/>
@@ -7671,6 +8683,7 @@
         </w:rPr>
         <w:t>ataset</w:t>
       </w:r>
+      <w:bookmarkEnd w:id="10"/>
     </w:p>
     <w:p>
       <w:pPr>
@@ -8274,7 +9287,7 @@
           <w:lang w:val="en-CH"/>
         </w:rPr>
       </w:pPr>
-      <w:bookmarkStart w:id="5" w:name="_Toc119756175"/>
+      <w:bookmarkStart w:id="11" w:name="_Toc121039916"/>
       <w:r>
         <w:lastRenderedPageBreak/>
         <w:t>2.</w:t>
@@ -8298,7 +9311,7 @@
         </w:rPr>
         <w:t>Apriori</w:t>
       </w:r>
-      <w:bookmarkEnd w:id="5"/>
+      <w:bookmarkEnd w:id="11"/>
       <w:proofErr w:type="spellEnd"/>
     </w:p>
     <w:p>
@@ -9163,7 +10176,7 @@
           <w:lang w:val="en-CH"/>
         </w:rPr>
       </w:pPr>
-      <w:bookmarkStart w:id="6" w:name="_Toc119756176"/>
+      <w:bookmarkStart w:id="12" w:name="_Toc121039917"/>
       <w:r>
         <w:rPr>
           <w:lang w:val="en-CH"/>
@@ -9182,7 +10195,7 @@
         </w:rPr>
         <w:t xml:space="preserve"> FP-Growth</w:t>
       </w:r>
-      <w:bookmarkEnd w:id="6"/>
+      <w:bookmarkEnd w:id="12"/>
       <w:r>
         <w:rPr>
           <w:lang w:val="en-CH"/>
@@ -12783,21 +13796,18 @@
     <w:p>
       <w:pPr>
         <w:pStyle w:val="Heading1NEW"/>
-        <w:numPr>
-          <w:ilvl w:val="0"/>
-          <w:numId w:val="0"/>
-        </w:numPr>
       </w:pPr>
-      <w:r>
-        <w:rPr>
-          <w:lang w:val="en-CH"/>
-        </w:rPr>
+      <w:bookmarkStart w:id="13" w:name="_Toc121039918"/>
+      <w:r>
         <w:t>3 Discussion of related works</w:t>
       </w:r>
+      <w:bookmarkEnd w:id="13"/>
     </w:p>
     <w:p>
       <w:pPr>
         <w:rPr>
+          <w:b/>
+          <w:bCs/>
           <w:lang w:eastAsia="en-US"/>
         </w:rPr>
       </w:pPr>
@@ -12805,31 +13815,21 @@
     <w:p>
       <w:pPr>
         <w:pStyle w:val="Heading1NEW"/>
-        <w:numPr>
-          <w:ilvl w:val="0"/>
-          <w:numId w:val="0"/>
-        </w:numPr>
       </w:pPr>
-      <w:bookmarkStart w:id="7" w:name="_Toc119756177"/>
-      <w:r>
-        <w:rPr>
-          <w:lang w:val="en-CH"/>
-        </w:rPr>
+      <w:bookmarkStart w:id="14" w:name="_Toc121039919"/>
+      <w:r>
         <w:t>4</w:t>
       </w:r>
       <w:r>
         <w:t xml:space="preserve"> </w:t>
       </w:r>
       <w:r>
-        <w:rPr>
-          <w:lang w:val="en-CH"/>
-        </w:rPr>
         <w:t>Developing a modified</w:t>
       </w:r>
       <w:r>
         <w:t xml:space="preserve"> Algorithm based on FP-Growth</w:t>
       </w:r>
-      <w:bookmarkEnd w:id="7"/>
+      <w:bookmarkEnd w:id="14"/>
     </w:p>
     <w:p>
       <w:pPr>
@@ -12838,6 +13838,7 @@
           <w:lang w:val="en-CH"/>
         </w:rPr>
       </w:pPr>
+      <w:bookmarkStart w:id="15" w:name="_Toc121039920"/>
       <w:r>
         <w:t>4.1</w:t>
       </w:r>
@@ -12891,6 +13892,7 @@
         </w:rPr>
         <w:t>"</w:t>
       </w:r>
+      <w:bookmarkEnd w:id="15"/>
     </w:p>
     <w:p>
       <w:pPr>
@@ -14513,6 +15515,7 @@
           <w:lang w:val="en-CH"/>
         </w:rPr>
       </w:pPr>
+      <w:bookmarkStart w:id="16" w:name="_Toc121039921"/>
       <w:r>
         <w:t>4.</w:t>
       </w:r>
@@ -14540,6 +15543,7 @@
         </w:rPr>
         <w:t>"</w:t>
       </w:r>
+      <w:bookmarkEnd w:id="16"/>
     </w:p>
     <w:p>
       <w:pPr>
@@ -16079,6 +17083,7 @@
           <w:lang w:val="en-CH"/>
         </w:rPr>
       </w:pPr>
+      <w:bookmarkStart w:id="17" w:name="_Toc121039922"/>
       <w:r>
         <w:t>4.</w:t>
       </w:r>
@@ -16088,6 +17093,7 @@
         </w:rPr>
         <w:t>3 Modified FP-growth with profit</w:t>
       </w:r>
+      <w:bookmarkEnd w:id="17"/>
     </w:p>
     <w:p>
       <w:pPr>
@@ -18679,17 +19685,323 @@
     </w:p>
     <w:p>
       <w:pPr>
-        <w:rPr>
-          <w:rFonts w:ascii="Cambria Math" w:hAnsi="Cambria Math"/>
-          <w:iCs/>
-          <w:lang w:val="en-CH" w:eastAsia="en-US"/>
-        </w:rPr>
+        <w:pStyle w:val="Heading2"/>
       </w:pPr>
+      <w:bookmarkStart w:id="18" w:name="_Toc121039923"/>
+      <w:r>
+        <w:t>4.</w:t>
+      </w:r>
+      <w:r>
+        <w:rPr>
+          <w:lang w:val="en-CH"/>
+        </w:rPr>
+        <w:t>4</w:t>
+      </w:r>
+      <w:r>
+        <w:t xml:space="preserve"> Modified FP-growth with combined date decay and profit</w:t>
+      </w:r>
+      <w:bookmarkEnd w:id="18"/>
+    </w:p>
+    <w:p>
+      <w:pPr>
+        <w:rPr>
+          <w:lang w:val="en-CH" w:eastAsia="en-US"/>
+        </w:rPr>
+      </w:pPr>
+      <w:r>
+        <w:rPr>
+          <w:lang w:val="en-CH" w:eastAsia="en-US"/>
+        </w:rPr>
+        <w:t>When we combine the date decay and the profit function, we have the full range of parameters.</w:t>
+      </w:r>
+    </w:p>
+    <w:p>
+      <w:pPr>
+        <w:rPr>
+          <w:lang w:val="en-CH" w:eastAsia="en-US"/>
+        </w:rPr>
+      </w:pPr>
+      <w:r>
+        <w:rPr>
+          <w:noProof/>
+          <w:lang w:val="en-CH" w:eastAsia="en-US"/>
+        </w:rPr>
+        <w:drawing>
+          <wp:inline distT="0" distB="0" distL="0" distR="0" wp14:anchorId="6B97BF70" wp14:editId="379819AF">
+            <wp:extent cx="3781953" cy="3705742"/>
+            <wp:effectExtent l="0" t="0" r="9525" b="9525"/>
+            <wp:docPr id="20" name="Picture 20" descr="Text&#10;&#10;Description automatically generated"/>
+            <wp:cNvGraphicFramePr>
+              <a:graphicFrameLocks xmlns:a="http://schemas.openxmlformats.org/drawingml/2006/main" noChangeAspect="1"/>
+            </wp:cNvGraphicFramePr>
+            <a:graphic xmlns:a="http://schemas.openxmlformats.org/drawingml/2006/main">
+              <a:graphicData uri="http://schemas.openxmlformats.org/drawingml/2006/picture">
+                <pic:pic xmlns:pic="http://schemas.openxmlformats.org/drawingml/2006/picture">
+                  <pic:nvPicPr>
+                    <pic:cNvPr id="20" name="Picture 20" descr="Text&#10;&#10;Description automatically generated"/>
+                    <pic:cNvPicPr/>
+                  </pic:nvPicPr>
+                  <pic:blipFill>
+                    <a:blip r:embed="rId35"/>
+                    <a:stretch>
+                      <a:fillRect/>
+                    </a:stretch>
+                  </pic:blipFill>
+                  <pic:spPr>
+                    <a:xfrm>
+                      <a:off x="0" y="0"/>
+                      <a:ext cx="3781953" cy="3705742"/>
+                    </a:xfrm>
+                    <a:prstGeom prst="rect">
+                      <a:avLst/>
+                    </a:prstGeom>
+                  </pic:spPr>
+                </pic:pic>
+              </a:graphicData>
+            </a:graphic>
+          </wp:inline>
+        </w:drawing>
+      </w:r>
+    </w:p>
+    <w:p>
+      <w:pPr>
+        <w:rPr>
+          <w:lang w:val="en-CH" w:eastAsia="en-US"/>
+        </w:rPr>
+      </w:pPr>
+      <w:r>
+        <w:rPr>
+          <w:noProof/>
+          <w:lang w:val="en-CH" w:eastAsia="en-US"/>
+        </w:rPr>
+        <w:drawing>
+          <wp:inline distT="0" distB="0" distL="0" distR="0" wp14:anchorId="7B32828C" wp14:editId="07E4E149">
+            <wp:extent cx="5400675" cy="1075690"/>
+            <wp:effectExtent l="0" t="0" r="9525" b="0"/>
+            <wp:docPr id="16" name="Picture 16" descr="Graphical user interface, text&#10;&#10;Description automatically generated with medium confidence"/>
+            <wp:cNvGraphicFramePr>
+              <a:graphicFrameLocks xmlns:a="http://schemas.openxmlformats.org/drawingml/2006/main" noChangeAspect="1"/>
+            </wp:cNvGraphicFramePr>
+            <a:graphic xmlns:a="http://schemas.openxmlformats.org/drawingml/2006/main">
+              <a:graphicData uri="http://schemas.openxmlformats.org/drawingml/2006/picture">
+                <pic:pic xmlns:pic="http://schemas.openxmlformats.org/drawingml/2006/picture">
+                  <pic:nvPicPr>
+                    <pic:cNvPr id="16" name="Picture 16" descr="Graphical user interface, text&#10;&#10;Description automatically generated with medium confidence"/>
+                    <pic:cNvPicPr/>
+                  </pic:nvPicPr>
+                  <pic:blipFill>
+                    <a:blip r:embed="rId36"/>
+                    <a:stretch>
+                      <a:fillRect/>
+                    </a:stretch>
+                  </pic:blipFill>
+                  <pic:spPr>
+                    <a:xfrm>
+                      <a:off x="0" y="0"/>
+                      <a:ext cx="5400675" cy="1075690"/>
+                    </a:xfrm>
+                    <a:prstGeom prst="rect">
+                      <a:avLst/>
+                    </a:prstGeom>
+                  </pic:spPr>
+                </pic:pic>
+              </a:graphicData>
+            </a:graphic>
+          </wp:inline>
+        </w:drawing>
+      </w:r>
+    </w:p>
+    <w:p>
+      <w:pPr>
+        <w:rPr>
+          <w:lang w:val="en-CH" w:eastAsia="en-US"/>
+        </w:rPr>
+      </w:pPr>
+      <w:r>
+        <w:rPr>
+          <w:noProof/>
+          <w:lang w:val="en-CH" w:eastAsia="en-US"/>
+        </w:rPr>
+        <w:lastRenderedPageBreak/>
+        <w:drawing>
+          <wp:inline distT="0" distB="0" distL="0" distR="0" wp14:anchorId="5B2CAF37" wp14:editId="74426DF0">
+            <wp:extent cx="5400675" cy="1593850"/>
+            <wp:effectExtent l="0" t="0" r="9525" b="6350"/>
+            <wp:docPr id="18" name="Picture 18" descr="Graphical user interface, text&#10;&#10;Description automatically generated"/>
+            <wp:cNvGraphicFramePr>
+              <a:graphicFrameLocks xmlns:a="http://schemas.openxmlformats.org/drawingml/2006/main" noChangeAspect="1"/>
+            </wp:cNvGraphicFramePr>
+            <a:graphic xmlns:a="http://schemas.openxmlformats.org/drawingml/2006/main">
+              <a:graphicData uri="http://schemas.openxmlformats.org/drawingml/2006/picture">
+                <pic:pic xmlns:pic="http://schemas.openxmlformats.org/drawingml/2006/picture">
+                  <pic:nvPicPr>
+                    <pic:cNvPr id="18" name="Picture 18" descr="Graphical user interface, text&#10;&#10;Description automatically generated"/>
+                    <pic:cNvPicPr/>
+                  </pic:nvPicPr>
+                  <pic:blipFill>
+                    <a:blip r:embed="rId37"/>
+                    <a:stretch>
+                      <a:fillRect/>
+                    </a:stretch>
+                  </pic:blipFill>
+                  <pic:spPr>
+                    <a:xfrm>
+                      <a:off x="0" y="0"/>
+                      <a:ext cx="5400675" cy="1593850"/>
+                    </a:xfrm>
+                    <a:prstGeom prst="rect">
+                      <a:avLst/>
+                    </a:prstGeom>
+                  </pic:spPr>
+                </pic:pic>
+              </a:graphicData>
+            </a:graphic>
+          </wp:inline>
+        </w:drawing>
+      </w:r>
+    </w:p>
+    <w:p>
+      <w:pPr>
+        <w:rPr>
+          <w:lang w:val="en-CH" w:eastAsia="en-US"/>
+        </w:rPr>
+      </w:pPr>
+      <w:r>
+        <w:rPr>
+          <w:lang w:val="en-CH" w:eastAsia="en-US"/>
+        </w:rPr>
+        <w:t>According to classical TAR, the support (calculated)</w:t>
+      </w:r>
+      <w:r>
+        <w:rPr>
+          <w:lang w:val="en-CH" w:eastAsia="en-US"/>
+        </w:rPr>
+        <w:t xml:space="preserve"> will be the same as in chapter 4.2. However, the fundamental selection of the </w:t>
+      </w:r>
+      <w:r>
+        <w:rPr>
+          <w:lang w:val="en-CH" w:eastAsia="en-US"/>
+        </w:rPr>
+        <w:t>"</w:t>
+      </w:r>
+      <w:r>
+        <w:rPr>
+          <w:lang w:val="en-CH" w:eastAsia="en-US"/>
+        </w:rPr>
+        <w:t>min support</w:t>
+      </w:r>
+      <w:r>
+        <w:rPr>
+          <w:lang w:val="en-CH" w:eastAsia="en-US"/>
+        </w:rPr>
+        <w:t>"</w:t>
+      </w:r>
+      <w:r>
+        <w:rPr>
+          <w:lang w:val="en-CH" w:eastAsia="en-US"/>
+        </w:rPr>
+        <w:t xml:space="preserve"> items is chosen according to 4.3</w:t>
+      </w:r>
+      <w:r>
+        <w:rPr>
+          <w:lang w:val="en-CH" w:eastAsia="en-US"/>
+        </w:rPr>
+        <w:t>. T</w:t>
+      </w:r>
+      <w:r>
+        <w:rPr>
+          <w:lang w:val="en-CH" w:eastAsia="en-US"/>
+        </w:rPr>
+        <w:t>herefore</w:t>
+      </w:r>
+      <w:r>
+        <w:rPr>
+          <w:lang w:val="en-CH" w:eastAsia="en-US"/>
+        </w:rPr>
+        <w:t>,</w:t>
+      </w:r>
+      <w:r>
+        <w:rPr>
+          <w:lang w:val="en-CH" w:eastAsia="en-US"/>
+        </w:rPr>
+        <w:t xml:space="preserve"> we do</w:t>
+      </w:r>
+      <w:r>
+        <w:rPr>
+          <w:lang w:val="en-CH" w:eastAsia="en-US"/>
+        </w:rPr>
+        <w:t xml:space="preserve"> no</w:t>
+      </w:r>
+      <w:r>
+        <w:rPr>
+          <w:lang w:val="en-CH" w:eastAsia="en-US"/>
+        </w:rPr>
+        <w:t xml:space="preserve">t find the same elements anymore. At the same time, the profit view gives us the great advantage </w:t>
+      </w:r>
+      <w:r>
+        <w:rPr>
+          <w:lang w:val="en-CH" w:eastAsia="en-US"/>
+        </w:rPr>
+        <w:t>of equalizing</w:t>
+      </w:r>
+      <w:r>
+        <w:rPr>
+          <w:lang w:val="en-CH" w:eastAsia="en-US"/>
+        </w:rPr>
+        <w:t xml:space="preserve"> multiple items over the profit measure.</w:t>
+      </w:r>
+      <w:r>
+        <w:rPr>
+          <w:lang w:val="en-CH" w:eastAsia="en-US"/>
+        </w:rPr>
+        <w:br/>
+        <w:t xml:space="preserve">The essential part and maybe a disadvantage of the custom date decay and profit lambda functions is the correct representative function for each </w:t>
+      </w:r>
+      <w:r>
+        <w:rPr>
+          <w:lang w:val="en-CH" w:eastAsia="en-US"/>
+        </w:rPr>
+        <w:t>D</w:t>
+      </w:r>
+      <w:r>
+        <w:rPr>
+          <w:lang w:val="en-CH" w:eastAsia="en-US"/>
+        </w:rPr>
+        <w:t xml:space="preserve">ataset. Profit at easiest and most logically will be </w:t>
+      </w:r>
+      <w:r>
+        <w:rPr>
+          <w:lang w:val="en-CH" w:eastAsia="en-US"/>
+        </w:rPr>
+        <w:t>linear; however, there could be other means of measurements, which don't strictly measure profitability as such, but like a modified profit as a</w:t>
+      </w:r>
+      <w:r>
+        <w:rPr>
+          <w:lang w:val="en-CH" w:eastAsia="en-US"/>
+        </w:rPr>
+        <w:t xml:space="preserve"> means of marginal profitability; for example</w:t>
+      </w:r>
+      <w:r>
+        <w:rPr>
+          <w:lang w:val="en-CH" w:eastAsia="en-US"/>
+        </w:rPr>
+        <w:t>,</w:t>
+      </w:r>
+      <w:r>
+        <w:rPr>
+          <w:lang w:val="en-CH" w:eastAsia="en-US"/>
+        </w:rPr>
+        <w:t xml:space="preserve"> as a decreasing curve.</w:t>
+      </w:r>
     </w:p>
     <w:p>
       <w:pPr>
         <w:pStyle w:val="Heading2"/>
+        <w:rPr>
+          <w:lang w:val="en-CH"/>
+        </w:rPr>
       </w:pPr>
+      <w:bookmarkStart w:id="19" w:name="_Toc121039924"/>
       <w:r>
         <w:t>4.</w:t>
       </w:r>
@@ -18697,40 +20009,6 @@
         <w:rPr>
           <w:lang w:val="en-CH"/>
         </w:rPr>
-        <w:t>4</w:t>
-      </w:r>
-      <w:r>
-        <w:t xml:space="preserve"> Modified FP-growth with combined date decay and profit</w:t>
-      </w:r>
-    </w:p>
-    <w:p>
-      <w:pPr>
-        <w:rPr>
-          <w:lang w:val="en-CH" w:eastAsia="en-US"/>
-        </w:rPr>
-      </w:pPr>
-    </w:p>
-    <w:p>
-      <w:pPr>
-        <w:rPr>
-          <w:lang w:val="en-CH" w:eastAsia="en-US"/>
-        </w:rPr>
-      </w:pPr>
-    </w:p>
-    <w:p>
-      <w:pPr>
-        <w:pStyle w:val="Heading2"/>
-        <w:rPr>
-          <w:lang w:val="en-CH"/>
-        </w:rPr>
-      </w:pPr>
-      <w:r>
-        <w:t>4.</w:t>
-      </w:r>
-      <w:r>
-        <w:rPr>
-          <w:lang w:val="en-CH"/>
-        </w:rPr>
         <w:t xml:space="preserve">5 </w:t>
       </w:r>
       <w:r>
@@ -18763,6 +20041,7 @@
         </w:rPr>
         <w:t>xplained</w:t>
       </w:r>
+      <w:bookmarkEnd w:id="19"/>
     </w:p>
     <w:p>
       <w:pPr>
@@ -18779,84 +20058,1350 @@
     <w:p>
       <w:pPr>
         <w:pStyle w:val="Heading1NEW"/>
-        <w:numPr>
-          <w:ilvl w:val="0"/>
-          <w:numId w:val="0"/>
-        </w:numPr>
-        <w:rPr>
-          <w:lang w:val="en-CH"/>
-        </w:rPr>
       </w:pPr>
-      <w:r>
-        <w:rPr>
-          <w:lang w:val="en-CH"/>
-        </w:rPr>
+      <w:bookmarkStart w:id="20" w:name="_Toc121039925"/>
+      <w:r>
         <w:t>5</w:t>
       </w:r>
       <w:r>
-        <w:rPr>
-          <w:lang w:val="en-CH"/>
-        </w:rPr>
         <w:t xml:space="preserve"> Experiments</w:t>
       </w:r>
       <w:r>
-        <w:rPr>
-          <w:lang w:val="en-CH"/>
-        </w:rPr>
         <w:t>/ Analysis of big datasets</w:t>
+      </w:r>
+      <w:bookmarkEnd w:id="20"/>
+    </w:p>
+    <w:p>
+      <w:pPr>
+        <w:rPr>
+          <w:lang w:val="en-CH"/>
+        </w:rPr>
+      </w:pPr>
+      <w:r>
+        <w:rPr>
+          <w:lang w:val="en-CH"/>
+        </w:rPr>
+        <w:t>Let us experiment with the s</w:t>
+      </w:r>
+      <w:r>
+        <w:rPr>
+          <w:lang w:val="en-CH"/>
+        </w:rPr>
+        <w:t>a</w:t>
+      </w:r>
+      <w:r>
+        <w:rPr>
+          <w:lang w:val="en-CH"/>
+        </w:rPr>
+        <w:t>me datasets and compare the new profit-based AR algorithm with the traditional one.</w:t>
+      </w:r>
+    </w:p>
+    <w:p>
+      <w:pPr>
+        <w:pStyle w:val="Heading2"/>
+        <w:rPr>
+          <w:lang w:val="en-CH"/>
+        </w:rPr>
+      </w:pPr>
+      <w:r>
+        <w:rPr>
+          <w:lang w:val="en-CH"/>
+        </w:rPr>
+        <w:t>5</w:t>
+      </w:r>
+      <w:r>
+        <w:t>.</w:t>
+      </w:r>
+      <w:r>
+        <w:rPr>
+          <w:lang w:val="en-CH"/>
+        </w:rPr>
+        <w:t>1 E-C</w:t>
+      </w:r>
+      <w:r>
+        <w:rPr>
+          <w:lang w:val="en-CH"/>
+        </w:rPr>
+        <w:t>ommerce</w:t>
+      </w:r>
+      <w:r>
+        <w:rPr>
+          <w:lang w:val="en-CH"/>
+        </w:rPr>
+        <w:t xml:space="preserve"> </w:t>
+      </w:r>
+      <w:r>
+        <w:rPr>
+          <w:lang w:val="en-CH"/>
+        </w:rPr>
+        <w:t>purchase</w:t>
+      </w:r>
+      <w:r>
+        <w:rPr>
+          <w:lang w:val="en-CH"/>
+        </w:rPr>
+        <w:t xml:space="preserve"> </w:t>
+      </w:r>
+      <w:r>
+        <w:rPr>
+          <w:lang w:val="en-CH"/>
+        </w:rPr>
+        <w:t>history</w:t>
+      </w:r>
+      <w:r>
+        <w:rPr>
+          <w:lang w:val="en-CH"/>
+        </w:rPr>
+        <w:t xml:space="preserve"> </w:t>
+      </w:r>
+      <w:r>
+        <w:rPr>
+          <w:lang w:val="en-CH"/>
+        </w:rPr>
+        <w:t>from</w:t>
+      </w:r>
+      <w:r>
+        <w:rPr>
+          <w:lang w:val="en-CH"/>
+        </w:rPr>
+        <w:t xml:space="preserve"> </w:t>
+      </w:r>
+      <w:r>
+        <w:rPr>
+          <w:lang w:val="en-CH"/>
+        </w:rPr>
+        <w:t>electronic</w:t>
+      </w:r>
+      <w:r>
+        <w:rPr>
+          <w:lang w:val="en-CH"/>
+        </w:rPr>
+        <w:t xml:space="preserve"> </w:t>
+      </w:r>
+      <w:r>
+        <w:rPr>
+          <w:lang w:val="en-CH"/>
+        </w:rPr>
+        <w:t>store</w:t>
+      </w:r>
+    </w:p>
+    <w:p>
+      <w:pPr>
+        <w:pStyle w:val="Heading3"/>
+        <w:rPr>
+          <w:lang w:val="en-CH"/>
+        </w:rPr>
+      </w:pPr>
+      <w:r>
+        <w:rPr>
+          <w:lang w:val="en-CH"/>
+        </w:rPr>
+        <w:t>5.1.1 Dataset</w:t>
+      </w:r>
+    </w:p>
+    <w:p>
+      <w:pPr>
+        <w:rPr>
+          <w:lang w:val="en-CH"/>
+        </w:rPr>
+      </w:pPr>
+      <w:r>
+        <w:rPr>
+          <w:lang w:val="en-CH"/>
+        </w:rPr>
+        <w:t xml:space="preserve">Let us observe the dataset </w:t>
+      </w:r>
+      <w:r>
+        <w:rPr>
+          <w:lang w:val="en-CH"/>
+        </w:rPr>
+        <w:t>"</w:t>
+      </w:r>
+      <w:r>
+        <w:rPr>
+          <w:lang w:val="en-CH"/>
+        </w:rPr>
+        <w:t>E-Commerce purchase history from electronic store</w:t>
+      </w:r>
+      <w:r>
+        <w:rPr>
+          <w:lang w:val="en-CH"/>
+        </w:rPr>
+        <w:t>"</w:t>
+      </w:r>
+      <w:r>
+        <w:rPr>
+          <w:lang w:val="en-CH"/>
+        </w:rPr>
+        <w:t xml:space="preserve"> (2</w:t>
+      </w:r>
+      <w:proofErr w:type="gramStart"/>
+      <w:r>
+        <w:rPr>
+          <w:lang w:val="en-CH"/>
+        </w:rPr>
+        <w:t>)  from</w:t>
+      </w:r>
+      <w:proofErr w:type="gramEnd"/>
+      <w:r>
+        <w:rPr>
+          <w:lang w:val="en-CH"/>
+        </w:rPr>
+        <w:t xml:space="preserve"> Kaggle. It contains more than 2.6 million rows of item transactions. Each item is linked together either as a single transaction or with other items together by the </w:t>
+      </w:r>
+      <w:r>
+        <w:rPr>
+          <w:lang w:val="en-CH"/>
+        </w:rPr>
+        <w:t>"</w:t>
+      </w:r>
+      <w:proofErr w:type="spellStart"/>
+      <w:r>
+        <w:rPr>
+          <w:lang w:val="en-CH"/>
+        </w:rPr>
+        <w:t>order_id</w:t>
+      </w:r>
+      <w:proofErr w:type="spellEnd"/>
+      <w:r>
+        <w:rPr>
+          <w:lang w:val="en-CH"/>
+        </w:rPr>
+        <w:t>."</w:t>
+      </w:r>
+      <w:r>
+        <w:rPr>
+          <w:lang w:val="en-CH"/>
+        </w:rPr>
+        <w:t xml:space="preserve"> The </w:t>
+      </w:r>
+      <w:r>
+        <w:rPr>
+          <w:lang w:val="en-CH"/>
+        </w:rPr>
+        <w:t>D</w:t>
+      </w:r>
+      <w:r>
+        <w:rPr>
+          <w:lang w:val="en-CH"/>
+        </w:rPr>
+        <w:t xml:space="preserve">ataset has </w:t>
+      </w:r>
+      <w:r>
+        <w:rPr>
+          <w:lang w:val="en-CH"/>
+        </w:rPr>
+        <w:t>25</w:t>
+      </w:r>
+      <w:r>
+        <w:rPr>
+          <w:lang w:val="en-CH"/>
+        </w:rPr>
+        <w:t>'</w:t>
+      </w:r>
+      <w:r>
+        <w:rPr>
+          <w:lang w:val="en-CH"/>
+        </w:rPr>
+        <w:t>113</w:t>
+      </w:r>
+      <w:r>
+        <w:rPr>
+          <w:lang w:val="en-CH"/>
+        </w:rPr>
+        <w:t xml:space="preserve"> unique items. </w:t>
+      </w:r>
+    </w:p>
+    <w:p>
+      <w:r>
+        <w:t>An</w:t>
+      </w:r>
+      <w:r>
+        <w:t xml:space="preserve"> essential part and maybe a disadvantage of the custom date decay and profit lambda functions is the correct representative function for each </w:t>
+      </w:r>
+      <w:r>
+        <w:t>D</w:t>
+      </w:r>
+      <w:r>
+        <w:t xml:space="preserve">ataset. Profit at easiest and </w:t>
+      </w:r>
+      <w:r>
+        <w:t>most logically will be</w:t>
+      </w:r>
+      <w:r>
+        <w:t xml:space="preserve"> linear; however</w:t>
+      </w:r>
+      <w:r>
+        <w:t>,</w:t>
+      </w:r>
+      <w:r>
+        <w:t xml:space="preserve"> there could be other means of measurement, which do</w:t>
+      </w:r>
+      <w:r>
+        <w:t xml:space="preserve"> no</w:t>
+      </w:r>
+      <w:r>
+        <w:t>t strictly measure profitability as such, but like a modified profit as means of marginal profitability; for example</w:t>
+      </w:r>
+      <w:r>
+        <w:t>,</w:t>
+      </w:r>
+      <w:r>
+        <w:t xml:space="preserve"> as a decreasing curve.</w:t>
       </w:r>
     </w:p>
     <w:p>
       <w:pPr>
         <w:pStyle w:val="Heading1NEW"/>
-        <w:numPr>
-          <w:ilvl w:val="0"/>
-          <w:numId w:val="0"/>
-        </w:numPr>
-        <w:rPr>
-          <w:lang w:val="en-CH"/>
-        </w:rPr>
       </w:pPr>
-      <w:bookmarkStart w:id="8" w:name="_Toc119756178"/>
-      <w:r>
-        <w:rPr>
-          <w:lang w:val="en-CH"/>
-        </w:rPr>
-        <w:t>6</w:t>
-      </w:r>
-      <w:r>
-        <w:rPr>
-          <w:lang w:val="en-CH"/>
-        </w:rPr>
-        <w:t xml:space="preserve"> Conclusion</w:t>
-      </w:r>
-      <w:bookmarkEnd w:id="8"/>
+      <w:r>
+        <w:lastRenderedPageBreak/>
+        <w:drawing>
+          <wp:inline distT="0" distB="0" distL="0" distR="0" wp14:anchorId="49A2F6E3" wp14:editId="7B109653">
+            <wp:extent cx="5400675" cy="2809240"/>
+            <wp:effectExtent l="0" t="0" r="9525" b="0"/>
+            <wp:docPr id="14" name="Picture 14" descr="Graphical user interface, application, Teams&#10;&#10;Description automatically generated"/>
+            <wp:cNvGraphicFramePr>
+              <a:graphicFrameLocks xmlns:a="http://schemas.openxmlformats.org/drawingml/2006/main" noChangeAspect="1"/>
+            </wp:cNvGraphicFramePr>
+            <a:graphic xmlns:a="http://schemas.openxmlformats.org/drawingml/2006/main">
+              <a:graphicData uri="http://schemas.openxmlformats.org/drawingml/2006/picture">
+                <pic:pic xmlns:pic="http://schemas.openxmlformats.org/drawingml/2006/picture">
+                  <pic:nvPicPr>
+                    <pic:cNvPr id="14" name="Picture 14" descr="Graphical user interface, application, Teams&#10;&#10;Description automatically generated"/>
+                    <pic:cNvPicPr/>
+                  </pic:nvPicPr>
+                  <pic:blipFill>
+                    <a:blip r:embed="rId38"/>
+                    <a:stretch>
+                      <a:fillRect/>
+                    </a:stretch>
+                  </pic:blipFill>
+                  <pic:spPr>
+                    <a:xfrm>
+                      <a:off x="0" y="0"/>
+                      <a:ext cx="5400675" cy="2809240"/>
+                    </a:xfrm>
+                    <a:prstGeom prst="rect">
+                      <a:avLst/>
+                    </a:prstGeom>
+                  </pic:spPr>
+                </pic:pic>
+              </a:graphicData>
+            </a:graphic>
+          </wp:inline>
+        </w:drawing>
+      </w:r>
+    </w:p>
+    <w:p>
+      <w:pPr>
+        <w:rPr>
+          <w:lang w:val="en-CH"/>
+        </w:rPr>
+      </w:pPr>
+      <w:r>
+        <w:rPr>
+          <w:lang w:val="en-CH"/>
+        </w:rPr>
+        <w:t xml:space="preserve">In the </w:t>
+      </w:r>
+      <w:r>
+        <w:rPr>
+          <w:lang w:val="en-CH"/>
+        </w:rPr>
+        <w:t>D</w:t>
+      </w:r>
+      <w:r>
+        <w:rPr>
+          <w:lang w:val="en-CH"/>
+        </w:rPr>
+        <w:t>ataset</w:t>
+      </w:r>
+      <w:r>
+        <w:rPr>
+          <w:lang w:val="en-CH"/>
+        </w:rPr>
+        <w:t>,</w:t>
+      </w:r>
+      <w:r>
+        <w:rPr>
+          <w:lang w:val="en-CH"/>
+        </w:rPr>
+        <w:t xml:space="preserve"> more than 60</w:t>
+      </w:r>
+      <w:r>
+        <w:rPr>
+          <w:lang w:val="en-CH"/>
+        </w:rPr>
+        <w:t>% are single</w:t>
+      </w:r>
+      <w:r>
+        <w:rPr>
+          <w:lang w:val="en-CH"/>
+        </w:rPr>
+        <w:t>-</w:t>
+      </w:r>
+      <w:r>
+        <w:rPr>
+          <w:lang w:val="en-CH"/>
+        </w:rPr>
+        <w:t>item transaction</w:t>
+      </w:r>
+      <w:r>
+        <w:rPr>
+          <w:lang w:val="en-CH"/>
+        </w:rPr>
+        <w:t>s</w:t>
+      </w:r>
+      <w:r>
+        <w:rPr>
+          <w:lang w:val="en-CH"/>
+        </w:rPr>
+        <w:t>, therefore not relevant in finding association rules. However</w:t>
+      </w:r>
+      <w:r>
+        <w:rPr>
+          <w:lang w:val="en-CH"/>
+        </w:rPr>
+        <w:t>,</w:t>
+      </w:r>
+      <w:r>
+        <w:rPr>
+          <w:lang w:val="en-CH"/>
+        </w:rPr>
+        <w:t xml:space="preserve"> their support still counts inside the minimum support. Around 20% of the </w:t>
+      </w:r>
+      <w:r>
+        <w:rPr>
+          <w:lang w:val="en-CH"/>
+        </w:rPr>
+        <w:t>D</w:t>
+      </w:r>
+      <w:r>
+        <w:rPr>
+          <w:lang w:val="en-CH"/>
+        </w:rPr>
+        <w:t>ataset are 2</w:t>
+      </w:r>
+      <w:r>
+        <w:rPr>
+          <w:lang w:val="en-CH"/>
+        </w:rPr>
+        <w:t>-</w:t>
+      </w:r>
+      <w:r>
+        <w:rPr>
+          <w:lang w:val="en-CH"/>
+        </w:rPr>
+        <w:t xml:space="preserve">item transactions, </w:t>
+      </w:r>
+      <w:r>
+        <w:rPr>
+          <w:lang w:val="en-CH"/>
+        </w:rPr>
+        <w:t xml:space="preserve">and </w:t>
+      </w:r>
+      <w:r>
+        <w:rPr>
+          <w:lang w:val="en-CH"/>
+        </w:rPr>
+        <w:t xml:space="preserve">around 10% </w:t>
+      </w:r>
+      <w:r>
+        <w:rPr>
+          <w:lang w:val="en-CH"/>
+        </w:rPr>
+        <w:t>are 3-item transactions; the residual 10% is split in small numbers until 60 items of transactions are</w:t>
+      </w:r>
+      <w:r>
+        <w:rPr>
+          <w:lang w:val="en-CH"/>
+        </w:rPr>
+        <w:t xml:space="preserve"> outliers.</w:t>
+      </w:r>
+    </w:p>
+    <w:p>
+      <w:pPr>
+        <w:rPr>
+          <w:lang w:val="en-CH"/>
+        </w:rPr>
+      </w:pPr>
+      <w:r>
+        <w:rPr>
+          <w:lang w:val="en-CH"/>
+        </w:rPr>
+        <w:t xml:space="preserve">The </w:t>
+      </w:r>
+      <w:r>
+        <w:rPr>
+          <w:lang w:val="en-CH"/>
+        </w:rPr>
+        <w:t>D</w:t>
+      </w:r>
+      <w:r>
+        <w:rPr>
+          <w:lang w:val="en-CH"/>
+        </w:rPr>
+        <w:t xml:space="preserve">ataset is not the most ideal </w:t>
+      </w:r>
+      <w:r>
+        <w:rPr>
+          <w:lang w:val="en-CH"/>
+        </w:rPr>
+        <w:t>for finding</w:t>
+      </w:r>
+      <w:r>
+        <w:rPr>
+          <w:lang w:val="en-CH"/>
+        </w:rPr>
+        <w:t xml:space="preserve"> association rules. One reason could be that it is an online store</w:t>
+      </w:r>
+      <w:r>
+        <w:rPr>
+          <w:lang w:val="en-CH"/>
+        </w:rPr>
+        <w:t>,</w:t>
+      </w:r>
+      <w:r>
+        <w:rPr>
+          <w:lang w:val="en-CH"/>
+        </w:rPr>
+        <w:t xml:space="preserve"> and most items are </w:t>
+      </w:r>
+      <w:r>
+        <w:rPr>
+          <w:lang w:val="en-CH"/>
+        </w:rPr>
+        <w:t>"</w:t>
+      </w:r>
+      <w:r>
+        <w:rPr>
+          <w:lang w:val="en-CH"/>
+        </w:rPr>
+        <w:t>higher priced</w:t>
+      </w:r>
+      <w:r>
+        <w:rPr>
+          <w:lang w:val="en-CH"/>
+        </w:rPr>
+        <w:t>."</w:t>
+      </w:r>
+      <w:r>
+        <w:rPr>
+          <w:lang w:val="en-CH"/>
+        </w:rPr>
+        <w:t xml:space="preserve"> A client does</w:t>
+      </w:r>
+      <w:r>
+        <w:rPr>
+          <w:lang w:val="en-CH"/>
+        </w:rPr>
+        <w:t xml:space="preserve"> no</w:t>
+      </w:r>
+      <w:r>
+        <w:rPr>
+          <w:lang w:val="en-CH"/>
+        </w:rPr>
+        <w:t>t buy goods like in a grocery store. However, it is a</w:t>
+      </w:r>
+      <w:r>
+        <w:rPr>
+          <w:lang w:val="en-CH"/>
+        </w:rPr>
+        <w:t xml:space="preserve">n excellent start </w:t>
+      </w:r>
+      <w:r>
+        <w:rPr>
+          <w:lang w:val="en-CH"/>
+        </w:rPr>
+        <w:t xml:space="preserve">to </w:t>
+      </w:r>
+      <w:proofErr w:type="spellStart"/>
+      <w:r>
+        <w:rPr>
+          <w:lang w:val="en-CH"/>
+        </w:rPr>
+        <w:t>analyze</w:t>
+      </w:r>
+      <w:proofErr w:type="spellEnd"/>
+      <w:r>
+        <w:rPr>
+          <w:lang w:val="en-CH"/>
+        </w:rPr>
+        <w:t>. Later, let</w:t>
+      </w:r>
+      <w:r>
+        <w:rPr>
+          <w:lang w:val="en-CH"/>
+        </w:rPr>
+        <w:t xml:space="preserve"> u</w:t>
+      </w:r>
+      <w:r>
+        <w:rPr>
+          <w:lang w:val="en-CH"/>
+        </w:rPr>
+        <w:t>s compare a grocery store database and see the differences.</w:t>
+      </w:r>
+    </w:p>
+    <w:p>
+      <w:pPr>
+        <w:rPr>
+          <w:lang w:val="en-CH"/>
+        </w:rPr>
+      </w:pPr>
+      <w:r>
+        <w:rPr>
+          <w:lang w:val="en-CH"/>
+        </w:rPr>
+        <w:t>Here are the top</w:t>
+      </w:r>
+      <w:r>
+        <w:rPr>
+          <w:lang w:val="en-CH"/>
+        </w:rPr>
+        <w:t xml:space="preserve"> 1</w:t>
+      </w:r>
+      <w:r>
+        <w:rPr>
+          <w:lang w:val="en-CH"/>
+        </w:rPr>
+        <w:t>2</w:t>
+      </w:r>
+      <w:r>
+        <w:rPr>
+          <w:lang w:val="en-CH"/>
+        </w:rPr>
+        <w:t xml:space="preserve"> single items/</w:t>
+      </w:r>
+      <w:proofErr w:type="spellStart"/>
+      <w:r>
+        <w:rPr>
+          <w:lang w:val="en-CH"/>
+        </w:rPr>
+        <w:t>itemsets</w:t>
+      </w:r>
+      <w:proofErr w:type="spellEnd"/>
+      <w:r>
+        <w:rPr>
+          <w:lang w:val="en-CH"/>
+        </w:rPr>
+        <w:t xml:space="preserve"> found by classical association rules:</w:t>
+      </w:r>
+    </w:p>
+    <w:p>
+      <w:pPr>
+        <w:rPr>
+          <w:lang w:val="en-CH"/>
+        </w:rPr>
+      </w:pPr>
+      <w:r>
+        <w:rPr>
+          <w:lang w:val="en-CH"/>
+        </w:rPr>
+        <w:drawing>
+          <wp:inline distT="0" distB="0" distL="0" distR="0" wp14:anchorId="2036AC2C" wp14:editId="56170DFE">
+            <wp:extent cx="5400675" cy="2296795"/>
+            <wp:effectExtent l="0" t="0" r="9525" b="8255"/>
+            <wp:docPr id="22" name="Picture 22" descr="Graphical user interface, text&#10;&#10;Description automatically generated"/>
+            <wp:cNvGraphicFramePr>
+              <a:graphicFrameLocks xmlns:a="http://schemas.openxmlformats.org/drawingml/2006/main" noChangeAspect="1"/>
+            </wp:cNvGraphicFramePr>
+            <a:graphic xmlns:a="http://schemas.openxmlformats.org/drawingml/2006/main">
+              <a:graphicData uri="http://schemas.openxmlformats.org/drawingml/2006/picture">
+                <pic:pic xmlns:pic="http://schemas.openxmlformats.org/drawingml/2006/picture">
+                  <pic:nvPicPr>
+                    <pic:cNvPr id="22" name="Picture 22" descr="Graphical user interface, text&#10;&#10;Description automatically generated"/>
+                    <pic:cNvPicPr/>
+                  </pic:nvPicPr>
+                  <pic:blipFill>
+                    <a:blip r:embed="rId39"/>
+                    <a:stretch>
+                      <a:fillRect/>
+                    </a:stretch>
+                  </pic:blipFill>
+                  <pic:spPr>
+                    <a:xfrm>
+                      <a:off x="0" y="0"/>
+                      <a:ext cx="5400675" cy="2296795"/>
+                    </a:xfrm>
+                    <a:prstGeom prst="rect">
+                      <a:avLst/>
+                    </a:prstGeom>
+                  </pic:spPr>
+                </pic:pic>
+              </a:graphicData>
+            </a:graphic>
+          </wp:inline>
+        </w:drawing>
+      </w:r>
+    </w:p>
+    <w:p>
+      <w:pPr>
+        <w:rPr>
+          <w:lang w:val="en-CH"/>
+        </w:rPr>
+      </w:pPr>
+      <w:r>
+        <w:rPr>
+          <w:lang w:val="en-CH"/>
+        </w:rPr>
+        <w:t>If we observe them, their data is either incomplete or does</w:t>
+      </w:r>
+      <w:r>
+        <w:rPr>
+          <w:lang w:val="en-CH"/>
+        </w:rPr>
+        <w:t xml:space="preserve"> no</w:t>
+      </w:r>
+      <w:r>
+        <w:rPr>
+          <w:lang w:val="en-CH"/>
+        </w:rPr>
+        <w:t>t have a price. However</w:t>
+      </w:r>
+      <w:r>
+        <w:rPr>
+          <w:lang w:val="en-CH"/>
+        </w:rPr>
+        <w:t>,</w:t>
+      </w:r>
+      <w:r>
+        <w:rPr>
+          <w:lang w:val="en-CH"/>
+        </w:rPr>
+        <w:t xml:space="preserve"> from the prices</w:t>
+      </w:r>
+      <w:r>
+        <w:rPr>
+          <w:lang w:val="en-CH"/>
+        </w:rPr>
+        <w:t>,</w:t>
+      </w:r>
+      <w:r>
+        <w:rPr>
+          <w:lang w:val="en-CH"/>
+        </w:rPr>
+        <w:t xml:space="preserve"> we generally can say that these are highly frequent, but </w:t>
+      </w:r>
+    </w:p>
+    <w:p>
+      <w:pPr>
+        <w:rPr>
+          <w:lang w:val="en-CH"/>
+        </w:rPr>
+      </w:pPr>
+      <w:r>
+        <w:rPr>
+          <w:lang w:val="en-CH"/>
+        </w:rPr>
+        <w:lastRenderedPageBreak/>
+        <w:t>generally low prices articles. Are we interested in them? The author would assume they do</w:t>
+      </w:r>
+      <w:r>
+        <w:rPr>
+          <w:lang w:val="en-CH"/>
+        </w:rPr>
+        <w:t xml:space="preserve"> no</w:t>
+      </w:r>
+      <w:r>
+        <w:rPr>
+          <w:lang w:val="en-CH"/>
+        </w:rPr>
+        <w:t xml:space="preserve">t drive the </w:t>
+      </w:r>
+      <w:r>
+        <w:rPr>
+          <w:lang w:val="en-CH"/>
+        </w:rPr>
+        <w:t>B</w:t>
+      </w:r>
+      <w:r>
+        <w:rPr>
+          <w:lang w:val="en-CH"/>
+        </w:rPr>
+        <w:t xml:space="preserve">usiness and are like </w:t>
+      </w:r>
+      <w:r>
+        <w:rPr>
+          <w:lang w:val="en-CH"/>
+        </w:rPr>
+        <w:t>"</w:t>
+      </w:r>
+      <w:r>
+        <w:rPr>
+          <w:lang w:val="en-CH"/>
+        </w:rPr>
+        <w:t>spam</w:t>
+      </w:r>
+      <w:r>
+        <w:rPr>
+          <w:lang w:val="en-CH"/>
+        </w:rPr>
+        <w:t>"</w:t>
+      </w:r>
+      <w:r>
+        <w:rPr>
+          <w:lang w:val="en-CH"/>
+        </w:rPr>
+        <w:t xml:space="preserve"> in recognizing the </w:t>
+      </w:r>
+      <w:r>
+        <w:rPr>
+          <w:lang w:val="en-CH"/>
+        </w:rPr>
+        <w:t>relevant</w:t>
+      </w:r>
+      <w:r>
+        <w:rPr>
+          <w:lang w:val="en-CH"/>
+        </w:rPr>
+        <w:t xml:space="preserve"> rules.</w:t>
+      </w:r>
+    </w:p>
+    <w:p>
+      <w:pPr>
+        <w:rPr>
+          <w:lang w:val="en-CH"/>
+        </w:rPr>
+      </w:pPr>
+      <w:r>
+        <w:rPr>
+          <w:lang w:val="en-CH"/>
+        </w:rPr>
+        <w:t>Conversely</w:t>
+      </w:r>
+      <w:r>
+        <w:rPr>
+          <w:lang w:val="en-CH"/>
+        </w:rPr>
+        <w:t>, when we let the association rules activate with profit measure, we find the following 12 top items/</w:t>
+      </w:r>
+      <w:proofErr w:type="spellStart"/>
+      <w:r>
+        <w:rPr>
+          <w:lang w:val="en-CH"/>
+        </w:rPr>
+        <w:t>itemsets</w:t>
+      </w:r>
+      <w:proofErr w:type="spellEnd"/>
+      <w:r>
+        <w:rPr>
+          <w:lang w:val="en-CH"/>
+        </w:rPr>
+        <w:t>.</w:t>
+      </w:r>
+    </w:p>
+    <w:p>
+      <w:pPr>
+        <w:rPr>
+          <w:lang w:val="en-CH"/>
+        </w:rPr>
+      </w:pPr>
+      <w:r>
+        <w:rPr>
+          <w:lang w:val="en-CH"/>
+        </w:rPr>
+        <w:drawing>
+          <wp:inline distT="0" distB="0" distL="0" distR="0" wp14:anchorId="6DAFBA15" wp14:editId="3E6E7F61">
+            <wp:extent cx="5400675" cy="1677670"/>
+            <wp:effectExtent l="0" t="0" r="9525" b="0"/>
+            <wp:docPr id="24" name="Picture 24" descr="Graphical user interface, text, calendar&#10;&#10;Description automatically generated"/>
+            <wp:cNvGraphicFramePr>
+              <a:graphicFrameLocks xmlns:a="http://schemas.openxmlformats.org/drawingml/2006/main" noChangeAspect="1"/>
+            </wp:cNvGraphicFramePr>
+            <a:graphic xmlns:a="http://schemas.openxmlformats.org/drawingml/2006/main">
+              <a:graphicData uri="http://schemas.openxmlformats.org/drawingml/2006/picture">
+                <pic:pic xmlns:pic="http://schemas.openxmlformats.org/drawingml/2006/picture">
+                  <pic:nvPicPr>
+                    <pic:cNvPr id="24" name="Picture 24" descr="Graphical user interface, text, calendar&#10;&#10;Description automatically generated"/>
+                    <pic:cNvPicPr/>
+                  </pic:nvPicPr>
+                  <pic:blipFill>
+                    <a:blip r:embed="rId40"/>
+                    <a:stretch>
+                      <a:fillRect/>
+                    </a:stretch>
+                  </pic:blipFill>
+                  <pic:spPr>
+                    <a:xfrm>
+                      <a:off x="0" y="0"/>
+                      <a:ext cx="5400675" cy="1677670"/>
+                    </a:xfrm>
+                    <a:prstGeom prst="rect">
+                      <a:avLst/>
+                    </a:prstGeom>
+                  </pic:spPr>
+                </pic:pic>
+              </a:graphicData>
+            </a:graphic>
+          </wp:inline>
+        </w:drawing>
+      </w:r>
+    </w:p>
+    <w:p>
+      <w:pPr>
+        <w:rPr>
+          <w:lang w:val="en-CH"/>
+        </w:rPr>
+      </w:pPr>
+      <w:r>
+        <w:rPr>
+          <w:lang w:val="en-CH"/>
+        </w:rPr>
+        <w:t xml:space="preserve">The only </w:t>
+      </w:r>
+      <w:r>
+        <w:rPr>
+          <w:lang w:val="en-CH"/>
+        </w:rPr>
+        <w:t>familiar</w:t>
+      </w:r>
+      <w:r>
+        <w:rPr>
+          <w:lang w:val="en-CH"/>
+        </w:rPr>
+        <w:t xml:space="preserve"> item </w:t>
+      </w:r>
+      <w:r>
+        <w:rPr>
+          <w:lang w:val="en-CH"/>
+        </w:rPr>
+        <w:t>in line with traditional association rules is the item with rule</w:t>
+      </w:r>
+      <w:r>
+        <w:rPr>
+          <w:lang w:val="en-CH"/>
+        </w:rPr>
+        <w:t xml:space="preserve"> 6. It is a Samsung smartphone with a r</w:t>
+      </w:r>
+      <w:r>
+        <w:rPr>
+          <w:lang w:val="en-CH"/>
+        </w:rPr>
+        <w:t>elatively</w:t>
+      </w:r>
+      <w:r>
+        <w:rPr>
+          <w:lang w:val="en-CH"/>
+        </w:rPr>
+        <w:t xml:space="preserve"> low price but high frequency, which is </w:t>
+      </w:r>
+      <w:r>
+        <w:rPr>
+          <w:lang w:val="en-CH"/>
+        </w:rPr>
+        <w:t>still relevant in total profi</w:t>
+      </w:r>
+      <w:r>
+        <w:rPr>
+          <w:lang w:val="en-CH"/>
+        </w:rPr>
+        <w:t xml:space="preserve">t. Generally, when we observe the list, it looks much more relevant than the previous one. </w:t>
+      </w:r>
+      <w:r>
+        <w:rPr>
+          <w:lang w:val="en-CH"/>
+        </w:rPr>
+        <w:t>According to our expectation, when we would not know anything about consumer electronic goods,</w:t>
+      </w:r>
+      <w:r>
+        <w:rPr>
+          <w:lang w:val="en-CH"/>
+        </w:rPr>
+        <w:t xml:space="preserve"> smartphones of different brands will be the top seller</w:t>
+      </w:r>
+      <w:r>
+        <w:rPr>
+          <w:lang w:val="en-CH"/>
+        </w:rPr>
+        <w:t>s</w:t>
+      </w:r>
+      <w:r>
+        <w:rPr>
+          <w:lang w:val="en-CH"/>
+        </w:rPr>
+        <w:t>/ top articles for stores. Th</w:t>
+      </w:r>
+      <w:r>
+        <w:rPr>
+          <w:lang w:val="en-CH"/>
+        </w:rPr>
+        <w:t>at</w:t>
+      </w:r>
+      <w:r>
+        <w:rPr>
+          <w:lang w:val="en-CH"/>
+        </w:rPr>
+        <w:t xml:space="preserve"> already has some proof that the method with profit considered is superior.</w:t>
+      </w:r>
+    </w:p>
+    <w:p>
+      <w:pPr>
+        <w:rPr>
+          <w:lang w:val="en-CH"/>
+        </w:rPr>
+      </w:pPr>
+      <w:r>
+        <w:rPr>
+          <w:lang w:val="en-CH"/>
+        </w:rPr>
+        <w:t>Let us observe the rules, which have at least an item</w:t>
+      </w:r>
+      <w:r>
+        <w:rPr>
+          <w:lang w:val="en-CH"/>
+        </w:rPr>
+        <w:t xml:space="preserve"> </w:t>
+      </w:r>
+      <w:r>
+        <w:rPr>
+          <w:lang w:val="en-CH"/>
+        </w:rPr>
+        <w:t xml:space="preserve">set of articles. Here are the </w:t>
+      </w:r>
+      <w:r>
+        <w:rPr>
+          <w:lang w:val="en-CH"/>
+        </w:rPr>
+        <w:t>unique</w:t>
+      </w:r>
+      <w:r>
+        <w:rPr>
+          <w:lang w:val="en-CH"/>
+        </w:rPr>
+        <w:t xml:space="preserve"> and relevant rules to observe.</w:t>
+      </w:r>
+    </w:p>
+    <w:p>
+      <w:pPr>
+        <w:rPr>
+          <w:lang w:val="en-CH"/>
+        </w:rPr>
+      </w:pPr>
+      <w:r>
+        <w:rPr>
+          <w:lang w:val="en-CH"/>
+        </w:rPr>
+        <w:drawing>
+          <wp:inline distT="0" distB="0" distL="0" distR="0" wp14:anchorId="7E5B437A" wp14:editId="5373AC1F">
+            <wp:extent cx="5400675" cy="1813560"/>
+            <wp:effectExtent l="0" t="0" r="9525" b="0"/>
+            <wp:docPr id="25" name="Picture 25" descr="Graphical user interface, text&#10;&#10;Description automatically generated with medium confidence"/>
+            <wp:cNvGraphicFramePr>
+              <a:graphicFrameLocks xmlns:a="http://schemas.openxmlformats.org/drawingml/2006/main" noChangeAspect="1"/>
+            </wp:cNvGraphicFramePr>
+            <a:graphic xmlns:a="http://schemas.openxmlformats.org/drawingml/2006/main">
+              <a:graphicData uri="http://schemas.openxmlformats.org/drawingml/2006/picture">
+                <pic:pic xmlns:pic="http://schemas.openxmlformats.org/drawingml/2006/picture">
+                  <pic:nvPicPr>
+                    <pic:cNvPr id="25" name="Picture 25" descr="Graphical user interface, text&#10;&#10;Description automatically generated with medium confidence"/>
+                    <pic:cNvPicPr/>
+                  </pic:nvPicPr>
+                  <pic:blipFill>
+                    <a:blip r:embed="rId41"/>
+                    <a:stretch>
+                      <a:fillRect/>
+                    </a:stretch>
+                  </pic:blipFill>
+                  <pic:spPr>
+                    <a:xfrm>
+                      <a:off x="0" y="0"/>
+                      <a:ext cx="5400675" cy="1813560"/>
+                    </a:xfrm>
+                    <a:prstGeom prst="rect">
+                      <a:avLst/>
+                    </a:prstGeom>
+                  </pic:spPr>
+                </pic:pic>
+              </a:graphicData>
+            </a:graphic>
+          </wp:inline>
+        </w:drawing>
+      </w:r>
+    </w:p>
+    <w:p>
+      <w:pPr>
+        <w:rPr>
+          <w:lang w:val="en-CH"/>
+        </w:rPr>
+      </w:pPr>
+      <w:r>
+        <w:rPr>
+          <w:lang w:val="en-CH"/>
+        </w:rPr>
+        <w:t xml:space="preserve">Itemset 1 &amp; 2 from </w:t>
+      </w:r>
+      <w:r>
+        <w:rPr>
+          <w:lang w:val="en-CH"/>
+        </w:rPr>
+        <w:t xml:space="preserve">Grohe as </w:t>
+      </w:r>
+      <w:r>
+        <w:rPr>
+          <w:lang w:val="en-CH"/>
+        </w:rPr>
+        <w:t xml:space="preserve">a </w:t>
+      </w:r>
+      <w:r>
+        <w:rPr>
+          <w:lang w:val="en-CH"/>
+        </w:rPr>
+        <w:t xml:space="preserve">brand for is very popular </w:t>
+      </w:r>
+      <w:proofErr w:type="spellStart"/>
+      <w:r>
+        <w:rPr>
+          <w:lang w:val="en-CH"/>
+        </w:rPr>
+        <w:t>itemsets</w:t>
+      </w:r>
+      <w:proofErr w:type="spellEnd"/>
+      <w:r>
+        <w:rPr>
+          <w:lang w:val="en-CH"/>
+        </w:rPr>
+        <w:t xml:space="preserve">. </w:t>
+      </w:r>
+      <w:proofErr w:type="spellStart"/>
+      <w:r>
+        <w:rPr>
+          <w:lang w:val="en-CH"/>
+        </w:rPr>
+        <w:t>Rohe</w:t>
+      </w:r>
+      <w:proofErr w:type="spellEnd"/>
+      <w:r>
+        <w:rPr>
+          <w:lang w:val="en-CH"/>
+        </w:rPr>
+        <w:t xml:space="preserve"> belongs to </w:t>
+      </w:r>
+      <w:r>
+        <w:rPr>
+          <w:lang w:val="en-CH"/>
+        </w:rPr>
+        <w:t>plumbing</w:t>
+      </w:r>
+      <w:r>
+        <w:rPr>
+          <w:lang w:val="en-CH"/>
+        </w:rPr>
+        <w:t xml:space="preserve">, </w:t>
+      </w:r>
+      <w:proofErr w:type="gramStart"/>
+      <w:r>
+        <w:rPr>
+          <w:lang w:val="en-CH"/>
+        </w:rPr>
+        <w:t>an</w:t>
+      </w:r>
+      <w:proofErr w:type="gramEnd"/>
+      <w:r>
+        <w:rPr>
+          <w:lang w:val="en-CH"/>
+        </w:rPr>
+        <w:t xml:space="preserve"> necessary, but rather a B2B good instead of B2C. The installation is rarely done by end customers but by plumbers. However</w:t>
+      </w:r>
+      <w:r>
+        <w:rPr>
+          <w:lang w:val="en-CH"/>
+        </w:rPr>
+        <w:t>,</w:t>
+      </w:r>
+      <w:r>
+        <w:rPr>
+          <w:lang w:val="en-CH"/>
+        </w:rPr>
+        <w:t xml:space="preserve"> the </w:t>
+      </w:r>
+      <w:r>
+        <w:rPr>
+          <w:lang w:val="en-CH"/>
+        </w:rPr>
+        <w:t>"</w:t>
+      </w:r>
+      <w:r>
+        <w:rPr>
+          <w:lang w:val="en-CH"/>
+        </w:rPr>
+        <w:t>systematic</w:t>
+      </w:r>
+      <w:r>
+        <w:rPr>
+          <w:lang w:val="en-CH"/>
+        </w:rPr>
+        <w:t>"</w:t>
+      </w:r>
+      <w:r>
+        <w:rPr>
+          <w:lang w:val="en-CH"/>
+        </w:rPr>
+        <w:t xml:space="preserve"> purchase of the same </w:t>
+      </w:r>
+      <w:proofErr w:type="spellStart"/>
+      <w:r>
+        <w:rPr>
+          <w:lang w:val="en-CH"/>
+        </w:rPr>
+        <w:t>plumbings</w:t>
+      </w:r>
+      <w:proofErr w:type="spellEnd"/>
+      <w:r>
+        <w:rPr>
+          <w:lang w:val="en-CH"/>
+        </w:rPr>
+        <w:t xml:space="preserve"> as </w:t>
+      </w:r>
+      <w:proofErr w:type="spellStart"/>
+      <w:r>
+        <w:rPr>
+          <w:lang w:val="en-CH"/>
+        </w:rPr>
+        <w:t>itemsets</w:t>
+      </w:r>
+      <w:proofErr w:type="spellEnd"/>
+      <w:r>
+        <w:rPr>
+          <w:lang w:val="en-CH"/>
+        </w:rPr>
+        <w:t xml:space="preserve"> lets</w:t>
+      </w:r>
+      <w:r>
+        <w:rPr>
+          <w:lang w:val="en-CH"/>
+        </w:rPr>
+        <w:t xml:space="preserve"> us assume that the purchases are very planned and will have a strong pattern. Interestingly the 3 itemset of </w:t>
+      </w:r>
+      <w:r>
+        <w:rPr>
+          <w:lang w:val="en-CH"/>
+        </w:rPr>
+        <w:t>G</w:t>
+      </w:r>
+      <w:r>
+        <w:rPr>
+          <w:lang w:val="en-CH"/>
+        </w:rPr>
+        <w:t xml:space="preserve">rohe has no </w:t>
+      </w:r>
+      <w:r>
+        <w:rPr>
+          <w:lang w:val="en-CH"/>
+        </w:rPr>
+        <w:t>more substantial</w:t>
+      </w:r>
+      <w:r>
+        <w:rPr>
+          <w:lang w:val="en-CH"/>
+        </w:rPr>
+        <w:t xml:space="preserve"> profit than the itemset of 2 </w:t>
+      </w:r>
+      <w:r>
+        <w:rPr>
+          <w:lang w:val="en-CH"/>
+        </w:rPr>
+        <w:t>G</w:t>
+      </w:r>
+      <w:r>
+        <w:rPr>
+          <w:lang w:val="en-CH"/>
+        </w:rPr>
+        <w:t xml:space="preserve">rohe articles due to the much smaller </w:t>
+      </w:r>
+      <w:r>
+        <w:rPr>
+          <w:lang w:val="en-CH"/>
+        </w:rPr>
+        <w:t>standard</w:t>
+      </w:r>
+      <w:r>
+        <w:rPr>
+          <w:lang w:val="en-CH"/>
+        </w:rPr>
+        <w:t xml:space="preserve"> frequency and the smaller price of the third article.</w:t>
+      </w:r>
+      <w:r>
+        <w:rPr>
+          <w:lang w:val="en-CH"/>
+        </w:rPr>
+        <w:t xml:space="preserve"> Itemset 3 is very interesting; </w:t>
+      </w:r>
+      <w:proofErr w:type="spellStart"/>
+      <w:r>
+        <w:rPr>
+          <w:lang w:val="en-CH"/>
+        </w:rPr>
+        <w:t>goodride</w:t>
+      </w:r>
+      <w:proofErr w:type="spellEnd"/>
+      <w:r>
+        <w:rPr>
+          <w:lang w:val="en-CH"/>
+        </w:rPr>
+        <w:t xml:space="preserve"> (car?) and </w:t>
+      </w:r>
+      <w:proofErr w:type="spellStart"/>
+      <w:r>
+        <w:rPr>
+          <w:lang w:val="en-CH"/>
+        </w:rPr>
+        <w:t>dogland</w:t>
+      </w:r>
+      <w:proofErr w:type="spellEnd"/>
+      <w:r>
+        <w:rPr>
+          <w:lang w:val="en-CH"/>
+        </w:rPr>
+        <w:t xml:space="preserve"> (dog pillow?) could make sense, that it is a complimentary set to keep a dog in </w:t>
+      </w:r>
+      <w:r>
+        <w:rPr>
+          <w:lang w:val="en-CH"/>
+        </w:rPr>
+        <w:lastRenderedPageBreak/>
+        <w:t xml:space="preserve">the car. It is bought very frequently and has a moderate price and therefore makes much profit. </w:t>
+      </w:r>
+      <w:proofErr w:type="spellStart"/>
+      <w:r>
+        <w:rPr>
+          <w:lang w:val="en-CH"/>
+        </w:rPr>
+        <w:t>Itemsets</w:t>
+      </w:r>
+      <w:proofErr w:type="spellEnd"/>
+      <w:r>
+        <w:rPr>
+          <w:lang w:val="en-CH"/>
+        </w:rPr>
+        <w:t xml:space="preserve"> 4, 5, and 6 are Smartphones with a high price (primary product) and a complimentary product like a smartphone cover. It makes absolute sense to buy these items together. However, it makes sense that Smartphones are mostly bought alone (single items) and that 2 smartphones (basic) products are not bought together as a single transaction.</w:t>
+      </w:r>
     </w:p>
     <w:p>
       <w:pPr>
         <w:pStyle w:val="Heading1NEW"/>
-        <w:numPr>
-          <w:ilvl w:val="0"/>
-          <w:numId w:val="0"/>
-        </w:numPr>
-        <w:rPr>
-          <w:lang w:val="en-CH"/>
-        </w:rPr>
       </w:pPr>
-      <w:bookmarkStart w:id="9" w:name="_Toc119756179"/>
-      <w:r>
-        <w:rPr>
-          <w:lang w:val="en-CH"/>
-        </w:rPr>
+      <w:bookmarkStart w:id="21" w:name="_Toc121039926"/>
+      <w:r>
+        <w:t>6</w:t>
+      </w:r>
+      <w:r>
+        <w:t xml:space="preserve"> Conclusion</w:t>
+      </w:r>
+      <w:bookmarkEnd w:id="21"/>
+    </w:p>
+    <w:p>
+      <w:pPr>
+        <w:pStyle w:val="Heading1NEW"/>
+      </w:pPr>
+      <w:bookmarkStart w:id="22" w:name="_Toc121039927"/>
+      <w:r>
         <w:t>7</w:t>
       </w:r>
       <w:r>
-        <w:rPr>
-          <w:lang w:val="en-CH"/>
-        </w:rPr>
         <w:t xml:space="preserve"> References</w:t>
       </w:r>
-      <w:bookmarkEnd w:id="9"/>
+      <w:bookmarkEnd w:id="22"/>
     </w:p>
     <w:p>
       <w:pPr>
@@ -18912,29 +21457,121 @@
     </w:p>
     <w:p>
       <w:pPr>
-        <w:pStyle w:val="Heading1NEW"/>
+        <w:pStyle w:val="NormalWeb"/>
         <w:numPr>
           <w:ilvl w:val="0"/>
-          <w:numId w:val="0"/>
+          <w:numId w:val="6"/>
         </w:numPr>
-        <w:rPr>
-          <w:lang w:val="en-CH"/>
+        <w:spacing w:line="360" w:lineRule="auto"/>
+        <w:jc w:val="both"/>
+        <w:rPr>
+          <w:bCs/>
+          <w:lang w:val="en-US"/>
         </w:rPr>
       </w:pPr>
-      <w:bookmarkStart w:id="10" w:name="_Toc119756180"/>
-      <w:r>
-        <w:rPr>
-          <w:lang w:val="en-CH"/>
-        </w:rPr>
+      <w:r>
+        <w:rPr>
+          <w:lang w:val="en-CH"/>
+        </w:rPr>
+        <w:t>E-C</w:t>
+      </w:r>
+      <w:r>
+        <w:rPr>
+          <w:lang w:val="en-CH"/>
+        </w:rPr>
+        <w:t>ommerce</w:t>
+      </w:r>
+      <w:r>
+        <w:rPr>
+          <w:lang w:val="en-CH"/>
+        </w:rPr>
+        <w:t xml:space="preserve"> </w:t>
+      </w:r>
+      <w:r>
+        <w:rPr>
+          <w:lang w:val="en-CH"/>
+        </w:rPr>
+        <w:t>purchase</w:t>
+      </w:r>
+      <w:r>
+        <w:rPr>
+          <w:lang w:val="en-CH"/>
+        </w:rPr>
+        <w:t xml:space="preserve"> </w:t>
+      </w:r>
+      <w:r>
+        <w:rPr>
+          <w:lang w:val="en-CH"/>
+        </w:rPr>
+        <w:t>history</w:t>
+      </w:r>
+      <w:r>
+        <w:rPr>
+          <w:lang w:val="en-CH"/>
+        </w:rPr>
+        <w:t xml:space="preserve"> </w:t>
+      </w:r>
+      <w:r>
+        <w:rPr>
+          <w:lang w:val="en-CH"/>
+        </w:rPr>
+        <w:t>from</w:t>
+      </w:r>
+      <w:r>
+        <w:rPr>
+          <w:lang w:val="en-CH"/>
+        </w:rPr>
+        <w:t xml:space="preserve"> </w:t>
+      </w:r>
+      <w:r>
+        <w:rPr>
+          <w:lang w:val="en-CH"/>
+        </w:rPr>
+        <w:t>electronic</w:t>
+      </w:r>
+      <w:r>
+        <w:rPr>
+          <w:lang w:val="en-CH"/>
+        </w:rPr>
+        <w:t xml:space="preserve"> </w:t>
+      </w:r>
+      <w:r>
+        <w:rPr>
+          <w:lang w:val="en-CH"/>
+        </w:rPr>
+        <w:t>store</w:t>
+      </w:r>
+      <w:r>
+        <w:rPr>
+          <w:lang w:val="en-CH"/>
+        </w:rPr>
+        <w:t xml:space="preserve"> (Retrieved: 02.10.2022 from </w:t>
+      </w:r>
+      <w:r>
+        <w:rPr>
+          <w:lang w:val="en-CH"/>
+        </w:rPr>
+        <w:t>https://www.kaggle.com/datasets/mkechinov/ecommerce-purchase-history-from-electronics-store</w:t>
+      </w:r>
+      <w:r>
+        <w:rPr>
+          <w:lang w:val="en-CH"/>
+        </w:rPr>
+        <w:t>)</w:t>
+      </w:r>
+    </w:p>
+    <w:p>
+      <w:pPr>
+        <w:pStyle w:val="Heading1NEW"/>
+      </w:pPr>
+      <w:bookmarkStart w:id="23" w:name="_Toc121039928"/>
+      <w:r>
         <w:t>8</w:t>
       </w:r>
       <w:r>
-        <w:rPr>
-          <w:lang w:val="en-CH"/>
-        </w:rPr>
         <w:t xml:space="preserve"> Applications</w:t>
       </w:r>
-      <w:bookmarkEnd w:id="10"/>
+      <w:bookmarkEnd w:id="23"/>
     </w:p>
     <w:p>
       <w:pPr>
@@ -18951,7 +21588,7 @@
           <w:sz w:val="24"/>
         </w:rPr>
       </w:pPr>
-      <w:bookmarkStart w:id="11" w:name="_Ref105942633"/>
+      <w:bookmarkStart w:id="24" w:name="_Ref105942633"/>
       <w:r>
         <w:rPr>
           <w:b w:val="0"/>
@@ -18959,7 +21596,7 @@
         </w:rPr>
         <w:t>Dataset</w:t>
       </w:r>
-      <w:bookmarkEnd w:id="11"/>
+      <w:bookmarkEnd w:id="24"/>
       <w:r>
         <w:rPr>
           <w:b w:val="0"/>
@@ -19050,9 +21687,9 @@
       </w:pPr>
     </w:p>
     <w:sectPr>
-      <w:headerReference w:type="default" r:id="rId35"/>
-      <w:footerReference w:type="even" r:id="rId36"/>
-      <w:footerReference w:type="default" r:id="rId37"/>
+      <w:headerReference w:type="default" r:id="rId42"/>
+      <w:footerReference w:type="even" r:id="rId43"/>
+      <w:footerReference w:type="default" r:id="rId44"/>
       <w:type w:val="continuous"/>
       <w:pgSz w:w="11920" w:h="16850"/>
       <w:pgMar w:top="1134" w:right="1714" w:bottom="1134" w:left="1701" w:header="720" w:footer="720" w:gutter="0"/>
@@ -19344,7 +21981,6 @@
     <w:lvl w:ilvl="0" w:tplc="BC7A4AD6">
       <w:start w:val="1"/>
       <w:numFmt w:val="decimal"/>
-      <w:pStyle w:val="Heading1NEW"/>
       <w:lvlText w:val="%1."/>
       <w:lvlJc w:val="left"/>
       <w:pPr>
@@ -21953,7 +24589,7 @@
     <w:name w:val="Normal"/>
     <w:uiPriority w:val="1"/>
     <w:qFormat/>
-    <w:rsid w:val="0038111D"/>
+    <w:rsid w:val="00B261DC"/>
     <w:rPr>
       <w:rFonts w:ascii="Times New Roman" w:eastAsia="Times New Roman" w:hAnsi="Times New Roman" w:cs="Times New Roman"/>
       <w:sz w:val="24"/>
@@ -22434,11 +25070,8 @@
     <w:link w:val="Heading1NEWChar"/>
     <w:autoRedefine/>
     <w:qFormat/>
-    <w:rsid w:val="0074437B"/>
+    <w:rsid w:val="002A2666"/>
     <w:pPr>
-      <w:numPr>
-        <w:numId w:val="17"/>
-      </w:numPr>
       <w:autoSpaceDE w:val="0"/>
       <w:autoSpaceDN w:val="0"/>
       <w:outlineLvl w:val="0"/>
@@ -22448,21 +25081,21 @@
       <w:bCs/>
       <w:sz w:val="40"/>
       <w:szCs w:val="48"/>
-      <w:lang w:eastAsia="ru-RU"/>
+      <w:lang w:val="en-CH" w:eastAsia="en-US"/>
     </w:rPr>
   </w:style>
   <w:style w:type="character" w:customStyle="1" w:styleId="Heading1NEWChar">
     <w:name w:val="Heading 1 NEW Char"/>
     <w:basedOn w:val="DefaultParagraphFont"/>
     <w:link w:val="Heading1NEW"/>
-    <w:rsid w:val="0074437B"/>
+    <w:rsid w:val="002A2666"/>
     <w:rPr>
       <w:rFonts w:ascii="Times New Roman" w:eastAsia="Times New Roman" w:hAnsi="Times New Roman" w:cs="Times New Roman"/>
       <w:b/>
       <w:bCs/>
       <w:sz w:val="40"/>
       <w:szCs w:val="48"/>
-      <w:lang w:eastAsia="ru-RU"/>
+      <w:lang w:val="en-CH"/>
     </w:rPr>
   </w:style>
   <w:style w:type="table" w:styleId="PlainTable1">

</xml_diff>

<commit_message>
Continued with analysis & writing Thesis
</commit_message>
<xml_diff>
--- a/MasterThesis/Detecting-patterns-in-purchase-history-using-association-rule-learning-methods_Latest.docx
+++ b/MasterThesis/Detecting-patterns-in-purchase-history-using-association-rule-learning-methods_Latest.docx
@@ -20355,6 +20355,9 @@
         <w:pStyle w:val="Heading1NEW"/>
       </w:pPr>
       <w:r>
+        <w:rPr>
+          <w:noProof/>
+        </w:rPr>
         <w:lastRenderedPageBreak/>
         <w:drawing>
           <wp:inline distT="0" distB="0" distL="0" distR="0" wp14:anchorId="49A2F6E3" wp14:editId="7B109653">
@@ -20522,6 +20525,7 @@
     </w:p>
     <w:p>
       <w:pPr>
+        <w:pStyle w:val="Heading3"/>
         <w:rPr>
           <w:lang w:val="en-CH"/>
         </w:rPr>
@@ -20530,117 +20534,25 @@
         <w:rPr>
           <w:lang w:val="en-CH"/>
         </w:rPr>
-        <w:t xml:space="preserve">The </w:t>
-      </w:r>
-      <w:r>
-        <w:rPr>
-          <w:lang w:val="en-CH"/>
-        </w:rPr>
-        <w:t>D</w:t>
-      </w:r>
-      <w:r>
-        <w:rPr>
-          <w:lang w:val="en-CH"/>
-        </w:rPr>
-        <w:t xml:space="preserve">ataset is not the most ideal </w:t>
-      </w:r>
-      <w:r>
-        <w:rPr>
-          <w:lang w:val="en-CH"/>
-        </w:rPr>
-        <w:t>for finding</w:t>
-      </w:r>
-      <w:r>
-        <w:rPr>
-          <w:lang w:val="en-CH"/>
-        </w:rPr>
-        <w:t xml:space="preserve"> association rules. One reason could be that it is an online store</w:t>
-      </w:r>
-      <w:r>
-        <w:rPr>
-          <w:lang w:val="en-CH"/>
-        </w:rPr>
-        <w:t>,</w:t>
-      </w:r>
-      <w:r>
-        <w:rPr>
-          <w:lang w:val="en-CH"/>
-        </w:rPr>
-        <w:t xml:space="preserve"> and most items are </w:t>
-      </w:r>
-      <w:r>
-        <w:rPr>
-          <w:lang w:val="en-CH"/>
-        </w:rPr>
-        <w:t>"</w:t>
-      </w:r>
-      <w:r>
-        <w:rPr>
-          <w:lang w:val="en-CH"/>
-        </w:rPr>
-        <w:t>higher priced</w:t>
-      </w:r>
-      <w:r>
-        <w:rPr>
-          <w:lang w:val="en-CH"/>
-        </w:rPr>
-        <w:t>."</w:t>
-      </w:r>
-      <w:r>
-        <w:rPr>
-          <w:lang w:val="en-CH"/>
-        </w:rPr>
-        <w:t xml:space="preserve"> A client does</w:t>
-      </w:r>
-      <w:r>
-        <w:rPr>
-          <w:lang w:val="en-CH"/>
-        </w:rPr>
-        <w:t xml:space="preserve"> no</w:t>
-      </w:r>
-      <w:r>
-        <w:rPr>
-          <w:lang w:val="en-CH"/>
-        </w:rPr>
-        <w:t>t buy goods like in a grocery store. However, it is a</w:t>
-      </w:r>
-      <w:r>
-        <w:rPr>
-          <w:lang w:val="en-CH"/>
-        </w:rPr>
-        <w:t xml:space="preserve">n excellent start </w:t>
-      </w:r>
-      <w:r>
-        <w:rPr>
-          <w:lang w:val="en-CH"/>
-        </w:rPr>
-        <w:t xml:space="preserve">to </w:t>
-      </w:r>
-      <w:proofErr w:type="spellStart"/>
-      <w:r>
-        <w:rPr>
-          <w:lang w:val="en-CH"/>
-        </w:rPr>
-        <w:t>analyze</w:t>
-      </w:r>
-      <w:proofErr w:type="spellEnd"/>
-      <w:r>
-        <w:rPr>
-          <w:lang w:val="en-CH"/>
-        </w:rPr>
-        <w:t>. Later, let</w:t>
-      </w:r>
-      <w:r>
-        <w:rPr>
-          <w:lang w:val="en-CH"/>
-        </w:rPr>
-        <w:t xml:space="preserve"> u</w:t>
-      </w:r>
-      <w:r>
-        <w:rPr>
-          <w:lang w:val="en-CH"/>
-        </w:rPr>
-        <w:t>s compare a grocery store database and see the differences.</w:t>
+        <w:t>5.1.</w:t>
+      </w:r>
+      <w:r>
+        <w:rPr>
+          <w:lang w:val="en-CH"/>
+        </w:rPr>
+        <w:t>2</w:t>
+      </w:r>
+      <w:r>
+        <w:rPr>
+          <w:lang w:val="en-CH"/>
+        </w:rPr>
+        <w:t xml:space="preserve"> </w:t>
+      </w:r>
+      <w:r>
+        <w:rPr>
+          <w:lang w:val="en-CH"/>
+        </w:rPr>
+        <w:t>Analysis</w:t>
       </w:r>
     </w:p>
     <w:p>
@@ -20653,39 +20565,117 @@
         <w:rPr>
           <w:lang w:val="en-CH"/>
         </w:rPr>
-        <w:t>Here are the top</w:t>
-      </w:r>
-      <w:r>
-        <w:rPr>
-          <w:lang w:val="en-CH"/>
-        </w:rPr>
-        <w:t xml:space="preserve"> 1</w:t>
-      </w:r>
-      <w:r>
-        <w:rPr>
-          <w:lang w:val="en-CH"/>
-        </w:rPr>
-        <w:t>2</w:t>
-      </w:r>
-      <w:r>
-        <w:rPr>
-          <w:lang w:val="en-CH"/>
-        </w:rPr>
-        <w:t xml:space="preserve"> single items/</w:t>
+        <w:t xml:space="preserve">The </w:t>
+      </w:r>
+      <w:r>
+        <w:rPr>
+          <w:lang w:val="en-CH"/>
+        </w:rPr>
+        <w:t>D</w:t>
+      </w:r>
+      <w:r>
+        <w:rPr>
+          <w:lang w:val="en-CH"/>
+        </w:rPr>
+        <w:t xml:space="preserve">ataset is not the most ideal </w:t>
+      </w:r>
+      <w:r>
+        <w:rPr>
+          <w:lang w:val="en-CH"/>
+        </w:rPr>
+        <w:t>for finding</w:t>
+      </w:r>
+      <w:r>
+        <w:rPr>
+          <w:lang w:val="en-CH"/>
+        </w:rPr>
+        <w:t xml:space="preserve"> association rules. One reason could be that it is an online store</w:t>
+      </w:r>
+      <w:r>
+        <w:rPr>
+          <w:lang w:val="en-CH"/>
+        </w:rPr>
+        <w:t>,</w:t>
+      </w:r>
+      <w:r>
+        <w:rPr>
+          <w:lang w:val="en-CH"/>
+        </w:rPr>
+        <w:t xml:space="preserve"> and most items are </w:t>
+      </w:r>
+      <w:r>
+        <w:rPr>
+          <w:lang w:val="en-CH"/>
+        </w:rPr>
+        <w:t>"</w:t>
+      </w:r>
+      <w:r>
+        <w:rPr>
+          <w:lang w:val="en-CH"/>
+        </w:rPr>
+        <w:t>higher priced</w:t>
+      </w:r>
+      <w:r>
+        <w:rPr>
+          <w:lang w:val="en-CH"/>
+        </w:rPr>
+        <w:t>."</w:t>
+      </w:r>
+      <w:r>
+        <w:rPr>
+          <w:lang w:val="en-CH"/>
+        </w:rPr>
+        <w:t xml:space="preserve"> A client does</w:t>
+      </w:r>
+      <w:r>
+        <w:rPr>
+          <w:lang w:val="en-CH"/>
+        </w:rPr>
+        <w:t xml:space="preserve"> no</w:t>
+      </w:r>
+      <w:r>
+        <w:rPr>
+          <w:lang w:val="en-CH"/>
+        </w:rPr>
+        <w:t>t buy goods like in a grocery store. However, it is a</w:t>
+      </w:r>
+      <w:r>
+        <w:rPr>
+          <w:lang w:val="en-CH"/>
+        </w:rPr>
+        <w:t xml:space="preserve">n excellent start </w:t>
+      </w:r>
+      <w:r>
+        <w:rPr>
+          <w:lang w:val="en-CH"/>
+        </w:rPr>
+        <w:t xml:space="preserve">to </w:t>
       </w:r>
       <w:proofErr w:type="spellStart"/>
       <w:r>
         <w:rPr>
           <w:lang w:val="en-CH"/>
         </w:rPr>
-        <w:t>itemsets</w:t>
+        <w:t>analyze</w:t>
       </w:r>
       <w:proofErr w:type="spellEnd"/>
       <w:r>
         <w:rPr>
           <w:lang w:val="en-CH"/>
         </w:rPr>
-        <w:t xml:space="preserve"> found by classical association rules:</w:t>
+        <w:t>. Later, let</w:t>
+      </w:r>
+      <w:r>
+        <w:rPr>
+          <w:lang w:val="en-CH"/>
+        </w:rPr>
+        <w:t xml:space="preserve"> u</w:t>
+      </w:r>
+      <w:r>
+        <w:rPr>
+          <w:lang w:val="en-CH"/>
+        </w:rPr>
+        <w:t>s compare a grocery store database and see the differences.</w:t>
       </w:r>
     </w:p>
     <w:p>
@@ -20696,6 +20686,52 @@
       </w:pPr>
       <w:r>
         <w:rPr>
+          <w:lang w:val="en-CH"/>
+        </w:rPr>
+        <w:t>Here are the top</w:t>
+      </w:r>
+      <w:r>
+        <w:rPr>
+          <w:lang w:val="en-CH"/>
+        </w:rPr>
+        <w:t xml:space="preserve"> 1</w:t>
+      </w:r>
+      <w:r>
+        <w:rPr>
+          <w:lang w:val="en-CH"/>
+        </w:rPr>
+        <w:t>2</w:t>
+      </w:r>
+      <w:r>
+        <w:rPr>
+          <w:lang w:val="en-CH"/>
+        </w:rPr>
+        <w:t xml:space="preserve"> single items/</w:t>
+      </w:r>
+      <w:proofErr w:type="spellStart"/>
+      <w:r>
+        <w:rPr>
+          <w:lang w:val="en-CH"/>
+        </w:rPr>
+        <w:t>itemsets</w:t>
+      </w:r>
+      <w:proofErr w:type="spellEnd"/>
+      <w:r>
+        <w:rPr>
+          <w:lang w:val="en-CH"/>
+        </w:rPr>
+        <w:t xml:space="preserve"> found by classical association rules:</w:t>
+      </w:r>
+    </w:p>
+    <w:p>
+      <w:pPr>
+        <w:rPr>
+          <w:lang w:val="en-CH"/>
+        </w:rPr>
+      </w:pPr>
+      <w:r>
+        <w:rPr>
+          <w:noProof/>
           <w:lang w:val="en-CH"/>
         </w:rPr>
         <w:drawing>
@@ -20745,6 +20781,7 @@
         <w:rPr>
           <w:lang w:val="en-CH"/>
         </w:rPr>
+        <w:lastRenderedPageBreak/>
         <w:t>If we observe them, their data is either incomplete or does</w:t>
       </w:r>
       <w:r>
@@ -20794,7 +20831,6 @@
         <w:rPr>
           <w:lang w:val="en-CH"/>
         </w:rPr>
-        <w:lastRenderedPageBreak/>
         <w:t>generally low prices articles. Are we interested in them? The author would assume they do</w:t>
       </w:r>
       <w:r>
@@ -20899,6 +20935,7 @@
       </w:pPr>
       <w:r>
         <w:rPr>
+          <w:noProof/>
           <w:lang w:val="en-CH"/>
         </w:rPr>
         <w:drawing>
@@ -21080,6 +21117,7 @@
       </w:pPr>
       <w:r>
         <w:rPr>
+          <w:noProof/>
           <w:lang w:val="en-CH"/>
         </w:rPr>
         <w:drawing>
@@ -21295,7 +21333,14 @@
         <w:rPr>
           <w:lang w:val="en-CH"/>
         </w:rPr>
-        <w:t xml:space="preserve"> profit than the itemset of 2 </w:t>
+        <w:t xml:space="preserve"> profit </w:t>
+      </w:r>
+      <w:r>
+        <w:rPr>
+          <w:lang w:val="en-CH"/>
+        </w:rPr>
+        <w:lastRenderedPageBreak/>
+        <w:t xml:space="preserve">than the itemset of 2 </w:t>
       </w:r>
       <w:r>
         <w:rPr>
@@ -21353,29 +21398,1486 @@
         <w:rPr>
           <w:lang w:val="en-CH"/>
         </w:rPr>
-        <w:t xml:space="preserve"> (dog pillow?) could make sense, that it is a complimentary set to keep a dog in </w:t>
-      </w:r>
+        <w:t xml:space="preserve"> (dog pillow?) could make sense, that it is a complimentary set to keep a dog in the car. It is bought very frequently and has a moderate price and therefore makes much profit. </w:t>
+      </w:r>
+      <w:proofErr w:type="spellStart"/>
+      <w:r>
+        <w:rPr>
+          <w:lang w:val="en-CH"/>
+        </w:rPr>
+        <w:t>Itemsets</w:t>
+      </w:r>
+      <w:proofErr w:type="spellEnd"/>
+      <w:r>
+        <w:rPr>
+          <w:lang w:val="en-CH"/>
+        </w:rPr>
+        <w:t xml:space="preserve"> 4, 5, and 6 are Smartphones with a high price (primary product) and a complimentary product like a smartphone cover. It makes absolute sense to buy these items together. However, it makes sense that Smartphones are mostly bought alone (single items) and that 2 smartphones (basic) products are not bought together as a single transaction.</w:t>
+      </w:r>
+    </w:p>
+    <w:p>
+      <w:pPr>
+        <w:pStyle w:val="Heading2"/>
+        <w:rPr>
+          <w:lang w:val="en-CH"/>
+        </w:rPr>
+      </w:pPr>
+      <w:r>
+        <w:rPr>
+          <w:lang w:val="en-CH"/>
+        </w:rPr>
+        <w:t>5</w:t>
+      </w:r>
+      <w:r>
+        <w:rPr>
+          <w:lang w:val="en-CH"/>
+        </w:rPr>
+        <w:t>.2</w:t>
+      </w:r>
+      <w:r>
+        <w:rPr>
+          <w:lang w:val="en-CH"/>
+        </w:rPr>
+        <w:t xml:space="preserve"> </w:t>
+      </w:r>
+      <w:r>
+        <w:rPr>
+          <w:lang w:val="en-CH"/>
+        </w:rPr>
+        <w:t>E-</w:t>
+      </w:r>
+      <w:r>
+        <w:rPr>
+          <w:lang w:val="en-CH"/>
+        </w:rPr>
+        <w:t>Commerce</w:t>
+      </w:r>
+      <w:r>
+        <w:rPr>
+          <w:lang w:val="en-CH"/>
+        </w:rPr>
+        <w:t xml:space="preserve"> </w:t>
+      </w:r>
+      <w:r>
+        <w:rPr>
+          <w:lang w:val="en-CH"/>
+        </w:rPr>
+        <w:t>purchase</w:t>
+      </w:r>
+      <w:r>
+        <w:rPr>
+          <w:lang w:val="en-CH"/>
+        </w:rPr>
+        <w:t xml:space="preserve"> </w:t>
+      </w:r>
+      <w:r>
+        <w:rPr>
+          <w:lang w:val="en-CH"/>
+        </w:rPr>
+        <w:t>history</w:t>
+      </w:r>
+      <w:r>
+        <w:rPr>
+          <w:lang w:val="en-CH"/>
+        </w:rPr>
+        <w:t xml:space="preserve"> </w:t>
+      </w:r>
+      <w:r>
+        <w:rPr>
+          <w:lang w:val="en-CH"/>
+        </w:rPr>
+        <w:t>from</w:t>
+      </w:r>
+      <w:r>
+        <w:rPr>
+          <w:lang w:val="en-CH"/>
+        </w:rPr>
+        <w:t xml:space="preserve"> </w:t>
+      </w:r>
+      <w:proofErr w:type="spellStart"/>
+      <w:r>
+        <w:rPr>
+          <w:lang w:val="en-CH"/>
+        </w:rPr>
+        <w:t>jewelry</w:t>
+      </w:r>
+      <w:proofErr w:type="spellEnd"/>
+      <w:r>
+        <w:rPr>
+          <w:lang w:val="en-CH"/>
+        </w:rPr>
+        <w:t xml:space="preserve"> </w:t>
+      </w:r>
+      <w:r>
+        <w:rPr>
+          <w:lang w:val="en-CH"/>
+        </w:rPr>
+        <w:t>store</w:t>
+      </w:r>
+    </w:p>
+    <w:p>
+      <w:pPr>
+        <w:pStyle w:val="Heading3"/>
+        <w:rPr>
+          <w:lang w:val="en-CH"/>
+        </w:rPr>
+      </w:pPr>
+      <w:r>
+        <w:rPr>
+          <w:lang w:val="en-CH"/>
+        </w:rPr>
+        <w:t>5.</w:t>
+      </w:r>
+      <w:r>
+        <w:rPr>
+          <w:lang w:val="en-CH"/>
+        </w:rPr>
+        <w:t>2</w:t>
+      </w:r>
+      <w:r>
+        <w:rPr>
+          <w:lang w:val="en-CH"/>
+        </w:rPr>
+        <w:t>.1 Dataset</w:t>
+      </w:r>
+    </w:p>
+    <w:p>
+      <w:pPr>
+        <w:rPr>
+          <w:lang w:val="en-CH"/>
+        </w:rPr>
+      </w:pPr>
+      <w:r>
+        <w:rPr>
+          <w:lang w:val="en-CH"/>
+        </w:rPr>
+        <w:t>The</w:t>
+      </w:r>
+      <w:r>
+        <w:rPr>
+          <w:lang w:val="en-CH"/>
+        </w:rPr>
+        <w:t xml:space="preserve"> </w:t>
+      </w:r>
+      <w:proofErr w:type="spellStart"/>
+      <w:r>
+        <w:rPr>
+          <w:lang w:val="en-CH"/>
+        </w:rPr>
+        <w:t>kaggle</w:t>
+      </w:r>
+      <w:proofErr w:type="spellEnd"/>
+      <w:r>
+        <w:rPr>
+          <w:lang w:val="en-CH"/>
+        </w:rPr>
+        <w:t xml:space="preserve"> provider</w:t>
+      </w:r>
+      <w:r>
+        <w:rPr>
+          <w:lang w:val="en-CH"/>
+        </w:rPr>
+        <w:t xml:space="preserve"> (3)</w:t>
+      </w:r>
+      <w:r>
+        <w:rPr>
+          <w:lang w:val="en-CH"/>
+        </w:rPr>
+        <w:t xml:space="preserve"> of this dataset states “</w:t>
+      </w:r>
+      <w:r>
+        <w:rPr>
+          <w:lang w:val="en-CH"/>
+        </w:rPr>
+        <w:t xml:space="preserve">This file contains purchase data from December 2018 to December 2021 (3 years) from a medium sized </w:t>
+      </w:r>
+      <w:proofErr w:type="spellStart"/>
+      <w:r>
+        <w:rPr>
+          <w:lang w:val="en-CH"/>
+        </w:rPr>
+        <w:t>jewelry</w:t>
+      </w:r>
+      <w:proofErr w:type="spellEnd"/>
+      <w:r>
+        <w:rPr>
+          <w:lang w:val="en-CH"/>
+        </w:rPr>
+        <w:t xml:space="preserve"> online store.</w:t>
+      </w:r>
+      <w:r>
+        <w:rPr>
+          <w:lang w:val="en-CH"/>
+        </w:rPr>
+        <w:t>”</w:t>
+      </w:r>
+    </w:p>
+    <w:p>
+      <w:pPr>
+        <w:rPr>
+          <w:lang w:val="en-CH"/>
+        </w:rPr>
+      </w:pPr>
+      <w:r>
+        <w:rPr>
+          <w:lang w:val="en-CH"/>
+        </w:rPr>
+        <w:t xml:space="preserve">The dataset has 95’911 rows. </w:t>
+      </w:r>
+      <w:r>
+        <w:rPr>
+          <w:lang w:val="en-CH"/>
+        </w:rPr>
+        <w:t xml:space="preserve">It has </w:t>
+      </w:r>
+      <w:r>
+        <w:rPr>
+          <w:lang w:val="en-CH"/>
+        </w:rPr>
+        <w:t>74</w:t>
+      </w:r>
+      <w:r>
+        <w:rPr>
+          <w:lang w:val="en-CH"/>
+        </w:rPr>
+        <w:t>’</w:t>
+      </w:r>
+      <w:r>
+        <w:rPr>
+          <w:lang w:val="en-CH"/>
+        </w:rPr>
+        <w:t>760</w:t>
+      </w:r>
+      <w:r>
+        <w:rPr>
+          <w:lang w:val="en-CH"/>
+        </w:rPr>
+        <w:t xml:space="preserve"> transactions. </w:t>
+      </w:r>
+      <w:proofErr w:type="gramStart"/>
+      <w:r>
+        <w:rPr>
+          <w:lang w:val="en-CH"/>
+        </w:rPr>
+        <w:t>Thereof</w:t>
+      </w:r>
+      <w:proofErr w:type="gramEnd"/>
+      <w:r>
+        <w:rPr>
+          <w:lang w:val="en-CH"/>
+        </w:rPr>
+        <w:t xml:space="preserve"> are 9’613 unique items. 2’298 transactions contain multiple items. The TAR is not able to solve this discrepancy. </w:t>
+      </w:r>
+      <w:proofErr w:type="gramStart"/>
+      <w:r>
+        <w:rPr>
+          <w:lang w:val="en-CH"/>
+        </w:rPr>
+        <w:t>However</w:t>
+      </w:r>
+      <w:proofErr w:type="gramEnd"/>
+      <w:r>
+        <w:rPr>
+          <w:lang w:val="en-CH"/>
+        </w:rPr>
+        <w:t xml:space="preserve"> with our improved algorithm we can balance it out by the profit measure.</w:t>
+      </w:r>
+      <w:r>
+        <w:rPr>
+          <w:lang w:val="en-CH"/>
+        </w:rPr>
+        <w:t xml:space="preserve"> The distribution of multiple items per transactions is shown below:</w:t>
+      </w:r>
+    </w:p>
+    <w:p>
+      <w:pPr>
+        <w:rPr>
+          <w:lang w:val="en-CH"/>
+        </w:rPr>
+      </w:pPr>
+      <w:r>
+        <w:rPr>
+          <w:lang w:val="en-CH"/>
+        </w:rPr>
+        <w:drawing>
+          <wp:inline distT="0" distB="0" distL="0" distR="0" wp14:anchorId="03F99621" wp14:editId="0E39A0EF">
+            <wp:extent cx="2159269" cy="2146300"/>
+            <wp:effectExtent l="0" t="0" r="0" b="6350"/>
+            <wp:docPr id="23" name="Picture 23" descr="Chart, histogram&#10;&#10;Description automatically generated"/>
+            <wp:cNvGraphicFramePr>
+              <a:graphicFrameLocks xmlns:a="http://schemas.openxmlformats.org/drawingml/2006/main" noChangeAspect="1"/>
+            </wp:cNvGraphicFramePr>
+            <a:graphic xmlns:a="http://schemas.openxmlformats.org/drawingml/2006/main">
+              <a:graphicData uri="http://schemas.openxmlformats.org/drawingml/2006/picture">
+                <pic:pic xmlns:pic="http://schemas.openxmlformats.org/drawingml/2006/picture">
+                  <pic:nvPicPr>
+                    <pic:cNvPr id="23" name="Picture 23" descr="Chart, histogram&#10;&#10;Description automatically generated"/>
+                    <pic:cNvPicPr/>
+                  </pic:nvPicPr>
+                  <pic:blipFill>
+                    <a:blip r:embed="rId42"/>
+                    <a:stretch>
+                      <a:fillRect/>
+                    </a:stretch>
+                  </pic:blipFill>
+                  <pic:spPr>
+                    <a:xfrm>
+                      <a:off x="0" y="0"/>
+                      <a:ext cx="2162342" cy="2149355"/>
+                    </a:xfrm>
+                    <a:prstGeom prst="rect">
+                      <a:avLst/>
+                    </a:prstGeom>
+                  </pic:spPr>
+                </pic:pic>
+              </a:graphicData>
+            </a:graphic>
+          </wp:inline>
+        </w:drawing>
+      </w:r>
+    </w:p>
+    <w:p>
+      <w:pPr>
+        <w:rPr>
+          <w:lang w:val="en-CH"/>
+        </w:rPr>
+      </w:pPr>
+      <w:r>
+        <w:rPr>
+          <w:lang w:val="en-CH"/>
+        </w:rPr>
+        <w:t>The length of transactions is distributed like that:</w:t>
+      </w:r>
+    </w:p>
+    <w:p>
+      <w:pPr>
+        <w:rPr>
+          <w:lang w:val="en-CH"/>
+        </w:rPr>
+      </w:pPr>
       <w:r>
         <w:rPr>
           <w:lang w:val="en-CH"/>
         </w:rPr>
         <w:lastRenderedPageBreak/>
-        <w:t xml:space="preserve">the car. It is bought very frequently and has a moderate price and therefore makes much profit. </w:t>
+        <w:drawing>
+          <wp:inline distT="0" distB="0" distL="0" distR="0" wp14:anchorId="72EF24C2" wp14:editId="68A3267D">
+            <wp:extent cx="5400675" cy="2657475"/>
+            <wp:effectExtent l="0" t="0" r="9525" b="9525"/>
+            <wp:docPr id="26" name="Picture 26" descr="Graphical user interface, application, Teams&#10;&#10;Description automatically generated"/>
+            <wp:cNvGraphicFramePr>
+              <a:graphicFrameLocks xmlns:a="http://schemas.openxmlformats.org/drawingml/2006/main" noChangeAspect="1"/>
+            </wp:cNvGraphicFramePr>
+            <a:graphic xmlns:a="http://schemas.openxmlformats.org/drawingml/2006/main">
+              <a:graphicData uri="http://schemas.openxmlformats.org/drawingml/2006/picture">
+                <pic:pic xmlns:pic="http://schemas.openxmlformats.org/drawingml/2006/picture">
+                  <pic:nvPicPr>
+                    <pic:cNvPr id="26" name="Picture 26" descr="Graphical user interface, application, Teams&#10;&#10;Description automatically generated"/>
+                    <pic:cNvPicPr/>
+                  </pic:nvPicPr>
+                  <pic:blipFill>
+                    <a:blip r:embed="rId43"/>
+                    <a:stretch>
+                      <a:fillRect/>
+                    </a:stretch>
+                  </pic:blipFill>
+                  <pic:spPr>
+                    <a:xfrm>
+                      <a:off x="0" y="0"/>
+                      <a:ext cx="5400675" cy="2657475"/>
+                    </a:xfrm>
+                    <a:prstGeom prst="rect">
+                      <a:avLst/>
+                    </a:prstGeom>
+                  </pic:spPr>
+                </pic:pic>
+              </a:graphicData>
+            </a:graphic>
+          </wp:inline>
+        </w:drawing>
+      </w:r>
+    </w:p>
+    <w:p>
+      <w:pPr>
+        <w:rPr>
+          <w:lang w:val="en-CH"/>
+        </w:rPr>
+      </w:pPr>
+      <w:r>
+        <w:rPr>
+          <w:lang w:val="en-CH"/>
+        </w:rPr>
+        <w:t xml:space="preserve">In the Dataset, more than </w:t>
+      </w:r>
+      <w:r>
+        <w:rPr>
+          <w:lang w:val="en-CH"/>
+        </w:rPr>
+        <w:t>80</w:t>
+      </w:r>
+      <w:r>
+        <w:rPr>
+          <w:lang w:val="en-CH"/>
+        </w:rPr>
+        <w:t xml:space="preserve">% are single-item transactions, therefore not relevant in finding association rules. However, their support still counts inside the minimum support. Around </w:t>
+      </w:r>
+      <w:r>
+        <w:rPr>
+          <w:lang w:val="en-CH"/>
+        </w:rPr>
+        <w:t>15</w:t>
+      </w:r>
+      <w:r>
+        <w:rPr>
+          <w:lang w:val="en-CH"/>
+        </w:rPr>
+        <w:t xml:space="preserve">% of the Dataset are 2-item transactions, and around </w:t>
+      </w:r>
+      <w:r>
+        <w:rPr>
+          <w:lang w:val="en-CH"/>
+        </w:rPr>
+        <w:t>3</w:t>
+      </w:r>
+      <w:r>
+        <w:rPr>
+          <w:lang w:val="en-CH"/>
+        </w:rPr>
+        <w:t xml:space="preserve">% are 3-item transactions; the residual </w:t>
+      </w:r>
+      <w:r>
+        <w:rPr>
+          <w:lang w:val="en-CH"/>
+        </w:rPr>
+        <w:t>2</w:t>
+      </w:r>
+      <w:r>
+        <w:rPr>
+          <w:lang w:val="en-CH"/>
+        </w:rPr>
+        <w:t>% is split in small numbers until</w:t>
+      </w:r>
+      <w:r>
+        <w:rPr>
+          <w:lang w:val="en-CH"/>
+        </w:rPr>
+        <w:t xml:space="preserve"> 27</w:t>
+      </w:r>
+      <w:r>
+        <w:rPr>
+          <w:lang w:val="en-CH"/>
+        </w:rPr>
+        <w:t xml:space="preserve"> items of transactions are outliers.</w:t>
+      </w:r>
+      <w:r>
+        <w:rPr>
+          <w:lang w:val="en-CH"/>
+        </w:rPr>
+        <w:t xml:space="preserve"> Reasonably it is even expected this pattern, because </w:t>
       </w:r>
       <w:proofErr w:type="spellStart"/>
       <w:r>
         <w:rPr>
           <w:lang w:val="en-CH"/>
         </w:rPr>
-        <w:t>Itemsets</w:t>
+        <w:t>jewelery</w:t>
       </w:r>
       <w:proofErr w:type="spellEnd"/>
       <w:r>
         <w:rPr>
           <w:lang w:val="en-CH"/>
         </w:rPr>
-        <w:t xml:space="preserve"> 4, 5, and 6 are Smartphones with a high price (primary product) and a complimentary product like a smartphone cover. It makes absolute sense to buy these items together. However, it makes sense that Smartphones are mostly bought alone (single items) and that 2 smartphones (basic) products are not bought together as a single transaction.</w:t>
-      </w:r>
+        <w:t xml:space="preserve"> are luxury goods and are not expected to be bought as in a grocery store.</w:t>
+      </w:r>
+    </w:p>
+    <w:p>
+      <w:pPr>
+        <w:pStyle w:val="Heading3"/>
+        <w:rPr>
+          <w:lang w:val="en-CH"/>
+        </w:rPr>
+      </w:pPr>
+      <w:r>
+        <w:rPr>
+          <w:lang w:val="en-CH"/>
+        </w:rPr>
+        <w:t>5.</w:t>
+      </w:r>
+      <w:r>
+        <w:rPr>
+          <w:lang w:val="en-CH"/>
+        </w:rPr>
+        <w:t>2</w:t>
+      </w:r>
+      <w:r>
+        <w:rPr>
+          <w:lang w:val="en-CH"/>
+        </w:rPr>
+        <w:t>.</w:t>
+      </w:r>
+      <w:r>
+        <w:rPr>
+          <w:lang w:val="en-CH"/>
+        </w:rPr>
+        <w:t>2</w:t>
+      </w:r>
+      <w:r>
+        <w:rPr>
+          <w:lang w:val="en-CH"/>
+        </w:rPr>
+        <w:t xml:space="preserve"> </w:t>
+      </w:r>
+      <w:r>
+        <w:rPr>
+          <w:lang w:val="en-CH"/>
+        </w:rPr>
+        <w:t>Analysis</w:t>
+      </w:r>
+    </w:p>
+    <w:p>
+      <w:pPr>
+        <w:rPr>
+          <w:lang w:val="en-CH"/>
+        </w:rPr>
+      </w:pPr>
+      <w:r>
+        <w:rPr>
+          <w:lang w:val="en-CH"/>
+        </w:rPr>
+        <w:t>The</w:t>
+      </w:r>
+      <w:r>
+        <w:rPr>
+          <w:lang w:val="en-CH"/>
+        </w:rPr>
+        <w:t xml:space="preserve"> second</w:t>
+      </w:r>
+      <w:r>
+        <w:rPr>
+          <w:lang w:val="en-CH"/>
+        </w:rPr>
+        <w:t xml:space="preserve"> Dataset is </w:t>
+      </w:r>
+      <w:r>
+        <w:rPr>
+          <w:lang w:val="en-CH"/>
+        </w:rPr>
+        <w:t xml:space="preserve">even worse than the first one to </w:t>
+      </w:r>
+      <w:r>
+        <w:rPr>
+          <w:lang w:val="en-CH"/>
+        </w:rPr>
+        <w:t>for finding association rules.</w:t>
+      </w:r>
+      <w:r>
+        <w:rPr>
+          <w:lang w:val="en-CH"/>
+        </w:rPr>
+        <w:t xml:space="preserve"> The reason this time is quite clear. </w:t>
+      </w:r>
+      <w:proofErr w:type="spellStart"/>
+      <w:r>
+        <w:rPr>
+          <w:lang w:val="en-CH"/>
+        </w:rPr>
+        <w:t>Jewelery</w:t>
+      </w:r>
+      <w:proofErr w:type="spellEnd"/>
+      <w:r>
+        <w:rPr>
+          <w:lang w:val="en-CH"/>
+        </w:rPr>
+        <w:t xml:space="preserve"> is a luxurious, which is not that often bought in a single transaction.</w:t>
+      </w:r>
+    </w:p>
+    <w:p>
+      <w:pPr>
+        <w:rPr>
+          <w:lang w:val="en-CH"/>
+        </w:rPr>
+      </w:pPr>
+      <w:r>
+        <w:rPr>
+          <w:lang w:val="en-CH"/>
+        </w:rPr>
+        <w:t>Here are the top 12 single items/</w:t>
+      </w:r>
+      <w:proofErr w:type="spellStart"/>
+      <w:r>
+        <w:rPr>
+          <w:lang w:val="en-CH"/>
+        </w:rPr>
+        <w:t>itemsets</w:t>
+      </w:r>
+      <w:proofErr w:type="spellEnd"/>
+      <w:r>
+        <w:rPr>
+          <w:lang w:val="en-CH"/>
+        </w:rPr>
+        <w:t xml:space="preserve"> found by classical association rules:</w:t>
+      </w:r>
+    </w:p>
+    <w:p>
+      <w:pPr>
+        <w:rPr>
+          <w:lang w:val="en-CH"/>
+        </w:rPr>
+      </w:pPr>
+      <w:r>
+        <w:rPr>
+          <w:lang w:val="en-CH"/>
+        </w:rPr>
+        <w:drawing>
+          <wp:inline distT="0" distB="0" distL="0" distR="0" wp14:anchorId="79012322" wp14:editId="45087917">
+            <wp:extent cx="5400675" cy="2134235"/>
+            <wp:effectExtent l="0" t="0" r="9525" b="0"/>
+            <wp:docPr id="27" name="Picture 27" descr="Graphical user interface, text&#10;&#10;Description automatically generated"/>
+            <wp:cNvGraphicFramePr>
+              <a:graphicFrameLocks xmlns:a="http://schemas.openxmlformats.org/drawingml/2006/main" noChangeAspect="1"/>
+            </wp:cNvGraphicFramePr>
+            <a:graphic xmlns:a="http://schemas.openxmlformats.org/drawingml/2006/main">
+              <a:graphicData uri="http://schemas.openxmlformats.org/drawingml/2006/picture">
+                <pic:pic xmlns:pic="http://schemas.openxmlformats.org/drawingml/2006/picture">
+                  <pic:nvPicPr>
+                    <pic:cNvPr id="27" name="Picture 27" descr="Graphical user interface, text&#10;&#10;Description automatically generated"/>
+                    <pic:cNvPicPr/>
+                  </pic:nvPicPr>
+                  <pic:blipFill>
+                    <a:blip r:embed="rId44"/>
+                    <a:stretch>
+                      <a:fillRect/>
+                    </a:stretch>
+                  </pic:blipFill>
+                  <pic:spPr>
+                    <a:xfrm>
+                      <a:off x="0" y="0"/>
+                      <a:ext cx="5400675" cy="2134235"/>
+                    </a:xfrm>
+                    <a:prstGeom prst="rect">
+                      <a:avLst/>
+                    </a:prstGeom>
+                  </pic:spPr>
+                </pic:pic>
+              </a:graphicData>
+            </a:graphic>
+          </wp:inline>
+        </w:drawing>
+      </w:r>
+    </w:p>
+    <w:p>
+      <w:pPr>
+        <w:rPr>
+          <w:lang w:val="en-CH"/>
+        </w:rPr>
+      </w:pPr>
+      <w:r>
+        <w:rPr>
+          <w:lang w:val="en-CH"/>
+        </w:rPr>
+        <w:lastRenderedPageBreak/>
+        <w:t xml:space="preserve">All of them are single transactions. We can </w:t>
+      </w:r>
+      <w:proofErr w:type="spellStart"/>
+      <w:r>
+        <w:rPr>
+          <w:lang w:val="en-CH"/>
+        </w:rPr>
+        <w:t>oberserve</w:t>
+      </w:r>
+      <w:proofErr w:type="spellEnd"/>
+      <w:r>
+        <w:rPr>
+          <w:lang w:val="en-CH"/>
+        </w:rPr>
+        <w:t xml:space="preserve"> that the most common items are rather low priced compared to an average item price of </w:t>
+      </w:r>
+      <w:r>
+        <w:rPr>
+          <w:lang w:val="en-CH"/>
+        </w:rPr>
+        <w:t>405.49</w:t>
+      </w:r>
+      <w:r>
+        <w:rPr>
+          <w:lang w:val="en-CH"/>
+        </w:rPr>
+        <w:t xml:space="preserve"> and in the lower half compared to the median of </w:t>
+      </w:r>
+      <w:r>
+        <w:rPr>
+          <w:lang w:val="en-CH"/>
+        </w:rPr>
+        <w:t>261.6</w:t>
+      </w:r>
+      <w:r>
+        <w:rPr>
+          <w:lang w:val="en-CH"/>
+        </w:rPr>
+        <w:t>0.</w:t>
+      </w:r>
+    </w:p>
+    <w:p>
+      <w:pPr>
+        <w:rPr>
+          <w:lang w:val="en-CH"/>
+        </w:rPr>
+      </w:pPr>
+      <w:r>
+        <w:rPr>
+          <w:lang w:val="en-CH"/>
+        </w:rPr>
+        <w:t>Next let us observe</w:t>
+      </w:r>
+      <w:r>
+        <w:rPr>
+          <w:lang w:val="en-CH"/>
+        </w:rPr>
+        <w:t xml:space="preserve"> 15 rows of</w:t>
+      </w:r>
+      <w:r>
+        <w:rPr>
+          <w:lang w:val="en-CH"/>
+        </w:rPr>
+        <w:t xml:space="preserve"> only association rules with at least 2 items.</w:t>
+      </w:r>
+    </w:p>
+    <w:p>
+      <w:pPr>
+        <w:rPr>
+          <w:lang w:val="en-CH"/>
+        </w:rPr>
+      </w:pPr>
+      <w:r>
+        <w:rPr>
+          <w:lang w:val="en-CH"/>
+        </w:rPr>
+        <w:drawing>
+          <wp:inline distT="0" distB="0" distL="0" distR="0" wp14:anchorId="46882047" wp14:editId="5FF3E274">
+            <wp:extent cx="5400675" cy="2565400"/>
+            <wp:effectExtent l="0" t="0" r="9525" b="6350"/>
+            <wp:docPr id="28" name="Picture 28" descr="Graphical user interface, text&#10;&#10;Description automatically generated"/>
+            <wp:cNvGraphicFramePr>
+              <a:graphicFrameLocks xmlns:a="http://schemas.openxmlformats.org/drawingml/2006/main" noChangeAspect="1"/>
+            </wp:cNvGraphicFramePr>
+            <a:graphic xmlns:a="http://schemas.openxmlformats.org/drawingml/2006/main">
+              <a:graphicData uri="http://schemas.openxmlformats.org/drawingml/2006/picture">
+                <pic:pic xmlns:pic="http://schemas.openxmlformats.org/drawingml/2006/picture">
+                  <pic:nvPicPr>
+                    <pic:cNvPr id="28" name="Picture 28" descr="Graphical user interface, text&#10;&#10;Description automatically generated"/>
+                    <pic:cNvPicPr/>
+                  </pic:nvPicPr>
+                  <pic:blipFill>
+                    <a:blip r:embed="rId45"/>
+                    <a:stretch>
+                      <a:fillRect/>
+                    </a:stretch>
+                  </pic:blipFill>
+                  <pic:spPr>
+                    <a:xfrm>
+                      <a:off x="0" y="0"/>
+                      <a:ext cx="5400675" cy="2565400"/>
+                    </a:xfrm>
+                    <a:prstGeom prst="rect">
+                      <a:avLst/>
+                    </a:prstGeom>
+                  </pic:spPr>
+                </pic:pic>
+              </a:graphicData>
+            </a:graphic>
+          </wp:inline>
+        </w:drawing>
+      </w:r>
+    </w:p>
+    <w:p>
+      <w:pPr>
+        <w:rPr>
+          <w:lang w:val="en-CH"/>
+        </w:rPr>
+      </w:pPr>
+      <w:r>
+        <w:rPr>
+          <w:lang w:val="en-CH"/>
+        </w:rPr>
+        <w:t xml:space="preserve">Interestingly the price of </w:t>
+      </w:r>
+      <w:proofErr w:type="spellStart"/>
+      <w:r>
+        <w:rPr>
+          <w:lang w:val="en-CH"/>
+        </w:rPr>
+        <w:t>thge</w:t>
+      </w:r>
+      <w:proofErr w:type="spellEnd"/>
+      <w:r>
+        <w:rPr>
+          <w:lang w:val="en-CH"/>
+        </w:rPr>
+        <w:t xml:space="preserve"> itemset pair have some positive correlation and the price range of these </w:t>
+      </w:r>
+      <w:proofErr w:type="spellStart"/>
+      <w:r>
+        <w:rPr>
+          <w:lang w:val="en-CH"/>
+        </w:rPr>
+        <w:t>itempairs</w:t>
+      </w:r>
+      <w:proofErr w:type="spellEnd"/>
+      <w:r>
+        <w:rPr>
+          <w:lang w:val="en-CH"/>
+        </w:rPr>
+        <w:t xml:space="preserve"> is quite homogenous. </w:t>
+      </w:r>
+      <w:proofErr w:type="spellStart"/>
+      <w:proofErr w:type="gramStart"/>
+      <w:r>
+        <w:rPr>
+          <w:lang w:val="en-CH"/>
+        </w:rPr>
+        <w:t>Unfortutanely</w:t>
+      </w:r>
+      <w:proofErr w:type="spellEnd"/>
+      <w:proofErr w:type="gramEnd"/>
+      <w:r>
+        <w:rPr>
+          <w:lang w:val="en-CH"/>
+        </w:rPr>
+        <w:t xml:space="preserve"> we do not have more specific data about the product, but it seems like either the jewellery </w:t>
+      </w:r>
+      <w:proofErr w:type="spellStart"/>
+      <w:r>
+        <w:rPr>
+          <w:lang w:val="en-CH"/>
+        </w:rPr>
+        <w:t>itemsets</w:t>
+      </w:r>
+      <w:proofErr w:type="spellEnd"/>
+      <w:r>
+        <w:rPr>
+          <w:lang w:val="en-CH"/>
+        </w:rPr>
+        <w:t xml:space="preserve"> are in a collection of a brand or maybe something very classical wedding ring, woman’s ring higher priced with a gem, while man’s ring a bit lower priced without gem. What we are missing here in the traditional Association rules are the high-priced combinations, which are expected to be much </w:t>
+      </w:r>
+      <w:proofErr w:type="gramStart"/>
+      <w:r>
+        <w:rPr>
+          <w:lang w:val="en-CH"/>
+        </w:rPr>
+        <w:t>lower  in</w:t>
+      </w:r>
+      <w:proofErr w:type="gramEnd"/>
+      <w:r>
+        <w:rPr>
+          <w:lang w:val="en-CH"/>
+        </w:rPr>
+        <w:t xml:space="preserve"> common support, but will be relevant because of the overall price. </w:t>
+      </w:r>
+      <w:proofErr w:type="gramStart"/>
+      <w:r>
+        <w:rPr>
+          <w:lang w:val="en-CH"/>
+        </w:rPr>
+        <w:t>Moreover</w:t>
+      </w:r>
+      <w:proofErr w:type="gramEnd"/>
+      <w:r>
+        <w:rPr>
+          <w:lang w:val="en-CH"/>
+        </w:rPr>
+        <w:t xml:space="preserve"> we do not consider items bought in quantity more than 1.</w:t>
+      </w:r>
+      <w:r>
+        <w:rPr>
+          <w:lang w:val="en-CH"/>
+        </w:rPr>
+        <w:t xml:space="preserve"> All found items are rings or earrings. It seems to be the most popular overall items.</w:t>
+      </w:r>
+    </w:p>
+    <w:p>
+      <w:pPr>
+        <w:rPr>
+          <w:lang w:val="en-CH"/>
+        </w:rPr>
+      </w:pPr>
+      <w:r>
+        <w:rPr>
+          <w:lang w:val="en-CH"/>
+        </w:rPr>
+        <w:t xml:space="preserve">Let us now observe the </w:t>
+      </w:r>
+      <w:proofErr w:type="gramStart"/>
+      <w:r>
+        <w:rPr>
+          <w:lang w:val="en-CH"/>
+        </w:rPr>
+        <w:t>profit based</w:t>
+      </w:r>
+      <w:proofErr w:type="gramEnd"/>
+      <w:r>
+        <w:rPr>
+          <w:lang w:val="en-CH"/>
+        </w:rPr>
+        <w:t xml:space="preserve"> AR.</w:t>
+      </w:r>
+    </w:p>
+    <w:p>
+      <w:pPr>
+        <w:rPr>
+          <w:lang w:val="en-CH"/>
+        </w:rPr>
+      </w:pPr>
+      <w:r>
+        <w:rPr>
+          <w:lang w:val="en-CH"/>
+        </w:rPr>
+        <w:lastRenderedPageBreak/>
+        <w:drawing>
+          <wp:inline distT="0" distB="0" distL="0" distR="0" wp14:anchorId="7939D59B" wp14:editId="4DF9C342">
+            <wp:extent cx="5400675" cy="2522220"/>
+            <wp:effectExtent l="0" t="0" r="9525" b="0"/>
+            <wp:docPr id="29" name="Picture 29" descr="Graphical user interface, text&#10;&#10;Description automatically generated"/>
+            <wp:cNvGraphicFramePr>
+              <a:graphicFrameLocks xmlns:a="http://schemas.openxmlformats.org/drawingml/2006/main" noChangeAspect="1"/>
+            </wp:cNvGraphicFramePr>
+            <a:graphic xmlns:a="http://schemas.openxmlformats.org/drawingml/2006/main">
+              <a:graphicData uri="http://schemas.openxmlformats.org/drawingml/2006/picture">
+                <pic:pic xmlns:pic="http://schemas.openxmlformats.org/drawingml/2006/picture">
+                  <pic:nvPicPr>
+                    <pic:cNvPr id="29" name="Picture 29" descr="Graphical user interface, text&#10;&#10;Description automatically generated"/>
+                    <pic:cNvPicPr/>
+                  </pic:nvPicPr>
+                  <pic:blipFill>
+                    <a:blip r:embed="rId46"/>
+                    <a:stretch>
+                      <a:fillRect/>
+                    </a:stretch>
+                  </pic:blipFill>
+                  <pic:spPr>
+                    <a:xfrm>
+                      <a:off x="0" y="0"/>
+                      <a:ext cx="5400675" cy="2522220"/>
+                    </a:xfrm>
+                    <a:prstGeom prst="rect">
+                      <a:avLst/>
+                    </a:prstGeom>
+                  </pic:spPr>
+                </pic:pic>
+              </a:graphicData>
+            </a:graphic>
+          </wp:inline>
+        </w:drawing>
+      </w:r>
+    </w:p>
+    <w:p>
+      <w:pPr>
+        <w:rPr>
+          <w:lang w:val="en-CH"/>
+        </w:rPr>
+      </w:pPr>
+    </w:p>
+    <w:p>
+      <w:pPr>
+        <w:rPr>
+          <w:lang w:val="en-CH"/>
+        </w:rPr>
+      </w:pPr>
+      <w:r>
+        <w:rPr>
+          <w:lang w:val="en-CH"/>
+        </w:rPr>
+        <w:t xml:space="preserve">The top 15 </w:t>
+      </w:r>
+      <w:proofErr w:type="spellStart"/>
+      <w:r>
+        <w:rPr>
+          <w:lang w:val="en-CH"/>
+        </w:rPr>
+        <w:t>proftiable</w:t>
+      </w:r>
+      <w:proofErr w:type="spellEnd"/>
+      <w:r>
+        <w:rPr>
+          <w:lang w:val="en-CH"/>
+        </w:rPr>
+        <w:t xml:space="preserve"> </w:t>
+      </w:r>
+      <w:proofErr w:type="spellStart"/>
+      <w:r>
+        <w:rPr>
+          <w:lang w:val="en-CH"/>
+        </w:rPr>
+        <w:t>itemsets</w:t>
+      </w:r>
+      <w:proofErr w:type="spellEnd"/>
+      <w:r>
+        <w:rPr>
+          <w:lang w:val="en-CH"/>
+        </w:rPr>
+        <w:t xml:space="preserve"> are single item transactions, the same as in TAR. However, the price is </w:t>
+      </w:r>
+      <w:proofErr w:type="gramStart"/>
+      <w:r>
+        <w:rPr>
+          <w:lang w:val="en-CH"/>
+        </w:rPr>
+        <w:t>either on</w:t>
+      </w:r>
+      <w:proofErr w:type="gramEnd"/>
+      <w:r>
+        <w:rPr>
+          <w:lang w:val="en-CH"/>
+        </w:rPr>
+        <w:t xml:space="preserve"> the upper side of the median, the opposite of TAR. The support on the other side is very homogenous, ranging from 5 to 301. The item with only 5 support is still relevant, because of its high price of 26’425. The item with 301 has </w:t>
+      </w:r>
+      <w:proofErr w:type="gramStart"/>
+      <w:r>
+        <w:rPr>
+          <w:lang w:val="en-CH"/>
+        </w:rPr>
+        <w:t>a the</w:t>
+      </w:r>
+      <w:proofErr w:type="gramEnd"/>
+      <w:r>
+        <w:rPr>
+          <w:lang w:val="en-CH"/>
+        </w:rPr>
+        <w:t xml:space="preserve"> lowest price of 260. We </w:t>
+      </w:r>
+      <w:proofErr w:type="gramStart"/>
+      <w:r>
+        <w:rPr>
+          <w:lang w:val="en-CH"/>
+        </w:rPr>
+        <w:t>see similarly,</w:t>
+      </w:r>
+      <w:proofErr w:type="gramEnd"/>
+      <w:r>
+        <w:rPr>
+          <w:lang w:val="en-CH"/>
+        </w:rPr>
+        <w:t xml:space="preserve"> that rings and earrings are popular, each in support and profitability. At is different to the electronic goods store in the first analysis, where we found completely different kind of items. </w:t>
+      </w:r>
+      <w:proofErr w:type="gramStart"/>
+      <w:r>
+        <w:rPr>
+          <w:lang w:val="en-CH"/>
+        </w:rPr>
+        <w:t>However</w:t>
+      </w:r>
+      <w:proofErr w:type="gramEnd"/>
+      <w:r>
+        <w:rPr>
+          <w:lang w:val="en-CH"/>
+        </w:rPr>
+        <w:t xml:space="preserve"> one has to admit, that the category range of jewellery is kind of small. That could bring </w:t>
+      </w:r>
+      <w:proofErr w:type="gramStart"/>
+      <w:r>
+        <w:rPr>
+          <w:lang w:val="en-CH"/>
+        </w:rPr>
+        <w:t>an</w:t>
+      </w:r>
+      <w:proofErr w:type="gramEnd"/>
+      <w:r>
+        <w:rPr>
+          <w:lang w:val="en-CH"/>
+        </w:rPr>
+        <w:t xml:space="preserve"> reasonable explanation. What is unclear is the “nan” category. The author assumed that these are jewellery adjustments like adjust size, extra gems, custom services.</w:t>
+      </w:r>
+      <w:r>
+        <w:rPr>
+          <w:lang w:val="en-CH"/>
+        </w:rPr>
+        <w:t xml:space="preserve"> The intersection of items with the TAR is 2 items out of 16.</w:t>
+      </w:r>
+    </w:p>
+    <w:p>
+      <w:pPr>
+        <w:rPr>
+          <w:lang w:val="en-CH"/>
+        </w:rPr>
+      </w:pPr>
+      <w:r>
+        <w:rPr>
+          <w:lang w:val="en-CH"/>
+        </w:rPr>
+        <w:t xml:space="preserve">Let us move to the </w:t>
+      </w:r>
+      <w:r>
+        <w:rPr>
+          <w:lang w:val="en-CH"/>
+        </w:rPr>
+        <w:t>at least 2 item transactions.</w:t>
+      </w:r>
+    </w:p>
+    <w:p>
+      <w:pPr>
+        <w:rPr>
+          <w:lang w:val="en-CH"/>
+        </w:rPr>
+      </w:pPr>
+      <w:r>
+        <w:rPr>
+          <w:lang w:val="en-CH"/>
+        </w:rPr>
+        <w:drawing>
+          <wp:inline distT="0" distB="0" distL="0" distR="0" wp14:anchorId="6B44625E" wp14:editId="0D16CF1D">
+            <wp:extent cx="5400675" cy="2011045"/>
+            <wp:effectExtent l="0" t="0" r="9525" b="8255"/>
+            <wp:docPr id="30" name="Picture 30" descr="Graphical user interface, text&#10;&#10;Description automatically generated with medium confidence"/>
+            <wp:cNvGraphicFramePr>
+              <a:graphicFrameLocks xmlns:a="http://schemas.openxmlformats.org/drawingml/2006/main" noChangeAspect="1"/>
+            </wp:cNvGraphicFramePr>
+            <a:graphic xmlns:a="http://schemas.openxmlformats.org/drawingml/2006/main">
+              <a:graphicData uri="http://schemas.openxmlformats.org/drawingml/2006/picture">
+                <pic:pic xmlns:pic="http://schemas.openxmlformats.org/drawingml/2006/picture">
+                  <pic:nvPicPr>
+                    <pic:cNvPr id="30" name="Picture 30" descr="Graphical user interface, text&#10;&#10;Description automatically generated with medium confidence"/>
+                    <pic:cNvPicPr/>
+                  </pic:nvPicPr>
+                  <pic:blipFill>
+                    <a:blip r:embed="rId47"/>
+                    <a:stretch>
+                      <a:fillRect/>
+                    </a:stretch>
+                  </pic:blipFill>
+                  <pic:spPr>
+                    <a:xfrm>
+                      <a:off x="0" y="0"/>
+                      <a:ext cx="5400675" cy="2011045"/>
+                    </a:xfrm>
+                    <a:prstGeom prst="rect">
+                      <a:avLst/>
+                    </a:prstGeom>
+                  </pic:spPr>
+                </pic:pic>
+              </a:graphicData>
+            </a:graphic>
+          </wp:inline>
+        </w:drawing>
+      </w:r>
+    </w:p>
+    <w:p>
+      <w:pPr>
+        <w:rPr>
+          <w:lang w:val="en-CH"/>
+        </w:rPr>
+      </w:pPr>
+      <w:r>
+        <w:rPr>
+          <w:lang w:val="en-CH"/>
+        </w:rPr>
+        <w:t xml:space="preserve">The result is surprising. The results of TAR correlates quite a bit with </w:t>
+      </w:r>
+      <w:proofErr w:type="spellStart"/>
+      <w:r>
+        <w:rPr>
+          <w:lang w:val="en-CH"/>
+        </w:rPr>
+        <w:t>proft</w:t>
+      </w:r>
+      <w:proofErr w:type="spellEnd"/>
+      <w:r>
+        <w:rPr>
+          <w:lang w:val="en-CH"/>
+        </w:rPr>
+        <w:t xml:space="preserve"> based AR. The top 2 </w:t>
+      </w:r>
+      <w:proofErr w:type="spellStart"/>
+      <w:r>
+        <w:rPr>
+          <w:lang w:val="en-CH"/>
+        </w:rPr>
+        <w:t>itemsets</w:t>
+      </w:r>
+      <w:proofErr w:type="spellEnd"/>
+      <w:r>
+        <w:rPr>
+          <w:lang w:val="en-CH"/>
+        </w:rPr>
+        <w:t xml:space="preserve"> are identical. Out of 8 </w:t>
+      </w:r>
+      <w:proofErr w:type="spellStart"/>
+      <w:r>
+        <w:rPr>
+          <w:lang w:val="en-CH"/>
+        </w:rPr>
+        <w:t>itemsets</w:t>
+      </w:r>
+      <w:proofErr w:type="spellEnd"/>
+      <w:r>
+        <w:rPr>
+          <w:lang w:val="en-CH"/>
+        </w:rPr>
+        <w:t>, 3 are identical to AR.</w:t>
+      </w:r>
+    </w:p>
+    <w:p>
+      <w:pPr>
+        <w:rPr>
+          <w:lang w:val="en-CH"/>
+        </w:rPr>
+      </w:pPr>
+      <w:r>
+        <w:rPr>
+          <w:lang w:val="en-CH"/>
+        </w:rPr>
+        <w:lastRenderedPageBreak/>
+        <w:t xml:space="preserve">What pitches the eye are the </w:t>
+      </w:r>
+      <w:proofErr w:type="spellStart"/>
+      <w:r>
+        <w:rPr>
+          <w:lang w:val="en-CH"/>
+        </w:rPr>
+        <w:t>itemsets</w:t>
+      </w:r>
+      <w:proofErr w:type="spellEnd"/>
+      <w:r>
+        <w:rPr>
+          <w:lang w:val="en-CH"/>
+        </w:rPr>
+        <w:t xml:space="preserve"> with only 7 </w:t>
+      </w:r>
+      <w:proofErr w:type="gramStart"/>
+      <w:r>
+        <w:rPr>
+          <w:lang w:val="en-CH"/>
+        </w:rPr>
+        <w:t>support</w:t>
+      </w:r>
+      <w:proofErr w:type="gramEnd"/>
+      <w:r>
+        <w:rPr>
+          <w:lang w:val="en-CH"/>
+        </w:rPr>
+        <w:t xml:space="preserve"> but highly priced. These items are quite relevant even the support is low. Surely </w:t>
+      </w:r>
+      <w:proofErr w:type="spellStart"/>
+      <w:r>
+        <w:rPr>
+          <w:lang w:val="en-CH"/>
+        </w:rPr>
+        <w:t>ther</w:t>
+      </w:r>
+      <w:proofErr w:type="spellEnd"/>
+      <w:r>
+        <w:rPr>
+          <w:lang w:val="en-CH"/>
+        </w:rPr>
+        <w:t xml:space="preserve"> should be a hard lower </w:t>
+      </w:r>
+      <w:proofErr w:type="spellStart"/>
+      <w:r>
+        <w:rPr>
+          <w:lang w:val="en-CH"/>
+        </w:rPr>
+        <w:t>threshould</w:t>
+      </w:r>
+      <w:proofErr w:type="spellEnd"/>
+      <w:r>
+        <w:rPr>
+          <w:lang w:val="en-CH"/>
+        </w:rPr>
+        <w:t xml:space="preserve"> of irrelevance. Below a support of 5 maybe, </w:t>
+      </w:r>
+      <w:proofErr w:type="spellStart"/>
+      <w:r>
+        <w:rPr>
+          <w:lang w:val="en-CH"/>
+        </w:rPr>
+        <w:t>evenb</w:t>
+      </w:r>
+      <w:proofErr w:type="spellEnd"/>
+      <w:r>
+        <w:rPr>
+          <w:lang w:val="en-CH"/>
+        </w:rPr>
+        <w:t xml:space="preserve"> the price is high, the relevance is diminished because of </w:t>
+      </w:r>
+      <w:proofErr w:type="spellStart"/>
+      <w:proofErr w:type="gramStart"/>
+      <w:r>
+        <w:rPr>
+          <w:lang w:val="en-CH"/>
+        </w:rPr>
+        <w:t>randomness.A</w:t>
+      </w:r>
+      <w:proofErr w:type="spellEnd"/>
+      <w:proofErr w:type="gramEnd"/>
+      <w:r>
+        <w:rPr>
+          <w:lang w:val="en-CH"/>
+        </w:rPr>
+        <w:t xml:space="preserve"> rule would not be strong enough and be </w:t>
+      </w:r>
+      <w:proofErr w:type="spellStart"/>
+      <w:r>
+        <w:rPr>
+          <w:lang w:val="en-CH"/>
+        </w:rPr>
+        <w:t>eviden</w:t>
+      </w:r>
+      <w:proofErr w:type="spellEnd"/>
+      <w:r>
+        <w:rPr>
+          <w:lang w:val="en-CH"/>
+        </w:rPr>
+        <w:t xml:space="preserve"> to predict this relation for future transactions.</w:t>
+      </w:r>
+    </w:p>
+    <w:p>
+      <w:pPr>
+        <w:rPr>
+          <w:lang w:val="en-CH"/>
+        </w:rPr>
+      </w:pPr>
+      <w:r>
+        <w:rPr>
+          <w:lang w:val="en-CH"/>
+        </w:rPr>
+        <w:t xml:space="preserve">In this jewellery dataset, the advantages </w:t>
+      </w:r>
+      <w:r>
+        <w:rPr>
+          <w:lang w:val="en-CH"/>
+        </w:rPr>
+        <w:t>of a profit AR are lower than in the consumer electronic stores. The author concludes this, because of the much higher homogeneity of jewellery products.</w:t>
+      </w:r>
+    </w:p>
+    <w:p>
+      <w:pPr>
+        <w:pStyle w:val="Heading2"/>
+        <w:rPr>
+          <w:lang w:val="en-CH"/>
+        </w:rPr>
+      </w:pPr>
+      <w:r>
+        <w:rPr>
+          <w:lang w:val="en-CH"/>
+        </w:rPr>
+        <w:t>5</w:t>
+      </w:r>
+      <w:r>
+        <w:rPr>
+          <w:lang w:val="en-CH"/>
+        </w:rPr>
+        <w:t>.</w:t>
+      </w:r>
+      <w:r>
+        <w:rPr>
+          <w:lang w:val="en-CH"/>
+        </w:rPr>
+        <w:t>3</w:t>
+      </w:r>
+      <w:r>
+        <w:rPr>
+          <w:lang w:val="en-CH"/>
+        </w:rPr>
+        <w:t xml:space="preserve"> </w:t>
+      </w:r>
+      <w:r>
+        <w:rPr>
+          <w:lang w:val="en-CH"/>
+        </w:rPr>
+        <w:t>E-</w:t>
+      </w:r>
+      <w:r>
+        <w:rPr>
+          <w:lang w:val="en-CH"/>
+        </w:rPr>
+        <w:t>Commerce</w:t>
+      </w:r>
+      <w:r>
+        <w:rPr>
+          <w:lang w:val="en-CH"/>
+        </w:rPr>
+        <w:t xml:space="preserve"> </w:t>
+      </w:r>
+      <w:r>
+        <w:rPr>
+          <w:lang w:val="en-CH"/>
+        </w:rPr>
+        <w:t>purchase</w:t>
+      </w:r>
+      <w:r>
+        <w:rPr>
+          <w:lang w:val="en-CH"/>
+        </w:rPr>
+        <w:t xml:space="preserve"> </w:t>
+      </w:r>
+      <w:r>
+        <w:rPr>
+          <w:lang w:val="en-CH"/>
+        </w:rPr>
+        <w:t>history</w:t>
+      </w:r>
+      <w:r>
+        <w:rPr>
+          <w:lang w:val="en-CH"/>
+        </w:rPr>
+        <w:t xml:space="preserve"> </w:t>
+      </w:r>
+      <w:r>
+        <w:rPr>
+          <w:lang w:val="en-CH"/>
+        </w:rPr>
+        <w:t>from</w:t>
+      </w:r>
+      <w:r>
+        <w:rPr>
+          <w:lang w:val="en-CH"/>
+        </w:rPr>
+        <w:t xml:space="preserve"> </w:t>
+      </w:r>
+      <w:r>
+        <w:rPr>
+          <w:lang w:val="en-CH"/>
+        </w:rPr>
+        <w:t>cosmetics store</w:t>
+      </w:r>
+    </w:p>
+    <w:p>
+      <w:pPr>
+        <w:pStyle w:val="Heading3"/>
+        <w:rPr>
+          <w:lang w:val="en-CH"/>
+        </w:rPr>
+      </w:pPr>
+      <w:r>
+        <w:rPr>
+          <w:lang w:val="en-CH"/>
+        </w:rPr>
+        <w:t>5.</w:t>
+      </w:r>
+      <w:r>
+        <w:rPr>
+          <w:lang w:val="en-CH"/>
+        </w:rPr>
+        <w:t>3</w:t>
+      </w:r>
+      <w:r>
+        <w:rPr>
+          <w:lang w:val="en-CH"/>
+        </w:rPr>
+        <w:t>.1 Dataset</w:t>
+      </w:r>
+    </w:p>
+    <w:p>
+      <w:pPr>
+        <w:rPr>
+          <w:lang w:val="en-CH"/>
+        </w:rPr>
+      </w:pPr>
+    </w:p>
+    <w:p>
+      <w:pPr>
+        <w:rPr>
+          <w:lang w:val="en-CH"/>
+        </w:rPr>
+      </w:pPr>
     </w:p>
     <w:p>
       <w:pPr>
@@ -21547,18 +23049,165 @@
         </w:rPr>
         <w:t xml:space="preserve"> (Retrieved: 02.10.2022 from </w:t>
       </w:r>
-      <w:r>
-        <w:rPr>
-          <w:lang w:val="en-CH"/>
-        </w:rPr>
-        <w:t>https://www.kaggle.com/datasets/mkechinov/ecommerce-purchase-history-from-electronics-store</w:t>
-      </w:r>
+      <w:hyperlink r:id="rId48" w:history="1">
+        <w:r>
+          <w:rPr>
+            <w:rStyle w:val="Hyperlink"/>
+            <w:lang w:val="en-CH"/>
+          </w:rPr>
+          <w:t>https://www.kaggle.com/datasets/mkechinov/ecommerce-purchase-history-from-electronics-store</w:t>
+        </w:r>
+      </w:hyperlink>
       <w:r>
         <w:rPr>
           <w:lang w:val="en-CH"/>
         </w:rPr>
         <w:t>)</w:t>
       </w:r>
+    </w:p>
+    <w:p>
+      <w:pPr>
+        <w:pStyle w:val="NormalWeb"/>
+        <w:numPr>
+          <w:ilvl w:val="0"/>
+          <w:numId w:val="6"/>
+        </w:numPr>
+        <w:spacing w:line="360" w:lineRule="auto"/>
+        <w:jc w:val="both"/>
+        <w:rPr>
+          <w:bCs/>
+          <w:lang w:val="en-US"/>
+        </w:rPr>
+      </w:pPr>
+      <w:r>
+        <w:rPr>
+          <w:lang w:val="en-CH"/>
+        </w:rPr>
+        <w:t>E-C</w:t>
+      </w:r>
+      <w:r>
+        <w:rPr>
+          <w:lang w:val="en-CH"/>
+        </w:rPr>
+        <w:t>ommerce</w:t>
+      </w:r>
+      <w:r>
+        <w:rPr>
+          <w:lang w:val="en-CH"/>
+        </w:rPr>
+        <w:t xml:space="preserve"> </w:t>
+      </w:r>
+      <w:r>
+        <w:rPr>
+          <w:lang w:val="en-CH"/>
+        </w:rPr>
+        <w:t>purchase</w:t>
+      </w:r>
+      <w:r>
+        <w:rPr>
+          <w:lang w:val="en-CH"/>
+        </w:rPr>
+        <w:t xml:space="preserve"> </w:t>
+      </w:r>
+      <w:r>
+        <w:rPr>
+          <w:lang w:val="en-CH"/>
+        </w:rPr>
+        <w:t>history</w:t>
+      </w:r>
+      <w:r>
+        <w:rPr>
+          <w:lang w:val="en-CH"/>
+        </w:rPr>
+        <w:t xml:space="preserve"> </w:t>
+      </w:r>
+      <w:r>
+        <w:rPr>
+          <w:lang w:val="en-CH"/>
+        </w:rPr>
+        <w:t>from</w:t>
+      </w:r>
+      <w:r>
+        <w:rPr>
+          <w:lang w:val="en-CH"/>
+        </w:rPr>
+        <w:t xml:space="preserve"> </w:t>
+      </w:r>
+      <w:r>
+        <w:rPr>
+          <w:lang w:val="en-CH"/>
+        </w:rPr>
+        <w:t>electronic</w:t>
+      </w:r>
+      <w:r>
+        <w:rPr>
+          <w:lang w:val="en-CH"/>
+        </w:rPr>
+        <w:t xml:space="preserve"> </w:t>
+      </w:r>
+      <w:r>
+        <w:rPr>
+          <w:lang w:val="en-CH"/>
+        </w:rPr>
+        <w:t>store</w:t>
+      </w:r>
+      <w:r>
+        <w:rPr>
+          <w:lang w:val="en-CH"/>
+        </w:rPr>
+        <w:t xml:space="preserve"> (Retrieved: </w:t>
+      </w:r>
+      <w:r>
+        <w:rPr>
+          <w:lang w:val="en-CH"/>
+        </w:rPr>
+        <w:t>11</w:t>
+      </w:r>
+      <w:r>
+        <w:rPr>
+          <w:lang w:val="en-CH"/>
+        </w:rPr>
+        <w:t>.1</w:t>
+      </w:r>
+      <w:r>
+        <w:rPr>
+          <w:lang w:val="en-CH"/>
+        </w:rPr>
+        <w:t>2</w:t>
+      </w:r>
+      <w:r>
+        <w:rPr>
+          <w:lang w:val="en-CH"/>
+        </w:rPr>
+        <w:t xml:space="preserve">.2022 from </w:t>
+      </w:r>
+      <w:r>
+        <w:rPr>
+          <w:lang w:val="en-CH"/>
+        </w:rPr>
+        <w:t>https://www.kaggle.com/datasets/mkechinov/ecommerce-purchase-history-from-jewelry-store</w:t>
+      </w:r>
+      <w:r>
+        <w:rPr>
+          <w:lang w:val="en-CH"/>
+        </w:rPr>
+        <w:t>)</w:t>
+      </w:r>
+    </w:p>
+    <w:p>
+      <w:pPr>
+        <w:pStyle w:val="NormalWeb"/>
+        <w:numPr>
+          <w:ilvl w:val="0"/>
+          <w:numId w:val="6"/>
+        </w:numPr>
+        <w:spacing w:line="360" w:lineRule="auto"/>
+        <w:jc w:val="both"/>
+        <w:rPr>
+          <w:bCs/>
+          <w:lang w:val="en-US"/>
+        </w:rPr>
+      </w:pPr>
     </w:p>
     <w:p>
       <w:pPr>
@@ -21687,9 +23336,9 @@
       </w:pPr>
     </w:p>
     <w:sectPr>
-      <w:headerReference w:type="default" r:id="rId42"/>
-      <w:footerReference w:type="even" r:id="rId43"/>
-      <w:footerReference w:type="default" r:id="rId44"/>
+      <w:headerReference w:type="default" r:id="rId49"/>
+      <w:footerReference w:type="even" r:id="rId50"/>
+      <w:footerReference w:type="default" r:id="rId51"/>
       <w:type w:val="continuous"/>
       <w:pgSz w:w="11920" w:h="16850"/>
       <w:pgMar w:top="1134" w:right="1714" w:bottom="1134" w:left="1701" w:header="720" w:footer="720" w:gutter="0"/>
@@ -24589,7 +26238,7 @@
     <w:name w:val="Normal"/>
     <w:uiPriority w:val="1"/>
     <w:qFormat/>
-    <w:rsid w:val="00B261DC"/>
+    <w:rsid w:val="00A60897"/>
     <w:rPr>
       <w:rFonts w:ascii="Times New Roman" w:eastAsia="Times New Roman" w:hAnsi="Times New Roman" w:cs="Times New Roman"/>
       <w:sz w:val="24"/>

</xml_diff>

<commit_message>
changed profit_sensitivity, continued writing
</commit_message>
<xml_diff>
--- a/MasterThesis/Detecting-patterns-in-purchase-history-using-association-rule-learning-methods_Latest.docx
+++ b/MasterThesis/Detecting-patterns-in-purchase-history-using-association-rule-learning-methods_Latest.docx
@@ -431,11 +431,13 @@
     <w:sdt>
       <w:sdtPr>
         <w:rPr>
-          <w:rFonts w:eastAsia="Times New Roman"/>
+          <w:rFonts w:ascii="Times New Roman" w:eastAsia="Times New Roman" w:hAnsi="Times New Roman" w:cs="Times New Roman"/>
+          <w:b w:val="0"/>
           <w:bCs/>
+          <w:color w:val="auto"/>
           <w:sz w:val="24"/>
           <w:szCs w:val="24"/>
-          <w:lang w:eastAsia="en-GB"/>
+          <w:lang w:val="en-CH" w:eastAsia="en-GB"/>
         </w:rPr>
         <w:id w:val="1967847796"/>
         <w:docPartObj>
@@ -445,11 +447,7 @@
       </w:sdtPr>
       <w:sdtEndPr>
         <w:rPr>
-          <w:rFonts w:ascii="Times New Roman" w:hAnsi="Times New Roman" w:cs="Times New Roman"/>
-          <w:b w:val="0"/>
           <w:noProof/>
-          <w:color w:val="auto"/>
-          <w:lang w:val="en-CH"/>
         </w:rPr>
       </w:sdtEndPr>
       <w:sdtContent>
@@ -475,7 +473,7 @@
               <w:noProof/>
               <w:sz w:val="22"/>
               <w:szCs w:val="22"/>
-              <w:lang w:val="en-CH" w:eastAsia="en-CH"/>
+              <w:lang w:eastAsia="en-CH"/>
             </w:rPr>
           </w:pPr>
           <w:r>
@@ -568,7 +566,7 @@
               <w:noProof/>
               <w:sz w:val="22"/>
               <w:szCs w:val="22"/>
-              <w:lang w:val="en-CH" w:eastAsia="en-CH"/>
+              <w:lang w:eastAsia="en-CH"/>
             </w:rPr>
           </w:pPr>
           <w:hyperlink w:anchor="_Toc122439606" w:history="1">
@@ -643,7 +641,7 @@
               <w:noProof/>
               <w:sz w:val="22"/>
               <w:szCs w:val="22"/>
-              <w:lang w:val="en-CH" w:eastAsia="en-CH"/>
+              <w:lang w:eastAsia="en-CH"/>
             </w:rPr>
           </w:pPr>
           <w:hyperlink w:anchor="_Toc122439607" w:history="1">
@@ -718,7 +716,7 @@
               <w:noProof/>
               <w:sz w:val="22"/>
               <w:szCs w:val="22"/>
-              <w:lang w:val="en-CH" w:eastAsia="en-CH"/>
+              <w:lang w:eastAsia="en-CH"/>
             </w:rPr>
           </w:pPr>
           <w:hyperlink w:anchor="_Toc122439608" w:history="1">
@@ -793,7 +791,7 @@
               <w:noProof/>
               <w:sz w:val="22"/>
               <w:szCs w:val="22"/>
-              <w:lang w:val="en-CH" w:eastAsia="en-CH"/>
+              <w:lang w:eastAsia="en-CH"/>
             </w:rPr>
           </w:pPr>
           <w:hyperlink w:anchor="_Toc122439609" w:history="1">
@@ -864,7 +862,7 @@
               <w:rFonts w:eastAsiaTheme="minorEastAsia" w:cstheme="minorBidi"/>
               <w:b w:val="0"/>
               <w:noProof/>
-              <w:lang w:val="en-CH" w:eastAsia="en-CH"/>
+              <w:lang w:eastAsia="en-CH"/>
             </w:rPr>
           </w:pPr>
           <w:hyperlink w:anchor="_Toc122439610" w:history="1">
@@ -935,7 +933,7 @@
               <w:rFonts w:eastAsiaTheme="minorEastAsia" w:cstheme="minorBidi"/>
               <w:b w:val="0"/>
               <w:noProof/>
-              <w:lang w:val="en-CH" w:eastAsia="en-CH"/>
+              <w:lang w:eastAsia="en-CH"/>
             </w:rPr>
           </w:pPr>
           <w:hyperlink w:anchor="_Toc122439611" w:history="1">
@@ -1008,7 +1006,7 @@
               <w:noProof/>
               <w:sz w:val="22"/>
               <w:szCs w:val="22"/>
-              <w:lang w:val="en-CH" w:eastAsia="en-CH"/>
+              <w:lang w:eastAsia="en-CH"/>
             </w:rPr>
           </w:pPr>
           <w:hyperlink w:anchor="_Toc122439612" w:history="1">
@@ -1082,7 +1080,7 @@
               <w:noProof/>
               <w:sz w:val="22"/>
               <w:szCs w:val="22"/>
-              <w:lang w:val="en-CH" w:eastAsia="en-CH"/>
+              <w:lang w:eastAsia="en-CH"/>
             </w:rPr>
           </w:pPr>
           <w:hyperlink w:anchor="_Toc122439613" w:history="1">
@@ -1156,7 +1154,7 @@
               <w:noProof/>
               <w:sz w:val="22"/>
               <w:szCs w:val="22"/>
-              <w:lang w:val="en-CH" w:eastAsia="en-CH"/>
+              <w:lang w:eastAsia="en-CH"/>
             </w:rPr>
           </w:pPr>
           <w:hyperlink w:anchor="_Toc122439614" w:history="1">
@@ -1230,7 +1228,7 @@
               <w:noProof/>
               <w:sz w:val="22"/>
               <w:szCs w:val="22"/>
-              <w:lang w:val="en-CH" w:eastAsia="en-CH"/>
+              <w:lang w:eastAsia="en-CH"/>
             </w:rPr>
           </w:pPr>
           <w:hyperlink w:anchor="_Toc122439615" w:history="1">
@@ -1301,7 +1299,7 @@
               <w:rFonts w:eastAsiaTheme="minorEastAsia" w:cstheme="minorBidi"/>
               <w:b w:val="0"/>
               <w:noProof/>
-              <w:lang w:val="en-CH" w:eastAsia="en-CH"/>
+              <w:lang w:eastAsia="en-CH"/>
             </w:rPr>
           </w:pPr>
           <w:hyperlink w:anchor="_Toc122439616" w:history="1">
@@ -1372,7 +1370,7 @@
               <w:rFonts w:eastAsiaTheme="minorEastAsia" w:cstheme="minorBidi"/>
               <w:b w:val="0"/>
               <w:noProof/>
-              <w:lang w:val="en-CH" w:eastAsia="en-CH"/>
+              <w:lang w:eastAsia="en-CH"/>
             </w:rPr>
           </w:pPr>
           <w:hyperlink w:anchor="_Toc122439617" w:history="1">
@@ -1447,7 +1445,7 @@
               <w:noProof/>
               <w:sz w:val="22"/>
               <w:szCs w:val="22"/>
-              <w:lang w:val="en-CH" w:eastAsia="en-CH"/>
+              <w:lang w:eastAsia="en-CH"/>
             </w:rPr>
           </w:pPr>
           <w:hyperlink w:anchor="_Toc122439618" w:history="1">
@@ -1518,7 +1516,7 @@
               <w:rFonts w:eastAsiaTheme="minorEastAsia" w:cstheme="minorBidi"/>
               <w:b w:val="0"/>
               <w:noProof/>
-              <w:lang w:val="en-CH" w:eastAsia="en-CH"/>
+              <w:lang w:eastAsia="en-CH"/>
             </w:rPr>
           </w:pPr>
           <w:hyperlink w:anchor="_Toc122439619" w:history="1">
@@ -1589,7 +1587,7 @@
               <w:rFonts w:eastAsiaTheme="minorEastAsia" w:cstheme="minorBidi"/>
               <w:b w:val="0"/>
               <w:noProof/>
-              <w:lang w:val="en-CH" w:eastAsia="en-CH"/>
+              <w:lang w:eastAsia="en-CH"/>
             </w:rPr>
           </w:pPr>
           <w:hyperlink w:anchor="_Toc122439620" w:history="1">
@@ -1660,7 +1658,7 @@
               <w:rFonts w:eastAsiaTheme="minorEastAsia" w:cstheme="minorBidi"/>
               <w:b w:val="0"/>
               <w:noProof/>
-              <w:lang w:val="en-CH" w:eastAsia="en-CH"/>
+              <w:lang w:eastAsia="en-CH"/>
             </w:rPr>
           </w:pPr>
           <w:hyperlink w:anchor="_Toc122439621" w:history="1">
@@ -1731,7 +1729,7 @@
               <w:rFonts w:eastAsiaTheme="minorEastAsia" w:cstheme="minorBidi"/>
               <w:b w:val="0"/>
               <w:noProof/>
-              <w:lang w:val="en-CH" w:eastAsia="en-CH"/>
+              <w:lang w:eastAsia="en-CH"/>
             </w:rPr>
           </w:pPr>
           <w:hyperlink w:anchor="_Toc122439622" w:history="1">
@@ -1802,7 +1800,7 @@
               <w:rFonts w:eastAsiaTheme="minorEastAsia" w:cstheme="minorBidi"/>
               <w:b w:val="0"/>
               <w:noProof/>
-              <w:lang w:val="en-CH" w:eastAsia="en-CH"/>
+              <w:lang w:eastAsia="en-CH"/>
             </w:rPr>
           </w:pPr>
           <w:hyperlink w:anchor="_Toc122439623" w:history="1">
@@ -1877,7 +1875,7 @@
               <w:noProof/>
               <w:sz w:val="22"/>
               <w:szCs w:val="22"/>
-              <w:lang w:val="en-CH" w:eastAsia="en-CH"/>
+              <w:lang w:eastAsia="en-CH"/>
             </w:rPr>
           </w:pPr>
           <w:hyperlink w:anchor="_Toc122439624" w:history="1">
@@ -1948,7 +1946,7 @@
               <w:rFonts w:eastAsiaTheme="minorEastAsia" w:cstheme="minorBidi"/>
               <w:b w:val="0"/>
               <w:noProof/>
-              <w:lang w:val="en-CH" w:eastAsia="en-CH"/>
+              <w:lang w:eastAsia="en-CH"/>
             </w:rPr>
           </w:pPr>
           <w:hyperlink w:anchor="_Toc122439625" w:history="1">
@@ -2021,7 +2019,7 @@
               <w:noProof/>
               <w:sz w:val="22"/>
               <w:szCs w:val="22"/>
-              <w:lang w:val="en-CH" w:eastAsia="en-CH"/>
+              <w:lang w:eastAsia="en-CH"/>
             </w:rPr>
           </w:pPr>
           <w:hyperlink w:anchor="_Toc122439626" w:history="1">
@@ -2094,7 +2092,7 @@
               <w:noProof/>
               <w:sz w:val="22"/>
               <w:szCs w:val="22"/>
-              <w:lang w:val="en-CH" w:eastAsia="en-CH"/>
+              <w:lang w:eastAsia="en-CH"/>
             </w:rPr>
           </w:pPr>
           <w:hyperlink w:anchor="_Toc122439627" w:history="1">
@@ -2165,7 +2163,7 @@
               <w:rFonts w:eastAsiaTheme="minorEastAsia" w:cstheme="minorBidi"/>
               <w:b w:val="0"/>
               <w:noProof/>
-              <w:lang w:val="en-CH" w:eastAsia="en-CH"/>
+              <w:lang w:eastAsia="en-CH"/>
             </w:rPr>
           </w:pPr>
           <w:hyperlink w:anchor="_Toc122439628" w:history="1">
@@ -2238,7 +2236,7 @@
               <w:noProof/>
               <w:sz w:val="22"/>
               <w:szCs w:val="22"/>
-              <w:lang w:val="en-CH" w:eastAsia="en-CH"/>
+              <w:lang w:eastAsia="en-CH"/>
             </w:rPr>
           </w:pPr>
           <w:hyperlink w:anchor="_Toc122439629" w:history="1">
@@ -2311,7 +2309,7 @@
               <w:noProof/>
               <w:sz w:val="22"/>
               <w:szCs w:val="22"/>
-              <w:lang w:val="en-CH" w:eastAsia="en-CH"/>
+              <w:lang w:eastAsia="en-CH"/>
             </w:rPr>
           </w:pPr>
           <w:hyperlink w:anchor="_Toc122439630" w:history="1">
@@ -2382,7 +2380,7 @@
               <w:rFonts w:eastAsiaTheme="minorEastAsia" w:cstheme="minorBidi"/>
               <w:b w:val="0"/>
               <w:noProof/>
-              <w:lang w:val="en-CH" w:eastAsia="en-CH"/>
+              <w:lang w:eastAsia="en-CH"/>
             </w:rPr>
           </w:pPr>
           <w:hyperlink w:anchor="_Toc122439631" w:history="1">
@@ -2455,7 +2453,7 @@
               <w:noProof/>
               <w:sz w:val="22"/>
               <w:szCs w:val="22"/>
-              <w:lang w:val="en-CH" w:eastAsia="en-CH"/>
+              <w:lang w:eastAsia="en-CH"/>
             </w:rPr>
           </w:pPr>
           <w:hyperlink w:anchor="_Toc122439632" w:history="1">
@@ -2528,7 +2526,7 @@
               <w:noProof/>
               <w:sz w:val="22"/>
               <w:szCs w:val="22"/>
-              <w:lang w:val="en-CH" w:eastAsia="en-CH"/>
+              <w:lang w:eastAsia="en-CH"/>
             </w:rPr>
           </w:pPr>
           <w:hyperlink w:anchor="_Toc122439633" w:history="1">
@@ -2603,7 +2601,7 @@
               <w:noProof/>
               <w:sz w:val="22"/>
               <w:szCs w:val="22"/>
-              <w:lang w:val="en-CH" w:eastAsia="en-CH"/>
+              <w:lang w:eastAsia="en-CH"/>
             </w:rPr>
           </w:pPr>
           <w:hyperlink w:anchor="_Toc122439634" w:history="1">
@@ -2678,7 +2676,7 @@
               <w:noProof/>
               <w:sz w:val="22"/>
               <w:szCs w:val="22"/>
-              <w:lang w:val="en-CH" w:eastAsia="en-CH"/>
+              <w:lang w:eastAsia="en-CH"/>
             </w:rPr>
           </w:pPr>
           <w:hyperlink w:anchor="_Toc122439635" w:history="1">
@@ -2753,7 +2751,7 @@
               <w:noProof/>
               <w:sz w:val="22"/>
               <w:szCs w:val="22"/>
-              <w:lang w:val="en-CH" w:eastAsia="en-CH"/>
+              <w:lang w:eastAsia="en-CH"/>
             </w:rPr>
           </w:pPr>
           <w:hyperlink w:anchor="_Toc122439636" w:history="1">
@@ -3523,11 +3521,6 @@
       </w:r>
     </w:p>
     <w:p>
-      <w:pPr>
-        <w:rPr>
-          <w:lang w:val="en-CH"/>
-        </w:rPr>
-      </w:pPr>
       <w:r>
         <w:t xml:space="preserve">According to </w:t>
       </w:r>
@@ -6203,1012 +6196,518 @@
         <w:t>.</w:t>
       </w:r>
       <w:r>
-        <w:rPr>
-          <w:lang w:val="en-CH"/>
-        </w:rPr>
         <w:t xml:space="preserve"> </w:t>
       </w:r>
     </w:p>
     <w:p>
       <w:pPr>
         <w:jc w:val="left"/>
-        <w:rPr>
-          <w:lang w:val="en-CH"/>
-        </w:rPr>
       </w:pPr>
       <w:r>
-        <w:rPr>
-          <w:lang w:val="en-CH"/>
-        </w:rPr>
         <w:t xml:space="preserve">In a paper by </w:t>
       </w:r>
       <w:r>
-        <w:rPr>
-          <w:lang w:val="en-CH"/>
-        </w:rPr>
         <w:t>Slimani, T</w:t>
       </w:r>
       <w:r>
-        <w:rPr>
-          <w:lang w:val="en-CH"/>
-        </w:rPr>
         <w:t xml:space="preserve">. El al. (2014) </w:t>
       </w:r>
       <w:r>
-        <w:rPr>
-          <w:lang w:val="en-CH"/>
-        </w:rPr>
         <w:t xml:space="preserve">[9] </w:t>
       </w:r>
       <w:r>
-        <w:rPr>
-          <w:lang w:val="en-CH"/>
-        </w:rPr>
         <w:t xml:space="preserve">different association rule mining approaches and </w:t>
       </w:r>
       <w:proofErr w:type="spellStart"/>
       <w:r>
-        <w:rPr>
-          <w:lang w:val="en-CH"/>
-        </w:rPr>
         <w:t>varaints</w:t>
       </w:r>
       <w:proofErr w:type="spellEnd"/>
       <w:r>
-        <w:rPr>
-          <w:lang w:val="en-CH"/>
-        </w:rPr>
         <w:t xml:space="preserve"> are discussed. </w:t>
       </w:r>
       <w:r>
-        <w:rPr>
-          <w:lang w:val="en-CH"/>
-        </w:rPr>
         <w:t>I</w:t>
       </w:r>
       <w:r>
-        <w:rPr>
-          <w:lang w:val="en-CH"/>
-        </w:rPr>
         <w:t>t shows that research in the field of association rules</w:t>
       </w:r>
       <w:r>
-        <w:rPr>
-          <w:lang w:val="en-CH"/>
-        </w:rPr>
         <w:t xml:space="preserve"> was and is</w:t>
       </w:r>
       <w:r>
-        <w:rPr>
-          <w:lang w:val="en-CH"/>
-        </w:rPr>
         <w:t xml:space="preserve"> quite active.</w:t>
       </w:r>
       <w:r>
-        <w:rPr>
-          <w:lang w:val="en-CH"/>
-        </w:rPr>
         <w:br/>
       </w:r>
       <w:r>
-        <w:rPr>
-          <w:lang w:val="en-CH"/>
-        </w:rPr>
         <w:t>Methods listed are:</w:t>
       </w:r>
       <w:r>
-        <w:rPr>
-          <w:lang w:val="en-CH"/>
-        </w:rPr>
         <w:br/>
       </w:r>
       <w:r>
-        <w:rPr>
-          <w:lang w:val="en-CH"/>
-        </w:rPr>
         <w:t xml:space="preserve">- </w:t>
       </w:r>
       <w:proofErr w:type="spellStart"/>
       <w:r>
-        <w:rPr>
-          <w:lang w:val="en-CH"/>
-        </w:rPr>
         <w:t>Apriori</w:t>
       </w:r>
       <w:proofErr w:type="spellEnd"/>
       <w:r>
-        <w:rPr>
-          <w:lang w:val="en-CH"/>
-        </w:rPr>
         <w:t xml:space="preserve"> (1994)</w:t>
       </w:r>
       <w:r>
-        <w:rPr>
-          <w:lang w:val="en-CH"/>
-        </w:rPr>
         <w:br/>
       </w:r>
       <w:r>
-        <w:rPr>
-          <w:lang w:val="en-CH"/>
-        </w:rPr>
         <w:t xml:space="preserve">- </w:t>
       </w:r>
       <w:proofErr w:type="spellStart"/>
       <w:r>
-        <w:rPr>
-          <w:lang w:val="en-CH"/>
-        </w:rPr>
         <w:t>AprioriTID</w:t>
       </w:r>
       <w:proofErr w:type="spellEnd"/>
       <w:r>
-        <w:rPr>
-          <w:lang w:val="en-CH"/>
-        </w:rPr>
         <w:t xml:space="preserve"> (1994)</w:t>
       </w:r>
       <w:r>
-        <w:rPr>
-          <w:lang w:val="en-CH"/>
-        </w:rPr>
         <w:br/>
       </w:r>
       <w:r>
-        <w:rPr>
-          <w:lang w:val="en-CH"/>
-        </w:rPr>
         <w:t>- DHP (1995)</w:t>
       </w:r>
       <w:r>
-        <w:rPr>
-          <w:lang w:val="en-CH"/>
-        </w:rPr>
         <w:br/>
       </w:r>
       <w:r>
-        <w:rPr>
-          <w:lang w:val="en-CH"/>
-        </w:rPr>
         <w:t>- FDM (1996)</w:t>
       </w:r>
       <w:r>
-        <w:rPr>
-          <w:lang w:val="en-CH"/>
-        </w:rPr>
         <w:br/>
       </w:r>
       <w:r>
-        <w:rPr>
-          <w:lang w:val="en-CH"/>
-        </w:rPr>
         <w:t>- GSP (1996)</w:t>
       </w:r>
       <w:r>
-        <w:rPr>
-          <w:lang w:val="en-CH"/>
-        </w:rPr>
         <w:br/>
       </w:r>
       <w:r>
-        <w:rPr>
-          <w:lang w:val="en-CH"/>
-        </w:rPr>
         <w:t>- DIC (1997)</w:t>
       </w:r>
       <w:r>
-        <w:rPr>
-          <w:lang w:val="en-CH"/>
-        </w:rPr>
         <w:br/>
       </w:r>
       <w:r>
-        <w:rPr>
-          <w:lang w:val="en-CH"/>
-        </w:rPr>
         <w:t xml:space="preserve">- </w:t>
       </w:r>
       <w:proofErr w:type="spellStart"/>
       <w:r>
-        <w:rPr>
-          <w:lang w:val="en-CH"/>
-        </w:rPr>
         <w:t>PincerSearch</w:t>
       </w:r>
       <w:proofErr w:type="spellEnd"/>
       <w:r>
-        <w:rPr>
-          <w:lang w:val="en-CH"/>
-        </w:rPr>
         <w:t xml:space="preserve"> (1998)</w:t>
       </w:r>
       <w:r>
-        <w:rPr>
-          <w:lang w:val="en-CH"/>
-        </w:rPr>
         <w:br/>
       </w:r>
       <w:r>
-        <w:rPr>
-          <w:lang w:val="en-CH"/>
-        </w:rPr>
         <w:t>- CARMA (1999)</w:t>
       </w:r>
       <w:r>
-        <w:rPr>
-          <w:lang w:val="en-CH"/>
-        </w:rPr>
         <w:br/>
       </w:r>
       <w:r>
-        <w:rPr>
-          <w:lang w:val="en-CH"/>
-        </w:rPr>
         <w:t>- CHARM (1999)</w:t>
       </w:r>
       <w:r>
-        <w:rPr>
-          <w:lang w:val="en-CH"/>
-        </w:rPr>
         <w:br/>
       </w:r>
       <w:r>
-        <w:rPr>
-          <w:lang w:val="en-CH"/>
-        </w:rPr>
         <w:t>- Depth-project (2000)</w:t>
       </w:r>
       <w:r>
-        <w:rPr>
-          <w:lang w:val="en-CH"/>
-        </w:rPr>
         <w:br/>
       </w:r>
       <w:r>
-        <w:rPr>
-          <w:lang w:val="en-CH"/>
-        </w:rPr>
         <w:t>- Eclat (2000)</w:t>
       </w:r>
       <w:r>
-        <w:rPr>
-          <w:lang w:val="en-CH"/>
-        </w:rPr>
         <w:br/>
       </w:r>
       <w:r>
-        <w:rPr>
-          <w:lang w:val="en-CH"/>
-        </w:rPr>
         <w:t>- SPAD (2001)</w:t>
       </w:r>
       <w:r>
-        <w:rPr>
-          <w:lang w:val="en-CH"/>
-        </w:rPr>
         <w:br/>
       </w:r>
       <w:r>
-        <w:rPr>
-          <w:lang w:val="en-CH"/>
-        </w:rPr>
         <w:t>- SPAM (2002)</w:t>
       </w:r>
       <w:r>
-        <w:rPr>
-          <w:lang w:val="en-CH"/>
-        </w:rPr>
         <w:br/>
       </w:r>
       <w:r>
-        <w:rPr>
-          <w:lang w:val="en-CH"/>
-        </w:rPr>
         <w:t xml:space="preserve">- </w:t>
       </w:r>
       <w:proofErr w:type="spellStart"/>
       <w:r>
-        <w:rPr>
-          <w:lang w:val="en-CH"/>
-        </w:rPr>
         <w:t>Diffset</w:t>
       </w:r>
       <w:proofErr w:type="spellEnd"/>
       <w:r>
-        <w:rPr>
-          <w:lang w:val="en-CH"/>
-        </w:rPr>
         <w:t xml:space="preserve"> (2003)</w:t>
       </w:r>
       <w:r>
-        <w:rPr>
-          <w:lang w:val="en-CH"/>
-        </w:rPr>
         <w:br/>
       </w:r>
       <w:r>
-        <w:rPr>
-          <w:lang w:val="en-CH"/>
-        </w:rPr>
         <w:t>- FP-growth (2004)</w:t>
       </w:r>
       <w:r>
-        <w:rPr>
-          <w:lang w:val="en-CH"/>
-        </w:rPr>
         <w:br/>
       </w:r>
       <w:r>
-        <w:rPr>
-          <w:lang w:val="en-CH"/>
-        </w:rPr>
         <w:t>- DSM-FI (2004)</w:t>
       </w:r>
       <w:r>
-        <w:rPr>
-          <w:lang w:val="en-CH"/>
-        </w:rPr>
         <w:br/>
       </w:r>
       <w:r>
-        <w:rPr>
-          <w:lang w:val="en-CH"/>
-        </w:rPr>
         <w:t>- PRICES (2004)</w:t>
       </w:r>
       <w:r>
-        <w:rPr>
-          <w:lang w:val="en-CH"/>
-        </w:rPr>
         <w:br/>
       </w:r>
       <w:r>
-        <w:rPr>
-          <w:lang w:val="en-CH"/>
-        </w:rPr>
         <w:t xml:space="preserve">- </w:t>
       </w:r>
       <w:proofErr w:type="spellStart"/>
       <w:r>
-        <w:rPr>
-          <w:lang w:val="en-CH"/>
-        </w:rPr>
         <w:t>PrefixSpan</w:t>
       </w:r>
       <w:proofErr w:type="spellEnd"/>
       <w:r>
-        <w:rPr>
-          <w:lang w:val="en-CH"/>
-        </w:rPr>
         <w:t xml:space="preserve"> (2004)</w:t>
       </w:r>
       <w:r>
-        <w:rPr>
-          <w:lang w:val="en-CH"/>
-        </w:rPr>
         <w:br/>
       </w:r>
       <w:r>
-        <w:rPr>
-          <w:lang w:val="en-CH"/>
-        </w:rPr>
         <w:t>- Sporadic Rules (2005)</w:t>
       </w:r>
       <w:r>
-        <w:rPr>
-          <w:lang w:val="en-CH"/>
-        </w:rPr>
         <w:br/>
       </w:r>
       <w:r>
-        <w:rPr>
-          <w:lang w:val="en-CH"/>
-        </w:rPr>
         <w:t>- IGB (2005)</w:t>
       </w:r>
       <w:r>
-        <w:rPr>
-          <w:lang w:val="en-CH"/>
-        </w:rPr>
         <w:br/>
       </w:r>
       <w:r>
-        <w:rPr>
-          <w:lang w:val="en-CH"/>
-        </w:rPr>
         <w:t xml:space="preserve">- </w:t>
       </w:r>
       <w:proofErr w:type="spellStart"/>
       <w:r>
-        <w:rPr>
-          <w:lang w:val="en-CH"/>
-        </w:rPr>
         <w:t>GenMax</w:t>
       </w:r>
       <w:proofErr w:type="spellEnd"/>
       <w:r>
-        <w:rPr>
-          <w:lang w:val="en-CH"/>
-        </w:rPr>
         <w:t xml:space="preserve"> (2005)</w:t>
       </w:r>
     </w:p>
     <w:p>
       <w:pPr>
         <w:jc w:val="left"/>
-        <w:rPr>
-          <w:lang w:val="en-CH"/>
-        </w:rPr>
       </w:pPr>
       <w:r>
-        <w:rPr>
-          <w:lang w:val="en-CH"/>
-        </w:rPr>
         <w:lastRenderedPageBreak/>
         <w:t xml:space="preserve">- </w:t>
       </w:r>
       <w:proofErr w:type="spellStart"/>
       <w:r>
-        <w:rPr>
-          <w:lang w:val="en-CH"/>
-        </w:rPr>
         <w:t>FPMax</w:t>
       </w:r>
       <w:proofErr w:type="spellEnd"/>
       <w:r>
-        <w:rPr>
-          <w:lang w:val="en-CH"/>
-        </w:rPr>
         <w:t xml:space="preserve"> (2005)</w:t>
       </w:r>
       <w:r>
-        <w:rPr>
-          <w:lang w:val="en-CH"/>
-        </w:rPr>
         <w:br/>
       </w:r>
       <w:r>
-        <w:rPr>
-          <w:lang w:val="en-CH"/>
-        </w:rPr>
         <w:t>- FHARM (2006)</w:t>
       </w:r>
       <w:r>
-        <w:rPr>
-          <w:lang w:val="en-CH"/>
-        </w:rPr>
         <w:br/>
       </w:r>
       <w:r>
-        <w:rPr>
-          <w:lang w:val="en-CH"/>
-        </w:rPr>
         <w:t>- H-mine (2007)</w:t>
       </w:r>
       <w:r>
-        <w:rPr>
-          <w:lang w:val="en-CH"/>
-        </w:rPr>
         <w:br/>
       </w:r>
       <w:r>
-        <w:rPr>
-          <w:lang w:val="en-CH"/>
-        </w:rPr>
         <w:t>- FHSAR (2008)</w:t>
       </w:r>
       <w:r>
-        <w:rPr>
-          <w:lang w:val="en-CH"/>
-        </w:rPr>
         <w:br/>
       </w:r>
       <w:r>
-        <w:rPr>
-          <w:lang w:val="en-CH"/>
-        </w:rPr>
         <w:t xml:space="preserve">- Reverse </w:t>
       </w:r>
       <w:proofErr w:type="spellStart"/>
       <w:r>
-        <w:rPr>
-          <w:lang w:val="en-CH"/>
-        </w:rPr>
         <w:t>Apriori</w:t>
       </w:r>
       <w:proofErr w:type="spellEnd"/>
       <w:r>
-        <w:rPr>
-          <w:lang w:val="en-CH"/>
-        </w:rPr>
         <w:t xml:space="preserve"> (2008)</w:t>
       </w:r>
       <w:r>
-        <w:rPr>
-          <w:lang w:val="en-CH"/>
-        </w:rPr>
         <w:br/>
       </w:r>
       <w:r>
-        <w:rPr>
-          <w:lang w:val="en-CH"/>
-        </w:rPr>
         <w:t>- DTFIM (2008)</w:t>
       </w:r>
       <w:r>
-        <w:rPr>
-          <w:lang w:val="en-CH"/>
-        </w:rPr>
         <w:br/>
       </w:r>
       <w:r>
-        <w:rPr>
-          <w:lang w:val="en-CH"/>
-        </w:rPr>
         <w:t>- GIT-tree (2009)</w:t>
       </w:r>
       <w:r>
-        <w:rPr>
-          <w:lang w:val="en-CH"/>
-        </w:rPr>
         <w:br/>
       </w:r>
       <w:r>
-        <w:rPr>
-          <w:lang w:val="en-CH"/>
-        </w:rPr>
         <w:t xml:space="preserve">- Scaling </w:t>
       </w:r>
       <w:proofErr w:type="spellStart"/>
       <w:r>
-        <w:rPr>
-          <w:lang w:val="en-CH"/>
-        </w:rPr>
         <w:t>Apriori</w:t>
       </w:r>
       <w:proofErr w:type="spellEnd"/>
       <w:r>
-        <w:rPr>
-          <w:lang w:val="en-CH"/>
-        </w:rPr>
         <w:t xml:space="preserve"> (2010)</w:t>
       </w:r>
       <w:r>
-        <w:rPr>
-          <w:lang w:val="en-CH"/>
-        </w:rPr>
         <w:br/>
       </w:r>
       <w:r>
-        <w:rPr>
-          <w:lang w:val="en-CH"/>
-        </w:rPr>
         <w:t xml:space="preserve">- </w:t>
       </w:r>
       <w:proofErr w:type="spellStart"/>
       <w:r>
-        <w:rPr>
-          <w:lang w:val="en-CH"/>
-        </w:rPr>
         <w:t>CMRules</w:t>
       </w:r>
       <w:proofErr w:type="spellEnd"/>
       <w:r>
-        <w:rPr>
-          <w:lang w:val="en-CH"/>
-        </w:rPr>
         <w:t xml:space="preserve"> (2010)</w:t>
       </w:r>
       <w:r>
-        <w:rPr>
-          <w:lang w:val="en-CH"/>
-        </w:rPr>
         <w:br/>
       </w:r>
       <w:r>
-        <w:rPr>
-          <w:lang w:val="en-CH"/>
-        </w:rPr>
         <w:t>- Minimum effort (2011</w:t>
       </w:r>
       <w:r>
-        <w:rPr>
-          <w:lang w:val="en-CH"/>
-        </w:rPr>
         <w:br/>
       </w:r>
       <w:r>
-        <w:rPr>
-          <w:lang w:val="en-CH"/>
-        </w:rPr>
         <w:t xml:space="preserve">- </w:t>
       </w:r>
       <w:proofErr w:type="spellStart"/>
       <w:r>
-        <w:rPr>
-          <w:lang w:val="en-CH"/>
-        </w:rPr>
         <w:t>TopSeqRules</w:t>
       </w:r>
       <w:proofErr w:type="spellEnd"/>
       <w:r>
-        <w:rPr>
-          <w:lang w:val="en-CH"/>
-        </w:rPr>
         <w:t xml:space="preserve"> (2011)</w:t>
       </w:r>
       <w:r>
-        <w:rPr>
-          <w:lang w:val="en-CH"/>
-        </w:rPr>
         <w:br/>
       </w:r>
       <w:r>
-        <w:rPr>
-          <w:lang w:val="en-CH"/>
-        </w:rPr>
         <w:t>- FPG ARM (2012)</w:t>
       </w:r>
       <w:r>
-        <w:rPr>
-          <w:lang w:val="en-CH"/>
-        </w:rPr>
         <w:br/>
       </w:r>
       <w:r>
-        <w:rPr>
-          <w:lang w:val="en-CH"/>
-        </w:rPr>
         <w:t>- TNR (2012)</w:t>
       </w:r>
       <w:r>
-        <w:rPr>
-          <w:lang w:val="en-CH"/>
-        </w:rPr>
         <w:br/>
       </w:r>
       <w:r>
-        <w:rPr>
-          <w:lang w:val="en-CH"/>
-        </w:rPr>
         <w:t xml:space="preserve">- </w:t>
       </w:r>
       <w:proofErr w:type="spellStart"/>
       <w:r>
-        <w:rPr>
-          <w:lang w:val="en-CH"/>
-        </w:rPr>
         <w:t>ClaSP</w:t>
       </w:r>
       <w:proofErr w:type="spellEnd"/>
       <w:r>
-        <w:rPr>
-          <w:lang w:val="en-CH"/>
-        </w:rPr>
         <w:t xml:space="preserve"> (2013)</w:t>
       </w:r>
     </w:p>
     <w:p>
-      <w:pPr>
-        <w:rPr>
-          <w:lang w:val="en-CH"/>
-        </w:rPr>
-      </w:pPr>
-      <w:r>
-        <w:rPr>
-          <w:lang w:val="en-CH"/>
-        </w:rPr>
+      <w:r>
         <w:t xml:space="preserve">We </w:t>
       </w:r>
       <w:proofErr w:type="gramStart"/>
       <w:r>
-        <w:rPr>
-          <w:lang w:val="en-CH"/>
-        </w:rPr>
         <w:t>see,</w:t>
       </w:r>
       <w:proofErr w:type="gramEnd"/>
       <w:r>
-        <w:rPr>
-          <w:lang w:val="en-CH"/>
-        </w:rPr>
         <w:t xml:space="preserve"> that there are a vast number of different approaches. However, basically a</w:t>
       </w:r>
       <w:r>
-        <w:rPr>
-          <w:lang w:val="en-CH"/>
-        </w:rPr>
-        <w:t xml:space="preserve">ll can be categories in one or several of the </w:t>
-      </w:r>
-      <w:r>
-        <w:t>4 main directions</w:t>
-      </w:r>
-      <w:r>
-        <w:rPr>
-          <w:lang w:val="en-CH"/>
-        </w:rPr>
-        <w:t xml:space="preserve"> to address the issue of performance and finding the relevant </w:t>
+        <w:t xml:space="preserve">ll can be categories in one or several of the 4 main directions to address the issue of performance and finding the relevant </w:t>
       </w:r>
       <w:proofErr w:type="spellStart"/>
       <w:r>
-        <w:rPr>
-          <w:lang w:val="en-CH"/>
-        </w:rPr>
         <w:t>itemsets</w:t>
       </w:r>
       <w:proofErr w:type="spellEnd"/>
       <w:r>
-        <w:rPr>
-          <w:lang w:val="en-CH"/>
-        </w:rPr>
         <w:t xml:space="preserve"> and rules.</w:t>
       </w:r>
     </w:p>
     <w:p>
-      <w:pPr>
-        <w:rPr>
-          <w:lang w:val="en-CH"/>
-        </w:rPr>
-      </w:pPr>
-      <w:r>
-        <w:rPr>
-          <w:lang w:val="en-CH"/>
-        </w:rPr>
+      <w:r>
         <w:t xml:space="preserve">Recent papers try to generate association rules based on DL. </w:t>
       </w:r>
       <w:r>
-        <w:rPr>
-          <w:lang w:val="en-CH"/>
-        </w:rPr>
         <w:t>Patel, H, K.</w:t>
       </w:r>
       <w:r>
-        <w:rPr>
-          <w:lang w:val="en-CH"/>
-        </w:rPr>
         <w:t xml:space="preserve"> et al. (2022) [</w:t>
       </w:r>
       <w:r>
-        <w:rPr>
-          <w:lang w:val="en-CH"/>
-        </w:rPr>
         <w:t>10</w:t>
       </w:r>
       <w:r>
-        <w:rPr>
-          <w:lang w:val="en-CH"/>
-        </w:rPr>
         <w:t xml:space="preserve">] show the increased efficiency of an autoencoder algorithm </w:t>
       </w:r>
       <w:proofErr w:type="gramStart"/>
       <w:r>
-        <w:rPr>
-          <w:lang w:val="en-CH"/>
-        </w:rPr>
         <w:t xml:space="preserve">called  </w:t>
       </w:r>
       <w:r>
-        <w:rPr>
-          <w:lang w:val="en-CH"/>
-        </w:rPr>
         <w:t>DAENMF</w:t>
       </w:r>
       <w:proofErr w:type="gramEnd"/>
       <w:r>
-        <w:rPr>
-          <w:lang w:val="en-CH"/>
-        </w:rPr>
         <w:t xml:space="preserve">-ARM </w:t>
       </w:r>
       <w:r>
-        <w:rPr>
-          <w:lang w:val="en-CH"/>
-        </w:rPr>
         <w:t xml:space="preserve"> a ”</w:t>
       </w:r>
       <w:r>
-        <w:rPr>
-          <w:lang w:val="en-CH"/>
-        </w:rPr>
         <w:t>denoising autoencoder and non-negative matrix factorization based on association rule</w:t>
       </w:r>
       <w:r>
-        <w:rPr>
-          <w:lang w:val="en-CH"/>
-        </w:rPr>
         <w:t xml:space="preserve"> </w:t>
       </w:r>
       <w:r>
-        <w:rPr>
-          <w:lang w:val="en-CH"/>
-        </w:rPr>
         <w:t>mining</w:t>
       </w:r>
       <w:r>
-        <w:rPr>
-          <w:lang w:val="en-CH"/>
-        </w:rPr>
         <w:t xml:space="preserve">” to increase the efficiency compared to </w:t>
       </w:r>
       <w:r>
-        <w:rPr>
-          <w:lang w:val="en-CH"/>
-        </w:rPr>
         <w:t xml:space="preserve">the classical baseline algorithms A-priori, Eclat and </w:t>
       </w:r>
       <w:proofErr w:type="spellStart"/>
       <w:r>
-        <w:rPr>
-          <w:lang w:val="en-CH"/>
-        </w:rPr>
         <w:t>Fp</w:t>
       </w:r>
       <w:proofErr w:type="spellEnd"/>
       <w:r>
-        <w:rPr>
-          <w:lang w:val="en-CH"/>
-        </w:rPr>
         <w:t>-Growth.</w:t>
       </w:r>
     </w:p>
     <w:p>
-      <w:pPr>
-        <w:rPr>
-          <w:lang w:val="en-CH"/>
-        </w:rPr>
-      </w:pPr>
-      <w:r>
-        <w:rPr>
-          <w:lang w:val="en-CH"/>
-        </w:rPr>
+      <w:r>
         <w:t xml:space="preserve">Al </w:t>
       </w:r>
       <w:proofErr w:type="spellStart"/>
       <w:r>
-        <w:rPr>
-          <w:lang w:val="en-CH"/>
-        </w:rPr>
         <w:t>Shehabi</w:t>
       </w:r>
       <w:proofErr w:type="spellEnd"/>
       <w:r>
-        <w:rPr>
-          <w:lang w:val="en-CH"/>
-        </w:rPr>
         <w:t>, S.</w:t>
       </w:r>
       <w:r>
-        <w:rPr>
-          <w:lang w:val="en-CH"/>
-        </w:rPr>
         <w:t xml:space="preserve"> et al. (2021) </w:t>
       </w:r>
       <w:r>
-        <w:rPr>
-          <w:lang w:val="en-CH"/>
-        </w:rPr>
-        <w:t xml:space="preserve">[11] introduce an algorithm called MARC to extract association rules, which is based on </w:t>
-      </w:r>
-      <w:r>
-        <w:rPr>
-          <w:lang w:val="en-CH"/>
-        </w:rPr>
-        <w:t xml:space="preserve">a </w:t>
-      </w:r>
-      <w:r>
-        <w:rPr>
-          <w:lang w:val="en-CH"/>
-        </w:rPr>
+        <w:t xml:space="preserve">[11] introduce an algorithm called MARC to extract association rules, which is based on a </w:t>
+      </w:r>
+      <w:r>
         <w:t>Multi Self-Organizing Map (</w:t>
       </w:r>
       <w:proofErr w:type="spellStart"/>
       <w:r>
-        <w:rPr>
-          <w:lang w:val="en-CH"/>
-        </w:rPr>
         <w:t>MultiSOM</w:t>
       </w:r>
       <w:proofErr w:type="spellEnd"/>
       <w:r>
-        <w:rPr>
-          <w:lang w:val="en-CH"/>
-        </w:rPr>
         <w:t>)</w:t>
       </w:r>
       <w:r>
-        <w:rPr>
-          <w:lang w:val="en-CH"/>
-        </w:rPr>
         <w:t xml:space="preserve">. The goal is to increase the efficiency and only find relevant association rules. </w:t>
       </w:r>
     </w:p>
     <w:p>
-      <w:pPr>
-        <w:rPr>
-          <w:lang w:val="en-CH"/>
-        </w:rPr>
-      </w:pPr>
-      <w:r>
-        <w:rPr>
-          <w:lang w:val="en-CH"/>
-        </w:rPr>
+      <w:r>
         <w:lastRenderedPageBreak/>
         <w:t xml:space="preserve">The author </w:t>
       </w:r>
       <w:r>
-        <w:rPr>
-          <w:lang w:val="en-CH"/>
-        </w:rPr>
         <w:t>spent</w:t>
       </w:r>
       <w:r>
-        <w:rPr>
-          <w:lang w:val="en-CH"/>
-        </w:rPr>
         <w:t xml:space="preserve"> some </w:t>
       </w:r>
       <w:r>
-        <w:rPr>
-          <w:lang w:val="en-CH"/>
-        </w:rPr>
         <w:t xml:space="preserve">time rebuilding some new metrics suggested by </w:t>
       </w:r>
       <w:r>
-        <w:rPr>
-          <w:lang w:val="en-CH"/>
-        </w:rPr>
         <w:t>Bao, F.</w:t>
       </w:r>
       <w:r>
-        <w:rPr>
-          <w:lang w:val="en-CH"/>
-        </w:rPr>
         <w:t xml:space="preserve"> et al.</w:t>
       </w:r>
       <w:r>
-        <w:rPr>
-          <w:lang w:val="en-CH"/>
-        </w:rPr>
         <w:t xml:space="preserve"> [12]. T</w:t>
       </w:r>
       <w:r>
-        <w:rPr>
-          <w:lang w:val="en-CH"/>
-        </w:rPr>
         <w:t xml:space="preserve">hey suggest introduction of new association </w:t>
       </w:r>
       <w:r>
-        <w:rPr>
-          <w:lang w:val="en-CH"/>
-        </w:rPr>
         <w:t>rules measure for validation, called Bi-support, Bi-lift, Bi-</w:t>
       </w:r>
       <w:proofErr w:type="gramStart"/>
       <w:r>
-        <w:rPr>
-          <w:lang w:val="en-CH"/>
-        </w:rPr>
         <w:t>improvement</w:t>
       </w:r>
       <w:proofErr w:type="gramEnd"/>
       <w:r>
-        <w:rPr>
-          <w:lang w:val="en-CH"/>
-        </w:rPr>
         <w:t xml:space="preserve"> and Bi-confidence. </w:t>
       </w:r>
       <w:proofErr w:type="gramStart"/>
       <w:r>
-        <w:rPr>
-          <w:lang w:val="en-CH"/>
-        </w:rPr>
         <w:t>Basically</w:t>
       </w:r>
       <w:proofErr w:type="gramEnd"/>
       <w:r>
-        <w:rPr>
-          <w:lang w:val="en-CH"/>
-        </w:rPr>
         <w:t xml:space="preserve"> they consider the correlation of non-support. If item A has a support of 1000 and item B has a support of 100 and they have a common support of 100 as itemset, then item A is just a very popular overall item, but has no direct correlation to B. That can be found with these new measures. </w:t>
       </w:r>
     </w:p>
@@ -7241,7 +6740,7 @@
     <w:p>
       <w:pPr>
         <w:rPr>
-          <w:lang w:val="en-CH" w:eastAsia="en-US"/>
+          <w:lang w:eastAsia="en-US"/>
         </w:rPr>
       </w:pPr>
       <w:r>
@@ -7294,7 +6793,7 @@
       </w:r>
       <w:r>
         <w:rPr>
-          <w:lang w:val="en-CH" w:eastAsia="en-US"/>
+          <w:lang w:eastAsia="en-US"/>
         </w:rPr>
         <w:t xml:space="preserve"> The dataset us chosen randomly and simply enough to explain the concept of the algorithms.</w:t>
       </w:r>
@@ -7302,12 +6801,12 @@
     <w:p>
       <w:pPr>
         <w:rPr>
-          <w:lang w:val="en-CH" w:eastAsia="en-US"/>
+          <w:lang w:eastAsia="en-US"/>
         </w:rPr>
       </w:pPr>
       <w:r>
         <w:rPr>
-          <w:lang w:val="en-CH" w:eastAsia="en-US"/>
+          <w:lang w:eastAsia="en-US"/>
         </w:rPr>
         <w:t>I = Item; T = Transaction</w:t>
       </w:r>
@@ -17323,10 +16822,2321 @@
     <w:p>
       <w:pPr>
         <w:pStyle w:val="Heading2"/>
+        <w:rPr>
+          <w:lang w:val="en-CH"/>
+        </w:rPr>
       </w:pPr>
       <w:bookmarkStart w:id="14" w:name="_Toc122439619"/>
       <w:r>
         <w:t xml:space="preserve">4.1 </w:t>
+      </w:r>
+      <w:r>
+        <w:rPr>
+          <w:lang w:val="en-CH"/>
+        </w:rPr>
+        <w:t>F</w:t>
+      </w:r>
+      <w:r>
+        <w:t xml:space="preserve">p-growth </w:t>
+      </w:r>
+      <w:r>
+        <w:rPr>
+          <w:lang w:val="en-CH"/>
+        </w:rPr>
+        <w:t>algorithm adjustments</w:t>
+      </w:r>
+      <w:r>
+        <w:rPr>
+          <w:lang w:val="en-CH"/>
+        </w:rPr>
+        <w:t xml:space="preserve"> </w:t>
+      </w:r>
+      <w:r>
+        <w:rPr>
+          <w:lang w:val="en-CH"/>
+        </w:rPr>
+        <w:t>–</w:t>
+      </w:r>
+      <w:r>
+        <w:rPr>
+          <w:lang w:val="en-CH"/>
+        </w:rPr>
+        <w:t xml:space="preserve"> Model</w:t>
+      </w:r>
+    </w:p>
+    <w:p>
+      <w:pPr>
+        <w:rPr>
+          <w:lang w:val="en-CH" w:eastAsia="en-US"/>
+        </w:rPr>
+      </w:pPr>
+      <w:r>
+        <w:rPr>
+          <w:rStyle w:val="Heading3Char"/>
+          <w:lang w:val="en-CH"/>
+        </w:rPr>
+        <w:t xml:space="preserve">4.1.1 </w:t>
+      </w:r>
+      <w:r>
+        <w:rPr>
+          <w:rStyle w:val="Heading3Char"/>
+          <w:lang w:val="en-CH"/>
+        </w:rPr>
+        <w:t>Introduction</w:t>
+      </w:r>
+    </w:p>
+    <w:p>
+      <w:pPr>
+        <w:rPr>
+          <w:lang w:val="en-CH" w:eastAsia="en-US"/>
+        </w:rPr>
+      </w:pPr>
+      <w:r>
+        <w:rPr>
+          <w:lang w:val="en-CH" w:eastAsia="en-US"/>
+        </w:rPr>
+        <w:t>As discussed in chapter 2, there are 4 main directions of AR development</w:t>
+      </w:r>
+      <w:r>
+        <w:rPr>
+          <w:lang w:val="en-CH" w:eastAsia="en-US"/>
+        </w:rPr>
+        <w:t xml:space="preserve"> [5]</w:t>
+      </w:r>
+    </w:p>
+    <w:p>
+      <w:pPr>
+        <w:pStyle w:val="ListParagraph"/>
+        <w:numPr>
+          <w:ilvl w:val="0"/>
+          <w:numId w:val="24"/>
+        </w:numPr>
+        <w:rPr>
+          <w:sz w:val="24"/>
+          <w:szCs w:val="24"/>
+        </w:rPr>
+      </w:pPr>
+      <w:r>
+        <w:rPr>
+          <w:sz w:val="24"/>
+          <w:szCs w:val="24"/>
+        </w:rPr>
+        <w:t>by reducing the number of passes over the database</w:t>
+      </w:r>
+    </w:p>
+    <w:p>
+      <w:pPr>
+        <w:pStyle w:val="ListParagraph"/>
+        <w:numPr>
+          <w:ilvl w:val="0"/>
+          <w:numId w:val="24"/>
+        </w:numPr>
+        <w:rPr>
+          <w:sz w:val="24"/>
+          <w:szCs w:val="24"/>
+        </w:rPr>
+      </w:pPr>
+      <w:r>
+        <w:rPr>
+          <w:sz w:val="24"/>
+          <w:szCs w:val="24"/>
+        </w:rPr>
+        <w:t>by sampling the database</w:t>
+      </w:r>
+    </w:p>
+    <w:p>
+      <w:pPr>
+        <w:pStyle w:val="ListParagraph"/>
+        <w:numPr>
+          <w:ilvl w:val="0"/>
+          <w:numId w:val="24"/>
+        </w:numPr>
+        <w:rPr>
+          <w:sz w:val="24"/>
+          <w:szCs w:val="24"/>
+        </w:rPr>
+      </w:pPr>
+      <w:r>
+        <w:rPr>
+          <w:sz w:val="24"/>
+          <w:szCs w:val="24"/>
+        </w:rPr>
+        <w:t>by adding extra constraints on the structure of patterns</w:t>
+      </w:r>
+    </w:p>
+    <w:p>
+      <w:pPr>
+        <w:pStyle w:val="ListParagraph"/>
+        <w:numPr>
+          <w:ilvl w:val="0"/>
+          <w:numId w:val="24"/>
+        </w:numPr>
+        <w:rPr>
+          <w:sz w:val="24"/>
+          <w:szCs w:val="24"/>
+        </w:rPr>
+      </w:pPr>
+      <w:r>
+        <w:rPr>
+          <w:sz w:val="24"/>
+          <w:szCs w:val="24"/>
+        </w:rPr>
+        <w:t>by through parallelization.</w:t>
+      </w:r>
+    </w:p>
+    <w:p>
+      <w:pPr>
+        <w:rPr>
+          <w:lang w:val="en-CH" w:eastAsia="en-US"/>
+        </w:rPr>
+      </w:pPr>
+      <w:r>
+        <w:rPr>
+          <w:lang w:val="en-CH" w:eastAsia="en-US"/>
+        </w:rPr>
+        <w:t xml:space="preserve">The adjustments done in the author’s modified </w:t>
+      </w:r>
+      <w:proofErr w:type="spellStart"/>
+      <w:r>
+        <w:rPr>
+          <w:lang w:val="en-CH" w:eastAsia="en-US"/>
+        </w:rPr>
+        <w:t>fp</w:t>
+      </w:r>
+      <w:proofErr w:type="spellEnd"/>
+      <w:r>
+        <w:rPr>
+          <w:lang w:val="en-CH" w:eastAsia="en-US"/>
+        </w:rPr>
+        <w:t xml:space="preserve">-growth algorithm belongs to the second point. We mainly take into consideration the date of the transaction and the profit of the </w:t>
+      </w:r>
+      <w:proofErr w:type="spellStart"/>
+      <w:r>
+        <w:rPr>
+          <w:lang w:val="en-CH" w:eastAsia="en-US"/>
+        </w:rPr>
+        <w:t>transactio</w:t>
+      </w:r>
+      <w:proofErr w:type="spellEnd"/>
+      <w:r>
+        <w:rPr>
+          <w:lang w:val="en-CH" w:eastAsia="en-US"/>
+        </w:rPr>
+        <w:t xml:space="preserve"> during the algorithm. Question: Why does the author not take it into consideration as pre- or post-</w:t>
+      </w:r>
+      <w:proofErr w:type="spellStart"/>
+      <w:r>
+        <w:rPr>
+          <w:lang w:val="en-CH" w:eastAsia="en-US"/>
+        </w:rPr>
+        <w:t>processiong</w:t>
+      </w:r>
+      <w:proofErr w:type="spellEnd"/>
+      <w:r>
+        <w:rPr>
+          <w:lang w:val="en-CH" w:eastAsia="en-US"/>
+        </w:rPr>
+        <w:t xml:space="preserve"> step? </w:t>
+      </w:r>
+    </w:p>
+    <w:p>
+      <w:pPr>
+        <w:rPr>
+          <w:lang w:val="en-CH" w:eastAsia="en-US"/>
+        </w:rPr>
+      </w:pPr>
+      <w:r>
+        <w:rPr>
+          <w:lang w:val="en-CH" w:eastAsia="en-US"/>
+        </w:rPr>
+        <w:t xml:space="preserve">For </w:t>
+      </w:r>
+      <w:r>
+        <w:rPr>
+          <w:lang w:val="en-CH" w:eastAsia="en-US"/>
+        </w:rPr>
+        <w:t xml:space="preserve">the </w:t>
+      </w:r>
+      <w:r>
+        <w:rPr>
+          <w:lang w:val="en-CH" w:eastAsia="en-US"/>
+        </w:rPr>
+        <w:t>date</w:t>
+      </w:r>
+      <w:r>
+        <w:rPr>
+          <w:lang w:val="en-CH" w:eastAsia="en-US"/>
+        </w:rPr>
+        <w:t>-decay</w:t>
+      </w:r>
+      <w:r>
+        <w:rPr>
+          <w:lang w:val="en-CH" w:eastAsia="en-US"/>
+        </w:rPr>
+        <w:t>, it is thinkable to do it in a pre-processing step. The date-de</w:t>
+      </w:r>
+      <w:r>
+        <w:rPr>
+          <w:lang w:val="en-CH" w:eastAsia="en-US"/>
+        </w:rPr>
+        <w:t>c</w:t>
+      </w:r>
+      <w:r>
+        <w:rPr>
+          <w:lang w:val="en-CH" w:eastAsia="en-US"/>
+        </w:rPr>
+        <w:t xml:space="preserve">ay function will change the support of the transaction weight, the more recent, the more weight. The function’s curve can be adjusted flexibly by a lambda function argument. </w:t>
+      </w:r>
+      <w:proofErr w:type="gramStart"/>
+      <w:r>
+        <w:rPr>
+          <w:lang w:val="en-CH" w:eastAsia="en-US"/>
+        </w:rPr>
+        <w:t>However</w:t>
+      </w:r>
+      <w:proofErr w:type="gramEnd"/>
+      <w:r>
+        <w:rPr>
+          <w:lang w:val="en-CH" w:eastAsia="en-US"/>
+        </w:rPr>
+        <w:t xml:space="preserve"> it is much more handy to do it inside the algorithm for practical reasons; we only have to think about the parameters, like the date-function. Post-processing with a </w:t>
+      </w:r>
+      <w:r>
+        <w:rPr>
+          <w:lang w:val="en-CH" w:eastAsia="en-US"/>
+        </w:rPr>
+        <w:lastRenderedPageBreak/>
+        <w:t xml:space="preserve">date decay function is not possible, because the date information will get lost in the </w:t>
+      </w:r>
+      <w:proofErr w:type="spellStart"/>
+      <w:r>
+        <w:rPr>
+          <w:lang w:val="en-CH" w:eastAsia="en-US"/>
+        </w:rPr>
+        <w:t>itemsets</w:t>
+      </w:r>
+      <w:proofErr w:type="spellEnd"/>
+      <w:r>
+        <w:rPr>
+          <w:lang w:val="en-CH" w:eastAsia="en-US"/>
+        </w:rPr>
+        <w:t xml:space="preserve"> and association rules.</w:t>
+      </w:r>
+      <w:r>
+        <w:rPr>
+          <w:lang w:val="en-CH" w:eastAsia="en-US"/>
+        </w:rPr>
+        <w:t xml:space="preserve"> </w:t>
+      </w:r>
+      <w:r>
+        <w:rPr>
+          <w:lang w:val="en-CH" w:eastAsia="en-US"/>
+        </w:rPr>
+        <w:t>Moreover</w:t>
+      </w:r>
+      <w:r>
+        <w:rPr>
+          <w:lang w:val="en-CH" w:eastAsia="en-US"/>
+        </w:rPr>
+        <w:t xml:space="preserve"> </w:t>
+      </w:r>
+      <w:r>
+        <w:rPr>
+          <w:lang w:val="en-CH" w:eastAsia="en-US"/>
+        </w:rPr>
+        <w:t>date-decay</w:t>
+      </w:r>
+      <w:r>
+        <w:rPr>
+          <w:lang w:val="en-CH" w:eastAsia="en-US"/>
+        </w:rPr>
+        <w:t xml:space="preserve"> support serves as a </w:t>
+      </w:r>
+      <w:proofErr w:type="gramStart"/>
+      <w:r>
+        <w:rPr>
+          <w:lang w:val="en-CH" w:eastAsia="en-US"/>
+        </w:rPr>
+        <w:t>filtering criteria</w:t>
+      </w:r>
+      <w:proofErr w:type="gramEnd"/>
+      <w:r>
+        <w:rPr>
+          <w:lang w:val="en-CH" w:eastAsia="en-US"/>
+        </w:rPr>
+        <w:t xml:space="preserve"> for the minimum support.</w:t>
+      </w:r>
+    </w:p>
+    <w:p>
+      <w:pPr>
+        <w:rPr>
+          <w:lang w:val="en-CH" w:eastAsia="en-US"/>
+        </w:rPr>
+      </w:pPr>
+      <w:r>
+        <w:rPr>
+          <w:lang w:val="en-CH" w:eastAsia="en-US"/>
+        </w:rPr>
+        <w:t xml:space="preserve">For the profit function, </w:t>
+      </w:r>
+      <w:proofErr w:type="spellStart"/>
+      <w:r>
+        <w:rPr>
+          <w:lang w:val="en-CH" w:eastAsia="en-US"/>
+        </w:rPr>
+        <w:t>preprocessing</w:t>
+      </w:r>
+      <w:proofErr w:type="spellEnd"/>
+      <w:r>
+        <w:rPr>
+          <w:lang w:val="en-CH" w:eastAsia="en-US"/>
+        </w:rPr>
+        <w:t xml:space="preserve"> of the data is thinkable, but then we don’t have the </w:t>
+      </w:r>
+      <w:proofErr w:type="gramStart"/>
+      <w:r>
+        <w:rPr>
+          <w:lang w:val="en-CH" w:eastAsia="en-US"/>
+        </w:rPr>
+        <w:t>author’s</w:t>
+      </w:r>
+      <w:proofErr w:type="gramEnd"/>
+      <w:r>
+        <w:rPr>
+          <w:lang w:val="en-CH" w:eastAsia="en-US"/>
+        </w:rPr>
+        <w:t xml:space="preserve"> so called “associated profit” of </w:t>
+      </w:r>
+      <w:proofErr w:type="spellStart"/>
+      <w:r>
+        <w:rPr>
+          <w:lang w:val="en-CH" w:eastAsia="en-US"/>
+        </w:rPr>
+        <w:t>itemsets</w:t>
+      </w:r>
+      <w:proofErr w:type="spellEnd"/>
+      <w:r>
+        <w:rPr>
+          <w:lang w:val="en-CH" w:eastAsia="en-US"/>
+        </w:rPr>
+        <w:t xml:space="preserve">, which can be a handy feature to see the overall profit of an itemset. It is the most practical way to process the data inside the algorithm. A post-processing is not thinkable, because profit-based support serves as a </w:t>
+      </w:r>
+      <w:proofErr w:type="gramStart"/>
+      <w:r>
+        <w:rPr>
+          <w:lang w:val="en-CH" w:eastAsia="en-US"/>
+        </w:rPr>
+        <w:t>filtering criteria</w:t>
+      </w:r>
+      <w:proofErr w:type="gramEnd"/>
+      <w:r>
+        <w:rPr>
+          <w:lang w:val="en-CH" w:eastAsia="en-US"/>
+        </w:rPr>
+        <w:t xml:space="preserve"> for the minimum support.</w:t>
+      </w:r>
+    </w:p>
+    <w:p>
+      <w:pPr>
+        <w:rPr>
+          <w:lang w:val="en-CH" w:eastAsia="en-US"/>
+        </w:rPr>
+      </w:pPr>
+      <w:r>
+        <w:rPr>
+          <w:lang w:val="en-CH" w:eastAsia="en-US"/>
+        </w:rPr>
+        <w:t xml:space="preserve">Let us discuss the adjustment steps in summary. The details with “the simple </w:t>
+      </w:r>
+      <w:proofErr w:type="gramStart"/>
+      <w:r>
+        <w:rPr>
+          <w:lang w:val="en-CH" w:eastAsia="en-US"/>
+        </w:rPr>
+        <w:t>dataset”  are</w:t>
+      </w:r>
+      <w:proofErr w:type="gramEnd"/>
+      <w:r>
+        <w:rPr>
+          <w:lang w:val="en-CH" w:eastAsia="en-US"/>
+        </w:rPr>
+        <w:t xml:space="preserve"> shown in chapter 4.2 and 4.3. chapter</w:t>
+      </w:r>
+    </w:p>
+    <w:p>
+      <w:pPr>
+        <w:jc w:val="left"/>
+        <w:rPr>
+          <w:lang w:val="en-CH" w:eastAsia="en-US"/>
+        </w:rPr>
+      </w:pPr>
+      <w:r>
+        <w:rPr>
+          <w:rStyle w:val="Heading3Char"/>
+          <w:lang w:val="en-CH"/>
+        </w:rPr>
+        <w:t xml:space="preserve">4.1.1 </w:t>
+      </w:r>
+      <w:r>
+        <w:rPr>
+          <w:rStyle w:val="Heading3Char"/>
+        </w:rPr>
+        <w:t>Date-</w:t>
+      </w:r>
+      <w:r>
+        <w:rPr>
+          <w:rStyle w:val="Heading3Char"/>
+          <w:lang w:val="en-CH"/>
+        </w:rPr>
+        <w:t>d</w:t>
+      </w:r>
+      <w:proofErr w:type="spellStart"/>
+      <w:r>
+        <w:rPr>
+          <w:rStyle w:val="Heading3Char"/>
+        </w:rPr>
+        <w:t>ecay</w:t>
+      </w:r>
+      <w:proofErr w:type="spellEnd"/>
+      <w:r>
+        <w:rPr>
+          <w:rStyle w:val="Heading3Char"/>
+          <w:lang w:val="en-CH"/>
+        </w:rPr>
+        <w:t>-function</w:t>
+      </w:r>
+      <w:r>
+        <w:rPr>
+          <w:lang w:val="en-CH" w:eastAsia="en-US"/>
+        </w:rPr>
+        <w:br/>
+      </w:r>
+      <w:r>
+        <w:rPr>
+          <w:lang w:val="en-CH" w:eastAsia="en-US"/>
+        </w:rPr>
+        <w:t xml:space="preserve">Step </w:t>
+      </w:r>
+      <w:r>
+        <w:rPr>
+          <w:lang w:val="en-CH" w:eastAsia="en-US"/>
+        </w:rPr>
+        <w:t>1 – Parameters:</w:t>
+      </w:r>
+      <w:r>
+        <w:rPr>
+          <w:lang w:val="en-CH" w:eastAsia="en-US"/>
+        </w:rPr>
+        <w:br/>
+      </w:r>
+      <w:r>
+        <w:rPr>
+          <w:lang w:val="en-CH" w:eastAsia="en-US"/>
+        </w:rPr>
+        <w:t xml:space="preserve">1. </w:t>
+      </w:r>
+      <w:proofErr w:type="spellStart"/>
+      <w:r>
+        <w:rPr>
+          <w:lang w:val="en-CH" w:eastAsia="en-US"/>
+        </w:rPr>
+        <w:t>date_col</w:t>
+      </w:r>
+      <w:proofErr w:type="spellEnd"/>
+      <w:r>
+        <w:rPr>
+          <w:lang w:val="en-CH" w:eastAsia="en-US"/>
+        </w:rPr>
+        <w:t>:</w:t>
+      </w:r>
+      <w:r>
+        <w:rPr>
+          <w:lang w:val="en-CH" w:eastAsia="en-US"/>
+        </w:rPr>
+        <w:br/>
+        <w:t xml:space="preserve">Selection of the date column position, beginning with 0. 2 will be then the third column of pandas </w:t>
+      </w:r>
+      <w:proofErr w:type="spellStart"/>
+      <w:r>
+        <w:rPr>
+          <w:lang w:val="en-CH" w:eastAsia="en-US"/>
+        </w:rPr>
+        <w:t>dataframe</w:t>
+      </w:r>
+      <w:proofErr w:type="spellEnd"/>
+      <w:r>
+        <w:rPr>
+          <w:lang w:val="en-CH" w:eastAsia="en-US"/>
+        </w:rPr>
+        <w:t>.</w:t>
+      </w:r>
+      <w:r>
+        <w:rPr>
+          <w:lang w:val="en-CH" w:eastAsia="en-US"/>
+        </w:rPr>
+        <w:br/>
+        <w:t>2</w:t>
+      </w:r>
+      <w:r>
+        <w:rPr>
+          <w:lang w:val="en-CH" w:eastAsia="en-US"/>
+        </w:rPr>
+        <w:t xml:space="preserve">. </w:t>
+      </w:r>
+      <w:proofErr w:type="spellStart"/>
+      <w:r>
+        <w:rPr>
+          <w:lang w:val="en-CH" w:eastAsia="en-US"/>
+        </w:rPr>
+        <w:t>max_date</w:t>
+      </w:r>
+      <w:proofErr w:type="spellEnd"/>
+      <w:r>
+        <w:rPr>
+          <w:lang w:val="en-CH" w:eastAsia="en-US"/>
+        </w:rPr>
+        <w:t>:</w:t>
+      </w:r>
+      <w:r>
+        <w:rPr>
+          <w:lang w:val="en-CH" w:eastAsia="en-US"/>
+        </w:rPr>
+        <w:br/>
+        <w:t xml:space="preserve">If a dataset has date range of 2022-01-01 until 2022-01-31, it will be </w:t>
+      </w:r>
+      <w:r>
+        <w:rPr>
+          <w:lang w:val="en-CH" w:eastAsia="en-US"/>
+        </w:rPr>
+        <w:t>2022-01-31</w:t>
+      </w:r>
+      <w:r>
+        <w:rPr>
+          <w:lang w:val="en-CH" w:eastAsia="en-US"/>
+        </w:rPr>
+        <w:t>.</w:t>
+      </w:r>
+      <w:r>
+        <w:rPr>
+          <w:lang w:val="en-CH" w:eastAsia="en-US"/>
+        </w:rPr>
+        <w:br/>
+      </w:r>
+      <w:r>
+        <w:rPr>
+          <w:lang w:val="en-CH" w:eastAsia="en-US"/>
+        </w:rPr>
+        <w:t>3</w:t>
+      </w:r>
+      <w:r>
+        <w:rPr>
+          <w:lang w:val="en-CH" w:eastAsia="en-US"/>
+        </w:rPr>
+        <w:t xml:space="preserve">. </w:t>
+      </w:r>
+      <w:proofErr w:type="spellStart"/>
+      <w:r>
+        <w:rPr>
+          <w:lang w:val="en-CH" w:eastAsia="en-US"/>
+        </w:rPr>
+        <w:t>date_range</w:t>
+      </w:r>
+      <w:proofErr w:type="spellEnd"/>
+      <w:r>
+        <w:rPr>
+          <w:lang w:val="en-CH" w:eastAsia="en-US"/>
+        </w:rPr>
+        <w:t>:</w:t>
+      </w:r>
+      <w:r>
+        <w:rPr>
+          <w:lang w:val="en-CH" w:eastAsia="en-US"/>
+        </w:rPr>
+        <w:br/>
+      </w:r>
+      <w:r>
+        <w:rPr>
+          <w:lang w:val="en-CH" w:eastAsia="en-US"/>
+        </w:rPr>
+        <w:t xml:space="preserve">If a dataset has date range of 2022-01-01 until 2022-01-31, it will be </w:t>
+      </w:r>
+      <w:r>
+        <w:rPr>
+          <w:lang w:val="en-CH" w:eastAsia="en-US"/>
+        </w:rPr>
+        <w:t>365</w:t>
+      </w:r>
+      <w:r>
+        <w:rPr>
+          <w:lang w:val="en-CH" w:eastAsia="en-US"/>
+        </w:rPr>
+        <w:t>.</w:t>
+      </w:r>
+      <w:r>
+        <w:rPr>
+          <w:lang w:val="en-CH" w:eastAsia="en-US"/>
+        </w:rPr>
+        <w:br/>
+      </w:r>
+      <w:r>
+        <w:rPr>
+          <w:lang w:val="en-CH" w:eastAsia="en-US"/>
+        </w:rPr>
+        <w:t>4</w:t>
+      </w:r>
+      <w:r>
+        <w:rPr>
+          <w:lang w:val="en-CH" w:eastAsia="en-US"/>
+        </w:rPr>
+        <w:t xml:space="preserve">. </w:t>
+      </w:r>
+      <w:proofErr w:type="spellStart"/>
+      <w:r>
+        <w:rPr>
+          <w:lang w:val="en-CH" w:eastAsia="en-US"/>
+        </w:rPr>
+        <w:t>date_sensitivity</w:t>
+      </w:r>
+      <w:proofErr w:type="spellEnd"/>
+      <w:r>
+        <w:rPr>
+          <w:lang w:val="en-CH" w:eastAsia="en-US"/>
+        </w:rPr>
+        <w:br/>
+      </w:r>
+      <w:r>
+        <w:rPr>
+          <w:lang w:val="en-CH" w:eastAsia="en-US"/>
+        </w:rPr>
+        <w:t xml:space="preserve">A lambda function </w:t>
+      </w:r>
+      <w:proofErr w:type="gramStart"/>
+      <w:r>
+        <w:rPr>
+          <w:lang w:val="en-CH" w:eastAsia="en-US"/>
+        </w:rPr>
+        <w:t>has to</w:t>
+      </w:r>
+      <w:proofErr w:type="gramEnd"/>
+      <w:r>
+        <w:rPr>
+          <w:lang w:val="en-CH" w:eastAsia="en-US"/>
+        </w:rPr>
+        <w:t xml:space="preserve"> be given as a parameter for input values [0,1]. For </w:t>
+      </w:r>
+      <w:proofErr w:type="gramStart"/>
+      <w:r>
+        <w:rPr>
+          <w:lang w:val="en-CH" w:eastAsia="en-US"/>
+        </w:rPr>
+        <w:t>example</w:t>
+      </w:r>
+      <w:proofErr w:type="gramEnd"/>
+      <w:r>
+        <w:rPr>
+          <w:lang w:val="en-CH" w:eastAsia="en-US"/>
+        </w:rPr>
+        <w:t xml:space="preserve"> </w:t>
+      </w:r>
+      <w:r>
+        <w:rPr>
+          <w:rFonts w:ascii="Cambria Math" w:hAnsi="Cambria Math"/>
+          <w:lang w:eastAsia="en-US"/>
+        </w:rPr>
+        <w:br/>
+      </w:r>
+      <m:oMathPara>
+        <m:oMathParaPr>
+          <m:jc m:val="left"/>
+        </m:oMathParaPr>
+        <m:oMath>
+          <m:r>
+            <m:rPr>
+              <m:sty m:val="p"/>
+            </m:rPr>
+            <w:rPr>
+              <w:rFonts w:ascii="Cambria Math" w:hAnsi="Cambria Math"/>
+              <w:lang w:eastAsia="en-US"/>
+            </w:rPr>
+            <m:t xml:space="preserve">lambda x: 1 </m:t>
+          </m:r>
+          <m:r>
+            <m:rPr>
+              <m:lit/>
+              <m:sty m:val="p"/>
+            </m:rPr>
+            <w:rPr>
+              <w:rFonts w:ascii="Cambria Math" w:hAnsi="Cambria Math"/>
+              <w:lang w:eastAsia="en-US"/>
+            </w:rPr>
+            <m:t>/</m:t>
+          </m:r>
+          <m:r>
+            <m:rPr>
+              <m:sty m:val="p"/>
+            </m:rPr>
+            <w:rPr>
+              <w:rFonts w:ascii="Cambria Math" w:hAnsi="Cambria Math"/>
+              <w:lang w:eastAsia="en-US"/>
+            </w:rPr>
+            <m:t xml:space="preserve"> (1+math.ex</m:t>
+          </m:r>
+          <m:func>
+            <m:funcPr>
+              <m:ctrlPr>
+                <w:rPr>
+                  <w:rFonts w:ascii="Cambria Math" w:hAnsi="Cambria Math"/>
+                  <w:lang w:eastAsia="en-US"/>
+                </w:rPr>
+              </m:ctrlPr>
+            </m:funcPr>
+            <m:fName>
+              <m:r>
+                <m:rPr>
+                  <m:sty m:val="p"/>
+                </m:rPr>
+                <w:rPr>
+                  <w:rFonts w:ascii="Cambria Math" w:hAnsi="Cambria Math"/>
+                  <w:lang w:eastAsia="en-US"/>
+                </w:rPr>
+                <m:t>p</m:t>
+              </m:r>
+            </m:fName>
+            <m:e>
+              <m:d>
+                <m:dPr>
+                  <m:ctrlPr>
+                    <w:rPr>
+                      <w:rFonts w:ascii="Cambria Math" w:hAnsi="Cambria Math"/>
+                      <w:lang w:eastAsia="en-US"/>
+                    </w:rPr>
+                  </m:ctrlPr>
+                </m:dPr>
+                <m:e>
+                  <m:r>
+                    <m:rPr>
+                      <m:sty m:val="p"/>
+                    </m:rPr>
+                    <w:rPr>
+                      <w:rFonts w:ascii="Cambria Math" w:hAnsi="Cambria Math"/>
+                      <w:lang w:eastAsia="en-US"/>
+                    </w:rPr>
+                    <m:t>-10*x+5</m:t>
+                  </m:r>
+                </m:e>
+              </m:d>
+            </m:e>
+          </m:func>
+          <m:r>
+            <m:rPr>
+              <m:sty m:val="p"/>
+            </m:rPr>
+            <w:rPr>
+              <w:rFonts w:ascii="Cambria Math" w:hAnsi="Cambria Math"/>
+              <w:lang w:eastAsia="en-US"/>
+            </w:rPr>
+            <m:t>)</m:t>
+          </m:r>
+        </m:oMath>
+      </m:oMathPara>
+    </w:p>
+    <w:p>
+      <w:pPr>
+        <w:rPr>
+          <w:lang w:val="en-CH" w:eastAsia="en-US"/>
+        </w:rPr>
+      </w:pPr>
+      <w:r>
+        <w:rPr>
+          <w:lang w:val="en-CH" w:eastAsia="en-US"/>
+        </w:rPr>
+        <w:t>The date-decay function is processed inside the algorithm as follow:</w:t>
+      </w:r>
+    </w:p>
+    <w:p>
+      <w:pPr>
+        <w:jc w:val="left"/>
+        <w:rPr>
+          <w:lang w:val="en-CH" w:eastAsia="en-US"/>
+        </w:rPr>
+      </w:pPr>
+      <w:r>
+        <w:rPr>
+          <w:lang w:val="en-CH" w:eastAsia="en-US"/>
+        </w:rPr>
+        <w:lastRenderedPageBreak/>
+        <w:t>Step 2 – Date</w:t>
+      </w:r>
+      <w:r>
+        <w:rPr>
+          <w:lang w:val="en-CH" w:eastAsia="en-US"/>
+        </w:rPr>
+        <w:t>-d</w:t>
+      </w:r>
+      <w:r>
+        <w:rPr>
+          <w:lang w:val="en-CH" w:eastAsia="en-US"/>
+        </w:rPr>
+        <w:t>e</w:t>
+      </w:r>
+      <w:r>
+        <w:rPr>
+          <w:lang w:val="en-CH" w:eastAsia="en-US"/>
+        </w:rPr>
+        <w:t>c</w:t>
+      </w:r>
+      <w:r>
+        <w:rPr>
+          <w:lang w:val="en-CH" w:eastAsia="en-US"/>
+        </w:rPr>
+        <w:t>ay function:</w:t>
+      </w:r>
+      <w:r>
+        <w:rPr>
+          <w:lang w:val="en-CH" w:eastAsia="en-US"/>
+        </w:rPr>
+        <w:br/>
+      </w:r>
+      <w:r>
+        <w:rPr>
+          <w:lang w:val="en-CH" w:eastAsia="en-US"/>
+        </w:rPr>
+        <w:t xml:space="preserve">for </w:t>
+      </w:r>
+      <w:proofErr w:type="spellStart"/>
+      <w:r>
+        <w:rPr>
+          <w:lang w:val="en-CH" w:eastAsia="en-US"/>
+        </w:rPr>
+        <w:t>i</w:t>
+      </w:r>
+      <w:proofErr w:type="spellEnd"/>
+      <w:r>
+        <w:rPr>
+          <w:lang w:val="en-CH" w:eastAsia="en-US"/>
+        </w:rPr>
+        <w:t xml:space="preserve"> in range(</w:t>
+      </w:r>
+      <w:proofErr w:type="spellStart"/>
+      <w:r>
+        <w:rPr>
+          <w:lang w:val="en-CH" w:eastAsia="en-US"/>
+        </w:rPr>
+        <w:t>date_range</w:t>
+      </w:r>
+      <w:proofErr w:type="spellEnd"/>
+      <w:r>
+        <w:rPr>
+          <w:lang w:val="en-CH" w:eastAsia="en-US"/>
+        </w:rPr>
+        <w:t>):</w:t>
+      </w:r>
+      <w:r>
+        <w:rPr>
+          <w:lang w:val="en-CH" w:eastAsia="en-US"/>
+        </w:rPr>
+        <w:br/>
+        <w:t xml:space="preserve">    </w:t>
+      </w:r>
+      <w:proofErr w:type="spellStart"/>
+      <w:r>
+        <w:rPr>
+          <w:lang w:val="en-CH" w:eastAsia="en-US"/>
+        </w:rPr>
+        <w:t>date_</w:t>
+      </w:r>
+      <w:proofErr w:type="gramStart"/>
+      <w:r>
+        <w:rPr>
+          <w:lang w:val="en-CH" w:eastAsia="en-US"/>
+        </w:rPr>
+        <w:t>sensitivity</w:t>
+      </w:r>
+      <w:proofErr w:type="spellEnd"/>
+      <w:r>
+        <w:rPr>
+          <w:lang w:val="en-CH" w:eastAsia="en-US"/>
+        </w:rPr>
+        <w:t>(</w:t>
+      </w:r>
+      <w:proofErr w:type="gramEnd"/>
+      <w:r>
+        <w:rPr>
+          <w:lang w:val="en-CH" w:eastAsia="en-US"/>
+        </w:rPr>
+        <w:t>(</w:t>
+      </w:r>
+      <w:r>
+        <w:rPr>
+          <w:lang w:val="en-CH" w:eastAsia="en-US"/>
+        </w:rPr>
+        <w:t xml:space="preserve"> </w:t>
+      </w:r>
+      <w:proofErr w:type="spellStart"/>
+      <w:r>
+        <w:rPr>
+          <w:lang w:val="en-CH" w:eastAsia="en-US"/>
+        </w:rPr>
+        <w:t>date_range</w:t>
+      </w:r>
+      <w:proofErr w:type="spellEnd"/>
+      <w:r>
+        <w:rPr>
+          <w:lang w:val="en-CH" w:eastAsia="en-US"/>
+        </w:rPr>
+        <w:t xml:space="preserve"> – </w:t>
+      </w:r>
+      <w:proofErr w:type="spellStart"/>
+      <w:r>
+        <w:rPr>
+          <w:lang w:val="en-CH" w:eastAsia="en-US"/>
+        </w:rPr>
+        <w:t>i</w:t>
+      </w:r>
+      <w:proofErr w:type="spellEnd"/>
+      <w:r>
+        <w:rPr>
+          <w:lang w:val="en-CH" w:eastAsia="en-US"/>
+        </w:rPr>
+        <w:t xml:space="preserve"> </w:t>
+      </w:r>
+      <w:r>
+        <w:rPr>
+          <w:lang w:val="en-CH" w:eastAsia="en-US"/>
+        </w:rPr>
+        <w:t>)</w:t>
+      </w:r>
+      <w:r>
+        <w:rPr>
+          <w:lang w:val="en-CH" w:eastAsia="en-US"/>
+        </w:rPr>
+        <w:t xml:space="preserve"> </w:t>
+      </w:r>
+      <w:r>
+        <w:rPr>
+          <w:lang w:val="en-CH" w:eastAsia="en-US"/>
+        </w:rPr>
+        <w:t>/</w:t>
+      </w:r>
+      <w:r>
+        <w:rPr>
+          <w:lang w:val="en-CH" w:eastAsia="en-US"/>
+        </w:rPr>
+        <w:t xml:space="preserve"> </w:t>
+      </w:r>
+      <w:proofErr w:type="spellStart"/>
+      <w:r>
+        <w:rPr>
+          <w:lang w:val="en-CH" w:eastAsia="en-US"/>
+        </w:rPr>
+        <w:t>date_range</w:t>
+      </w:r>
+      <w:proofErr w:type="spellEnd"/>
+      <w:r>
+        <w:rPr>
+          <w:lang w:val="en-CH" w:eastAsia="en-US"/>
+        </w:rPr>
+        <w:t>)</w:t>
+      </w:r>
+      <w:r>
+        <w:rPr>
+          <w:lang w:val="en-CH" w:eastAsia="en-US"/>
+        </w:rPr>
+        <w:t>)</w:t>
+      </w:r>
+    </w:p>
+    <w:p>
+      <w:pPr>
+        <w:jc w:val="left"/>
+        <w:rPr>
+          <w:lang w:val="en-CH" w:eastAsia="en-US"/>
+        </w:rPr>
+      </w:pPr>
+      <w:proofErr w:type="gramStart"/>
+      <w:r>
+        <w:rPr>
+          <w:lang w:val="en-CH" w:eastAsia="en-US"/>
+        </w:rPr>
+        <w:t>Therefore</w:t>
+      </w:r>
+      <w:proofErr w:type="gramEnd"/>
+      <w:r>
+        <w:rPr>
+          <w:lang w:val="en-CH" w:eastAsia="en-US"/>
+        </w:rPr>
+        <w:t xml:space="preserve"> the input values will always result in as a range [0,1]. The lambda-function can be flexibly chosen for each dataset anew, if necessary.</w:t>
+      </w:r>
+    </w:p>
+    <w:p>
+      <w:pPr>
+        <w:jc w:val="left"/>
+        <w:rPr>
+          <w:lang w:val="en-CH" w:eastAsia="en-US"/>
+        </w:rPr>
+      </w:pPr>
+      <w:r>
+        <w:rPr>
+          <w:lang w:val="en-CH" w:eastAsia="en-US"/>
+        </w:rPr>
+        <w:t xml:space="preserve">Step 3 – </w:t>
+      </w:r>
+      <w:proofErr w:type="spellStart"/>
+      <w:r>
+        <w:rPr>
+          <w:lang w:val="en-CH" w:eastAsia="en-US"/>
+        </w:rPr>
+        <w:t>Mutiplying</w:t>
+      </w:r>
+      <w:proofErr w:type="spellEnd"/>
+      <w:r>
+        <w:rPr>
+          <w:lang w:val="en-CH" w:eastAsia="en-US"/>
+        </w:rPr>
+        <w:t xml:space="preserve"> the resulting weights with transactions support:</w:t>
+      </w:r>
+    </w:p>
+    <w:p>
+      <w:pPr>
+        <w:jc w:val="left"/>
+        <w:rPr>
+          <w:lang w:val="en-CH" w:eastAsia="en-US"/>
+        </w:rPr>
+      </w:pPr>
+      <w:r>
+        <w:rPr>
+          <w:lang w:val="en-CH" w:eastAsia="en-US"/>
+        </w:rPr>
+        <w:t xml:space="preserve">The resulting weights are multiplied with the support of the transaction, directly manipulating the support. This will modify the </w:t>
+      </w:r>
+      <w:proofErr w:type="spellStart"/>
+      <w:r>
+        <w:rPr>
+          <w:lang w:val="en-CH" w:eastAsia="en-US"/>
+        </w:rPr>
+        <w:t>the</w:t>
+      </w:r>
+      <w:proofErr w:type="spellEnd"/>
+      <w:r>
+        <w:rPr>
+          <w:lang w:val="en-CH" w:eastAsia="en-US"/>
+        </w:rPr>
+        <w:t xml:space="preserve"> normal AR </w:t>
+      </w:r>
+      <w:proofErr w:type="spellStart"/>
+      <w:r>
+        <w:rPr>
+          <w:lang w:val="en-CH" w:eastAsia="en-US"/>
+        </w:rPr>
+        <w:t>methododoly</w:t>
+      </w:r>
+      <w:proofErr w:type="spellEnd"/>
+      <w:r>
+        <w:rPr>
+          <w:lang w:val="en-CH" w:eastAsia="en-US"/>
+        </w:rPr>
+        <w:t xml:space="preserve"> and interpretation. </w:t>
+      </w:r>
+      <w:proofErr w:type="gramStart"/>
+      <w:r>
+        <w:rPr>
+          <w:lang w:val="en-CH" w:eastAsia="en-US"/>
+        </w:rPr>
+        <w:t>Therefore</w:t>
+      </w:r>
+      <w:proofErr w:type="gramEnd"/>
+      <w:r>
+        <w:rPr>
+          <w:lang w:val="en-CH" w:eastAsia="en-US"/>
+        </w:rPr>
+        <w:t xml:space="preserve"> it should be treated with caution.</w:t>
+      </w:r>
+    </w:p>
+    <w:p>
+      <w:pPr>
+        <w:pStyle w:val="Heading3"/>
+        <w:rPr>
+          <w:rStyle w:val="Heading3Char"/>
+          <w:b/>
+        </w:rPr>
+      </w:pPr>
+      <w:r>
+        <w:rPr>
+          <w:rStyle w:val="Heading3Char"/>
+          <w:b/>
+        </w:rPr>
+        <w:t xml:space="preserve">4.1.2 Profit </w:t>
+      </w:r>
+      <w:r>
+        <w:rPr>
+          <w:rStyle w:val="Heading3Char"/>
+          <w:b/>
+        </w:rPr>
+        <w:t>function</w:t>
+      </w:r>
+    </w:p>
+    <w:p>
+      <w:pPr>
+        <w:rPr>
+          <w:lang w:val="en-CH"/>
+        </w:rPr>
+      </w:pPr>
+      <w:r>
+        <w:rPr>
+          <w:lang w:val="en-CH"/>
+        </w:rPr>
+        <w:t>In the aut</w:t>
+      </w:r>
+      <w:r>
+        <w:rPr>
+          <w:lang w:val="en-CH"/>
+        </w:rPr>
+        <w:t>h</w:t>
+      </w:r>
+      <w:r>
+        <w:rPr>
+          <w:lang w:val="en-CH"/>
+        </w:rPr>
+        <w:t xml:space="preserve">or’s </w:t>
+      </w:r>
+      <w:proofErr w:type="spellStart"/>
+      <w:proofErr w:type="gramStart"/>
+      <w:r>
+        <w:rPr>
+          <w:lang w:val="en-CH"/>
+        </w:rPr>
+        <w:t>opinion,the</w:t>
+      </w:r>
+      <w:proofErr w:type="spellEnd"/>
+      <w:proofErr w:type="gramEnd"/>
+      <w:r>
+        <w:rPr>
+          <w:lang w:val="en-CH"/>
+        </w:rPr>
+        <w:t xml:space="preserve"> profit function is the more powerful and practical function, because it solves a fundamental problem of having more than one of the same items in </w:t>
+      </w:r>
+      <w:r>
+        <w:rPr>
+          <w:lang w:val="en-CH"/>
+        </w:rPr>
+        <w:t>the same</w:t>
+      </w:r>
+      <w:r>
+        <w:rPr>
+          <w:lang w:val="en-CH"/>
+        </w:rPr>
+        <w:t xml:space="preserve"> transaction.</w:t>
+      </w:r>
+    </w:p>
+    <w:p>
+      <w:pPr>
+        <w:jc w:val="left"/>
+        <w:rPr>
+          <w:rFonts w:ascii="Cambria Math" w:hAnsi="Cambria Math"/>
+          <w:lang w:eastAsia="en-US"/>
+        </w:rPr>
+      </w:pPr>
+      <w:r>
+        <w:rPr>
+          <w:lang w:val="en-CH" w:eastAsia="en-US"/>
+        </w:rPr>
+        <w:t>Step 1 – Parameters:</w:t>
+      </w:r>
+      <w:r>
+        <w:rPr>
+          <w:lang w:val="en-CH" w:eastAsia="en-US"/>
+        </w:rPr>
+        <w:br/>
+      </w:r>
+      <w:r>
+        <w:rPr>
+          <w:lang w:val="en-CH" w:eastAsia="en-US"/>
+        </w:rPr>
+        <w:t xml:space="preserve">1. </w:t>
+      </w:r>
+      <w:proofErr w:type="spellStart"/>
+      <w:r>
+        <w:rPr>
+          <w:lang w:val="en-CH" w:eastAsia="en-US"/>
+        </w:rPr>
+        <w:t>profit</w:t>
+      </w:r>
+      <w:r>
+        <w:rPr>
+          <w:lang w:val="en-CH" w:eastAsia="en-US"/>
+        </w:rPr>
+        <w:t>_col</w:t>
+      </w:r>
+      <w:proofErr w:type="spellEnd"/>
+      <w:r>
+        <w:rPr>
+          <w:lang w:val="en-CH" w:eastAsia="en-US"/>
+        </w:rPr>
+        <w:t>:</w:t>
+      </w:r>
+      <w:r>
+        <w:rPr>
+          <w:lang w:val="en-CH" w:eastAsia="en-US"/>
+        </w:rPr>
+        <w:br/>
+        <w:t xml:space="preserve">Selection of the </w:t>
+      </w:r>
+      <w:r>
+        <w:rPr>
+          <w:lang w:val="en-CH" w:eastAsia="en-US"/>
+        </w:rPr>
+        <w:t>profit</w:t>
+      </w:r>
+      <w:r>
+        <w:rPr>
+          <w:lang w:val="en-CH" w:eastAsia="en-US"/>
+        </w:rPr>
+        <w:t xml:space="preserve"> column position, beginning with 0. </w:t>
+      </w:r>
+      <w:r>
+        <w:rPr>
+          <w:lang w:val="en-CH" w:eastAsia="en-US"/>
+        </w:rPr>
+        <w:t>3</w:t>
+      </w:r>
+      <w:r>
+        <w:rPr>
+          <w:lang w:val="en-CH" w:eastAsia="en-US"/>
+        </w:rPr>
+        <w:t xml:space="preserve"> will be then the </w:t>
+      </w:r>
+      <w:r>
+        <w:rPr>
+          <w:lang w:val="en-CH" w:eastAsia="en-US"/>
+        </w:rPr>
+        <w:t>fourth</w:t>
+      </w:r>
+      <w:r>
+        <w:rPr>
+          <w:lang w:val="en-CH" w:eastAsia="en-US"/>
+        </w:rPr>
+        <w:t xml:space="preserve"> column of pandas </w:t>
+      </w:r>
+      <w:proofErr w:type="spellStart"/>
+      <w:r>
+        <w:rPr>
+          <w:lang w:val="en-CH" w:eastAsia="en-US"/>
+        </w:rPr>
+        <w:t>dataframe</w:t>
+      </w:r>
+      <w:proofErr w:type="spellEnd"/>
+      <w:r>
+        <w:rPr>
+          <w:lang w:val="en-CH" w:eastAsia="en-US"/>
+        </w:rPr>
+        <w:t>.</w:t>
+      </w:r>
+      <w:r>
+        <w:rPr>
+          <w:lang w:val="en-CH" w:eastAsia="en-US"/>
+        </w:rPr>
+        <w:br/>
+      </w:r>
+      <w:r>
+        <w:rPr>
+          <w:lang w:val="en-CH" w:eastAsia="en-US"/>
+        </w:rPr>
+        <w:t xml:space="preserve">2. </w:t>
+      </w:r>
+      <w:proofErr w:type="spellStart"/>
+      <w:r>
+        <w:rPr>
+          <w:lang w:val="en-CH" w:eastAsia="en-US"/>
+        </w:rPr>
+        <w:t>max_profit</w:t>
+      </w:r>
+      <w:proofErr w:type="spellEnd"/>
+      <w:r>
+        <w:rPr>
+          <w:lang w:val="en-CH" w:eastAsia="en-US"/>
+        </w:rPr>
+        <w:t>:</w:t>
+      </w:r>
+      <w:r>
+        <w:rPr>
+          <w:lang w:val="en-CH" w:eastAsia="en-US"/>
+        </w:rPr>
+        <w:br/>
+      </w:r>
+      <w:r>
+        <w:rPr>
+          <w:lang w:val="en-CH" w:eastAsia="en-US"/>
+        </w:rPr>
+        <w:t xml:space="preserve">This is the max profit of all items. That is used to convert </w:t>
+      </w:r>
+      <w:proofErr w:type="spellStart"/>
+      <w:r>
+        <w:rPr>
+          <w:lang w:val="en-CH" w:eastAsia="en-US"/>
+        </w:rPr>
+        <w:t>ech</w:t>
+      </w:r>
+      <w:proofErr w:type="spellEnd"/>
+      <w:r>
+        <w:rPr>
+          <w:lang w:val="en-CH" w:eastAsia="en-US"/>
+        </w:rPr>
+        <w:t xml:space="preserve"> item’s profit in percentage values.</w:t>
+      </w:r>
+      <w:r>
+        <w:rPr>
+          <w:lang w:val="en-CH" w:eastAsia="en-US"/>
+        </w:rPr>
+        <w:br/>
+        <w:t xml:space="preserve">3. </w:t>
+      </w:r>
+      <w:proofErr w:type="spellStart"/>
+      <w:r>
+        <w:rPr>
+          <w:lang w:val="en-CH" w:eastAsia="en-US"/>
+        </w:rPr>
+        <w:t>profit_sensitivity</w:t>
+      </w:r>
+      <w:proofErr w:type="spellEnd"/>
+      <w:r>
+        <w:rPr>
+          <w:lang w:val="en-CH" w:eastAsia="en-US"/>
+        </w:rPr>
+        <w:br/>
+        <w:t xml:space="preserve">A lambda function </w:t>
+      </w:r>
+      <w:proofErr w:type="gramStart"/>
+      <w:r>
+        <w:rPr>
+          <w:lang w:val="en-CH" w:eastAsia="en-US"/>
+        </w:rPr>
+        <w:t>has to</w:t>
+      </w:r>
+      <w:proofErr w:type="gramEnd"/>
+      <w:r>
+        <w:rPr>
+          <w:lang w:val="en-CH" w:eastAsia="en-US"/>
+        </w:rPr>
+        <w:t xml:space="preserve"> be given as a parameter for input values [0,1]. For </w:t>
+      </w:r>
+      <w:proofErr w:type="gramStart"/>
+      <w:r>
+        <w:rPr>
+          <w:lang w:val="en-CH" w:eastAsia="en-US"/>
+        </w:rPr>
+        <w:t>example</w:t>
+      </w:r>
+      <w:proofErr w:type="gramEnd"/>
+      <w:r>
+        <w:rPr>
+          <w:lang w:val="en-CH" w:eastAsia="en-US"/>
+        </w:rPr>
+        <w:t xml:space="preserve"> </w:t>
+      </w:r>
+      <w:r>
+        <w:rPr>
+          <w:rFonts w:ascii="Cambria Math" w:hAnsi="Cambria Math"/>
+          <w:lang w:eastAsia="en-US"/>
+        </w:rPr>
+        <w:br/>
+      </w:r>
+      <m:oMathPara>
+        <m:oMathParaPr>
+          <m:jc m:val="left"/>
+        </m:oMathParaPr>
+        <m:oMath>
+          <m:r>
+            <m:rPr>
+              <m:sty m:val="p"/>
+            </m:rPr>
+            <w:rPr>
+              <w:rFonts w:ascii="Cambria Math" w:hAnsi="Cambria Math"/>
+              <w:lang w:eastAsia="en-US"/>
+            </w:rPr>
+            <m:t xml:space="preserve">lambda x: </m:t>
+          </m:r>
+          <m:r>
+            <m:rPr>
+              <m:sty m:val="p"/>
+            </m:rPr>
+            <w:rPr>
+              <w:rFonts w:ascii="Cambria Math" w:hAnsi="Cambria Math"/>
+              <w:lang w:eastAsia="en-US"/>
+            </w:rPr>
+            <m:t>x</m:t>
+          </m:r>
+          <m:r>
+            <w:rPr>
+              <w:rFonts w:ascii="Cambria Math" w:hAnsi="Cambria Math"/>
+              <w:lang w:eastAsia="en-US"/>
+            </w:rPr>
+            <m:t>*1</m:t>
+          </m:r>
+        </m:oMath>
+      </m:oMathPara>
+    </w:p>
+    <w:p>
+      <w:pPr>
+        <w:jc w:val="left"/>
+        <w:rPr>
+          <w:rFonts w:ascii="Cambria Math" w:hAnsi="Cambria Math"/>
+          <w:lang w:val="en-CH" w:eastAsia="en-US"/>
+        </w:rPr>
+      </w:pPr>
+      <w:r>
+        <w:rPr>
+          <w:rFonts w:ascii="Cambria Math" w:hAnsi="Cambria Math"/>
+          <w:lang w:val="en-CH" w:eastAsia="en-US"/>
+        </w:rPr>
+        <w:lastRenderedPageBreak/>
+        <w:t>This function will be embedded to:</w:t>
+      </w:r>
+    </w:p>
+    <w:p>
+      <w:pPr>
+        <w:jc w:val="left"/>
+        <w:rPr>
+          <w:i/>
+          <w:lang w:val="en-CH" w:eastAsia="en-US"/>
+        </w:rPr>
+      </w:pPr>
+      <m:oMathPara>
+        <m:oMathParaPr>
+          <m:jc m:val="left"/>
+        </m:oMathParaPr>
+        <m:oMath>
+          <m:r>
+            <w:rPr>
+              <w:rFonts w:ascii="Cambria Math" w:hAnsi="Cambria Math"/>
+              <w:lang w:val="en-CH" w:eastAsia="en-US"/>
+            </w:rPr>
+            <m:t>profit_sensitivity(</m:t>
+          </m:r>
+          <m:r>
+            <w:rPr>
+              <w:rFonts w:ascii="Cambria Math" w:hAnsi="Cambria Math"/>
+              <w:lang w:val="en-CH" w:eastAsia="en-US"/>
+            </w:rPr>
+            <m:t>items_profit</m:t>
+          </m:r>
+          <m:r>
+            <w:rPr>
+              <w:rFonts w:ascii="Cambria Math" w:hAnsi="Cambria Math"/>
+              <w:lang w:val="en-CH" w:eastAsia="en-US"/>
+            </w:rPr>
+            <m:t>/max_profit)*max_profit</m:t>
+          </m:r>
+        </m:oMath>
+      </m:oMathPara>
+    </w:p>
+    <w:p>
+      <w:pPr>
+        <w:rPr>
+          <w:lang w:val="en-CH" w:eastAsia="en-US"/>
+        </w:rPr>
+      </w:pPr>
+      <w:r>
+        <w:rPr>
+          <w:lang w:val="en-CH" w:eastAsia="en-US"/>
+        </w:rPr>
+        <w:t xml:space="preserve">The lambda function is just a straight linear function and does not weight the item’s profit in any way. However, it could be thinkable to have a non-linear </w:t>
+      </w:r>
+      <w:r>
+        <w:rPr>
+          <w:lang w:val="en-CH" w:eastAsia="en-US"/>
+        </w:rPr>
+        <w:t>curve for special effects or finding rules, which otherwise could not be found.</w:t>
+      </w:r>
+    </w:p>
+    <w:p>
+      <w:pPr>
+        <w:rPr>
+          <w:lang w:val="en-CH" w:eastAsia="en-US"/>
+        </w:rPr>
+      </w:pPr>
+      <w:r>
+        <w:rPr>
+          <w:lang w:val="en-CH" w:eastAsia="en-US"/>
+        </w:rPr>
+        <w:t>Step 2 – Minimum profit for filtering out qualified items for association rules</w:t>
+      </w:r>
+    </w:p>
+    <w:p>
+      <w:pPr>
+        <w:rPr>
+          <w:lang w:val="en-CH" w:eastAsia="en-US"/>
+        </w:rPr>
+      </w:pPr>
+      <w:r>
+        <w:rPr>
+          <w:lang w:val="en-CH" w:eastAsia="en-US"/>
+        </w:rPr>
+        <w:t xml:space="preserve">The overall profit per item is used instead of support (frequency) to decide if an item qualified as a candidate for AR or not. That is a main trigger to find more relevant associated </w:t>
+      </w:r>
+      <w:proofErr w:type="spellStart"/>
+      <w:r>
+        <w:rPr>
+          <w:lang w:val="en-CH" w:eastAsia="en-US"/>
+        </w:rPr>
+        <w:t>itemsets</w:t>
+      </w:r>
+      <w:proofErr w:type="spellEnd"/>
+      <w:r>
+        <w:rPr>
+          <w:lang w:val="en-CH" w:eastAsia="en-US"/>
+        </w:rPr>
+        <w:t xml:space="preserve">. </w:t>
+      </w:r>
+      <w:proofErr w:type="gramStart"/>
+      <w:r>
+        <w:rPr>
+          <w:lang w:val="en-CH" w:eastAsia="en-US"/>
+        </w:rPr>
+        <w:t>Therefore</w:t>
+      </w:r>
+      <w:proofErr w:type="gramEnd"/>
+      <w:r>
+        <w:rPr>
+          <w:lang w:val="en-CH" w:eastAsia="en-US"/>
+        </w:rPr>
+        <w:t xml:space="preserve"> an expensive item with fewer transaction will be qualified for association rules, which dropped out with TAR.</w:t>
+      </w:r>
+    </w:p>
+    <w:p>
+      <w:pPr>
+        <w:rPr>
+          <w:lang w:val="en-CH" w:eastAsia="en-US"/>
+        </w:rPr>
+      </w:pPr>
+      <w:r>
+        <w:rPr>
+          <w:lang w:val="en-CH" w:eastAsia="en-US"/>
+        </w:rPr>
+        <w:t>Minimum profit is calculated from the parameter support.</w:t>
+      </w:r>
+      <w:r>
+        <w:rPr>
+          <w:lang w:val="en-CH" w:eastAsia="en-US"/>
+        </w:rPr>
+        <w:t xml:space="preserve"> </w:t>
+      </w:r>
+      <w:proofErr w:type="spellStart"/>
+      <w:proofErr w:type="gramStart"/>
+      <w:r>
+        <w:rPr>
+          <w:lang w:val="en-CH" w:eastAsia="en-US"/>
+        </w:rPr>
+        <w:t>Thereore</w:t>
+      </w:r>
+      <w:proofErr w:type="spellEnd"/>
+      <w:proofErr w:type="gramEnd"/>
+      <w:r>
+        <w:rPr>
+          <w:lang w:val="en-CH" w:eastAsia="en-US"/>
+        </w:rPr>
+        <w:t>:</w:t>
+      </w:r>
+    </w:p>
+    <w:p>
+      <w:pPr>
+        <w:rPr>
+          <w:lang w:val="en-CH" w:eastAsia="en-US"/>
+        </w:rPr>
+      </w:pPr>
+      <m:oMathPara>
+        <m:oMathParaPr>
+          <m:jc m:val="left"/>
+        </m:oMathParaPr>
+        <m:oMath>
+          <m:r>
+            <w:rPr>
+              <w:rFonts w:ascii="Cambria Math" w:hAnsi="Cambria Math"/>
+              <w:lang w:val="en-CH" w:eastAsia="en-US"/>
+            </w:rPr>
+            <m:t>minimum profit=support*overall profit</m:t>
+          </m:r>
+        </m:oMath>
+      </m:oMathPara>
+    </w:p>
+    <w:p>
+      <w:pPr>
+        <w:rPr>
+          <w:lang w:val="en-CH" w:eastAsia="en-US"/>
+        </w:rPr>
+      </w:pPr>
+      <w:r>
+        <w:rPr>
+          <w:lang w:val="en-CH" w:eastAsia="en-US"/>
+        </w:rPr>
+        <w:t xml:space="preserve">The overall profit will be </w:t>
+      </w:r>
+      <w:proofErr w:type="spellStart"/>
+      <w:r>
+        <w:rPr>
+          <w:lang w:val="en-CH" w:eastAsia="en-US"/>
+        </w:rPr>
+        <w:t>deluted</w:t>
+      </w:r>
+      <w:proofErr w:type="spellEnd"/>
+      <w:r>
+        <w:rPr>
+          <w:lang w:val="en-CH" w:eastAsia="en-US"/>
+        </w:rPr>
+        <w:t>, if additionally profit and date-decay function is active:</w:t>
+      </w:r>
+    </w:p>
+    <w:p>
+      <w:pPr>
+        <w:rPr>
+          <w:lang w:val="en-CH" w:eastAsia="en-US"/>
+        </w:rPr>
+      </w:pPr>
+      <m:oMathPara>
+        <m:oMath>
+          <m:r>
+            <w:rPr>
+              <w:rFonts w:ascii="Cambria Math" w:hAnsi="Cambria Math"/>
+              <w:lang w:val="en-CH" w:eastAsia="en-US"/>
+            </w:rPr>
+            <m:t xml:space="preserve">diluted </m:t>
+          </m:r>
+          <m:r>
+            <w:rPr>
+              <w:rFonts w:ascii="Cambria Math" w:hAnsi="Cambria Math"/>
+              <w:lang w:val="en-CH" w:eastAsia="en-US"/>
+            </w:rPr>
+            <m:t>overall profit</m:t>
+          </m:r>
+          <m:r>
+            <w:rPr>
+              <w:rFonts w:ascii="Cambria Math" w:hAnsi="Cambria Math"/>
+              <w:lang w:val="en-CH" w:eastAsia="en-US"/>
+            </w:rPr>
+            <m:t>=</m:t>
+          </m:r>
+          <m:r>
+            <w:rPr>
+              <w:rFonts w:ascii="Cambria Math" w:hAnsi="Cambria Math"/>
+              <w:lang w:val="en-CH" w:eastAsia="en-US"/>
+            </w:rPr>
+            <m:t>overall profit</m:t>
+          </m:r>
+          <m:r>
+            <w:rPr>
+              <w:rFonts w:ascii="Cambria Math" w:hAnsi="Cambria Math"/>
+              <w:lang w:val="en-CH" w:eastAsia="en-US"/>
+            </w:rPr>
+            <m:t>*</m:t>
+          </m:r>
+          <m:f>
+            <m:fPr>
+              <m:ctrlPr>
+                <w:rPr>
+                  <w:rFonts w:ascii="Cambria Math" w:hAnsi="Cambria Math"/>
+                  <w:i/>
+                  <w:lang w:val="en-CH" w:eastAsia="en-US"/>
+                </w:rPr>
+              </m:ctrlPr>
+            </m:fPr>
+            <m:num>
+              <m:r>
+                <w:rPr>
+                  <w:rFonts w:ascii="Cambria Math" w:hAnsi="Cambria Math"/>
+                  <w:lang w:val="en-CH" w:eastAsia="en-US"/>
+                </w:rPr>
+                <m:t>date dependent support</m:t>
+              </m:r>
+            </m:num>
+            <m:den>
+              <m:r>
+                <w:rPr>
+                  <w:rFonts w:ascii="Cambria Math" w:hAnsi="Cambria Math"/>
+                  <w:lang w:val="en-CH" w:eastAsia="en-US"/>
+                </w:rPr>
+                <m:t>total support</m:t>
+              </m:r>
+            </m:den>
+          </m:f>
+          <m:r>
+            <w:rPr>
+              <w:rFonts w:ascii="Cambria Math" w:hAnsi="Cambria Math"/>
+              <w:lang w:val="en-CH" w:eastAsia="en-US"/>
+            </w:rPr>
+            <m:t xml:space="preserve"> </m:t>
+          </m:r>
+        </m:oMath>
+      </m:oMathPara>
+    </w:p>
+    <w:p>
+      <w:pPr>
+        <w:jc w:val="left"/>
+        <w:rPr>
+          <w:lang w:val="en-CH" w:eastAsia="en-US"/>
+        </w:rPr>
+      </w:pPr>
+      <w:r>
+        <w:rPr>
+          <w:lang w:val="en-CH" w:eastAsia="en-US"/>
+        </w:rPr>
+        <w:t xml:space="preserve">Step </w:t>
+      </w:r>
+      <w:r>
+        <w:rPr>
+          <w:lang w:val="en-CH" w:eastAsia="en-US"/>
+        </w:rPr>
+        <w:t>3</w:t>
+      </w:r>
+      <w:r>
+        <w:rPr>
+          <w:lang w:val="en-CH" w:eastAsia="en-US"/>
+        </w:rPr>
+        <w:t xml:space="preserve"> – </w:t>
+      </w:r>
+      <w:r>
+        <w:rPr>
+          <w:lang w:val="en-CH" w:eastAsia="en-US"/>
+        </w:rPr>
+        <w:t>Calculating average profit</w:t>
+      </w:r>
+      <w:r>
+        <w:rPr>
+          <w:lang w:val="en-CH" w:eastAsia="en-US"/>
+        </w:rPr>
+        <w:t>:</w:t>
+      </w:r>
+      <w:r>
+        <w:rPr>
+          <w:lang w:val="en-CH" w:eastAsia="en-US"/>
+        </w:rPr>
+        <w:br/>
+      </w:r>
+      <w:r>
+        <w:rPr>
+          <w:lang w:val="en-CH" w:eastAsia="en-US"/>
+        </w:rPr>
+        <w:t>The profit function is like a separate metric, summing up the profit by the lambda function</w:t>
+      </w:r>
+    </w:p>
+    <w:p>
+      <w:pPr>
+        <w:jc w:val="left"/>
+        <w:rPr>
+          <w:lang w:val="en-CH" w:eastAsia="en-US"/>
+        </w:rPr>
+      </w:pPr>
+      <w:r>
+        <w:rPr>
+          <w:lang w:val="en-CH" w:eastAsia="en-US"/>
+        </w:rPr>
+        <w:t xml:space="preserve">of each item in the first part of the algorithm. The difference to support summing up is, that in support we sum up the transaction. In profit metric we sum up each item, even the multiple items. However, we need a single count of each item only once in a </w:t>
+      </w:r>
+      <w:r>
+        <w:rPr>
+          <w:lang w:val="en-CH" w:eastAsia="en-US"/>
+        </w:rPr>
+        <w:lastRenderedPageBreak/>
+        <w:t xml:space="preserve">transaction to calculate </w:t>
+      </w:r>
+      <w:proofErr w:type="spellStart"/>
+      <w:r>
+        <w:rPr>
+          <w:lang w:val="en-CH" w:eastAsia="en-US"/>
+        </w:rPr>
+        <w:t>oit’s</w:t>
+      </w:r>
+      <w:proofErr w:type="spellEnd"/>
+      <w:r>
+        <w:rPr>
+          <w:lang w:val="en-CH" w:eastAsia="en-US"/>
+        </w:rPr>
+        <w:t xml:space="preserve"> average </w:t>
+      </w:r>
+      <w:proofErr w:type="gramStart"/>
+      <w:r>
+        <w:rPr>
+          <w:lang w:val="en-CH" w:eastAsia="en-US"/>
+        </w:rPr>
+        <w:t>later on</w:t>
+      </w:r>
+      <w:proofErr w:type="gramEnd"/>
+      <w:r>
+        <w:rPr>
+          <w:lang w:val="en-CH" w:eastAsia="en-US"/>
+        </w:rPr>
+        <w:t xml:space="preserve">. For </w:t>
+      </w:r>
+      <w:proofErr w:type="gramStart"/>
+      <w:r>
+        <w:rPr>
+          <w:lang w:val="en-CH" w:eastAsia="en-US"/>
+        </w:rPr>
+        <w:t>these reason</w:t>
+      </w:r>
+      <w:proofErr w:type="gramEnd"/>
+      <w:r>
+        <w:rPr>
+          <w:lang w:val="en-CH" w:eastAsia="en-US"/>
+        </w:rPr>
+        <w:t>, we save both profit per item and single count per transaction per item in a dictionary.</w:t>
+      </w:r>
+    </w:p>
+    <w:p>
+      <w:pPr>
+        <w:jc w:val="left"/>
+        <w:rPr>
+          <w:lang w:val="en-CH" w:eastAsia="en-US"/>
+        </w:rPr>
+      </w:pPr>
+      <w:r>
+        <w:rPr>
+          <w:lang w:val="en-CH" w:eastAsia="en-US"/>
+        </w:rPr>
+        <w:t xml:space="preserve">At the end we calculate the average profit like: </w:t>
+      </w:r>
+    </w:p>
+    <w:p>
+      <w:pPr>
+        <w:jc w:val="left"/>
+        <w:rPr>
+          <w:lang w:val="en-CH" w:eastAsia="en-US"/>
+        </w:rPr>
+      </w:pPr>
+      <m:oMathPara>
+        <m:oMathParaPr>
+          <m:jc m:val="left"/>
+        </m:oMathParaPr>
+        <m:oMath>
+          <m:r>
+            <w:rPr>
+              <w:rFonts w:ascii="Cambria Math" w:hAnsi="Cambria Math"/>
+              <w:lang w:val="en-CH" w:eastAsia="en-US"/>
+            </w:rPr>
+            <m:t>average</m:t>
+          </m:r>
+          <m:r>
+            <w:rPr>
+              <w:rFonts w:ascii="Cambria Math" w:hAnsi="Cambria Math"/>
+              <w:lang w:val="en-CH" w:eastAsia="en-US"/>
+            </w:rPr>
+            <m:t>P</m:t>
+          </m:r>
+          <m:r>
+            <w:rPr>
+              <w:rFonts w:ascii="Cambria Math" w:hAnsi="Cambria Math"/>
+              <w:lang w:val="en-CH" w:eastAsia="en-US"/>
+            </w:rPr>
+            <m:t xml:space="preserve">rofit= </m:t>
+          </m:r>
+          <m:r>
+            <w:rPr>
+              <w:rFonts w:ascii="Cambria Math" w:hAnsi="Cambria Math"/>
+              <w:lang w:val="en-CH" w:eastAsia="en-US"/>
+            </w:rPr>
+            <m:t>profit</m:t>
+          </m:r>
+          <m:r>
+            <w:rPr>
+              <w:rFonts w:ascii="Cambria Math" w:hAnsi="Cambria Math"/>
+              <w:lang w:val="en-CH" w:eastAsia="en-US"/>
+            </w:rPr>
+            <m:t>P</m:t>
+          </m:r>
+          <m:r>
+            <w:rPr>
+              <w:rFonts w:ascii="Cambria Math" w:hAnsi="Cambria Math"/>
+              <w:lang w:val="en-CH" w:eastAsia="en-US"/>
+            </w:rPr>
+            <m:t>er</m:t>
+          </m:r>
+          <m:r>
+            <w:rPr>
+              <w:rFonts w:ascii="Cambria Math" w:hAnsi="Cambria Math"/>
+              <w:lang w:val="en-CH" w:eastAsia="en-US"/>
+            </w:rPr>
+            <m:t>I</m:t>
+          </m:r>
+          <m:r>
+            <w:rPr>
+              <w:rFonts w:ascii="Cambria Math" w:hAnsi="Cambria Math"/>
+              <w:lang w:val="en-CH" w:eastAsia="en-US"/>
+            </w:rPr>
+            <m:t xml:space="preserve">tem / </m:t>
+          </m:r>
+          <m:r>
+            <w:rPr>
+              <w:rFonts w:ascii="Cambria Math" w:hAnsi="Cambria Math"/>
+              <w:lang w:val="en-CH" w:eastAsia="en-US"/>
+            </w:rPr>
+            <m:t>single</m:t>
+          </m:r>
+          <m:r>
+            <w:rPr>
+              <w:rFonts w:ascii="Cambria Math" w:hAnsi="Cambria Math"/>
+              <w:lang w:val="en-CH" w:eastAsia="en-US"/>
+            </w:rPr>
+            <m:t>C</m:t>
+          </m:r>
+          <m:r>
+            <w:rPr>
+              <w:rFonts w:ascii="Cambria Math" w:hAnsi="Cambria Math"/>
+              <w:lang w:val="en-CH" w:eastAsia="en-US"/>
+            </w:rPr>
+            <m:t>ount</m:t>
+          </m:r>
+          <m:r>
+            <w:rPr>
+              <w:rFonts w:ascii="Cambria Math" w:hAnsi="Cambria Math"/>
+              <w:lang w:val="en-CH" w:eastAsia="en-US"/>
+            </w:rPr>
+            <m:t>P</m:t>
+          </m:r>
+          <m:r>
+            <w:rPr>
+              <w:rFonts w:ascii="Cambria Math" w:hAnsi="Cambria Math"/>
+              <w:lang w:val="en-CH" w:eastAsia="en-US"/>
+            </w:rPr>
+            <m:t>er</m:t>
+          </m:r>
+          <m:r>
+            <w:rPr>
+              <w:rFonts w:ascii="Cambria Math" w:hAnsi="Cambria Math"/>
+              <w:lang w:val="en-CH" w:eastAsia="en-US"/>
+            </w:rPr>
+            <m:t>I</m:t>
+          </m:r>
+          <m:r>
+            <w:rPr>
+              <w:rFonts w:ascii="Cambria Math" w:hAnsi="Cambria Math"/>
+              <w:lang w:val="en-CH" w:eastAsia="en-US"/>
+            </w:rPr>
+            <m:t>tem</m:t>
+          </m:r>
+        </m:oMath>
+      </m:oMathPara>
+    </w:p>
+    <w:p>
+      <w:pPr>
+        <w:jc w:val="left"/>
+        <w:rPr>
+          <w:lang w:val="en-CH" w:eastAsia="en-US"/>
+        </w:rPr>
+      </w:pPr>
+      <w:r>
+        <w:rPr>
+          <w:lang w:val="en-CH" w:eastAsia="en-US"/>
+        </w:rPr>
+        <w:t xml:space="preserve">Step 4 - </w:t>
+      </w:r>
+      <w:r>
+        <w:rPr>
+          <w:lang w:val="en-CH" w:eastAsia="en-US"/>
+        </w:rPr>
+        <w:t>Associated profit</w:t>
+      </w:r>
+      <w:r>
+        <w:rPr>
+          <w:lang w:val="en-CH" w:eastAsia="en-US"/>
+        </w:rPr>
+        <w:t>:</w:t>
+      </w:r>
+    </w:p>
+    <w:p>
+      <w:pPr>
+        <w:jc w:val="left"/>
+        <w:rPr>
+          <w:lang w:val="en-CH" w:eastAsia="en-US"/>
+        </w:rPr>
+      </w:pPr>
+      <w:r>
+        <w:rPr>
+          <w:lang w:val="en-CH" w:eastAsia="en-US"/>
+        </w:rPr>
+        <w:t xml:space="preserve">For the </w:t>
+      </w:r>
+      <w:proofErr w:type="spellStart"/>
+      <w:r>
+        <w:rPr>
+          <w:lang w:val="en-CH" w:eastAsia="en-US"/>
+        </w:rPr>
+        <w:t>fp-grwoth</w:t>
+      </w:r>
+      <w:proofErr w:type="spellEnd"/>
+      <w:r>
+        <w:rPr>
+          <w:lang w:val="en-CH" w:eastAsia="en-US"/>
+        </w:rPr>
+        <w:t xml:space="preserve"> we still use the support for TAR. The profit is only a second metric. We calculate the associated profit at the end as:</w:t>
+      </w:r>
+    </w:p>
+    <w:p>
+      <w:pPr>
+        <w:jc w:val="left"/>
+        <w:rPr>
+          <w:lang w:val="en-CH" w:eastAsia="en-US"/>
+        </w:rPr>
+      </w:pPr>
+      <m:oMathPara>
+        <m:oMath>
+          <m:r>
+            <w:rPr>
+              <w:rFonts w:ascii="Cambria Math" w:hAnsi="Cambria Math"/>
+              <w:lang w:eastAsia="en-US"/>
+            </w:rPr>
+            <m:t>Associated</m:t>
+          </m:r>
+          <m:r>
+            <w:rPr>
+              <w:rFonts w:ascii="Cambria Math" w:hAnsi="Cambria Math"/>
+              <w:lang w:eastAsia="en-US"/>
+            </w:rPr>
+            <m:t>P</m:t>
+          </m:r>
+          <m:r>
+            <w:rPr>
+              <w:rFonts w:ascii="Cambria Math" w:hAnsi="Cambria Math"/>
+              <w:lang w:eastAsia="en-US"/>
+            </w:rPr>
+            <m:t>rofit=supportItemset*</m:t>
+          </m:r>
+          <m:d>
+            <m:dPr>
+              <m:ctrlPr>
+                <w:rPr>
+                  <w:rFonts w:ascii="Cambria Math" w:hAnsi="Cambria Math"/>
+                  <w:i/>
+                  <w:lang w:eastAsia="en-US"/>
+                </w:rPr>
+              </m:ctrlPr>
+            </m:dPr>
+            <m:e>
+              <m:r>
+                <w:rPr>
+                  <w:rFonts w:ascii="Cambria Math" w:hAnsi="Cambria Math"/>
+                  <w:lang w:eastAsia="en-US"/>
+                </w:rPr>
+                <m:t xml:space="preserve">avgProfit </m:t>
+              </m:r>
+              <m:sSub>
+                <m:sSubPr>
+                  <m:ctrlPr>
+                    <w:rPr>
+                      <w:rFonts w:ascii="Cambria Math" w:hAnsi="Cambria Math"/>
+                      <w:i/>
+                      <w:lang w:eastAsia="en-US"/>
+                    </w:rPr>
+                  </m:ctrlPr>
+                </m:sSubPr>
+                <m:e>
+                  <m:r>
+                    <w:rPr>
+                      <w:rFonts w:ascii="Cambria Math" w:hAnsi="Cambria Math"/>
+                      <w:lang w:eastAsia="en-US"/>
+                    </w:rPr>
+                    <m:t>I</m:t>
+                  </m:r>
+                </m:e>
+                <m:sub>
+                  <m:r>
+                    <w:rPr>
+                      <w:rFonts w:ascii="Cambria Math" w:hAnsi="Cambria Math"/>
+                      <w:lang w:eastAsia="en-US"/>
+                    </w:rPr>
+                    <m:t>1</m:t>
+                  </m:r>
+                </m:sub>
+              </m:sSub>
+              <m:r>
+                <w:rPr>
+                  <w:rFonts w:ascii="Cambria Math" w:hAnsi="Cambria Math"/>
+                  <w:lang w:eastAsia="en-US"/>
+                </w:rPr>
+                <m:t xml:space="preserve">+avgProfit </m:t>
+              </m:r>
+              <m:sSub>
+                <m:sSubPr>
+                  <m:ctrlPr>
+                    <w:rPr>
+                      <w:rFonts w:ascii="Cambria Math" w:hAnsi="Cambria Math"/>
+                      <w:i/>
+                      <w:lang w:eastAsia="en-US"/>
+                    </w:rPr>
+                  </m:ctrlPr>
+                </m:sSubPr>
+                <m:e>
+                  <m:r>
+                    <w:rPr>
+                      <w:rFonts w:ascii="Cambria Math" w:hAnsi="Cambria Math"/>
+                      <w:lang w:eastAsia="en-US"/>
+                    </w:rPr>
+                    <m:t>I</m:t>
+                  </m:r>
+                </m:e>
+                <m:sub>
+                  <m:r>
+                    <w:rPr>
+                      <w:rFonts w:ascii="Cambria Math" w:hAnsi="Cambria Math"/>
+                      <w:lang w:eastAsia="en-US"/>
+                    </w:rPr>
+                    <m:t>2</m:t>
+                  </m:r>
+                </m:sub>
+              </m:sSub>
+              <m:r>
+                <w:rPr>
+                  <w:rFonts w:ascii="Cambria Math" w:hAnsi="Cambria Math"/>
+                  <w:lang w:eastAsia="en-US"/>
+                </w:rPr>
+                <m:t xml:space="preserve">+avgProfit </m:t>
+              </m:r>
+              <m:sSub>
+                <m:sSubPr>
+                  <m:ctrlPr>
+                    <w:rPr>
+                      <w:rFonts w:ascii="Cambria Math" w:hAnsi="Cambria Math"/>
+                      <w:i/>
+                      <w:lang w:eastAsia="en-US"/>
+                    </w:rPr>
+                  </m:ctrlPr>
+                </m:sSubPr>
+                <m:e>
+                  <m:r>
+                    <w:rPr>
+                      <w:rFonts w:ascii="Cambria Math" w:hAnsi="Cambria Math"/>
+                      <w:lang w:eastAsia="en-US"/>
+                    </w:rPr>
+                    <m:t>I</m:t>
+                  </m:r>
+                </m:e>
+                <m:sub>
+                  <m:r>
+                    <w:rPr>
+                      <w:rFonts w:ascii="Cambria Math" w:hAnsi="Cambria Math"/>
+                      <w:lang w:eastAsia="en-US"/>
+                    </w:rPr>
+                    <m:t>3</m:t>
+                  </m:r>
+                </m:sub>
+              </m:sSub>
+            </m:e>
+          </m:d>
+        </m:oMath>
+      </m:oMathPara>
+    </w:p>
+    <w:p>
+      <w:pPr>
+        <w:rPr>
+          <w:lang w:val="en-CH" w:eastAsia="en-US"/>
+        </w:rPr>
+      </w:pPr>
+      <w:r>
+        <w:rPr>
+          <w:lang w:val="en-CH" w:eastAsia="en-US"/>
+        </w:rPr>
+        <w:t xml:space="preserve">There is the tension between </w:t>
+      </w:r>
+      <w:proofErr w:type="spellStart"/>
+      <w:r>
+        <w:rPr>
+          <w:lang w:val="en-CH" w:eastAsia="en-US"/>
+        </w:rPr>
+        <w:t>supportItemset</w:t>
+      </w:r>
+      <w:proofErr w:type="spellEnd"/>
+      <w:r>
+        <w:rPr>
+          <w:lang w:val="en-CH" w:eastAsia="en-US"/>
+        </w:rPr>
+        <w:t xml:space="preserve"> and </w:t>
+      </w:r>
+      <w:proofErr w:type="spellStart"/>
+      <w:r>
+        <w:rPr>
+          <w:lang w:val="en-CH" w:eastAsia="en-US"/>
+        </w:rPr>
+        <w:t>avgProfit</w:t>
+      </w:r>
+      <w:proofErr w:type="spellEnd"/>
+      <w:r>
+        <w:rPr>
+          <w:lang w:val="en-CH" w:eastAsia="en-US"/>
+        </w:rPr>
+        <w:t xml:space="preserve">. The more items we have a in a set, the higher the sum of </w:t>
+      </w:r>
+      <w:proofErr w:type="spellStart"/>
+      <w:r>
+        <w:rPr>
+          <w:lang w:val="en-CH" w:eastAsia="en-US"/>
+        </w:rPr>
+        <w:t>avgProfit</w:t>
+      </w:r>
+      <w:proofErr w:type="spellEnd"/>
+      <w:r>
+        <w:rPr>
+          <w:lang w:val="en-CH" w:eastAsia="en-US"/>
+        </w:rPr>
+        <w:t xml:space="preserve"> will be. But most </w:t>
+      </w:r>
+      <w:proofErr w:type="spellStart"/>
+      <w:r>
+        <w:rPr>
+          <w:lang w:val="en-CH" w:eastAsia="en-US"/>
+        </w:rPr>
+        <w:t>ptrobably</w:t>
+      </w:r>
+      <w:proofErr w:type="spellEnd"/>
+      <w:r>
+        <w:rPr>
+          <w:lang w:val="en-CH" w:eastAsia="en-US"/>
+        </w:rPr>
+        <w:t xml:space="preserve"> the support for that new itemset will shrink. However, it cannot be clearly predicted if the resulting profit rise or shrink; the change</w:t>
+      </w:r>
+      <w:r>
+        <w:rPr>
+          <w:lang w:val="en-CH" w:eastAsia="en-US"/>
+        </w:rPr>
+        <w:t xml:space="preserve"> in profit</w:t>
+      </w:r>
+      <w:r>
+        <w:rPr>
+          <w:lang w:val="en-CH" w:eastAsia="en-US"/>
+        </w:rPr>
+        <w:t xml:space="preserve"> of a new item added</w:t>
+      </w:r>
+      <w:r>
+        <w:rPr>
+          <w:lang w:val="en-CH" w:eastAsia="en-US"/>
+        </w:rPr>
+        <w:t xml:space="preserve"> is an interesting metric to </w:t>
+      </w:r>
+      <w:proofErr w:type="spellStart"/>
+      <w:r>
+        <w:rPr>
+          <w:lang w:val="en-CH" w:eastAsia="en-US"/>
+        </w:rPr>
+        <w:t>obverserve</w:t>
+      </w:r>
+      <w:proofErr w:type="spellEnd"/>
+      <w:r>
+        <w:rPr>
+          <w:lang w:val="en-CH" w:eastAsia="en-US"/>
+        </w:rPr>
+        <w:t>.</w:t>
+      </w:r>
+    </w:p>
+    <w:p>
+      <w:pPr>
+        <w:pStyle w:val="Heading2"/>
+      </w:pPr>
+      <w:r>
+        <w:t>4.</w:t>
+      </w:r>
+      <w:r>
+        <w:rPr>
+          <w:lang w:val="en-CH"/>
+        </w:rPr>
+        <w:t>2</w:t>
+      </w:r>
+      <w:r>
+        <w:t xml:space="preserve"> </w:t>
       </w:r>
       <w:r>
         <w:t xml:space="preserve">Modified </w:t>
@@ -17443,6 +19253,7 @@
           <w:noProof/>
           <w:lang w:eastAsia="en-US"/>
         </w:rPr>
+        <w:lastRenderedPageBreak/>
         <w:drawing>
           <wp:inline distT="0" distB="0" distL="0" distR="0" wp14:anchorId="415C609E" wp14:editId="16316496">
             <wp:extent cx="5400675" cy="1521460"/>
@@ -17482,6 +19293,7 @@
     </w:p>
     <w:p>
       <w:pPr>
+        <w:jc w:val="left"/>
         <w:rPr>
           <w:lang w:eastAsia="en-US"/>
         </w:rPr>
@@ -18704,7 +20516,6 @@
         <w:rPr>
           <w:lang w:eastAsia="en-US"/>
         </w:rPr>
-        <w:lastRenderedPageBreak/>
         <w:t>That restriction is a conscious decision. One can argu</w:t>
       </w:r>
       <w:r>
@@ -18888,6 +20699,7 @@
           <w:highlight w:val="yellow"/>
           <w:lang w:eastAsia="en-US"/>
         </w:rPr>
+        <w:lastRenderedPageBreak/>
         <w:t xml:space="preserve">Prove </w:t>
       </w:r>
       <w:r>
@@ -18969,7 +20781,16 @@
       </w:pPr>
       <w:bookmarkStart w:id="15" w:name="_Toc122439620"/>
       <w:r>
-        <w:t xml:space="preserve">4.2 Modified FP-growth with </w:t>
+        <w:t>4.</w:t>
+      </w:r>
+      <w:r>
+        <w:rPr>
+          <w:lang w:val="en-CH"/>
+        </w:rPr>
+        <w:t>3</w:t>
+      </w:r>
+      <w:r>
+        <w:t xml:space="preserve"> Modified FP-growth with </w:t>
       </w:r>
       <w:r>
         <w:t>"</w:t>
@@ -19236,7 +21057,6 @@
         <w:rPr>
           <w:lang w:eastAsia="en-US"/>
         </w:rPr>
-        <w:lastRenderedPageBreak/>
         <w:t>implemented in the frequent items and association rules itself because later</w:t>
       </w:r>
       <w:r>
@@ -19342,6 +21162,7 @@
           <w:noProof/>
           <w:lang w:eastAsia="en-US"/>
         </w:rPr>
+        <w:lastRenderedPageBreak/>
         <w:drawing>
           <wp:inline distT="0" distB="0" distL="0" distR="0" wp14:anchorId="7C97D8E4" wp14:editId="179F44F9">
             <wp:extent cx="5400675" cy="3197225"/>
@@ -19580,7 +21401,6 @@
         <w:rPr>
           <w:lang w:eastAsia="en-US"/>
         </w:rPr>
-        <w:lastRenderedPageBreak/>
         <w:t xml:space="preserve">x will be between 0 and 1. 0 for the oldest date and 1 for the most recent date. Between this range, </w:t>
       </w:r>
       <w:r>
@@ -19619,6 +21439,7 @@
           <w:noProof/>
           <w:lang w:eastAsia="en-US"/>
         </w:rPr>
+        <w:lastRenderedPageBreak/>
         <w:drawing>
           <wp:inline distT="0" distB="0" distL="0" distR="0" wp14:anchorId="1866EFC1" wp14:editId="4008719E">
             <wp:extent cx="2038635" cy="2019582"/>
@@ -20723,7 +22544,16 @@
       </w:pPr>
       <w:bookmarkStart w:id="16" w:name="_Toc122439621"/>
       <w:r>
-        <w:t>4.3 Modified FP-growth with profit</w:t>
+        <w:t>4.</w:t>
+      </w:r>
+      <w:r>
+        <w:rPr>
+          <w:lang w:val="en-CH"/>
+        </w:rPr>
+        <w:t>4</w:t>
+      </w:r>
+      <w:r>
+        <w:t xml:space="preserve"> Modified FP-growth with profit</w:t>
       </w:r>
       <w:bookmarkEnd w:id="16"/>
     </w:p>
@@ -21709,6 +23539,7 @@
     </w:p>
     <w:p>
       <w:pPr>
+        <w:jc w:val="left"/>
         <w:rPr>
           <w:lang w:eastAsia="en-US"/>
         </w:rPr>
@@ -21955,6 +23786,7 @@
     </w:p>
     <w:p>
       <w:pPr>
+        <w:jc w:val="left"/>
         <w:rPr>
           <w:lang w:eastAsia="en-US"/>
         </w:rPr>
@@ -23299,10 +25131,13 @@
       </w:pPr>
       <w:bookmarkStart w:id="17" w:name="_Toc122439622"/>
       <w:r>
-        <w:t>4.</w:t>
-      </w:r>
-      <w:r>
         <w:t>4</w:t>
+      </w:r>
+      <w:r>
+        <w:rPr>
+          <w:lang w:val="en-CH"/>
+        </w:rPr>
+        <w:t>.5</w:t>
       </w:r>
       <w:r>
         <w:t xml:space="preserve"> Modified FP-growth with combined date decay and profit</w:t>
@@ -23605,36 +25440,47 @@
     <w:p>
       <w:pPr>
         <w:pStyle w:val="Heading2"/>
+        <w:rPr>
+          <w:lang w:val="en-CH"/>
+        </w:rPr>
       </w:pPr>
-      <w:bookmarkStart w:id="18" w:name="_Toc122439623"/>
       <w:r>
         <w:t>4.</w:t>
       </w:r>
       <w:r>
-        <w:t xml:space="preserve">5 </w:t>
-      </w:r>
-      <w:r>
-        <w:t xml:space="preserve">Critical parts of </w:t>
-      </w:r>
-      <w:r>
-        <w:t xml:space="preserve">the </w:t>
-      </w:r>
-      <w:r>
-        <w:t xml:space="preserve">Algorithm </w:t>
-      </w:r>
-      <w:r>
-        <w:t>E</w:t>
-      </w:r>
-      <w:r>
-        <w:t>xplained</w:t>
-      </w:r>
-      <w:bookmarkEnd w:id="18"/>
+        <w:rPr>
+          <w:lang w:val="en-CH"/>
+        </w:rPr>
+        <w:t>6</w:t>
+      </w:r>
+      <w:r>
+        <w:t xml:space="preserve"> </w:t>
+      </w:r>
+      <w:r>
+        <w:rPr>
+          <w:lang w:val="en-CH"/>
+        </w:rPr>
+        <w:t xml:space="preserve">Strength and weaknesses of the author’s modified </w:t>
+      </w:r>
+      <w:proofErr w:type="spellStart"/>
+      <w:r>
+        <w:rPr>
+          <w:lang w:val="en-CH"/>
+        </w:rPr>
+        <w:t>fp-grwoth</w:t>
+      </w:r>
+      <w:proofErr w:type="spellEnd"/>
+      <w:r>
+        <w:rPr>
+          <w:lang w:val="en-CH"/>
+        </w:rPr>
+        <w:t xml:space="preserve"> algorithm</w:t>
+      </w:r>
     </w:p>
     <w:p>
       <w:pPr>
         <w:rPr>
-          <w:rFonts w:eastAsiaTheme="majorEastAsia"/>
-          <w:lang w:eastAsia="en-US"/>
+          <w:lang w:val="en-CH" w:eastAsia="en-US"/>
         </w:rPr>
       </w:pPr>
     </w:p>
@@ -23642,7 +25488,7 @@
       <w:pPr>
         <w:pStyle w:val="Heading1NEW"/>
       </w:pPr>
-      <w:bookmarkStart w:id="19" w:name="_Toc122439624"/>
+      <w:bookmarkStart w:id="18" w:name="_Toc122439624"/>
       <w:r>
         <w:t>5</w:t>
       </w:r>
@@ -23652,7 +25498,7 @@
       <w:r>
         <w:t>/ Analysis of big datasets</w:t>
       </w:r>
-      <w:bookmarkEnd w:id="19"/>
+      <w:bookmarkEnd w:id="18"/>
     </w:p>
     <w:p>
       <w:r>
@@ -23669,7 +25515,7 @@
       <w:pPr>
         <w:pStyle w:val="Heading2"/>
       </w:pPr>
-      <w:bookmarkStart w:id="20" w:name="_Toc122439625"/>
+      <w:bookmarkStart w:id="19" w:name="_Toc122439625"/>
       <w:r>
         <w:t>5</w:t>
       </w:r>
@@ -23712,17 +25558,17 @@
       <w:r>
         <w:t>store</w:t>
       </w:r>
-      <w:bookmarkEnd w:id="20"/>
+      <w:bookmarkEnd w:id="19"/>
     </w:p>
     <w:p>
       <w:pPr>
         <w:pStyle w:val="Heading3"/>
       </w:pPr>
-      <w:bookmarkStart w:id="21" w:name="_Toc122439626"/>
+      <w:bookmarkStart w:id="20" w:name="_Toc122439626"/>
       <w:r>
         <w:t>5.1.1 Dataset</w:t>
       </w:r>
-      <w:bookmarkEnd w:id="21"/>
+      <w:bookmarkEnd w:id="20"/>
     </w:p>
     <w:p>
       <w:r>
@@ -23928,11 +25774,11 @@
       <w:pPr>
         <w:pStyle w:val="Heading3"/>
       </w:pPr>
-      <w:bookmarkStart w:id="22" w:name="_Toc122439627"/>
+      <w:bookmarkStart w:id="21" w:name="_Toc122439627"/>
       <w:r>
         <w:t>5.1.2 Analysis</w:t>
       </w:r>
-      <w:bookmarkEnd w:id="22"/>
+      <w:bookmarkEnd w:id="21"/>
     </w:p>
     <w:p>
       <w:r>
@@ -24426,7 +26272,7 @@
       <w:pPr>
         <w:pStyle w:val="Heading2"/>
       </w:pPr>
-      <w:bookmarkStart w:id="23" w:name="_Toc122439628"/>
+      <w:bookmarkStart w:id="22" w:name="_Toc122439628"/>
       <w:r>
         <w:t>5.2 E-</w:t>
       </w:r>
@@ -24465,17 +26311,17 @@
       <w:r>
         <w:t>store</w:t>
       </w:r>
-      <w:bookmarkEnd w:id="23"/>
+      <w:bookmarkEnd w:id="22"/>
     </w:p>
     <w:p>
       <w:pPr>
         <w:pStyle w:val="Heading3"/>
       </w:pPr>
-      <w:bookmarkStart w:id="24" w:name="_Toc122439629"/>
+      <w:bookmarkStart w:id="23" w:name="_Toc122439629"/>
       <w:r>
         <w:t>5.2.1 Dataset</w:t>
       </w:r>
-      <w:bookmarkEnd w:id="24"/>
+      <w:bookmarkEnd w:id="23"/>
     </w:p>
     <w:p>
       <w:r>
@@ -24657,12 +26503,12 @@
       <w:pPr>
         <w:pStyle w:val="Heading3"/>
       </w:pPr>
-      <w:bookmarkStart w:id="25" w:name="_Toc122439630"/>
+      <w:bookmarkStart w:id="24" w:name="_Toc122439630"/>
       <w:r>
         <w:lastRenderedPageBreak/>
         <w:t>5.2.2 Analysis</w:t>
       </w:r>
-      <w:bookmarkEnd w:id="25"/>
+      <w:bookmarkEnd w:id="24"/>
     </w:p>
     <w:p>
       <w:r>
@@ -25145,7 +26991,7 @@
       <w:pPr>
         <w:pStyle w:val="Heading2"/>
       </w:pPr>
-      <w:bookmarkStart w:id="26" w:name="_Toc122439631"/>
+      <w:bookmarkStart w:id="25" w:name="_Toc122439631"/>
       <w:r>
         <w:t>5.3 E-</w:t>
       </w:r>
@@ -25176,17 +27022,17 @@
       <w:r>
         <w:t>cosmetics store</w:t>
       </w:r>
-      <w:bookmarkEnd w:id="26"/>
+      <w:bookmarkEnd w:id="25"/>
     </w:p>
     <w:p>
       <w:pPr>
         <w:pStyle w:val="Heading3"/>
       </w:pPr>
-      <w:bookmarkStart w:id="27" w:name="_Toc122439632"/>
+      <w:bookmarkStart w:id="26" w:name="_Toc122439632"/>
       <w:r>
         <w:t>5.3.1 Dataset</w:t>
       </w:r>
-      <w:bookmarkEnd w:id="27"/>
+      <w:bookmarkEnd w:id="26"/>
     </w:p>
     <w:p>
       <w:r>
@@ -25442,20 +27288,17 @@
       <w:pPr>
         <w:pStyle w:val="Heading3"/>
       </w:pPr>
-      <w:bookmarkStart w:id="28" w:name="_Toc122439633"/>
+      <w:bookmarkStart w:id="27" w:name="_Toc122439633"/>
       <w:r>
         <w:t>5.2.2 Analysis</w:t>
       </w:r>
-      <w:bookmarkEnd w:id="28"/>
+      <w:bookmarkEnd w:id="27"/>
     </w:p>
     <w:p>
       <w:r>
         <w:t>Here are the top 1</w:t>
       </w:r>
       <w:r>
-        <w:rPr>
-          <w:lang w:val="en-CH"/>
-        </w:rPr>
         <w:t>0</w:t>
       </w:r>
       <w:r>
@@ -27287,18 +29130,12 @@
         <w:t xml:space="preserve"> (2-itemsets) got into the top 1</w:t>
       </w:r>
       <w:r>
-        <w:rPr>
-          <w:lang w:val="en-CH"/>
-        </w:rPr>
         <w:t>0</w:t>
       </w:r>
       <w:r>
         <w:t>. The image is very homogenous, ranging from prices from 0.</w:t>
       </w:r>
       <w:r>
-        <w:rPr>
-          <w:lang w:val="en-CH"/>
-        </w:rPr>
         <w:t>32</w:t>
       </w:r>
       <w:r>
@@ -27308,9 +29145,6 @@
         <w:t>2</w:t>
       </w:r>
       <w:r>
-        <w:rPr>
-          <w:lang w:val="en-CH"/>
-        </w:rPr>
         <w:t>’</w:t>
       </w:r>
       <w:r>
@@ -27320,9 +29154,6 @@
         <w:t xml:space="preserve"> (1.</w:t>
       </w:r>
       <w:r>
-        <w:rPr>
-          <w:lang w:val="en-CH"/>
-        </w:rPr>
         <w:t>77</w:t>
       </w:r>
       <w:r>
@@ -27341,29 +29172,15 @@
       </w:r>
     </w:p>
     <w:p>
-      <w:pPr>
-        <w:rPr>
-          <w:lang w:val="en-CH"/>
-        </w:rPr>
-      </w:pPr>
-      <w:r>
-        <w:rPr>
-          <w:lang w:val="en-CH"/>
-        </w:rPr>
+      <w:r>
         <w:t xml:space="preserve">Let us observe the top 11 </w:t>
       </w:r>
       <w:proofErr w:type="spellStart"/>
       <w:r>
-        <w:rPr>
-          <w:lang w:val="en-CH"/>
-        </w:rPr>
         <w:t>itemsets</w:t>
       </w:r>
       <w:proofErr w:type="spellEnd"/>
       <w:r>
-        <w:rPr>
-          <w:lang w:val="en-CH"/>
-        </w:rPr>
         <w:t xml:space="preserve"> in </w:t>
       </w:r>
       <w:proofErr w:type="gramStart"/>
@@ -27372,13 +29189,7 @@
       </w:r>
       <w:proofErr w:type="gramEnd"/>
       <w:r>
-        <w:t xml:space="preserve"> AR</w:t>
-      </w:r>
-      <w:r>
-        <w:rPr>
-          <w:lang w:val="en-CH"/>
-        </w:rPr>
-        <w:t>:</w:t>
+        <w:t xml:space="preserve"> AR:</w:t>
       </w:r>
     </w:p>
     <w:tbl>
@@ -29514,11 +31325,6 @@
       </w:tr>
     </w:tbl>
     <w:p>
-      <w:pPr>
-        <w:rPr>
-          <w:lang w:val="en-CH"/>
-        </w:rPr>
-      </w:pPr>
       <w:r>
         <w:t xml:space="preserve">The price is ranging from </w:t>
       </w:r>
@@ -29527,55 +31333,29 @@
       </w:r>
       <w:proofErr w:type="gramStart"/>
       <w:r>
-        <w:rPr>
-          <w:lang w:val="en-CH"/>
-        </w:rPr>
         <w:t>Instead</w:t>
       </w:r>
       <w:proofErr w:type="gramEnd"/>
       <w:r>
-        <w:rPr>
-          <w:lang w:val="en-CH"/>
-        </w:rPr>
         <w:t xml:space="preserve"> we have an equilibrium on profitability. The relatively cheap product of 5.24 make aa similar profit as the product priced as 299.81.</w:t>
       </w:r>
     </w:p>
     <w:p>
-      <w:pPr>
-        <w:rPr>
-          <w:lang w:val="en-CH"/>
-        </w:rPr>
-      </w:pPr>
-      <w:r>
-        <w:rPr>
-          <w:lang w:val="en-CH"/>
-        </w:rPr>
+      <w:r>
         <w:t xml:space="preserve">Here are top 5 </w:t>
       </w:r>
       <w:proofErr w:type="spellStart"/>
       <w:r>
-        <w:rPr>
-          <w:lang w:val="en-CH"/>
-        </w:rPr>
         <w:t>itemsets</w:t>
       </w:r>
       <w:proofErr w:type="spellEnd"/>
       <w:r>
-        <w:rPr>
-          <w:lang w:val="en-CH"/>
-        </w:rPr>
         <w:t xml:space="preserve"> with at least 2 items</w:t>
       </w:r>
       <w:r>
-        <w:rPr>
-          <w:lang w:val="en-CH"/>
-        </w:rPr>
         <w:t xml:space="preserve"> in TAR</w:t>
       </w:r>
       <w:r>
-        <w:rPr>
-          <w:lang w:val="en-CH"/>
-        </w:rPr>
         <w:t>:</w:t>
       </w:r>
     </w:p>
@@ -31387,124 +33167,66 @@
       </w:tr>
     </w:tbl>
     <w:p>
-      <w:pPr>
-        <w:rPr>
-          <w:lang w:val="en-CH"/>
-        </w:rPr>
-      </w:pPr>
-      <w:r>
-        <w:rPr>
-          <w:lang w:val="en-CH"/>
-        </w:rPr>
+      <w:r>
         <w:t xml:space="preserve">The </w:t>
       </w:r>
       <w:proofErr w:type="spellStart"/>
       <w:r>
-        <w:rPr>
-          <w:lang w:val="en-CH"/>
-        </w:rPr>
         <w:t>itemsets</w:t>
       </w:r>
       <w:proofErr w:type="spellEnd"/>
       <w:r>
-        <w:rPr>
-          <w:lang w:val="en-CH"/>
-        </w:rPr>
         <w:t xml:space="preserve"> are very interesting. They are different </w:t>
       </w:r>
       <w:proofErr w:type="gramStart"/>
       <w:r>
-        <w:rPr>
-          <w:lang w:val="en-CH"/>
-        </w:rPr>
         <w:t>products, but</w:t>
       </w:r>
       <w:proofErr w:type="gramEnd"/>
       <w:r>
-        <w:rPr>
-          <w:lang w:val="en-CH"/>
-        </w:rPr>
         <w:t xml:space="preserve"> have the same brand and nearly the same prices. It can be assumed that these items are like a variant to each </w:t>
       </w:r>
       <w:proofErr w:type="gramStart"/>
       <w:r>
-        <w:rPr>
-          <w:lang w:val="en-CH"/>
-        </w:rPr>
         <w:t>others</w:t>
       </w:r>
       <w:proofErr w:type="gramEnd"/>
       <w:r>
-        <w:rPr>
-          <w:lang w:val="en-CH"/>
-        </w:rPr>
         <w:t xml:space="preserve">, like change of </w:t>
       </w:r>
       <w:proofErr w:type="spellStart"/>
       <w:r>
-        <w:rPr>
-          <w:lang w:val="en-CH"/>
-        </w:rPr>
         <w:t>colors</w:t>
       </w:r>
       <w:proofErr w:type="spellEnd"/>
       <w:r>
-        <w:rPr>
-          <w:lang w:val="en-CH"/>
-        </w:rPr>
         <w:t xml:space="preserve"> of nail polish or lipstick. The prices are normal compared to median and average, </w:t>
       </w:r>
       <w:proofErr w:type="gramStart"/>
       <w:r>
-        <w:rPr>
-          <w:lang w:val="en-CH"/>
-        </w:rPr>
         <w:t>For</w:t>
       </w:r>
       <w:proofErr w:type="gramEnd"/>
       <w:r>
-        <w:rPr>
-          <w:lang w:val="en-CH"/>
-        </w:rPr>
         <w:t xml:space="preserve"> shelf management, form sure these products should be presented directly to each other or in e-commerce should be recommended </w:t>
       </w:r>
       <w:r>
-        <w:rPr>
-          <w:lang w:val="en-CH"/>
-        </w:rPr>
         <w:t>in an online store.</w:t>
       </w:r>
       <w:r>
-        <w:rPr>
-          <w:lang w:val="en-CH"/>
-        </w:rPr>
         <w:t xml:space="preserve"> </w:t>
       </w:r>
     </w:p>
     <w:p>
-      <w:pPr>
-        <w:rPr>
-          <w:lang w:val="en-CH"/>
-        </w:rPr>
-      </w:pPr>
-      <w:r>
-        <w:rPr>
-          <w:lang w:val="en-CH"/>
-        </w:rPr>
+      <w:r>
         <w:t xml:space="preserve">Here are top 5 </w:t>
       </w:r>
       <w:proofErr w:type="spellStart"/>
       <w:r>
-        <w:rPr>
-          <w:lang w:val="en-CH"/>
-        </w:rPr>
         <w:t>itemsets</w:t>
       </w:r>
       <w:proofErr w:type="spellEnd"/>
       <w:r>
-        <w:rPr>
-          <w:lang w:val="en-CH"/>
-        </w:rPr>
         <w:t xml:space="preserve"> with at least 2 items in </w:t>
       </w:r>
       <w:proofErr w:type="gramStart"/>
@@ -31513,13 +33235,7 @@
       </w:r>
       <w:proofErr w:type="gramEnd"/>
       <w:r>
-        <w:t xml:space="preserve"> AR</w:t>
-      </w:r>
-      <w:r>
-        <w:rPr>
-          <w:lang w:val="en-CH"/>
-        </w:rPr>
-        <w:t>.</w:t>
+        <w:t xml:space="preserve"> AR.</w:t>
       </w:r>
     </w:p>
     <w:tbl>
@@ -33342,43 +35058,23 @@
       </w:tr>
     </w:tbl>
     <w:p>
-      <w:pPr>
-        <w:rPr>
-          <w:lang w:val="en-CH"/>
-        </w:rPr>
-      </w:pPr>
-      <w:r>
-        <w:rPr>
-          <w:lang w:val="en-CH"/>
-        </w:rPr>
+      <w:r>
         <w:t xml:space="preserve">Interestingly, the </w:t>
       </w:r>
       <w:proofErr w:type="gramStart"/>
       <w:r>
-        <w:rPr>
-          <w:lang w:val="en-CH"/>
-        </w:rPr>
         <w:t>profit based</w:t>
       </w:r>
       <w:proofErr w:type="gramEnd"/>
       <w:r>
-        <w:rPr>
-          <w:lang w:val="en-CH"/>
-        </w:rPr>
         <w:t xml:space="preserve"> AR delivers nearly exactly the same </w:t>
       </w:r>
       <w:proofErr w:type="spellStart"/>
       <w:r>
-        <w:rPr>
-          <w:lang w:val="en-CH"/>
-        </w:rPr>
         <w:t>itemsets</w:t>
       </w:r>
       <w:proofErr w:type="spellEnd"/>
       <w:r>
-        <w:rPr>
-          <w:lang w:val="en-CH"/>
-        </w:rPr>
         <w:t xml:space="preserve">. Only the itemset with 88 support and a higher price is different. One can assume, that high priced cosmetics are not bought in frequent combinations with other product and regular products have a quite homogenous price, therefore resulting to nearly the same outcome. </w:t>
       </w:r>
     </w:p>
@@ -33386,27 +35082,27 @@
       <w:pPr>
         <w:pStyle w:val="Heading1NEW"/>
       </w:pPr>
-      <w:bookmarkStart w:id="29" w:name="_Toc122439634"/>
+      <w:bookmarkStart w:id="28" w:name="_Toc122439634"/>
       <w:r>
         <w:t>6</w:t>
       </w:r>
       <w:r>
         <w:t xml:space="preserve"> Conclusion</w:t>
       </w:r>
-      <w:bookmarkEnd w:id="29"/>
+      <w:bookmarkEnd w:id="28"/>
     </w:p>
     <w:p>
       <w:pPr>
         <w:pStyle w:val="Heading1NEW"/>
       </w:pPr>
-      <w:bookmarkStart w:id="30" w:name="_Toc122439635"/>
+      <w:bookmarkStart w:id="29" w:name="_Toc122439635"/>
       <w:r>
         <w:t>7</w:t>
       </w:r>
       <w:r>
         <w:t xml:space="preserve"> References</w:t>
       </w:r>
-      <w:bookmarkEnd w:id="30"/>
+      <w:bookmarkEnd w:id="29"/>
     </w:p>
     <w:p>
       <w:pPr>
@@ -33417,15 +35113,7 @@
         </w:numPr>
       </w:pPr>
       <w:r>
-        <w:t xml:space="preserve">Agrawal, R.; </w:t>
-      </w:r>
-      <w:proofErr w:type="spellStart"/>
-      <w:r>
-        <w:t>Imieliński</w:t>
-      </w:r>
-      <w:proofErr w:type="spellEnd"/>
-      <w:r>
-        <w:t>, T.; Swami, A. (1993). Mining association rules between sets of items in large databases</w:t>
+        <w:t>Agrawal, R.; Imieliński, T.; Swami, A. (1993). Mining association rules between sets of items in large databases</w:t>
       </w:r>
       <w:r>
         <w:rPr>
@@ -33711,13 +35399,8 @@
           <w:numId w:val="6"/>
         </w:numPr>
       </w:pPr>
-      <w:proofErr w:type="spellStart"/>
-      <w:r>
-        <w:t>Toivonen</w:t>
-      </w:r>
-      <w:proofErr w:type="spellEnd"/>
-      <w:r>
-        <w:t>, H. (1996</w:t>
+      <w:r>
+        <w:t>Toivonen, H. (1996</w:t>
       </w:r>
       <w:r>
         <w:t>.</w:t>
@@ -33741,15 +35424,7 @@
         </w:numPr>
       </w:pPr>
       <w:r>
-        <w:t xml:space="preserve">Das, A., Ng, W.-K., and </w:t>
-      </w:r>
-      <w:proofErr w:type="spellStart"/>
-      <w:r>
-        <w:t>Woon</w:t>
-      </w:r>
-      <w:proofErr w:type="spellEnd"/>
-      <w:r>
-        <w:t>, Y.-K. 2001. Rapid association rule mining. Proceedings of the tenth international conference on Information and knowledge management.</w:t>
+        <w:t>Das, A., Ng, W.-K., and Woon, Y.-K. 2001. Rapid association rule mining. Proceedings of the tenth international conference on Information and knowledge management.</w:t>
       </w:r>
       <w:r>
         <w:t xml:space="preserve"> </w:t>
@@ -34141,14 +35816,14 @@
       <w:pPr>
         <w:pStyle w:val="Heading1NEW"/>
       </w:pPr>
-      <w:bookmarkStart w:id="31" w:name="_Toc122439636"/>
+      <w:bookmarkStart w:id="30" w:name="_Toc122439636"/>
       <w:r>
         <w:t>8</w:t>
       </w:r>
       <w:r>
         <w:t xml:space="preserve"> Applications</w:t>
       </w:r>
-      <w:bookmarkEnd w:id="31"/>
+      <w:bookmarkEnd w:id="30"/>
     </w:p>
     <w:p>
       <w:pPr>
@@ -35502,6 +37177,127 @@
     </w:lvl>
   </w:abstractNum>
   <w:abstractNum w:abstractNumId="10" w15:restartNumberingAfterBreak="0">
+    <w:nsid w:val="3D157E8A"/>
+    <w:multiLevelType w:val="multilevel"/>
+    <w:tmpl w:val="DA4E67BC"/>
+    <w:lvl w:ilvl="0">
+      <w:start w:val="1"/>
+      <w:numFmt w:val="decimal"/>
+      <w:lvlText w:val="%1."/>
+      <w:lvlJc w:val="left"/>
+      <w:pPr>
+        <w:ind w:left="720" w:hanging="360"/>
+      </w:pPr>
+      <w:rPr>
+        <w:rFonts w:ascii="Times New Roman" w:eastAsia="Times New Roman" w:hAnsi="Times New Roman" w:cs="Times New Roman"/>
+      </w:rPr>
+    </w:lvl>
+    <w:lvl w:ilvl="1">
+      <w:start w:val="1"/>
+      <w:numFmt w:val="decimal"/>
+      <w:isLgl/>
+      <w:lvlText w:val="%1.%2"/>
+      <w:lvlJc w:val="left"/>
+      <w:pPr>
+        <w:ind w:left="1005" w:hanging="645"/>
+      </w:pPr>
+      <w:rPr>
+        <w:rFonts w:hint="default"/>
+      </w:rPr>
+    </w:lvl>
+    <w:lvl w:ilvl="2">
+      <w:start w:val="1"/>
+      <w:numFmt w:val="decimal"/>
+      <w:isLgl/>
+      <w:lvlText w:val="%1.%2.%3"/>
+      <w:lvlJc w:val="left"/>
+      <w:pPr>
+        <w:ind w:left="1080" w:hanging="720"/>
+      </w:pPr>
+      <w:rPr>
+        <w:rFonts w:hint="default"/>
+      </w:rPr>
+    </w:lvl>
+    <w:lvl w:ilvl="3">
+      <w:start w:val="1"/>
+      <w:numFmt w:val="decimal"/>
+      <w:isLgl/>
+      <w:lvlText w:val="%1.%2.%3.%4"/>
+      <w:lvlJc w:val="left"/>
+      <w:pPr>
+        <w:ind w:left="1080" w:hanging="720"/>
+      </w:pPr>
+      <w:rPr>
+        <w:rFonts w:hint="default"/>
+      </w:rPr>
+    </w:lvl>
+    <w:lvl w:ilvl="4">
+      <w:start w:val="1"/>
+      <w:numFmt w:val="decimal"/>
+      <w:isLgl/>
+      <w:lvlText w:val="%1.%2.%3.%4.%5"/>
+      <w:lvlJc w:val="left"/>
+      <w:pPr>
+        <w:ind w:left="1440" w:hanging="1080"/>
+      </w:pPr>
+      <w:rPr>
+        <w:rFonts w:hint="default"/>
+      </w:rPr>
+    </w:lvl>
+    <w:lvl w:ilvl="5">
+      <w:start w:val="1"/>
+      <w:numFmt w:val="decimal"/>
+      <w:isLgl/>
+      <w:lvlText w:val="%1.%2.%3.%4.%5.%6"/>
+      <w:lvlJc w:val="left"/>
+      <w:pPr>
+        <w:ind w:left="1440" w:hanging="1080"/>
+      </w:pPr>
+      <w:rPr>
+        <w:rFonts w:hint="default"/>
+      </w:rPr>
+    </w:lvl>
+    <w:lvl w:ilvl="6">
+      <w:start w:val="1"/>
+      <w:numFmt w:val="decimal"/>
+      <w:isLgl/>
+      <w:lvlText w:val="%1.%2.%3.%4.%5.%6.%7"/>
+      <w:lvlJc w:val="left"/>
+      <w:pPr>
+        <w:ind w:left="1800" w:hanging="1440"/>
+      </w:pPr>
+      <w:rPr>
+        <w:rFonts w:hint="default"/>
+      </w:rPr>
+    </w:lvl>
+    <w:lvl w:ilvl="7">
+      <w:start w:val="1"/>
+      <w:numFmt w:val="decimal"/>
+      <w:isLgl/>
+      <w:lvlText w:val="%1.%2.%3.%4.%5.%6.%7.%8"/>
+      <w:lvlJc w:val="left"/>
+      <w:pPr>
+        <w:ind w:left="1800" w:hanging="1440"/>
+      </w:pPr>
+      <w:rPr>
+        <w:rFonts w:hint="default"/>
+      </w:rPr>
+    </w:lvl>
+    <w:lvl w:ilvl="8">
+      <w:start w:val="1"/>
+      <w:numFmt w:val="decimal"/>
+      <w:isLgl/>
+      <w:lvlText w:val="%1.%2.%3.%4.%5.%6.%7.%8.%9"/>
+      <w:lvlJc w:val="left"/>
+      <w:pPr>
+        <w:ind w:left="2160" w:hanging="1800"/>
+      </w:pPr>
+      <w:rPr>
+        <w:rFonts w:hint="default"/>
+      </w:rPr>
+    </w:lvl>
+  </w:abstractNum>
+  <w:abstractNum w:abstractNumId="11" w15:restartNumberingAfterBreak="0">
     <w:nsid w:val="4E2C219C"/>
     <w:multiLevelType w:val="hybridMultilevel"/>
     <w:tmpl w:val="58C2863E"/>
@@ -35614,7 +37410,7 @@
       </w:rPr>
     </w:lvl>
   </w:abstractNum>
-  <w:abstractNum w:abstractNumId="11" w15:restartNumberingAfterBreak="0">
+  <w:abstractNum w:abstractNumId="12" w15:restartNumberingAfterBreak="0">
     <w:nsid w:val="53245D13"/>
     <w:multiLevelType w:val="multilevel"/>
     <w:tmpl w:val="CC50A05E"/>
@@ -35727,7 +37523,7 @@
       </w:rPr>
     </w:lvl>
   </w:abstractNum>
-  <w:abstractNum w:abstractNumId="12" w15:restartNumberingAfterBreak="0">
+  <w:abstractNum w:abstractNumId="13" w15:restartNumberingAfterBreak="0">
     <w:nsid w:val="547E1C7E"/>
     <w:multiLevelType w:val="multilevel"/>
     <w:tmpl w:val="7D0A5182"/>
@@ -35840,7 +37636,7 @@
       </w:rPr>
     </w:lvl>
   </w:abstractNum>
-  <w:abstractNum w:abstractNumId="13" w15:restartNumberingAfterBreak="0">
+  <w:abstractNum w:abstractNumId="14" w15:restartNumberingAfterBreak="0">
     <w:nsid w:val="5B5C2B95"/>
     <w:multiLevelType w:val="hybridMultilevel"/>
     <w:tmpl w:val="5C6AB76C"/>
@@ -35929,7 +37725,7 @@
       </w:pPr>
     </w:lvl>
   </w:abstractNum>
-  <w:abstractNum w:abstractNumId="14" w15:restartNumberingAfterBreak="0">
+  <w:abstractNum w:abstractNumId="15" w15:restartNumberingAfterBreak="0">
     <w:nsid w:val="615B1AB1"/>
     <w:multiLevelType w:val="multilevel"/>
     <w:tmpl w:val="50428A6C"/>
@@ -36042,7 +37838,7 @@
       </w:rPr>
     </w:lvl>
   </w:abstractNum>
-  <w:abstractNum w:abstractNumId="15" w15:restartNumberingAfterBreak="0">
+  <w:abstractNum w:abstractNumId="16" w15:restartNumberingAfterBreak="0">
     <w:nsid w:val="63447F24"/>
     <w:multiLevelType w:val="hybridMultilevel"/>
     <w:tmpl w:val="7F208528"/>
@@ -36155,11 +37951,11 @@
       </w:rPr>
     </w:lvl>
   </w:abstractNum>
-  <w:abstractNum w:abstractNumId="16" w15:restartNumberingAfterBreak="0">
+  <w:abstractNum w:abstractNumId="17" w15:restartNumberingAfterBreak="0">
     <w:nsid w:val="6D116CEA"/>
-    <w:multiLevelType w:val="hybridMultilevel"/>
-    <w:tmpl w:val="623AA4B2"/>
-    <w:lvl w:ilvl="0" w:tplc="C8564200">
+    <w:multiLevelType w:val="multilevel"/>
+    <w:tmpl w:val="548E603C"/>
+    <w:lvl w:ilvl="0">
       <w:start w:val="1"/>
       <w:numFmt w:val="decimal"/>
       <w:lvlText w:val="%1."/>
@@ -36171,104 +37967,112 @@
         <w:rFonts w:ascii="Times New Roman" w:eastAsia="Times New Roman" w:hAnsi="Times New Roman" w:cs="Times New Roman"/>
       </w:rPr>
     </w:lvl>
-    <w:lvl w:ilvl="1" w:tplc="20000003" w:tentative="1">
+    <w:lvl w:ilvl="1">
       <w:start w:val="1"/>
-      <w:numFmt w:val="bullet"/>
-      <w:lvlText w:val="o"/>
+      <w:numFmt w:val="decimal"/>
+      <w:isLgl/>
+      <w:lvlText w:val="%1.%2"/>
       <w:lvlJc w:val="left"/>
       <w:pPr>
-        <w:ind w:left="1440" w:hanging="360"/>
+        <w:ind w:left="1005" w:hanging="645"/>
       </w:pPr>
       <w:rPr>
-        <w:rFonts w:ascii="Courier New" w:hAnsi="Courier New" w:cs="Courier New" w:hint="default"/>
+        <w:rFonts w:hint="default"/>
       </w:rPr>
     </w:lvl>
-    <w:lvl w:ilvl="2" w:tplc="20000005" w:tentative="1">
-      <w:start w:val="1"/>
-      <w:numFmt w:val="bullet"/>
-      <w:lvlText w:val=""/>
+    <w:lvl w:ilvl="2">
+      <w:start w:val="2"/>
+      <w:numFmt w:val="decimal"/>
+      <w:isLgl/>
+      <w:lvlText w:val="%1.%2.%3"/>
       <w:lvlJc w:val="left"/>
       <w:pPr>
-        <w:ind w:left="2160" w:hanging="360"/>
+        <w:ind w:left="1080" w:hanging="720"/>
       </w:pPr>
       <w:rPr>
-        <w:rFonts w:ascii="Wingdings" w:hAnsi="Wingdings" w:hint="default"/>
+        <w:rFonts w:hint="default"/>
       </w:rPr>
     </w:lvl>
-    <w:lvl w:ilvl="3" w:tplc="20000001" w:tentative="1">
+    <w:lvl w:ilvl="3">
       <w:start w:val="1"/>
-      <w:numFmt w:val="bullet"/>
-      <w:lvlText w:val=""/>
+      <w:numFmt w:val="decimal"/>
+      <w:isLgl/>
+      <w:lvlText w:val="%1.%2.%3.%4"/>
       <w:lvlJc w:val="left"/>
       <w:pPr>
-        <w:ind w:left="2880" w:hanging="360"/>
+        <w:ind w:left="1080" w:hanging="720"/>
       </w:pPr>
       <w:rPr>
-        <w:rFonts w:ascii="Symbol" w:hAnsi="Symbol" w:hint="default"/>
+        <w:rFonts w:hint="default"/>
       </w:rPr>
     </w:lvl>
-    <w:lvl w:ilvl="4" w:tplc="20000003" w:tentative="1">
+    <w:lvl w:ilvl="4">
       <w:start w:val="1"/>
-      <w:numFmt w:val="bullet"/>
-      <w:lvlText w:val="o"/>
+      <w:numFmt w:val="decimal"/>
+      <w:isLgl/>
+      <w:lvlText w:val="%1.%2.%3.%4.%5"/>
       <w:lvlJc w:val="left"/>
       <w:pPr>
-        <w:ind w:left="3600" w:hanging="360"/>
+        <w:ind w:left="1440" w:hanging="1080"/>
       </w:pPr>
       <w:rPr>
-        <w:rFonts w:ascii="Courier New" w:hAnsi="Courier New" w:cs="Courier New" w:hint="default"/>
+        <w:rFonts w:hint="default"/>
       </w:rPr>
     </w:lvl>
-    <w:lvl w:ilvl="5" w:tplc="20000005" w:tentative="1">
+    <w:lvl w:ilvl="5">
       <w:start w:val="1"/>
-      <w:numFmt w:val="bullet"/>
-      <w:lvlText w:val=""/>
+      <w:numFmt w:val="decimal"/>
+      <w:isLgl/>
+      <w:lvlText w:val="%1.%2.%3.%4.%5.%6"/>
       <w:lvlJc w:val="left"/>
       <w:pPr>
-        <w:ind w:left="4320" w:hanging="360"/>
+        <w:ind w:left="1440" w:hanging="1080"/>
       </w:pPr>
       <w:rPr>
-        <w:rFonts w:ascii="Wingdings" w:hAnsi="Wingdings" w:hint="default"/>
+        <w:rFonts w:hint="default"/>
       </w:rPr>
     </w:lvl>
-    <w:lvl w:ilvl="6" w:tplc="20000001" w:tentative="1">
+    <w:lvl w:ilvl="6">
       <w:start w:val="1"/>
-      <w:numFmt w:val="bullet"/>
-      <w:lvlText w:val=""/>
+      <w:numFmt w:val="decimal"/>
+      <w:isLgl/>
+      <w:lvlText w:val="%1.%2.%3.%4.%5.%6.%7"/>
       <w:lvlJc w:val="left"/>
       <w:pPr>
-        <w:ind w:left="5040" w:hanging="360"/>
+        <w:ind w:left="1800" w:hanging="1440"/>
       </w:pPr>
       <w:rPr>
-        <w:rFonts w:ascii="Symbol" w:hAnsi="Symbol" w:hint="default"/>
+        <w:rFonts w:hint="default"/>
       </w:rPr>
     </w:lvl>
-    <w:lvl w:ilvl="7" w:tplc="20000003" w:tentative="1">
+    <w:lvl w:ilvl="7">
       <w:start w:val="1"/>
-      <w:numFmt w:val="bullet"/>
-      <w:lvlText w:val="o"/>
+      <w:numFmt w:val="decimal"/>
+      <w:isLgl/>
+      <w:lvlText w:val="%1.%2.%3.%4.%5.%6.%7.%8"/>
       <w:lvlJc w:val="left"/>
       <w:pPr>
-        <w:ind w:left="5760" w:hanging="360"/>
+        <w:ind w:left="1800" w:hanging="1440"/>
       </w:pPr>
       <w:rPr>
-        <w:rFonts w:ascii="Courier New" w:hAnsi="Courier New" w:cs="Courier New" w:hint="default"/>
+        <w:rFonts w:hint="default"/>
       </w:rPr>
     </w:lvl>
-    <w:lvl w:ilvl="8" w:tplc="20000005" w:tentative="1">
+    <w:lvl w:ilvl="8">
       <w:start w:val="1"/>
-      <w:numFmt w:val="bullet"/>
-      <w:lvlText w:val=""/>
+      <w:numFmt w:val="decimal"/>
+      <w:isLgl/>
+      <w:lvlText w:val="%1.%2.%3.%4.%5.%6.%7.%8.%9"/>
       <w:lvlJc w:val="left"/>
       <w:pPr>
-        <w:ind w:left="6480" w:hanging="360"/>
+        <w:ind w:left="2160" w:hanging="1800"/>
       </w:pPr>
       <w:rPr>
-        <w:rFonts w:ascii="Wingdings" w:hAnsi="Wingdings" w:hint="default"/>
+        <w:rFonts w:hint="default"/>
       </w:rPr>
     </w:lvl>
   </w:abstractNum>
-  <w:abstractNum w:abstractNumId="17" w15:restartNumberingAfterBreak="0">
+  <w:abstractNum w:abstractNumId="18" w15:restartNumberingAfterBreak="0">
     <w:nsid w:val="73695617"/>
     <w:multiLevelType w:val="hybridMultilevel"/>
     <w:tmpl w:val="BCE8A20E"/>
@@ -36359,7 +38163,7 @@
       </w:pPr>
     </w:lvl>
   </w:abstractNum>
-  <w:abstractNum w:abstractNumId="18" w15:restartNumberingAfterBreak="0">
+  <w:abstractNum w:abstractNumId="19" w15:restartNumberingAfterBreak="0">
     <w:nsid w:val="738166AA"/>
     <w:multiLevelType w:val="multilevel"/>
     <w:tmpl w:val="FD64AC24"/>
@@ -36473,7 +38277,7 @@
       </w:rPr>
     </w:lvl>
   </w:abstractNum>
-  <w:abstractNum w:abstractNumId="19" w15:restartNumberingAfterBreak="0">
+  <w:abstractNum w:abstractNumId="20" w15:restartNumberingAfterBreak="0">
     <w:nsid w:val="743F6684"/>
     <w:multiLevelType w:val="multilevel"/>
     <w:tmpl w:val="5658D520"/>
@@ -36586,7 +38390,7 @@
       </w:rPr>
     </w:lvl>
   </w:abstractNum>
-  <w:abstractNum w:abstractNumId="20" w15:restartNumberingAfterBreak="0">
+  <w:abstractNum w:abstractNumId="21" w15:restartNumberingAfterBreak="0">
     <w:nsid w:val="79131FBD"/>
     <w:multiLevelType w:val="hybridMultilevel"/>
     <w:tmpl w:val="7D767FAE"/>
@@ -36703,10 +38507,10 @@
     <w:abstractNumId w:val="6"/>
   </w:num>
   <w:num w:numId="2" w16cid:durableId="185756114">
-    <w:abstractNumId w:val="17"/>
+    <w:abstractNumId w:val="18"/>
   </w:num>
   <w:num w:numId="3" w16cid:durableId="1435244801">
-    <w:abstractNumId w:val="18"/>
+    <w:abstractNumId w:val="19"/>
   </w:num>
   <w:num w:numId="4" w16cid:durableId="1893231295">
     <w:abstractNumId w:val="4"/>
@@ -36721,16 +38525,16 @@
     <w:abstractNumId w:val="7"/>
   </w:num>
   <w:num w:numId="8" w16cid:durableId="1489638039">
-    <w:abstractNumId w:val="10"/>
+    <w:abstractNumId w:val="11"/>
   </w:num>
   <w:num w:numId="9" w16cid:durableId="1005791303">
-    <w:abstractNumId w:val="12"/>
+    <w:abstractNumId w:val="13"/>
   </w:num>
   <w:num w:numId="10" w16cid:durableId="1618831854">
-    <w:abstractNumId w:val="14"/>
+    <w:abstractNumId w:val="15"/>
   </w:num>
   <w:num w:numId="11" w16cid:durableId="1382703914">
-    <w:abstractNumId w:val="11"/>
+    <w:abstractNumId w:val="12"/>
   </w:num>
   <w:num w:numId="12" w16cid:durableId="1232426248">
     <w:abstractNumId w:val="8"/>
@@ -36739,7 +38543,7 @@
     <w:abstractNumId w:val="5"/>
   </w:num>
   <w:num w:numId="14" w16cid:durableId="1403259890">
-    <w:abstractNumId w:val="20"/>
+    <w:abstractNumId w:val="21"/>
   </w:num>
   <w:num w:numId="15" w16cid:durableId="2133016252">
     <w:abstractNumId w:val="9"/>
@@ -36754,22 +38558,25 @@
     <w:abstractNumId w:val="0"/>
   </w:num>
   <w:num w:numId="18" w16cid:durableId="611477385">
-    <w:abstractNumId w:val="13"/>
+    <w:abstractNumId w:val="14"/>
   </w:num>
   <w:num w:numId="19" w16cid:durableId="1769689787">
-    <w:abstractNumId w:val="19"/>
+    <w:abstractNumId w:val="20"/>
   </w:num>
   <w:num w:numId="20" w16cid:durableId="1576012199">
     <w:abstractNumId w:val="0"/>
   </w:num>
   <w:num w:numId="21" w16cid:durableId="2027167008">
-    <w:abstractNumId w:val="15"/>
+    <w:abstractNumId w:val="16"/>
   </w:num>
   <w:num w:numId="22" w16cid:durableId="1255287554">
     <w:abstractNumId w:val="2"/>
   </w:num>
   <w:num w:numId="23" w16cid:durableId="638265683">
-    <w:abstractNumId w:val="16"/>
+    <w:abstractNumId w:val="17"/>
+  </w:num>
+  <w:num w:numId="24" w16cid:durableId="998577964">
+    <w:abstractNumId w:val="10"/>
   </w:num>
   <w:numIdMacAtCleanup w:val="14"/>
 </w:numbering>
@@ -37174,7 +38981,7 @@
     <w:name w:val="Normal"/>
     <w:uiPriority w:val="1"/>
     <w:qFormat/>
-    <w:rsid w:val="00535B43"/>
+    <w:rsid w:val="00F101DA"/>
     <w:pPr>
       <w:spacing w:line="360" w:lineRule="auto"/>
       <w:jc w:val="both"/>

</xml_diff>